<commit_message>
Org Chart Update, BH form color update
</commit_message>
<xml_diff>
--- a/etc/lvmpd-org-chart.docx
+++ b/etc/lvmpd-org-chart.docx
@@ -10,7 +10,355 @@
         <mc:AlternateContent>
           <mc:Choice Requires="wpg">
             <w:drawing>
-              <wp:anchor distT="0" distB="0" distL="114300" distR="114300" simplePos="0" relativeHeight="251681280" behindDoc="0" locked="0" layoutInCell="1" allowOverlap="1" wp14:anchorId="6C35F167" wp14:editId="54EC64DE">
+              <wp:anchor distT="0" distB="0" distL="114300" distR="114300" simplePos="0" relativeHeight="251656192" behindDoc="0" locked="0" layoutInCell="1" allowOverlap="1" wp14:anchorId="35A5C4E4" wp14:editId="287D8986">
+                <wp:simplePos x="0" y="0"/>
+                <wp:positionH relativeFrom="column">
+                  <wp:posOffset>1020445</wp:posOffset>
+                </wp:positionH>
+                <wp:positionV relativeFrom="paragraph">
+                  <wp:posOffset>2670175</wp:posOffset>
+                </wp:positionV>
+                <wp:extent cx="1438275" cy="896620"/>
+                <wp:effectExtent l="38100" t="38100" r="123825" b="17780"/>
+                <wp:wrapNone/>
+                <wp:docPr id="14" name="Group 8"/>
+                <wp:cNvGraphicFramePr/>
+                <a:graphic xmlns:a="http://schemas.openxmlformats.org/drawingml/2006/main">
+                  <a:graphicData uri="http://schemas.microsoft.com/office/word/2010/wordprocessingGroup">
+                    <wpg:wgp>
+                      <wpg:cNvGrpSpPr/>
+                      <wpg:grpSpPr>
+                        <a:xfrm>
+                          <a:off x="0" y="0"/>
+                          <a:ext cx="1438275" cy="896620"/>
+                          <a:chOff x="0" y="-5658"/>
+                          <a:chExt cx="2210637" cy="793922"/>
+                        </a:xfrm>
+                        <a:solidFill>
+                          <a:srgbClr val="005E20"/>
+                        </a:solidFill>
+                      </wpg:grpSpPr>
+                      <wps:wsp>
+                        <wps:cNvPr id="15" name="Rectangle 9"/>
+                        <wps:cNvSpPr/>
+                        <wps:spPr>
+                          <a:xfrm>
+                            <a:off x="0" y="0"/>
+                            <a:ext cx="2210637" cy="703385"/>
+                          </a:xfrm>
+                          <a:prstGeom prst="rect">
+                            <a:avLst/>
+                          </a:prstGeom>
+                          <a:grpFill/>
+                          <a:ln w="12700">
+                            <a:solidFill>
+                              <a:schemeClr val="tx1"/>
+                            </a:solidFill>
+                          </a:ln>
+                          <a:effectLst>
+                            <a:outerShdw blurRad="50800" dist="38100" dir="2700000" algn="tl" rotWithShape="0">
+                              <a:prstClr val="black">
+                                <a:alpha val="40000"/>
+                              </a:prstClr>
+                            </a:outerShdw>
+                          </a:effectLst>
+                        </wps:spPr>
+                        <wps:style>
+                          <a:lnRef idx="2">
+                            <a:schemeClr val="accent1">
+                              <a:shade val="50000"/>
+                            </a:schemeClr>
+                          </a:lnRef>
+                          <a:fillRef idx="1">
+                            <a:schemeClr val="accent1"/>
+                          </a:fillRef>
+                          <a:effectRef idx="0">
+                            <a:schemeClr val="accent1"/>
+                          </a:effectRef>
+                          <a:fontRef idx="minor">
+                            <a:schemeClr val="lt1"/>
+                          </a:fontRef>
+                        </wps:style>
+                        <wps:bodyPr rot="0" spcFirstLastPara="0" vertOverflow="overflow" horzOverflow="overflow" vert="horz" wrap="square" lIns="91440" tIns="45720" rIns="91440" bIns="45720" numCol="1" spcCol="0" rtlCol="0" fromWordArt="0" anchor="ctr" anchorCtr="0" forceAA="0" compatLnSpc="1">
+                          <a:prstTxWarp prst="textNoShape">
+                            <a:avLst/>
+                          </a:prstTxWarp>
+                          <a:noAutofit/>
+                        </wps:bodyPr>
+                      </wps:wsp>
+                      <wps:wsp>
+                        <wps:cNvPr id="16" name="Text Box 2"/>
+                        <wps:cNvSpPr txBox="1">
+                          <a:spLocks noChangeArrowheads="1"/>
+                        </wps:cNvSpPr>
+                        <wps:spPr bwMode="auto">
+                          <a:xfrm>
+                            <a:off x="20096" y="-5658"/>
+                            <a:ext cx="2160271" cy="533279"/>
+                          </a:xfrm>
+                          <a:prstGeom prst="rect">
+                            <a:avLst/>
+                          </a:prstGeom>
+                          <a:noFill/>
+                          <a:ln w="9525">
+                            <a:noFill/>
+                            <a:miter lim="800000"/>
+                            <a:headEnd/>
+                            <a:tailEnd/>
+                          </a:ln>
+                        </wps:spPr>
+                        <wps:txbx>
+                          <w:txbxContent>
+                            <w:p>
+                              <w:pPr>
+                                <w:spacing w:line="216" w:lineRule="auto"/>
+                                <w:jc w:val="center"/>
+                                <w:rPr>
+                                  <w:rFonts w:ascii="Agency FB" w:hAnsi="Agency FB" w:cs="Calibri"/>
+                                  <w:b/>
+                                  <w:bCs/>
+                                  <w:color w:val="FFFFFF" w:themeColor="background1"/>
+                                  <w:sz w:val="28"/>
+                                  <w:szCs w:val="28"/>
+                                </w:rPr>
+                              </w:pPr>
+                              <w:r>
+                                <w:rPr>
+                                  <w:rFonts w:ascii="Agency FB" w:hAnsi="Agency FB" w:cs="Calibri"/>
+                                  <w:b/>
+                                  <w:bCs/>
+                                  <w:color w:val="FFFFFF" w:themeColor="background1"/>
+                                  <w:sz w:val="28"/>
+                                  <w:szCs w:val="28"/>
+                                </w:rPr>
+                                <w:t>INTERNAL AFFAIRS BUREAU</w:t>
+                              </w:r>
+                            </w:p>
+                          </w:txbxContent>
+                        </wps:txbx>
+                        <wps:bodyPr rot="0" vert="horz" wrap="square" lIns="91440" tIns="45720" rIns="91440" bIns="45720" anchor="t" anchorCtr="0">
+                          <a:noAutofit/>
+                        </wps:bodyPr>
+                      </wps:wsp>
+                      <wps:wsp>
+                        <wps:cNvPr id="17" name="Text Box 2"/>
+                        <wps:cNvSpPr txBox="1">
+                          <a:spLocks noChangeArrowheads="1"/>
+                        </wps:cNvSpPr>
+                        <wps:spPr bwMode="auto">
+                          <a:xfrm>
+                            <a:off x="20096" y="352067"/>
+                            <a:ext cx="2160271" cy="436197"/>
+                          </a:xfrm>
+                          <a:prstGeom prst="rect">
+                            <a:avLst/>
+                          </a:prstGeom>
+                          <a:noFill/>
+                          <a:ln w="9525">
+                            <a:noFill/>
+                            <a:miter lim="800000"/>
+                            <a:headEnd/>
+                            <a:tailEnd/>
+                          </a:ln>
+                        </wps:spPr>
+                        <wps:txbx>
+                          <w:txbxContent>
+                            <w:p>
+                              <w:pPr>
+                                <w:spacing w:after="0" w:line="216" w:lineRule="auto"/>
+                                <w:jc w:val="center"/>
+                                <w:rPr>
+                                  <w:rFonts w:ascii="Agency FB" w:hAnsi="Agency FB" w:cs="Arial"/>
+                                  <w:color w:val="FFFFFF" w:themeColor="background1"/>
+                                  <w:sz w:val="24"/>
+                                  <w:szCs w:val="24"/>
+                                </w:rPr>
+                              </w:pPr>
+                              <w:r>
+                                <w:rPr>
+                                  <w:rFonts w:ascii="Agency FB" w:hAnsi="Agency FB" w:cs="Arial"/>
+                                  <w:color w:val="FFFFFF" w:themeColor="background1"/>
+                                  <w:sz w:val="24"/>
+                                  <w:szCs w:val="24"/>
+                                </w:rPr>
+                                <w:t xml:space="preserve">Cpt. </w:t>
+                              </w:r>
+                              <w:r>
+                                <w:rPr>
+                                  <w:rFonts w:ascii="Agency FB" w:hAnsi="Agency FB" w:cs="Arial"/>
+                                  <w:color w:val="FFFFFF" w:themeColor="background1"/>
+                                  <w:sz w:val="24"/>
+                                  <w:szCs w:val="24"/>
+                                </w:rPr>
+                                <w:t>Nicolas Sunders</w:t>
+                              </w:r>
+                            </w:p>
+                            <w:p>
+                              <w:pPr>
+                                <w:spacing w:after="0" w:line="216" w:lineRule="auto"/>
+                                <w:jc w:val="center"/>
+                                <w:rPr>
+                                  <w:rFonts w:ascii="Agency FB" w:hAnsi="Agency FB" w:cs="Arial"/>
+                                  <w:color w:val="FFFFFF" w:themeColor="background1"/>
+                                </w:rPr>
+                              </w:pPr>
+                              <w:r>
+                                <w:rPr>
+                                  <w:rFonts w:ascii="Agency FB" w:hAnsi="Agency FB" w:cs="Arial"/>
+                                  <w:color w:val="FFFFFF" w:themeColor="background1"/>
+                                </w:rPr>
+                                <w:t>Lt. Austin Powell</w:t>
+                              </w:r>
+                            </w:p>
+                            <w:p>
+                              <w:pPr>
+                                <w:spacing w:after="0" w:line="216" w:lineRule="auto"/>
+                                <w:jc w:val="center"/>
+                                <w:rPr>
+                                  <w:rFonts w:ascii="Agency FB" w:hAnsi="Agency FB" w:cs="Arial"/>
+                                  <w:color w:val="FFFFFF" w:themeColor="background1"/>
+                                  <w:sz w:val="24"/>
+                                  <w:szCs w:val="24"/>
+                                </w:rPr>
+                              </w:pPr>
+                            </w:p>
+                          </w:txbxContent>
+                        </wps:txbx>
+                        <wps:bodyPr rot="0" vert="horz" wrap="square" lIns="91440" tIns="45720" rIns="91440" bIns="45720" anchor="t" anchorCtr="0">
+                          <a:noAutofit/>
+                        </wps:bodyPr>
+                      </wps:wsp>
+                    </wpg:wgp>
+                  </a:graphicData>
+                </a:graphic>
+                <wp14:sizeRelH relativeFrom="margin">
+                  <wp14:pctWidth>0</wp14:pctWidth>
+                </wp14:sizeRelH>
+                <wp14:sizeRelV relativeFrom="margin">
+                  <wp14:pctHeight>0</wp14:pctHeight>
+                </wp14:sizeRelV>
+              </wp:anchor>
+            </w:drawing>
+          </mc:Choice>
+          <mc:Fallback>
+            <w:pict>
+              <v:group w14:anchorId="35A5C4E4" id="Group 8" o:spid="_x0000_s1026" style="position:absolute;margin-left:80.35pt;margin-top:210.25pt;width:113.25pt;height:70.6pt;z-index:251656192;mso-width-relative:margin;mso-height-relative:margin" coordorigin=",-56" coordsize="22106,7939" o:gfxdata="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">
+                <v:rect id="Rectangle 9" o:spid="_x0000_s1027" style="position:absolute;width:22106;height:7033;visibility:visible;mso-wrap-style:square;v-text-anchor:middle" o:gfxdata="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" filled="f" strokecolor="black [3213]" strokeweight="1pt">
+                  <v:shadow on="t" color="black" opacity="26214f" origin="-.5,-.5" offset=".74836mm,.74836mm"/>
+                </v:rect>
+                <v:shapetype id="_x0000_t202" coordsize="21600,21600" o:spt="202" path="m,l,21600r21600,l21600,xe">
+                  <v:stroke joinstyle="miter"/>
+                  <v:path gradientshapeok="t" o:connecttype="rect"/>
+                </v:shapetype>
+                <v:shape id="_x0000_s1028" type="#_x0000_t202" style="position:absolute;left:200;top:-56;width:21603;height:5332;visibility:visible;mso-wrap-style:square;v-text-anchor:top" o:gfxdata="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" filled="f" stroked="f">
+                  <v:textbox>
+                    <w:txbxContent>
+                      <w:p>
+                        <w:pPr>
+                          <w:spacing w:line="216" w:lineRule="auto"/>
+                          <w:jc w:val="center"/>
+                          <w:rPr>
+                            <w:rFonts w:ascii="Agency FB" w:hAnsi="Agency FB" w:cs="Calibri"/>
+                            <w:b/>
+                            <w:bCs/>
+                            <w:color w:val="FFFFFF" w:themeColor="background1"/>
+                            <w:sz w:val="28"/>
+                            <w:szCs w:val="28"/>
+                          </w:rPr>
+                        </w:pPr>
+                        <w:r>
+                          <w:rPr>
+                            <w:rFonts w:ascii="Agency FB" w:hAnsi="Agency FB" w:cs="Calibri"/>
+                            <w:b/>
+                            <w:bCs/>
+                            <w:color w:val="FFFFFF" w:themeColor="background1"/>
+                            <w:sz w:val="28"/>
+                            <w:szCs w:val="28"/>
+                          </w:rPr>
+                          <w:t>INTERNAL AFFAIRS BUREAU</w:t>
+                        </w:r>
+                      </w:p>
+                    </w:txbxContent>
+                  </v:textbox>
+                </v:shape>
+                <v:shape id="_x0000_s1029" type="#_x0000_t202" style="position:absolute;left:200;top:3520;width:21603;height:4362;visibility:visible;mso-wrap-style:square;v-text-anchor:top" o:gfxdata="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" filled="f" stroked="f">
+                  <v:textbox>
+                    <w:txbxContent>
+                      <w:p>
+                        <w:pPr>
+                          <w:spacing w:after="0" w:line="216" w:lineRule="auto"/>
+                          <w:jc w:val="center"/>
+                          <w:rPr>
+                            <w:rFonts w:ascii="Agency FB" w:hAnsi="Agency FB" w:cs="Arial"/>
+                            <w:color w:val="FFFFFF" w:themeColor="background1"/>
+                            <w:sz w:val="24"/>
+                            <w:szCs w:val="24"/>
+                          </w:rPr>
+                        </w:pPr>
+                        <w:r>
+                          <w:rPr>
+                            <w:rFonts w:ascii="Agency FB" w:hAnsi="Agency FB" w:cs="Arial"/>
+                            <w:color w:val="FFFFFF" w:themeColor="background1"/>
+                            <w:sz w:val="24"/>
+                            <w:szCs w:val="24"/>
+                          </w:rPr>
+                          <w:t xml:space="preserve">Cpt. </w:t>
+                        </w:r>
+                        <w:r>
+                          <w:rPr>
+                            <w:rFonts w:ascii="Agency FB" w:hAnsi="Agency FB" w:cs="Arial"/>
+                            <w:color w:val="FFFFFF" w:themeColor="background1"/>
+                            <w:sz w:val="24"/>
+                            <w:szCs w:val="24"/>
+                          </w:rPr>
+                          <w:t>Nicolas Sunders</w:t>
+                        </w:r>
+                      </w:p>
+                      <w:p>
+                        <w:pPr>
+                          <w:spacing w:after="0" w:line="216" w:lineRule="auto"/>
+                          <w:jc w:val="center"/>
+                          <w:rPr>
+                            <w:rFonts w:ascii="Agency FB" w:hAnsi="Agency FB" w:cs="Arial"/>
+                            <w:color w:val="FFFFFF" w:themeColor="background1"/>
+                          </w:rPr>
+                        </w:pPr>
+                        <w:r>
+                          <w:rPr>
+                            <w:rFonts w:ascii="Agency FB" w:hAnsi="Agency FB" w:cs="Arial"/>
+                            <w:color w:val="FFFFFF" w:themeColor="background1"/>
+                          </w:rPr>
+                          <w:t>Lt. Austin Powell</w:t>
+                        </w:r>
+                      </w:p>
+                      <w:p>
+                        <w:pPr>
+                          <w:spacing w:after="0" w:line="216" w:lineRule="auto"/>
+                          <w:jc w:val="center"/>
+                          <w:rPr>
+                            <w:rFonts w:ascii="Agency FB" w:hAnsi="Agency FB" w:cs="Arial"/>
+                            <w:color w:val="FFFFFF" w:themeColor="background1"/>
+                            <w:sz w:val="24"/>
+                            <w:szCs w:val="24"/>
+                          </w:rPr>
+                        </w:pPr>
+                      </w:p>
+                    </w:txbxContent>
+                  </v:textbox>
+                </v:shape>
+              </v:group>
+            </w:pict>
+          </mc:Fallback>
+        </mc:AlternateContent>
+      </w:r>
+      <w:r>
+        <w:rPr>
+          <w:noProof/>
+        </w:rPr>
+        <mc:AlternateContent>
+          <mc:Choice Requires="wpg">
+            <w:drawing>
+              <wp:anchor distT="0" distB="0" distL="114300" distR="114300" simplePos="0" relativeHeight="251678720" behindDoc="0" locked="0" layoutInCell="1" allowOverlap="1" wp14:anchorId="6C35F167" wp14:editId="54EC64DE">
                 <wp:simplePos x="0" y="0"/>
                 <wp:positionH relativeFrom="column">
                   <wp:posOffset>2414270</wp:posOffset>
@@ -221,15 +569,11 @@
           </mc:Choice>
           <mc:Fallback>
             <w:pict>
-              <v:group w14:anchorId="6C35F167" id="Group 8" o:spid="_x0000_s1026" style="position:absolute;margin-left:190.1pt;margin-top:414.35pt;width:120.3pt;height:77.8pt;z-index:251681280;mso-width-relative:margin;mso-height-relative:margin" coordsize="22106,7686" o:gfxdata="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">
-                <v:rect id="Rectangle 9" o:spid="_x0000_s1027" style="position:absolute;width:22106;height:7033;visibility:visible;mso-wrap-style:square;v-text-anchor:middle" o:gfxdata="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" filled="f" strokecolor="black [3213]" strokeweight="1pt">
+              <v:group w14:anchorId="6C35F167" id="_x0000_s1030" style="position:absolute;margin-left:190.1pt;margin-top:414.35pt;width:120.3pt;height:77.8pt;z-index:251678720;mso-width-relative:margin;mso-height-relative:margin" coordsize="22106,7686" o:gfxdata="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">
+                <v:rect id="Rectangle 9" o:spid="_x0000_s1031" style="position:absolute;width:22106;height:7033;visibility:visible;mso-wrap-style:square;v-text-anchor:middle" o:gfxdata="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" filled="f" strokecolor="black [3213]" strokeweight="1pt">
                   <v:shadow on="t" color="black" opacity="26214f" origin="-.5,-.5" offset=".74836mm,.74836mm"/>
                 </v:rect>
-                <v:shapetype id="_x0000_t202" coordsize="21600,21600" o:spt="202" path="m,l,21600r21600,l21600,xe">
-                  <v:stroke joinstyle="miter"/>
-                  <v:path gradientshapeok="t" o:connecttype="rect"/>
-                </v:shapetype>
-                <v:shape id="_x0000_s1028" type="#_x0000_t202" style="position:absolute;left:200;top:312;width:21603;height:5510;visibility:visible;mso-wrap-style:square;v-text-anchor:top" o:gfxdata="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" filled="f" stroked="f">
+                <v:shape id="_x0000_s1032" type="#_x0000_t202" style="position:absolute;left:200;top:312;width:21603;height:5510;visibility:visible;mso-wrap-style:square;v-text-anchor:top" o:gfxdata="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" filled="f" stroked="f">
                   <v:textbox>
                     <w:txbxContent>
                       <w:p>
@@ -260,7 +604,7 @@
                     </w:txbxContent>
                   </v:textbox>
                 </v:shape>
-                <v:shape id="_x0000_s1029" type="#_x0000_t202" style="position:absolute;left:200;top:4778;width:21603;height:2908;visibility:visible;mso-wrap-style:square;v-text-anchor:top" o:gfxdata="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" filled="f" stroked="f">
+                <v:shape id="_x0000_s1033" type="#_x0000_t202" style="position:absolute;left:200;top:4778;width:21603;height:2908;visibility:visible;mso-wrap-style:square;v-text-anchor:top" o:gfxdata="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" filled="f" stroked="f">
                   <v:textbox>
                     <w:txbxContent>
                       <w:p>
@@ -316,7 +660,7 @@
         <mc:AlternateContent>
           <mc:Choice Requires="wps">
             <w:drawing>
-              <wp:anchor distT="0" distB="0" distL="114300" distR="114300" simplePos="0" relativeHeight="251678208" behindDoc="0" locked="0" layoutInCell="1" allowOverlap="1" wp14:anchorId="510C4DDB" wp14:editId="31EEA6D7">
+              <wp:anchor distT="0" distB="0" distL="114300" distR="114300" simplePos="0" relativeHeight="251677696" behindDoc="0" locked="0" layoutInCell="1" allowOverlap="1" wp14:anchorId="510C4DDB" wp14:editId="31EEA6D7">
                 <wp:simplePos x="0" y="0"/>
                 <wp:positionH relativeFrom="column">
                   <wp:posOffset>11423650</wp:posOffset>
@@ -396,7 +740,7 @@
         <mc:AlternateContent>
           <mc:Choice Requires="wps">
             <w:drawing>
-              <wp:anchor distT="0" distB="0" distL="114300" distR="114300" simplePos="0" relativeHeight="251677184" behindDoc="0" locked="0" layoutInCell="1" allowOverlap="1" wp14:anchorId="091B6B64" wp14:editId="32564054">
+              <wp:anchor distT="0" distB="0" distL="114300" distR="114300" simplePos="0" relativeHeight="251676672" behindDoc="0" locked="0" layoutInCell="1" allowOverlap="1" wp14:anchorId="091B6B64" wp14:editId="32564054">
                 <wp:simplePos x="0" y="0"/>
                 <wp:positionH relativeFrom="column">
                   <wp:posOffset>11423650</wp:posOffset>
@@ -476,7 +820,7 @@
         <mc:AlternateContent>
           <mc:Choice Requires="wps">
             <w:drawing>
-              <wp:anchor distT="0" distB="0" distL="114300" distR="114300" simplePos="0" relativeHeight="251676160" behindDoc="0" locked="0" layoutInCell="1" allowOverlap="1" wp14:anchorId="43A452B4" wp14:editId="48A30DD3">
+              <wp:anchor distT="0" distB="0" distL="114300" distR="114300" simplePos="0" relativeHeight="251675648" behindDoc="0" locked="0" layoutInCell="1" allowOverlap="1" wp14:anchorId="43A452B4" wp14:editId="48A30DD3">
                 <wp:simplePos x="0" y="0"/>
                 <wp:positionH relativeFrom="column">
                   <wp:posOffset>11423927</wp:posOffset>
@@ -556,7 +900,7 @@
         <mc:AlternateContent>
           <mc:Choice Requires="wpg">
             <w:drawing>
-              <wp:anchor distT="0" distB="0" distL="114300" distR="114300" simplePos="0" relativeHeight="251675136" behindDoc="0" locked="0" layoutInCell="1" allowOverlap="1" wp14:anchorId="5DF63F15" wp14:editId="218EC158">
+              <wp:anchor distT="0" distB="0" distL="114300" distR="114300" simplePos="0" relativeHeight="251674624" behindDoc="0" locked="0" layoutInCell="1" allowOverlap="1" wp14:anchorId="5DF63F15" wp14:editId="218EC158">
                 <wp:simplePos x="0" y="0"/>
                 <wp:positionH relativeFrom="column">
                   <wp:posOffset>11353189</wp:posOffset>
@@ -669,7 +1013,6 @@
                                   <w:rFonts w:ascii="Helvetica" w:hAnsi="Helvetica" w:cs="Tahoma"/>
                                   <w:sz w:val="24"/>
                                   <w:szCs w:val="24"/>
-                                  <w:lang w:val="ru-RU"/>
                                 </w:rPr>
                                 <w:t xml:space="preserve">+  </w:t>
                               </w:r>
@@ -686,7 +1029,6 @@
                                   <w:rFonts w:ascii="Helvetica" w:hAnsi="Helvetica" w:cs="Tahoma"/>
                                   <w:sz w:val="24"/>
                                   <w:szCs w:val="24"/>
-                                  <w:lang w:val="ru-RU"/>
                                 </w:rPr>
                                 <w:t xml:space="preserve"> </w:t>
                               </w:r>
@@ -706,7 +1048,6 @@
                                   <w:rFonts w:ascii="Helvetica" w:hAnsi="Helvetica" w:cs="Tahoma"/>
                                   <w:sz w:val="24"/>
                                   <w:szCs w:val="24"/>
-                                  <w:lang w:val="ru-RU"/>
                                 </w:rPr>
                               </w:pPr>
                               <w:r>
@@ -714,7 +1055,6 @@
                                   <w:rFonts w:ascii="Helvetica" w:hAnsi="Helvetica" w:cs="Tahoma"/>
                                   <w:sz w:val="24"/>
                                   <w:szCs w:val="24"/>
-                                  <w:lang w:val="ru-RU"/>
                                 </w:rPr>
                                 <w:t xml:space="preserve">+  </w:t>
                               </w:r>
@@ -731,7 +1071,6 @@
                                   <w:rFonts w:ascii="Helvetica" w:hAnsi="Helvetica" w:cs="Tahoma"/>
                                   <w:sz w:val="24"/>
                                   <w:szCs w:val="24"/>
-                                  <w:lang w:val="ru-RU"/>
                                 </w:rPr>
                                 <w:t xml:space="preserve"> </w:t>
                               </w:r>
@@ -759,11 +1098,9 @@
                                   <w:rFonts w:ascii="Helvetica" w:hAnsi="Helvetica" w:cs="Tahoma"/>
                                   <w:sz w:val="24"/>
                                   <w:szCs w:val="24"/>
-                                  <w:lang w:val="ru-RU"/>
-                                </w:rPr>
-                                <w:t xml:space="preserve">+  Гражданская </w:t>
-                              </w:r>
-                              <w:proofErr w:type="gramStart"/>
+                                </w:rPr>
+                                <w:t xml:space="preserve">+  </w:t>
+                              </w:r>
                               <w:r>
                                 <w:rPr>
                                   <w:rFonts w:ascii="Helvetica" w:hAnsi="Helvetica" w:cs="Tahoma"/>
@@ -771,7 +1108,7 @@
                                   <w:szCs w:val="24"/>
                                   <w:lang w:val="ru-RU"/>
                                 </w:rPr>
-                                <w:t xml:space="preserve">должность </w:t>
+                                <w:t>Гражданская</w:t>
                               </w:r>
                               <w:r>
                                 <w:rPr>
@@ -788,15 +1125,38 @@
                                   <w:szCs w:val="24"/>
                                   <w:lang w:val="ru-RU"/>
                                 </w:rPr>
-                                <w:t>эквивалентная</w:t>
-                              </w:r>
-                              <w:proofErr w:type="gramEnd"/>
+                                <w:t>должность</w:t>
+                              </w:r>
+                              <w:r>
+                                <w:rPr>
+                                  <w:rFonts w:ascii="Helvetica" w:hAnsi="Helvetica" w:cs="Tahoma"/>
+                                  <w:sz w:val="24"/>
+                                  <w:szCs w:val="24"/>
+                                </w:rPr>
+                                <w:t xml:space="preserve"> </w:t>
+                              </w:r>
+                              <w:r>
+                                <w:rPr>
+                                  <w:rFonts w:ascii="Helvetica" w:hAnsi="Helvetica" w:cs="Tahoma"/>
+                                  <w:sz w:val="24"/>
+                                  <w:szCs w:val="24"/>
+                                </w:rPr>
+                                <w:t xml:space="preserve"> </w:t>
+                              </w:r>
                               <w:r>
                                 <w:rPr>
                                   <w:rFonts w:ascii="Helvetica" w:hAnsi="Helvetica" w:cs="Tahoma"/>
                                   <w:sz w:val="24"/>
                                   <w:szCs w:val="24"/>
                                   <w:lang w:val="ru-RU"/>
+                                </w:rPr>
+                                <w:t>эквивалентная</w:t>
+                              </w:r>
+                              <w:r>
+                                <w:rPr>
+                                  <w:rFonts w:ascii="Helvetica" w:hAnsi="Helvetica" w:cs="Tahoma"/>
+                                  <w:sz w:val="24"/>
+                                  <w:szCs w:val="24"/>
                                 </w:rPr>
                                 <w:t xml:space="preserve"> </w:t>
                               </w:r>
@@ -837,11 +1197,11 @@
           </mc:Choice>
           <mc:Fallback>
             <w:pict>
-              <v:group w14:anchorId="5DF63F15" id="_x0000_s1030" style="position:absolute;margin-left:893.95pt;margin-top:644.65pt;width:204.2pt;height:92.25pt;z-index:251675136;mso-width-relative:margin;mso-height-relative:margin" coordsize="22106,7058" o:gfxdata="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">
-                <v:rect id="Rectangle 9" o:spid="_x0000_s1031" style="position:absolute;width:22106;height:7033;visibility:visible;mso-wrap-style:square;v-text-anchor:middle" o:gfxdata="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" filled="f" strokecolor="black [3213]" strokeweight="1pt">
+              <v:group w14:anchorId="5DF63F15" id="_x0000_s1034" style="position:absolute;margin-left:893.95pt;margin-top:644.65pt;width:204.2pt;height:92.25pt;z-index:251674624;mso-width-relative:margin;mso-height-relative:margin" coordsize="22106,7058" o:gfxdata="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">
+                <v:rect id="Rectangle 9" o:spid="_x0000_s1035" style="position:absolute;width:22106;height:7033;visibility:visible;mso-wrap-style:square;v-text-anchor:middle" o:gfxdata="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" filled="f" strokecolor="black [3213]" strokeweight="1pt">
                   <v:shadow on="t" color="black" opacity="26214f" origin="-.5,-.5" offset=".74836mm,.74836mm"/>
                 </v:rect>
-                <v:shape id="_x0000_s1032" type="#_x0000_t202" style="position:absolute;width:22106;height:7058;visibility:visible;mso-wrap-style:square;v-text-anchor:top" o:gfxdata="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" filled="f" stroked="f">
+                <v:shape id="_x0000_s1036" type="#_x0000_t202" style="position:absolute;width:22106;height:7058;visibility:visible;mso-wrap-style:square;v-text-anchor:top" o:gfxdata="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" filled="f" stroked="f">
                   <v:textbox>
                     <w:txbxContent>
                       <w:p>
@@ -858,7 +1218,6 @@
                             <w:rFonts w:ascii="Helvetica" w:hAnsi="Helvetica" w:cs="Tahoma"/>
                             <w:sz w:val="24"/>
                             <w:szCs w:val="24"/>
-                            <w:lang w:val="ru-RU"/>
                           </w:rPr>
                           <w:t xml:space="preserve">+  </w:t>
                         </w:r>
@@ -875,7 +1234,6 @@
                             <w:rFonts w:ascii="Helvetica" w:hAnsi="Helvetica" w:cs="Tahoma"/>
                             <w:sz w:val="24"/>
                             <w:szCs w:val="24"/>
-                            <w:lang w:val="ru-RU"/>
                           </w:rPr>
                           <w:t xml:space="preserve"> </w:t>
                         </w:r>
@@ -895,7 +1253,6 @@
                             <w:rFonts w:ascii="Helvetica" w:hAnsi="Helvetica" w:cs="Tahoma"/>
                             <w:sz w:val="24"/>
                             <w:szCs w:val="24"/>
-                            <w:lang w:val="ru-RU"/>
                           </w:rPr>
                         </w:pPr>
                         <w:r>
@@ -903,7 +1260,6 @@
                             <w:rFonts w:ascii="Helvetica" w:hAnsi="Helvetica" w:cs="Tahoma"/>
                             <w:sz w:val="24"/>
                             <w:szCs w:val="24"/>
-                            <w:lang w:val="ru-RU"/>
                           </w:rPr>
                           <w:t xml:space="preserve">+  </w:t>
                         </w:r>
@@ -920,7 +1276,6 @@
                             <w:rFonts w:ascii="Helvetica" w:hAnsi="Helvetica" w:cs="Tahoma"/>
                             <w:sz w:val="24"/>
                             <w:szCs w:val="24"/>
-                            <w:lang w:val="ru-RU"/>
                           </w:rPr>
                           <w:t xml:space="preserve"> </w:t>
                         </w:r>
@@ -948,11 +1303,9 @@
                             <w:rFonts w:ascii="Helvetica" w:hAnsi="Helvetica" w:cs="Tahoma"/>
                             <w:sz w:val="24"/>
                             <w:szCs w:val="24"/>
-                            <w:lang w:val="ru-RU"/>
-                          </w:rPr>
-                          <w:t xml:space="preserve">+  Гражданская </w:t>
-                        </w:r>
-                        <w:proofErr w:type="gramStart"/>
+                          </w:rPr>
+                          <w:t xml:space="preserve">+  </w:t>
+                        </w:r>
                         <w:r>
                           <w:rPr>
                             <w:rFonts w:ascii="Helvetica" w:hAnsi="Helvetica" w:cs="Tahoma"/>
@@ -960,7 +1313,7 @@
                             <w:szCs w:val="24"/>
                             <w:lang w:val="ru-RU"/>
                           </w:rPr>
-                          <w:t xml:space="preserve">должность </w:t>
+                          <w:t>Гражданская</w:t>
                         </w:r>
                         <w:r>
                           <w:rPr>
@@ -977,15 +1330,38 @@
                             <w:szCs w:val="24"/>
                             <w:lang w:val="ru-RU"/>
                           </w:rPr>
-                          <w:t>эквивалентная</w:t>
-                        </w:r>
-                        <w:proofErr w:type="gramEnd"/>
+                          <w:t>должность</w:t>
+                        </w:r>
+                        <w:r>
+                          <w:rPr>
+                            <w:rFonts w:ascii="Helvetica" w:hAnsi="Helvetica" w:cs="Tahoma"/>
+                            <w:sz w:val="24"/>
+                            <w:szCs w:val="24"/>
+                          </w:rPr>
+                          <w:t xml:space="preserve"> </w:t>
+                        </w:r>
+                        <w:r>
+                          <w:rPr>
+                            <w:rFonts w:ascii="Helvetica" w:hAnsi="Helvetica" w:cs="Tahoma"/>
+                            <w:sz w:val="24"/>
+                            <w:szCs w:val="24"/>
+                          </w:rPr>
+                          <w:t xml:space="preserve"> </w:t>
+                        </w:r>
                         <w:r>
                           <w:rPr>
                             <w:rFonts w:ascii="Helvetica" w:hAnsi="Helvetica" w:cs="Tahoma"/>
                             <w:sz w:val="24"/>
                             <w:szCs w:val="24"/>
                             <w:lang w:val="ru-RU"/>
+                          </w:rPr>
+                          <w:t>эквивалентная</w:t>
+                        </w:r>
+                        <w:r>
+                          <w:rPr>
+                            <w:rFonts w:ascii="Helvetica" w:hAnsi="Helvetica" w:cs="Tahoma"/>
+                            <w:sz w:val="24"/>
+                            <w:szCs w:val="24"/>
                           </w:rPr>
                           <w:t xml:space="preserve"> </w:t>
                         </w:r>
@@ -1021,7 +1397,7 @@
         <mc:AlternateContent>
           <mc:Choice Requires="wps">
             <w:drawing>
-              <wp:anchor distT="0" distB="0" distL="114300" distR="114300" simplePos="0" relativeHeight="251637248" behindDoc="0" locked="0" layoutInCell="1" allowOverlap="1" wp14:anchorId="31D6FCE3" wp14:editId="6ED78983">
+              <wp:anchor distT="0" distB="0" distL="114300" distR="114300" simplePos="0" relativeHeight="251636736" behindDoc="0" locked="0" layoutInCell="1" allowOverlap="1" wp14:anchorId="31D6FCE3" wp14:editId="6ED78983">
                 <wp:simplePos x="0" y="0"/>
                 <wp:positionH relativeFrom="column">
                   <wp:posOffset>3195638</wp:posOffset>
@@ -1095,7 +1471,7 @@
         <mc:AlternateContent>
           <mc:Choice Requires="wps">
             <w:drawing>
-              <wp:anchor distT="0" distB="0" distL="114300" distR="114300" simplePos="0" relativeHeight="251660800" behindDoc="0" locked="0" layoutInCell="1" allowOverlap="1" wp14:anchorId="1761F728" wp14:editId="11B7542A">
+              <wp:anchor distT="0" distB="0" distL="114300" distR="114300" simplePos="0" relativeHeight="251660288" behindDoc="0" locked="0" layoutInCell="1" allowOverlap="1" wp14:anchorId="1761F728" wp14:editId="11B7542A">
                 <wp:simplePos x="0" y="0"/>
                 <wp:positionH relativeFrom="column">
                   <wp:posOffset>4852035</wp:posOffset>
@@ -1169,7 +1545,7 @@
         <mc:AlternateContent>
           <mc:Choice Requires="wps">
             <w:drawing>
-              <wp:anchor distT="0" distB="0" distL="114300" distR="114300" simplePos="0" relativeHeight="251661824" behindDoc="0" locked="0" layoutInCell="1" allowOverlap="1" wp14:anchorId="4DBA2635" wp14:editId="2232CB8B">
+              <wp:anchor distT="0" distB="0" distL="114300" distR="114300" simplePos="0" relativeHeight="251661312" behindDoc="0" locked="0" layoutInCell="1" allowOverlap="1" wp14:anchorId="4DBA2635" wp14:editId="2232CB8B">
                 <wp:simplePos x="0" y="0"/>
                 <wp:positionH relativeFrom="column">
                   <wp:posOffset>4021455</wp:posOffset>
@@ -1243,7 +1619,7 @@
         <mc:AlternateContent>
           <mc:Choice Requires="wpg">
             <w:drawing>
-              <wp:anchor distT="0" distB="0" distL="114300" distR="114300" simplePos="0" relativeHeight="251645440" behindDoc="0" locked="0" layoutInCell="1" allowOverlap="1" wp14:anchorId="56D1DBD4" wp14:editId="35FC115C">
+              <wp:anchor distT="0" distB="0" distL="114300" distR="114300" simplePos="0" relativeHeight="251644928" behindDoc="0" locked="0" layoutInCell="1" allowOverlap="1" wp14:anchorId="56D1DBD4" wp14:editId="35FC115C">
                 <wp:simplePos x="0" y="0"/>
                 <wp:positionH relativeFrom="column">
                   <wp:posOffset>6106160</wp:posOffset>
@@ -1436,9 +1812,9 @@
           </mc:Choice>
           <mc:Fallback>
             <w:pict>
-              <v:group w14:anchorId="56D1DBD4" id="Group 3" o:spid="_x0000_s1033" style="position:absolute;margin-left:480.8pt;margin-top:70.85pt;width:194.3pt;height:55.3pt;z-index:251645440;mso-width-relative:margin;mso-height-relative:margin" coordsize="22106,7033" o:gfxdata="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">
-                <v:rect id="Rectangle 2" o:spid="_x0000_s1034" style="position:absolute;width:22106;height:7033;visibility:visible;mso-wrap-style:square;v-text-anchor:middle" o:gfxdata="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" filled="f" strokecolor="black [3213]" strokeweight="1pt"/>
-                <v:shape id="_x0000_s1035" type="#_x0000_t202" style="position:absolute;left:200;top:814;width:21603;height:3652;visibility:visible;mso-wrap-style:square;v-text-anchor:top" o:gfxdata="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" filled="f" stroked="f" strokeweight="1pt">
+              <v:group w14:anchorId="56D1DBD4" id="Group 3" o:spid="_x0000_s1037" style="position:absolute;margin-left:480.8pt;margin-top:70.85pt;width:194.3pt;height:55.3pt;z-index:251644928;mso-width-relative:margin;mso-height-relative:margin" coordsize="22106,7033" o:gfxdata="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">
+                <v:rect id="Rectangle 2" o:spid="_x0000_s1038" style="position:absolute;width:22106;height:7033;visibility:visible;mso-wrap-style:square;v-text-anchor:middle" o:gfxdata="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" filled="f" strokecolor="black [3213]" strokeweight="1pt"/>
+                <v:shape id="_x0000_s1039" type="#_x0000_t202" style="position:absolute;left:200;top:814;width:21603;height:3652;visibility:visible;mso-wrap-style:square;v-text-anchor:top" o:gfxdata="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" filled="f" stroked="f" strokeweight="1pt">
                   <v:textbox>
                     <w:txbxContent>
                       <w:p>
@@ -1469,7 +1845,7 @@
                     </w:txbxContent>
                   </v:textbox>
                 </v:shape>
-                <v:shape id="_x0000_s1036" type="#_x0000_t202" style="position:absolute;left:286;top:3477;width:21603;height:2886;visibility:visible;mso-wrap-style:square;v-text-anchor:top" o:gfxdata="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" filled="f" stroked="f" strokeweight="1pt">
+                <v:shape id="_x0000_s1040" type="#_x0000_t202" style="position:absolute;left:286;top:3477;width:21603;height:2886;visibility:visible;mso-wrap-style:square;v-text-anchor:top" o:gfxdata="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" filled="f" stroked="f" strokeweight="1pt">
                   <v:textbox>
                     <w:txbxContent>
                       <w:p>
@@ -1507,7 +1883,7 @@
         <mc:AlternateContent>
           <mc:Choice Requires="wpg">
             <w:drawing>
-              <wp:anchor distT="0" distB="0" distL="114300" distR="114300" simplePos="0" relativeHeight="251646464" behindDoc="0" locked="0" layoutInCell="1" allowOverlap="1" wp14:anchorId="319EF781" wp14:editId="0CACF9AC">
+              <wp:anchor distT="0" distB="0" distL="114300" distR="114300" simplePos="0" relativeHeight="251645952" behindDoc="0" locked="0" layoutInCell="1" allowOverlap="1" wp14:anchorId="319EF781" wp14:editId="0CACF9AC">
                 <wp:simplePos x="0" y="0"/>
                 <wp:positionH relativeFrom="column">
                   <wp:posOffset>6242685</wp:posOffset>
@@ -1699,11 +2075,11 @@
           </mc:Choice>
           <mc:Fallback>
             <w:pict>
-              <v:group w14:anchorId="319EF781" id="_x0000_s1037" style="position:absolute;margin-left:491.55pt;margin-top:138pt;width:174.05pt;height:55.35pt;z-index:251646464;mso-width-relative:margin;mso-height-relative:margin" coordsize="22106,7033" o:gfxdata="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">
-                <v:rect id="Rectangle 9" o:spid="_x0000_s1038" style="position:absolute;width:22106;height:7033;visibility:visible;mso-wrap-style:square;v-text-anchor:middle" o:gfxdata="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" filled="f" strokecolor="black [3213]" strokeweight="1pt">
+              <v:group w14:anchorId="319EF781" id="_x0000_s1041" style="position:absolute;margin-left:491.55pt;margin-top:138pt;width:174.05pt;height:55.35pt;z-index:251645952;mso-width-relative:margin;mso-height-relative:margin" coordsize="22106,7033" o:gfxdata="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">
+                <v:rect id="Rectangle 9" o:spid="_x0000_s1042" style="position:absolute;width:22106;height:7033;visibility:visible;mso-wrap-style:square;v-text-anchor:middle" o:gfxdata="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" filled="f" strokecolor="black [3213]" strokeweight="1pt">
                   <v:shadow on="t" color="black" opacity="26214f" origin="-.5,-.5" offset=".74836mm,.74836mm"/>
                 </v:rect>
-                <v:shape id="_x0000_s1039" type="#_x0000_t202" style="position:absolute;left:200;top:491;width:21603;height:4956;visibility:visible;mso-wrap-style:square;v-text-anchor:top" o:gfxdata="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" filled="f" stroked="f">
+                <v:shape id="_x0000_s1043" type="#_x0000_t202" style="position:absolute;left:200;top:491;width:21603;height:4956;visibility:visible;mso-wrap-style:square;v-text-anchor:top" o:gfxdata="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" filled="f" stroked="f">
                   <v:textbox>
                     <w:txbxContent>
                       <w:p>
@@ -1733,7 +2109,7 @@
                     </w:txbxContent>
                   </v:textbox>
                 </v:shape>
-                <v:shape id="_x0000_s1040" type="#_x0000_t202" style="position:absolute;left:64;top:3438;width:21603;height:2909;visibility:visible;mso-wrap-style:square;v-text-anchor:top" o:gfxdata="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" filled="f" stroked="f">
+                <v:shape id="_x0000_s1044" type="#_x0000_t202" style="position:absolute;left:64;top:3438;width:21603;height:2909;visibility:visible;mso-wrap-style:square;v-text-anchor:top" o:gfxdata="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" filled="f" stroked="f">
                   <v:textbox>
                     <w:txbxContent>
                       <w:p>
@@ -1771,7 +2147,7 @@
         <mc:AlternateContent>
           <mc:Choice Requires="wpg">
             <w:drawing>
-              <wp:anchor distT="0" distB="0" distL="114300" distR="114300" simplePos="0" relativeHeight="251674112" behindDoc="0" locked="0" layoutInCell="1" allowOverlap="1" wp14:anchorId="13D37A3C" wp14:editId="6B99CCA1">
+              <wp:anchor distT="0" distB="0" distL="114300" distR="114300" simplePos="0" relativeHeight="251673600" behindDoc="0" locked="0" layoutInCell="1" allowOverlap="1" wp14:anchorId="13D37A3C" wp14:editId="6B99CCA1">
                 <wp:simplePos x="0" y="0"/>
                 <wp:positionH relativeFrom="column">
                   <wp:posOffset>9698355</wp:posOffset>
@@ -1973,11 +2349,11 @@
           </mc:Choice>
           <mc:Fallback>
             <w:pict>
-              <v:group w14:anchorId="13D37A3C" id="_x0000_s1041" style="position:absolute;margin-left:763.65pt;margin-top:349.65pt;width:122.05pt;height:55.5pt;z-index:251674112;mso-width-relative:margin;mso-height-relative:margin" coordsize="22106,7058" o:gfxdata="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">
-                <v:rect id="Rectangle 9" o:spid="_x0000_s1042" style="position:absolute;width:22106;height:7033;visibility:visible;mso-wrap-style:square;v-text-anchor:middle" o:gfxdata="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" filled="f" strokecolor="black [3213]" strokeweight="1pt">
+              <v:group w14:anchorId="13D37A3C" id="_x0000_s1045" style="position:absolute;margin-left:763.65pt;margin-top:349.65pt;width:122.05pt;height:55.5pt;z-index:251673600;mso-width-relative:margin;mso-height-relative:margin" coordsize="22106,7058" o:gfxdata="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">
+                <v:rect id="Rectangle 9" o:spid="_x0000_s1046" style="position:absolute;width:22106;height:7033;visibility:visible;mso-wrap-style:square;v-text-anchor:middle" o:gfxdata="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" filled="f" strokecolor="black [3213]" strokeweight="1pt">
                   <v:shadow on="t" color="black" opacity="26214f" origin="-.5,-.5" offset=".74836mm,.74836mm"/>
                 </v:rect>
-                <v:shape id="_x0000_s1043" type="#_x0000_t202" style="position:absolute;left:200;top:293;width:21603;height:5510;visibility:visible;mso-wrap-style:square;v-text-anchor:top" o:gfxdata="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" filled="f" stroked="f">
+                <v:shape id="_x0000_s1047" type="#_x0000_t202" style="position:absolute;left:200;top:293;width:21603;height:5510;visibility:visible;mso-wrap-style:square;v-text-anchor:top" o:gfxdata="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" filled="f" stroked="f">
                   <v:textbox>
                     <w:txbxContent>
                       <w:p>
@@ -2008,7 +2384,7 @@
                     </w:txbxContent>
                   </v:textbox>
                 </v:shape>
-                <v:shape id="_x0000_s1044" type="#_x0000_t202" style="position:absolute;top:4149;width:22106;height:2909;visibility:visible;mso-wrap-style:square;v-text-anchor:top" o:gfxdata="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" filled="f" stroked="f">
+                <v:shape id="_x0000_s1048" type="#_x0000_t202" style="position:absolute;top:4149;width:22106;height:2909;visibility:visible;mso-wrap-style:square;v-text-anchor:top" o:gfxdata="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" filled="f" stroked="f">
                   <v:textbox>
                     <w:txbxContent>
                       <w:p>
@@ -2055,7 +2431,7 @@
         <mc:AlternateContent>
           <mc:Choice Requires="wpg">
             <w:drawing>
-              <wp:anchor distT="0" distB="0" distL="114300" distR="114300" simplePos="0" relativeHeight="251673088" behindDoc="0" locked="0" layoutInCell="1" allowOverlap="1" wp14:anchorId="38637682" wp14:editId="2DFA04E0">
+              <wp:anchor distT="0" distB="0" distL="114300" distR="114300" simplePos="0" relativeHeight="251672576" behindDoc="0" locked="0" layoutInCell="1" allowOverlap="1" wp14:anchorId="38637682" wp14:editId="2DFA04E0">
                 <wp:simplePos x="0" y="0"/>
                 <wp:positionH relativeFrom="column">
                   <wp:posOffset>9445625</wp:posOffset>
@@ -2257,11 +2633,11 @@
           </mc:Choice>
           <mc:Fallback>
             <w:pict>
-              <v:group w14:anchorId="38637682" id="_x0000_s1045" style="position:absolute;margin-left:743.75pt;margin-top:284.65pt;width:162.2pt;height:55.5pt;z-index:251673088;mso-width-relative:margin;mso-height-relative:margin" coordsize="22106,7058" o:gfxdata="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">
-                <v:rect id="Rectangle 9" o:spid="_x0000_s1046" style="position:absolute;width:22106;height:7033;visibility:visible;mso-wrap-style:square;v-text-anchor:middle" o:gfxdata="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" filled="f" strokecolor="black [3213]" strokeweight="1pt">
+              <v:group w14:anchorId="38637682" id="_x0000_s1049" style="position:absolute;margin-left:743.75pt;margin-top:284.65pt;width:162.2pt;height:55.5pt;z-index:251672576;mso-width-relative:margin;mso-height-relative:margin" coordsize="22106,7058" o:gfxdata="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">
+                <v:rect id="Rectangle 9" o:spid="_x0000_s1050" style="position:absolute;width:22106;height:7033;visibility:visible;mso-wrap-style:square;v-text-anchor:middle" o:gfxdata="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" filled="f" strokecolor="black [3213]" strokeweight="1pt">
                   <v:shadow on="t" color="black" opacity="26214f" origin="-.5,-.5" offset=".74836mm,.74836mm"/>
                 </v:rect>
-                <v:shape id="_x0000_s1047" type="#_x0000_t202" style="position:absolute;left:200;top:423;width:21603;height:5510;visibility:visible;mso-wrap-style:square;v-text-anchor:top" o:gfxdata="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" filled="f" stroked="f">
+                <v:shape id="_x0000_s1051" type="#_x0000_t202" style="position:absolute;left:200;top:423;width:21603;height:5510;visibility:visible;mso-wrap-style:square;v-text-anchor:top" o:gfxdata="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" filled="f" stroked="f">
                   <v:textbox>
                     <w:txbxContent>
                       <w:p>
@@ -2292,7 +2668,7 @@
                     </w:txbxContent>
                   </v:textbox>
                 </v:shape>
-                <v:shape id="_x0000_s1048" type="#_x0000_t202" style="position:absolute;top:4149;width:22106;height:2909;visibility:visible;mso-wrap-style:square;v-text-anchor:top" o:gfxdata="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" filled="f" stroked="f">
+                <v:shape id="_x0000_s1052" type="#_x0000_t202" style="position:absolute;top:4149;width:22106;height:2909;visibility:visible;mso-wrap-style:square;v-text-anchor:top" o:gfxdata="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" filled="f" stroked="f">
                   <v:textbox>
                     <w:txbxContent>
                       <w:p>
@@ -2339,7 +2715,7 @@
         <mc:AlternateContent>
           <mc:Choice Requires="wps">
             <w:drawing>
-              <wp:anchor distT="0" distB="0" distL="114300" distR="114300" simplePos="0" relativeHeight="251636224" behindDoc="0" locked="0" layoutInCell="1" allowOverlap="1" wp14:anchorId="605D2ABA" wp14:editId="014422DC">
+              <wp:anchor distT="0" distB="0" distL="114300" distR="114300" simplePos="0" relativeHeight="251635712" behindDoc="0" locked="0" layoutInCell="1" allowOverlap="1" wp14:anchorId="605D2ABA" wp14:editId="014422DC">
                 <wp:simplePos x="0" y="0"/>
                 <wp:positionH relativeFrom="column">
                   <wp:posOffset>10469245</wp:posOffset>
@@ -2413,7 +2789,7 @@
         <mc:AlternateContent>
           <mc:Choice Requires="wps">
             <w:drawing>
-              <wp:anchor distT="0" distB="0" distL="114300" distR="114300" simplePos="0" relativeHeight="251638272" behindDoc="0" locked="0" layoutInCell="1" allowOverlap="1" wp14:anchorId="2037831B" wp14:editId="082B540D">
+              <wp:anchor distT="0" distB="0" distL="114300" distR="114300" simplePos="0" relativeHeight="251637760" behindDoc="0" locked="0" layoutInCell="1" allowOverlap="1" wp14:anchorId="2037831B" wp14:editId="082B540D">
                 <wp:simplePos x="0" y="0"/>
                 <wp:positionH relativeFrom="column">
                   <wp:posOffset>8184515</wp:posOffset>
@@ -2487,7 +2863,7 @@
         <mc:AlternateContent>
           <mc:Choice Requires="wpg">
             <w:drawing>
-              <wp:anchor distT="0" distB="0" distL="114300" distR="114300" simplePos="0" relativeHeight="251672064" behindDoc="0" locked="0" layoutInCell="1" allowOverlap="1" wp14:anchorId="032F0021" wp14:editId="580D0FFD">
+              <wp:anchor distT="0" distB="0" distL="114300" distR="114300" simplePos="0" relativeHeight="251671552" behindDoc="0" locked="0" layoutInCell="1" allowOverlap="1" wp14:anchorId="032F0021" wp14:editId="580D0FFD">
                 <wp:simplePos x="0" y="0"/>
                 <wp:positionH relativeFrom="column">
                   <wp:posOffset>7414895</wp:posOffset>
@@ -2689,11 +3065,11 @@
           </mc:Choice>
           <mc:Fallback>
             <w:pict>
-              <v:group w14:anchorId="032F0021" id="_x0000_s1049" style="position:absolute;margin-left:583.85pt;margin-top:554.45pt;width:122.05pt;height:43.7pt;z-index:251672064;mso-width-relative:margin;mso-height-relative:margin" coordsize="22106,7715" o:gfxdata="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">
-                <v:rect id="Rectangle 9" o:spid="_x0000_s1050" style="position:absolute;width:22106;height:7033;visibility:visible;mso-wrap-style:square;v-text-anchor:middle" o:gfxdata="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" filled="f" strokecolor="black [3213]" strokeweight="1pt">
+              <v:group w14:anchorId="032F0021" id="_x0000_s1053" style="position:absolute;margin-left:583.85pt;margin-top:554.45pt;width:122.05pt;height:43.7pt;z-index:251671552;mso-width-relative:margin;mso-height-relative:margin" coordsize="22106,7715" o:gfxdata="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">
+                <v:rect id="Rectangle 9" o:spid="_x0000_s1054" style="position:absolute;width:22106;height:7033;visibility:visible;mso-wrap-style:square;v-text-anchor:middle" o:gfxdata="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" filled="f" strokecolor="black [3213]" strokeweight="1pt">
                   <v:shadow on="t" color="black" opacity="26214f" origin="-.5,-.5" offset=".74836mm,.74836mm"/>
                 </v:rect>
-                <v:shape id="_x0000_s1051" type="#_x0000_t202" style="position:absolute;left:200;top:293;width:21603;height:5510;visibility:visible;mso-wrap-style:square;v-text-anchor:top" o:gfxdata="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" filled="f" stroked="f">
+                <v:shape id="_x0000_s1055" type="#_x0000_t202" style="position:absolute;left:200;top:293;width:21603;height:5510;visibility:visible;mso-wrap-style:square;v-text-anchor:top" o:gfxdata="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" filled="f" stroked="f">
                   <v:textbox>
                     <w:txbxContent>
                       <w:p>
@@ -2724,7 +3100,7 @@
                     </w:txbxContent>
                   </v:textbox>
                 </v:shape>
-                <v:shape id="_x0000_s1052" type="#_x0000_t202" style="position:absolute;top:3125;width:22106;height:4590;visibility:visible;mso-wrap-style:square;v-text-anchor:top" o:gfxdata="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" filled="f" stroked="f">
+                <v:shape id="_x0000_s1056" type="#_x0000_t202" style="position:absolute;top:3125;width:22106;height:4590;visibility:visible;mso-wrap-style:square;v-text-anchor:top" o:gfxdata="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" filled="f" stroked="f">
                   <v:textbox>
                     <w:txbxContent>
                       <w:p>
@@ -2771,7 +3147,7 @@
         <mc:AlternateContent>
           <mc:Choice Requires="wpg">
             <w:drawing>
-              <wp:anchor distT="0" distB="0" distL="114300" distR="114300" simplePos="0" relativeHeight="251671040" behindDoc="0" locked="0" layoutInCell="1" allowOverlap="1" wp14:anchorId="08EECFB8" wp14:editId="27433320">
+              <wp:anchor distT="0" distB="0" distL="114300" distR="114300" simplePos="0" relativeHeight="251670528" behindDoc="0" locked="0" layoutInCell="1" allowOverlap="1" wp14:anchorId="08EECFB8" wp14:editId="27433320">
                 <wp:simplePos x="0" y="0"/>
                 <wp:positionH relativeFrom="column">
                   <wp:posOffset>7409815</wp:posOffset>
@@ -2973,11 +3349,11 @@
           </mc:Choice>
           <mc:Fallback>
             <w:pict>
-              <v:group w14:anchorId="08EECFB8" id="_x0000_s1053" style="position:absolute;margin-left:583.45pt;margin-top:491.15pt;width:122.05pt;height:55.5pt;z-index:251671040;mso-width-relative:margin;mso-height-relative:margin" coordsize="22106,7058" o:gfxdata="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">
-                <v:rect id="Rectangle 9" o:spid="_x0000_s1054" style="position:absolute;width:22106;height:7033;visibility:visible;mso-wrap-style:square;v-text-anchor:middle" o:gfxdata="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" filled="f" strokecolor="black [3213]" strokeweight="1pt">
+              <v:group w14:anchorId="08EECFB8" id="_x0000_s1057" style="position:absolute;margin-left:583.45pt;margin-top:491.15pt;width:122.05pt;height:55.5pt;z-index:251670528;mso-width-relative:margin;mso-height-relative:margin" coordsize="22106,7058" o:gfxdata="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">
+                <v:rect id="Rectangle 9" o:spid="_x0000_s1058" style="position:absolute;width:22106;height:7033;visibility:visible;mso-wrap-style:square;v-text-anchor:middle" o:gfxdata="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" filled="f" strokecolor="black [3213]" strokeweight="1pt">
                   <v:shadow on="t" color="black" opacity="26214f" origin="-.5,-.5" offset=".74836mm,.74836mm"/>
                 </v:rect>
-                <v:shape id="_x0000_s1055" type="#_x0000_t202" style="position:absolute;left:200;top:293;width:21603;height:5510;visibility:visible;mso-wrap-style:square;v-text-anchor:top" o:gfxdata="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" filled="f" stroked="f">
+                <v:shape id="_x0000_s1059" type="#_x0000_t202" style="position:absolute;left:200;top:293;width:21603;height:5510;visibility:visible;mso-wrap-style:square;v-text-anchor:top" o:gfxdata="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" filled="f" stroked="f">
                   <v:textbox>
                     <w:txbxContent>
                       <w:p>
@@ -3008,7 +3384,7 @@
                     </w:txbxContent>
                   </v:textbox>
                 </v:shape>
-                <v:shape id="_x0000_s1056" type="#_x0000_t202" style="position:absolute;top:4149;width:22106;height:2909;visibility:visible;mso-wrap-style:square;v-text-anchor:top" o:gfxdata="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" filled="f" stroked="f">
+                <v:shape id="_x0000_s1060" type="#_x0000_t202" style="position:absolute;top:4149;width:22106;height:2909;visibility:visible;mso-wrap-style:square;v-text-anchor:top" o:gfxdata="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" filled="f" stroked="f">
                   <v:textbox>
                     <w:txbxContent>
                       <w:p>
@@ -3055,7 +3431,7 @@
         <mc:AlternateContent>
           <mc:Choice Requires="wpg">
             <w:drawing>
-              <wp:anchor distT="0" distB="0" distL="114300" distR="114300" simplePos="0" relativeHeight="251666944" behindDoc="0" locked="0" layoutInCell="1" allowOverlap="1" wp14:anchorId="32406ED0" wp14:editId="40123914">
+              <wp:anchor distT="0" distB="0" distL="114300" distR="114300" simplePos="0" relativeHeight="251666432" behindDoc="0" locked="0" layoutInCell="1" allowOverlap="1" wp14:anchorId="32406ED0" wp14:editId="40123914">
                 <wp:simplePos x="0" y="0"/>
                 <wp:positionH relativeFrom="column">
                   <wp:posOffset>4077970</wp:posOffset>
@@ -3229,12 +3605,21 @@
                               </w:r>
                               <w:r>
                                 <w:rPr>
-                                  <w:rFonts w:ascii="Agency FB" w:hAnsi="Agency FB" w:cs="Calibri"/>
+                                  <w:rFonts w:ascii="Agency FB" w:hAnsi="Agency FB" w:cs="Arial"/>
                                   <w:color w:val="FFFFFF" w:themeColor="background1"/>
                                   <w:sz w:val="24"/>
                                   <w:szCs w:val="24"/>
                                 </w:rPr>
-                                <w:t>N/A</w:t>
+                                <w:t>J</w:t>
+                              </w:r>
+                              <w:r>
+                                <w:rPr>
+                                  <w:rFonts w:ascii="Agency FB" w:hAnsi="Agency FB" w:cs="Arial"/>
+                                  <w:color w:val="FFFFFF" w:themeColor="background1"/>
+                                  <w:sz w:val="24"/>
+                                  <w:szCs w:val="24"/>
+                                </w:rPr>
+                                <w:t>ames Williams</w:t>
                               </w:r>
                             </w:p>
                           </w:txbxContent>
@@ -3257,11 +3642,11 @@
           </mc:Choice>
           <mc:Fallback>
             <w:pict>
-              <v:group w14:anchorId="32406ED0" id="_x0000_s1057" style="position:absolute;margin-left:321.1pt;margin-top:478pt;width:122.05pt;height:41pt;z-index:251666944;mso-width-relative:margin;mso-height-relative:margin" coordsize="22106,7434" o:gfxdata="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">
-                <v:rect id="Rectangle 9" o:spid="_x0000_s1058" style="position:absolute;width:22106;height:7033;visibility:visible;mso-wrap-style:square;v-text-anchor:middle" o:gfxdata="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" filled="f" strokecolor="black [3213]" strokeweight="1pt">
+              <v:group w14:anchorId="32406ED0" id="_x0000_s1061" style="position:absolute;margin-left:321.1pt;margin-top:478pt;width:122.05pt;height:41pt;z-index:251666432;mso-width-relative:margin;mso-height-relative:margin" coordsize="22106,7434" o:gfxdata="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">
+                <v:rect id="Rectangle 9" o:spid="_x0000_s1062" style="position:absolute;width:22106;height:7033;visibility:visible;mso-wrap-style:square;v-text-anchor:middle" o:gfxdata="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" filled="f" strokecolor="black [3213]" strokeweight="1pt">
                   <v:shadow on="t" color="black" opacity="26214f" origin="-.5,-.5" offset=".74836mm,.74836mm"/>
                 </v:rect>
-                <v:shape id="_x0000_s1059" type="#_x0000_t202" style="position:absolute;left:200;top:118;width:21603;height:4202;visibility:visible;mso-wrap-style:square;v-text-anchor:top" o:gfxdata="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" filled="f" stroked="f">
+                <v:shape id="_x0000_s1063" type="#_x0000_t202" style="position:absolute;left:200;top:118;width:21603;height:4202;visibility:visible;mso-wrap-style:square;v-text-anchor:top" o:gfxdata="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" filled="f" stroked="f">
                   <v:textbox>
                     <w:txbxContent>
                       <w:p>
@@ -3292,7 +3677,7 @@
                     </w:txbxContent>
                   </v:textbox>
                 </v:shape>
-                <v:shape id="_x0000_s1060" type="#_x0000_t202" style="position:absolute;top:2883;width:22106;height:4551;visibility:visible;mso-wrap-style:square;v-text-anchor:top" o:gfxdata="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" filled="f" stroked="f">
+                <v:shape id="_x0000_s1064" type="#_x0000_t202" style="position:absolute;top:2883;width:22106;height:4551;visibility:visible;mso-wrap-style:square;v-text-anchor:top" o:gfxdata="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" filled="f" stroked="f">
                   <v:textbox>
                     <w:txbxContent>
                       <w:p>
@@ -3316,12 +3701,21 @@
                         </w:r>
                         <w:r>
                           <w:rPr>
-                            <w:rFonts w:ascii="Agency FB" w:hAnsi="Agency FB" w:cs="Calibri"/>
+                            <w:rFonts w:ascii="Agency FB" w:hAnsi="Agency FB" w:cs="Arial"/>
                             <w:color w:val="FFFFFF" w:themeColor="background1"/>
                             <w:sz w:val="24"/>
                             <w:szCs w:val="24"/>
                           </w:rPr>
-                          <w:t>N/A</w:t>
+                          <w:t>J</w:t>
+                        </w:r>
+                        <w:r>
+                          <w:rPr>
+                            <w:rFonts w:ascii="Agency FB" w:hAnsi="Agency FB" w:cs="Arial"/>
+                            <w:color w:val="FFFFFF" w:themeColor="background1"/>
+                            <w:sz w:val="24"/>
+                            <w:szCs w:val="24"/>
+                          </w:rPr>
+                          <w:t>ames Williams</w:t>
                         </w:r>
                       </w:p>
                     </w:txbxContent>
@@ -3339,7 +3733,7 @@
         <mc:AlternateContent>
           <mc:Choice Requires="wpg">
             <w:drawing>
-              <wp:anchor distT="0" distB="0" distL="114300" distR="114300" simplePos="0" relativeHeight="251665920" behindDoc="0" locked="0" layoutInCell="1" allowOverlap="1" wp14:anchorId="12FD345B" wp14:editId="31903F55">
+              <wp:anchor distT="0" distB="0" distL="114300" distR="114300" simplePos="0" relativeHeight="251665408" behindDoc="0" locked="0" layoutInCell="1" allowOverlap="1" wp14:anchorId="12FD345B" wp14:editId="31903F55">
                 <wp:simplePos x="0" y="0"/>
                 <wp:positionH relativeFrom="column">
                   <wp:posOffset>4073525</wp:posOffset>
@@ -3541,11 +3935,11 @@
           </mc:Choice>
           <mc:Fallback>
             <w:pict>
-              <v:group w14:anchorId="12FD345B" id="_x0000_s1061" style="position:absolute;margin-left:320.75pt;margin-top:414.2pt;width:122.05pt;height:56.1pt;z-index:251665920;mso-width-relative:margin;mso-height-relative:margin" coordsize="22106,7144" o:gfxdata="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">
-                <v:rect id="Rectangle 9" o:spid="_x0000_s1062" style="position:absolute;width:22106;height:7033;visibility:visible;mso-wrap-style:square;v-text-anchor:middle" o:gfxdata="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" filled="f" strokecolor="black [3213]" strokeweight="1pt">
+              <v:group w14:anchorId="12FD345B" id="_x0000_s1065" style="position:absolute;margin-left:320.75pt;margin-top:414.2pt;width:122.05pt;height:56.1pt;z-index:251665408;mso-width-relative:margin;mso-height-relative:margin" coordsize="22106,7144" o:gfxdata="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">
+                <v:rect id="Rectangle 9" o:spid="_x0000_s1066" style="position:absolute;width:22106;height:7033;visibility:visible;mso-wrap-style:square;v-text-anchor:middle" o:gfxdata="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" filled="f" strokecolor="black [3213]" strokeweight="1pt">
                   <v:shadow on="t" color="black" opacity="26214f" origin="-.5,-.5" offset=".74836mm,.74836mm"/>
                 </v:rect>
-                <v:shape id="_x0000_s1063" type="#_x0000_t202" style="position:absolute;left:200;top:423;width:21603;height:5510;visibility:visible;mso-wrap-style:square;v-text-anchor:top" o:gfxdata="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" filled="f" stroked="f">
+                <v:shape id="_x0000_s1067" type="#_x0000_t202" style="position:absolute;left:200;top:423;width:21603;height:5510;visibility:visible;mso-wrap-style:square;v-text-anchor:top" o:gfxdata="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" filled="f" stroked="f">
                   <v:textbox>
                     <w:txbxContent>
                       <w:p>
@@ -3576,7 +3970,7 @@
                     </w:txbxContent>
                   </v:textbox>
                 </v:shape>
-                <v:shape id="_x0000_s1064" type="#_x0000_t202" style="position:absolute;top:4236;width:22106;height:2908;visibility:visible;mso-wrap-style:square;v-text-anchor:top" o:gfxdata="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" filled="f" stroked="f">
+                <v:shape id="_x0000_s1068" type="#_x0000_t202" style="position:absolute;top:4236;width:22106;height:2908;visibility:visible;mso-wrap-style:square;v-text-anchor:top" o:gfxdata="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" filled="f" stroked="f">
                   <v:textbox>
                     <w:txbxContent>
                       <w:p>
@@ -3623,7 +4017,7 @@
         <mc:AlternateContent>
           <mc:Choice Requires="wpg">
             <w:drawing>
-              <wp:anchor distT="0" distB="0" distL="114300" distR="114300" simplePos="0" relativeHeight="251670016" behindDoc="0" locked="0" layoutInCell="1" allowOverlap="1" wp14:anchorId="0E9F820C" wp14:editId="4E872481">
+              <wp:anchor distT="0" distB="0" distL="114300" distR="114300" simplePos="0" relativeHeight="251669504" behindDoc="0" locked="0" layoutInCell="1" allowOverlap="1" wp14:anchorId="0E9F820C" wp14:editId="4E872481">
                 <wp:simplePos x="0" y="0"/>
                 <wp:positionH relativeFrom="column">
                   <wp:posOffset>7406005</wp:posOffset>
@@ -3834,11 +4228,11 @@
           </mc:Choice>
           <mc:Fallback>
             <w:pict>
-              <v:group w14:anchorId="0E9F820C" id="_x0000_s1065" style="position:absolute;margin-left:583.15pt;margin-top:414.2pt;width:122.65pt;height:71.3pt;z-index:251670016;mso-width-relative:margin;mso-height-relative:margin" coordorigin="-54" coordsize="22160,7233" o:gfxdata="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">
-                <v:rect id="Rectangle 9" o:spid="_x0000_s1066" style="position:absolute;width:22106;height:7033;visibility:visible;mso-wrap-style:square;v-text-anchor:middle" o:gfxdata="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" filled="f" strokecolor="black [3213]" strokeweight="1pt">
+              <v:group w14:anchorId="0E9F820C" id="_x0000_s1069" style="position:absolute;margin-left:583.15pt;margin-top:414.2pt;width:122.65pt;height:71.3pt;z-index:251669504;mso-width-relative:margin;mso-height-relative:margin" coordorigin="-54" coordsize="22160,7233" o:gfxdata="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">
+                <v:rect id="Rectangle 9" o:spid="_x0000_s1070" style="position:absolute;width:22106;height:7033;visibility:visible;mso-wrap-style:square;v-text-anchor:middle" o:gfxdata="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" filled="f" strokecolor="black [3213]" strokeweight="1pt">
                   <v:shadow on="t" color="black" opacity="26214f" origin="-.5,-.5" offset=".74836mm,.74836mm"/>
                 </v:rect>
-                <v:shape id="_x0000_s1067" type="#_x0000_t202" style="position:absolute;left:200;top:189;width:21603;height:5510;visibility:visible;mso-wrap-style:square;v-text-anchor:top" o:gfxdata="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" filled="f" stroked="f">
+                <v:shape id="_x0000_s1071" type="#_x0000_t202" style="position:absolute;left:200;top:189;width:21603;height:5510;visibility:visible;mso-wrap-style:square;v-text-anchor:top" o:gfxdata="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" filled="f" stroked="f">
                   <v:textbox>
                     <w:txbxContent>
                       <w:p>
@@ -3869,7 +4263,7 @@
                     </w:txbxContent>
                   </v:textbox>
                 </v:shape>
-                <v:shape id="_x0000_s1068" type="#_x0000_t202" style="position:absolute;left:-54;top:4818;width:22106;height:2415;visibility:visible;mso-wrap-style:square;v-text-anchor:top" o:gfxdata="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" filled="f" stroked="f">
+                <v:shape id="_x0000_s1072" type="#_x0000_t202" style="position:absolute;left:-54;top:4818;width:22106;height:2415;visibility:visible;mso-wrap-style:square;v-text-anchor:top" o:gfxdata="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" filled="f" stroked="f">
                   <v:textbox>
                     <w:txbxContent>
                       <w:p>
@@ -3925,7 +4319,7 @@
         <mc:AlternateContent>
           <mc:Choice Requires="wpg">
             <w:drawing>
-              <wp:anchor distT="0" distB="0" distL="114300" distR="114300" simplePos="0" relativeHeight="251668992" behindDoc="0" locked="0" layoutInCell="1" allowOverlap="1" wp14:anchorId="13A6BC48" wp14:editId="5E647270">
+              <wp:anchor distT="0" distB="0" distL="114300" distR="114300" simplePos="0" relativeHeight="251668480" behindDoc="0" locked="0" layoutInCell="1" allowOverlap="1" wp14:anchorId="13A6BC48" wp14:editId="5E647270">
                 <wp:simplePos x="0" y="0"/>
                 <wp:positionH relativeFrom="column">
                   <wp:posOffset>7414895</wp:posOffset>
@@ -4138,11 +4532,11 @@
           </mc:Choice>
           <mc:Fallback>
             <w:pict>
-              <v:group w14:anchorId="13A6BC48" id="_x0000_s1069" style="position:absolute;margin-left:583.85pt;margin-top:350.35pt;width:122.05pt;height:55.5pt;z-index:251668992;mso-width-relative:margin;mso-height-relative:margin" coordsize="22106,7058" o:gfxdata="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">
-                <v:rect id="Rectangle 9" o:spid="_x0000_s1070" style="position:absolute;width:22106;height:7033;visibility:visible;mso-wrap-style:square;v-text-anchor:middle" o:gfxdata="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" filled="f" strokecolor="black [3213]" strokeweight="1pt">
+              <v:group w14:anchorId="13A6BC48" id="_x0000_s1073" style="position:absolute;margin-left:583.85pt;margin-top:350.35pt;width:122.05pt;height:55.5pt;z-index:251668480;mso-width-relative:margin;mso-height-relative:margin" coordsize="22106,7058" o:gfxdata="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">
+                <v:rect id="Rectangle 9" o:spid="_x0000_s1074" style="position:absolute;width:22106;height:7033;visibility:visible;mso-wrap-style:square;v-text-anchor:middle" o:gfxdata="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" filled="f" strokecolor="black [3213]" strokeweight="1pt">
                   <v:shadow on="t" color="black" opacity="26214f" origin="-.5,-.5" offset=".74836mm,.74836mm"/>
                 </v:rect>
-                <v:shape id="_x0000_s1071" type="#_x0000_t202" style="position:absolute;left:200;top:293;width:21603;height:5510;visibility:visible;mso-wrap-style:square;v-text-anchor:top" o:gfxdata="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" filled="f" stroked="f">
+                <v:shape id="_x0000_s1075" type="#_x0000_t202" style="position:absolute;left:200;top:293;width:21603;height:5510;visibility:visible;mso-wrap-style:square;v-text-anchor:top" o:gfxdata="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" filled="f" stroked="f">
                   <v:textbox>
                     <w:txbxContent>
                       <w:p>
@@ -4184,7 +4578,7 @@
                     </w:txbxContent>
                   </v:textbox>
                 </v:shape>
-                <v:shape id="_x0000_s1072" type="#_x0000_t202" style="position:absolute;top:4149;width:22106;height:2909;visibility:visible;mso-wrap-style:square;v-text-anchor:top" o:gfxdata="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" filled="f" stroked="f">
+                <v:shape id="_x0000_s1076" type="#_x0000_t202" style="position:absolute;top:4149;width:22106;height:2909;visibility:visible;mso-wrap-style:square;v-text-anchor:top" o:gfxdata="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" filled="f" stroked="f">
                   <v:textbox>
                     <w:txbxContent>
                       <w:p>
@@ -4231,7 +4625,7 @@
         <mc:AlternateContent>
           <mc:Choice Requires="wpg">
             <w:drawing>
-              <wp:anchor distT="0" distB="0" distL="114300" distR="114300" simplePos="0" relativeHeight="251667968" behindDoc="0" locked="0" layoutInCell="1" allowOverlap="1" wp14:anchorId="16FFC5EA" wp14:editId="3852DFE7">
+              <wp:anchor distT="0" distB="0" distL="114300" distR="114300" simplePos="0" relativeHeight="251667456" behindDoc="0" locked="0" layoutInCell="1" allowOverlap="1" wp14:anchorId="16FFC5EA" wp14:editId="3852DFE7">
                 <wp:simplePos x="0" y="0"/>
                 <wp:positionH relativeFrom="column">
                   <wp:posOffset>5752465</wp:posOffset>
@@ -4460,11 +4854,11 @@
           </mc:Choice>
           <mc:Fallback>
             <w:pict>
-              <v:group w14:anchorId="16FFC5EA" id="_x0000_s1073" style="position:absolute;margin-left:452.95pt;margin-top:350.05pt;width:122.05pt;height:55.5pt;z-index:251667968;mso-width-relative:margin;mso-height-relative:margin" coordsize="22106,7058" o:gfxdata="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">
-                <v:rect id="Rectangle 9" o:spid="_x0000_s1074" style="position:absolute;width:22106;height:7033;visibility:visible;mso-wrap-style:square;v-text-anchor:middle" o:gfxdata="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" filled="f" strokecolor="black [3213]" strokeweight="1pt">
+              <v:group w14:anchorId="16FFC5EA" id="_x0000_s1077" style="position:absolute;margin-left:452.95pt;margin-top:350.05pt;width:122.05pt;height:55.5pt;z-index:251667456;mso-width-relative:margin;mso-height-relative:margin" coordsize="22106,7058" o:gfxdata="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">
+                <v:rect id="Rectangle 9" o:spid="_x0000_s1078" style="position:absolute;width:22106;height:7033;visibility:visible;mso-wrap-style:square;v-text-anchor:middle" o:gfxdata="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" filled="f" strokecolor="black [3213]" strokeweight="1pt">
                   <v:shadow on="t" color="black" opacity="26214f" origin="-.5,-.5" offset=".74836mm,.74836mm"/>
                 </v:rect>
-                <v:shape id="_x0000_s1075" type="#_x0000_t202" style="position:absolute;left:200;top:423;width:21603;height:5510;visibility:visible;mso-wrap-style:square;v-text-anchor:top" o:gfxdata="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" filled="f" stroked="f">
+                <v:shape id="_x0000_s1079" type="#_x0000_t202" style="position:absolute;left:200;top:423;width:21603;height:5510;visibility:visible;mso-wrap-style:square;v-text-anchor:top" o:gfxdata="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" filled="f" stroked="f">
                   <v:textbox>
                     <w:txbxContent>
                       <w:p>
@@ -4495,7 +4889,7 @@
                     </w:txbxContent>
                   </v:textbox>
                 </v:shape>
-                <v:shape id="_x0000_s1076" type="#_x0000_t202" style="position:absolute;top:4149;width:22106;height:2909;visibility:visible;mso-wrap-style:square;v-text-anchor:top" o:gfxdata="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" filled="f" stroked="f">
+                <v:shape id="_x0000_s1080" type="#_x0000_t202" style="position:absolute;top:4149;width:22106;height:2909;visibility:visible;mso-wrap-style:square;v-text-anchor:top" o:gfxdata="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" filled="f" stroked="f">
                   <v:textbox>
                     <w:txbxContent>
                       <w:p>
@@ -4569,7 +4963,7 @@
         <mc:AlternateContent>
           <mc:Choice Requires="wpg">
             <w:drawing>
-              <wp:anchor distT="0" distB="0" distL="114300" distR="114300" simplePos="0" relativeHeight="251657728" behindDoc="0" locked="0" layoutInCell="1" allowOverlap="1" wp14:anchorId="46EFE3F6" wp14:editId="25B3D39E">
+              <wp:anchor distT="0" distB="0" distL="114300" distR="114300" simplePos="0" relativeHeight="251657216" behindDoc="0" locked="0" layoutInCell="1" allowOverlap="1" wp14:anchorId="46EFE3F6" wp14:editId="25B3D39E">
                 <wp:simplePos x="0" y="0"/>
                 <wp:positionH relativeFrom="column">
                   <wp:posOffset>2416810</wp:posOffset>
@@ -4780,11 +5174,11 @@
           </mc:Choice>
           <mc:Fallback>
             <w:pict>
-              <v:group w14:anchorId="46EFE3F6" id="_x0000_s1077" style="position:absolute;margin-left:190.3pt;margin-top:349.85pt;width:120.3pt;height:55.5pt;z-index:251657728;mso-width-relative:margin;mso-height-relative:margin" coordsize="22106,7058" o:gfxdata="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">
-                <v:rect id="Rectangle 9" o:spid="_x0000_s1078" style="position:absolute;width:22106;height:7033;visibility:visible;mso-wrap-style:square;v-text-anchor:middle" o:gfxdata="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" filled="f" strokecolor="black [3213]" strokeweight="1pt">
+              <v:group w14:anchorId="46EFE3F6" id="_x0000_s1081" style="position:absolute;margin-left:190.3pt;margin-top:349.85pt;width:120.3pt;height:55.5pt;z-index:251657216;mso-width-relative:margin;mso-height-relative:margin" coordsize="22106,7058" o:gfxdata="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">
+                <v:rect id="Rectangle 9" o:spid="_x0000_s1082" style="position:absolute;width:22106;height:7033;visibility:visible;mso-wrap-style:square;v-text-anchor:middle" o:gfxdata="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" filled="f" strokecolor="black [3213]" strokeweight="1pt">
                   <v:shadow on="t" color="black" opacity="26214f" origin="-.5,-.5" offset=".74836mm,.74836mm"/>
                 </v:rect>
-                <v:shape id="_x0000_s1079" type="#_x0000_t202" style="position:absolute;left:200;top:423;width:21603;height:5510;visibility:visible;mso-wrap-style:square;v-text-anchor:top" o:gfxdata="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" filled="f" stroked="f">
+                <v:shape id="_x0000_s1083" type="#_x0000_t202" style="position:absolute;left:200;top:423;width:21603;height:5510;visibility:visible;mso-wrap-style:square;v-text-anchor:top" o:gfxdata="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" filled="f" stroked="f">
                   <v:textbox>
                     <w:txbxContent>
                       <w:p>
@@ -4815,7 +5209,7 @@
                     </w:txbxContent>
                   </v:textbox>
                 </v:shape>
-                <v:shape id="_x0000_s1080" type="#_x0000_t202" style="position:absolute;left:200;top:4149;width:21603;height:2909;visibility:visible;mso-wrap-style:square;v-text-anchor:top" o:gfxdata="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" filled="f" stroked="f">
+                <v:shape id="_x0000_s1084" type="#_x0000_t202" style="position:absolute;left:200;top:4149;width:21603;height:2909;visibility:visible;mso-wrap-style:square;v-text-anchor:top" o:gfxdata="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" filled="f" stroked="f">
                   <v:textbox>
                     <w:txbxContent>
                       <w:p>
@@ -4871,7 +5265,7 @@
         <mc:AlternateContent>
           <mc:Choice Requires="wpg">
             <w:drawing>
-              <wp:anchor distT="0" distB="0" distL="114300" distR="114300" simplePos="0" relativeHeight="251664896" behindDoc="0" locked="0" layoutInCell="1" allowOverlap="1" wp14:anchorId="58E87001" wp14:editId="6FE811B2">
+              <wp:anchor distT="0" distB="0" distL="114300" distR="114300" simplePos="0" relativeHeight="251664384" behindDoc="0" locked="0" layoutInCell="1" allowOverlap="1" wp14:anchorId="58E87001" wp14:editId="6FE811B2">
                 <wp:simplePos x="0" y="0"/>
                 <wp:positionH relativeFrom="column">
                   <wp:posOffset>4076065</wp:posOffset>
@@ -5073,11 +5467,11 @@
           </mc:Choice>
           <mc:Fallback>
             <w:pict>
-              <v:group w14:anchorId="58E87001" id="_x0000_s1081" style="position:absolute;margin-left:320.95pt;margin-top:350.15pt;width:122.05pt;height:55.5pt;z-index:251664896;mso-width-relative:margin;mso-height-relative:margin" coordsize="22106,7058" o:gfxdata="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">
-                <v:rect id="Rectangle 9" o:spid="_x0000_s1082" style="position:absolute;width:22106;height:7033;visibility:visible;mso-wrap-style:square;v-text-anchor:middle" o:gfxdata="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" filled="f" strokecolor="black [3213]" strokeweight="1pt">
+              <v:group w14:anchorId="58E87001" id="_x0000_s1085" style="position:absolute;margin-left:320.95pt;margin-top:350.15pt;width:122.05pt;height:55.5pt;z-index:251664384;mso-width-relative:margin;mso-height-relative:margin" coordsize="22106,7058" o:gfxdata="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">
+                <v:rect id="Rectangle 9" o:spid="_x0000_s1086" style="position:absolute;width:22106;height:7033;visibility:visible;mso-wrap-style:square;v-text-anchor:middle" o:gfxdata="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" filled="f" strokecolor="black [3213]" strokeweight="1pt">
                   <v:shadow on="t" color="black" opacity="26214f" origin="-.5,-.5" offset=".74836mm,.74836mm"/>
                 </v:rect>
-                <v:shape id="_x0000_s1083" type="#_x0000_t202" style="position:absolute;left:200;top:423;width:21603;height:5510;visibility:visible;mso-wrap-style:square;v-text-anchor:top" o:gfxdata="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" filled="f" stroked="f">
+                <v:shape id="_x0000_s1087" type="#_x0000_t202" style="position:absolute;left:200;top:423;width:21603;height:5510;visibility:visible;mso-wrap-style:square;v-text-anchor:top" o:gfxdata="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" filled="f" stroked="f">
                   <v:textbox>
                     <w:txbxContent>
                       <w:p>
@@ -5108,7 +5502,7 @@
                     </w:txbxContent>
                   </v:textbox>
                 </v:shape>
-                <v:shape id="_x0000_s1084" type="#_x0000_t202" style="position:absolute;top:4149;width:22106;height:2909;visibility:visible;mso-wrap-style:square;v-text-anchor:top" o:gfxdata="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" filled="f" stroked="f">
+                <v:shape id="_x0000_s1088" type="#_x0000_t202" style="position:absolute;top:4149;width:22106;height:2909;visibility:visible;mso-wrap-style:square;v-text-anchor:top" o:gfxdata="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" filled="f" stroked="f">
                   <v:textbox>
                     <w:txbxContent>
                       <w:p>
@@ -5155,7 +5549,7 @@
         <mc:AlternateContent>
           <mc:Choice Requires="wps">
             <w:drawing>
-              <wp:anchor distT="0" distB="0" distL="114300" distR="114300" simplePos="0" relativeHeight="251641344" behindDoc="0" locked="0" layoutInCell="1" allowOverlap="1" wp14:anchorId="4BDF3914" wp14:editId="15B8DC4C">
+              <wp:anchor distT="0" distB="0" distL="114300" distR="114300" simplePos="0" relativeHeight="251640832" behindDoc="0" locked="0" layoutInCell="1" allowOverlap="1" wp14:anchorId="4BDF3914" wp14:editId="55161367">
                 <wp:simplePos x="0" y="0"/>
                 <wp:positionH relativeFrom="column">
                   <wp:posOffset>3807460</wp:posOffset>
@@ -5215,7 +5609,7 @@
           </mc:Choice>
           <mc:Fallback>
             <w:pict>
-              <v:line w14:anchorId="45EF24F2" id="Straight Connector 235" o:spid="_x0000_s1026" style="position:absolute;rotation:90;flip:y;z-index:251649535;visibility:visible;mso-wrap-style:square;mso-width-percent:0;mso-height-percent:0;mso-wrap-distance-left:9pt;mso-wrap-distance-top:0;mso-wrap-distance-right:9pt;mso-wrap-distance-bottom:0;mso-position-horizontal:absolute;mso-position-horizontal-relative:text;mso-position-vertical:absolute;mso-position-vertical-relative:text;mso-width-percent:0;mso-height-percent:0;mso-width-relative:margin;mso-height-relative:margin" from="299.8pt,260.6pt" to="333.8pt,260.6pt" o:gfxdata="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" strokecolor="black [3213]" strokeweight="2.25pt">
+              <v:line w14:anchorId="3BD44709" id="Straight Connector 235" o:spid="_x0000_s1026" style="position:absolute;rotation:90;flip:y;z-index:251640832;visibility:visible;mso-wrap-style:square;mso-width-percent:0;mso-height-percent:0;mso-wrap-distance-left:9pt;mso-wrap-distance-top:0;mso-wrap-distance-right:9pt;mso-wrap-distance-bottom:0;mso-position-horizontal:absolute;mso-position-horizontal-relative:text;mso-position-vertical:absolute;mso-position-vertical-relative:text;mso-width-percent:0;mso-height-percent:0;mso-width-relative:margin;mso-height-relative:margin" from="299.8pt,260.6pt" to="333.8pt,260.6pt" o:gfxdata="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" strokecolor="black [3213]" strokeweight="2.25pt">
                 <v:stroke joinstyle="miter"/>
               </v:line>
             </w:pict>
@@ -5229,273 +5623,7 @@
         <mc:AlternateContent>
           <mc:Choice Requires="wpg">
             <w:drawing>
-              <wp:anchor distT="0" distB="0" distL="114300" distR="114300" simplePos="0" relativeHeight="251656704" behindDoc="0" locked="0" layoutInCell="1" allowOverlap="1" wp14:anchorId="35A5C4E4" wp14:editId="6A7E98CD">
-                <wp:simplePos x="0" y="0"/>
-                <wp:positionH relativeFrom="column">
-                  <wp:posOffset>1021080</wp:posOffset>
-                </wp:positionH>
-                <wp:positionV relativeFrom="paragraph">
-                  <wp:posOffset>2718435</wp:posOffset>
-                </wp:positionV>
-                <wp:extent cx="1438275" cy="704850"/>
-                <wp:effectExtent l="38100" t="38100" r="123825" b="114300"/>
-                <wp:wrapNone/>
-                <wp:docPr id="14" name="Group 8"/>
-                <wp:cNvGraphicFramePr/>
-                <a:graphic xmlns:a="http://schemas.openxmlformats.org/drawingml/2006/main">
-                  <a:graphicData uri="http://schemas.microsoft.com/office/word/2010/wordprocessingGroup">
-                    <wpg:wgp>
-                      <wpg:cNvGrpSpPr/>
-                      <wpg:grpSpPr>
-                        <a:xfrm>
-                          <a:off x="0" y="0"/>
-                          <a:ext cx="1438275" cy="704850"/>
-                          <a:chOff x="0" y="0"/>
-                          <a:chExt cx="2210637" cy="705808"/>
-                        </a:xfrm>
-                        <a:solidFill>
-                          <a:srgbClr val="005E20"/>
-                        </a:solidFill>
-                      </wpg:grpSpPr>
-                      <wps:wsp>
-                        <wps:cNvPr id="15" name="Rectangle 9"/>
-                        <wps:cNvSpPr/>
-                        <wps:spPr>
-                          <a:xfrm>
-                            <a:off x="0" y="0"/>
-                            <a:ext cx="2210637" cy="703385"/>
-                          </a:xfrm>
-                          <a:prstGeom prst="rect">
-                            <a:avLst/>
-                          </a:prstGeom>
-                          <a:grpFill/>
-                          <a:ln w="12700">
-                            <a:solidFill>
-                              <a:schemeClr val="tx1"/>
-                            </a:solidFill>
-                          </a:ln>
-                          <a:effectLst>
-                            <a:outerShdw blurRad="50800" dist="38100" dir="2700000" algn="tl" rotWithShape="0">
-                              <a:prstClr val="black">
-                                <a:alpha val="40000"/>
-                              </a:prstClr>
-                            </a:outerShdw>
-                          </a:effectLst>
-                        </wps:spPr>
-                        <wps:style>
-                          <a:lnRef idx="2">
-                            <a:schemeClr val="accent1">
-                              <a:shade val="50000"/>
-                            </a:schemeClr>
-                          </a:lnRef>
-                          <a:fillRef idx="1">
-                            <a:schemeClr val="accent1"/>
-                          </a:fillRef>
-                          <a:effectRef idx="0">
-                            <a:schemeClr val="accent1"/>
-                          </a:effectRef>
-                          <a:fontRef idx="minor">
-                            <a:schemeClr val="lt1"/>
-                          </a:fontRef>
-                        </wps:style>
-                        <wps:bodyPr rot="0" spcFirstLastPara="0" vertOverflow="overflow" horzOverflow="overflow" vert="horz" wrap="square" lIns="91440" tIns="45720" rIns="91440" bIns="45720" numCol="1" spcCol="0" rtlCol="0" fromWordArt="0" anchor="ctr" anchorCtr="0" forceAA="0" compatLnSpc="1">
-                          <a:prstTxWarp prst="textNoShape">
-                            <a:avLst/>
-                          </a:prstTxWarp>
-                          <a:noAutofit/>
-                        </wps:bodyPr>
-                      </wps:wsp>
-                      <wps:wsp>
-                        <wps:cNvPr id="16" name="Text Box 2"/>
-                        <wps:cNvSpPr txBox="1">
-                          <a:spLocks noChangeArrowheads="1"/>
-                        </wps:cNvSpPr>
-                        <wps:spPr bwMode="auto">
-                          <a:xfrm>
-                            <a:off x="20096" y="42381"/>
-                            <a:ext cx="2160271" cy="550951"/>
-                          </a:xfrm>
-                          <a:prstGeom prst="rect">
-                            <a:avLst/>
-                          </a:prstGeom>
-                          <a:grpFill/>
-                          <a:ln w="9525">
-                            <a:noFill/>
-                            <a:miter lim="800000"/>
-                            <a:headEnd/>
-                            <a:tailEnd/>
-                          </a:ln>
-                        </wps:spPr>
-                        <wps:txbx>
-                          <w:txbxContent>
-                            <w:p>
-                              <w:pPr>
-                                <w:spacing w:line="216" w:lineRule="auto"/>
-                                <w:jc w:val="center"/>
-                                <w:rPr>
-                                  <w:rFonts w:ascii="Agency FB" w:hAnsi="Agency FB" w:cs="Calibri"/>
-                                  <w:b/>
-                                  <w:bCs/>
-                                  <w:color w:val="FFFFFF" w:themeColor="background1"/>
-                                  <w:sz w:val="28"/>
-                                  <w:szCs w:val="28"/>
-                                </w:rPr>
-                              </w:pPr>
-                              <w:r>
-                                <w:rPr>
-                                  <w:rFonts w:ascii="Agency FB" w:hAnsi="Agency FB" w:cs="Calibri"/>
-                                  <w:b/>
-                                  <w:bCs/>
-                                  <w:color w:val="FFFFFF" w:themeColor="background1"/>
-                                  <w:sz w:val="28"/>
-                                  <w:szCs w:val="28"/>
-                                </w:rPr>
-                                <w:t>INTERNAL AFFAIRS BUREAU</w:t>
-                              </w:r>
-                            </w:p>
-                          </w:txbxContent>
-                        </wps:txbx>
-                        <wps:bodyPr rot="0" vert="horz" wrap="square" lIns="91440" tIns="45720" rIns="91440" bIns="45720" anchor="t" anchorCtr="0">
-                          <a:noAutofit/>
-                        </wps:bodyPr>
-                      </wps:wsp>
-                      <wps:wsp>
-                        <wps:cNvPr id="17" name="Text Box 2"/>
-                        <wps:cNvSpPr txBox="1">
-                          <a:spLocks noChangeArrowheads="1"/>
-                        </wps:cNvSpPr>
-                        <wps:spPr bwMode="auto">
-                          <a:xfrm>
-                            <a:off x="20096" y="414978"/>
-                            <a:ext cx="2160271" cy="290830"/>
-                          </a:xfrm>
-                          <a:prstGeom prst="rect">
-                            <a:avLst/>
-                          </a:prstGeom>
-                          <a:noFill/>
-                          <a:ln w="9525">
-                            <a:noFill/>
-                            <a:miter lim="800000"/>
-                            <a:headEnd/>
-                            <a:tailEnd/>
-                          </a:ln>
-                        </wps:spPr>
-                        <wps:txbx>
-                          <w:txbxContent>
-                            <w:p>
-                              <w:pPr>
-                                <w:jc w:val="center"/>
-                                <w:rPr>
-                                  <w:rFonts w:ascii="Agency FB" w:hAnsi="Agency FB" w:cs="Arial"/>
-                                  <w:color w:val="FFFFFF" w:themeColor="background1"/>
-                                  <w:sz w:val="24"/>
-                                  <w:szCs w:val="24"/>
-                                </w:rPr>
-                              </w:pPr>
-                              <w:r>
-                                <w:rPr>
-                                  <w:rFonts w:ascii="Agency FB" w:hAnsi="Agency FB" w:cs="Arial"/>
-                                  <w:color w:val="FFFFFF" w:themeColor="background1"/>
-                                  <w:sz w:val="24"/>
-                                  <w:szCs w:val="24"/>
-                                </w:rPr>
-                                <w:t>Cpt. Martin Roberts</w:t>
-                              </w:r>
-                            </w:p>
-                          </w:txbxContent>
-                        </wps:txbx>
-                        <wps:bodyPr rot="0" vert="horz" wrap="square" lIns="91440" tIns="45720" rIns="91440" bIns="45720" anchor="t" anchorCtr="0">
-                          <a:noAutofit/>
-                        </wps:bodyPr>
-                      </wps:wsp>
-                    </wpg:wgp>
-                  </a:graphicData>
-                </a:graphic>
-                <wp14:sizeRelH relativeFrom="margin">
-                  <wp14:pctWidth>0</wp14:pctWidth>
-                </wp14:sizeRelH>
-                <wp14:sizeRelV relativeFrom="margin">
-                  <wp14:pctHeight>0</wp14:pctHeight>
-                </wp14:sizeRelV>
-              </wp:anchor>
-            </w:drawing>
-          </mc:Choice>
-          <mc:Fallback>
-            <w:pict>
-              <v:group w14:anchorId="35A5C4E4" id="_x0000_s1085" style="position:absolute;margin-left:80.4pt;margin-top:214.05pt;width:113.25pt;height:55.5pt;z-index:251656704;mso-width-relative:margin;mso-height-relative:margin" coordsize="22106,7058" o:gfxdata="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">
-                <v:rect id="Rectangle 9" o:spid="_x0000_s1086" style="position:absolute;width:22106;height:7033;visibility:visible;mso-wrap-style:square;v-text-anchor:middle" o:gfxdata="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" filled="f" strokecolor="black [3213]" strokeweight="1pt">
-                  <v:shadow on="t" color="black" opacity="26214f" origin="-.5,-.5" offset=".74836mm,.74836mm"/>
-                </v:rect>
-                <v:shape id="_x0000_s1087" type="#_x0000_t202" style="position:absolute;left:200;top:423;width:21603;height:5510;visibility:visible;mso-wrap-style:square;v-text-anchor:top" o:gfxdata="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" filled="f" stroked="f">
-                  <v:textbox>
-                    <w:txbxContent>
-                      <w:p>
-                        <w:pPr>
-                          <w:spacing w:line="216" w:lineRule="auto"/>
-                          <w:jc w:val="center"/>
-                          <w:rPr>
-                            <w:rFonts w:ascii="Agency FB" w:hAnsi="Agency FB" w:cs="Calibri"/>
-                            <w:b/>
-                            <w:bCs/>
-                            <w:color w:val="FFFFFF" w:themeColor="background1"/>
-                            <w:sz w:val="28"/>
-                            <w:szCs w:val="28"/>
-                          </w:rPr>
-                        </w:pPr>
-                        <w:r>
-                          <w:rPr>
-                            <w:rFonts w:ascii="Agency FB" w:hAnsi="Agency FB" w:cs="Calibri"/>
-                            <w:b/>
-                            <w:bCs/>
-                            <w:color w:val="FFFFFF" w:themeColor="background1"/>
-                            <w:sz w:val="28"/>
-                            <w:szCs w:val="28"/>
-                          </w:rPr>
-                          <w:t>INTERNAL AFFAIRS BUREAU</w:t>
-                        </w:r>
-                      </w:p>
-                    </w:txbxContent>
-                  </v:textbox>
-                </v:shape>
-                <v:shape id="_x0000_s1088" type="#_x0000_t202" style="position:absolute;left:200;top:4149;width:21603;height:2909;visibility:visible;mso-wrap-style:square;v-text-anchor:top" o:gfxdata="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" filled="f" stroked="f">
-                  <v:textbox>
-                    <w:txbxContent>
-                      <w:p>
-                        <w:pPr>
-                          <w:jc w:val="center"/>
-                          <w:rPr>
-                            <w:rFonts w:ascii="Agency FB" w:hAnsi="Agency FB" w:cs="Arial"/>
-                            <w:color w:val="FFFFFF" w:themeColor="background1"/>
-                            <w:sz w:val="24"/>
-                            <w:szCs w:val="24"/>
-                          </w:rPr>
-                        </w:pPr>
-                        <w:r>
-                          <w:rPr>
-                            <w:rFonts w:ascii="Agency FB" w:hAnsi="Agency FB" w:cs="Arial"/>
-                            <w:color w:val="FFFFFF" w:themeColor="background1"/>
-                            <w:sz w:val="24"/>
-                            <w:szCs w:val="24"/>
-                          </w:rPr>
-                          <w:t>Cpt. Martin Roberts</w:t>
-                        </w:r>
-                      </w:p>
-                    </w:txbxContent>
-                  </v:textbox>
-                </v:shape>
-              </v:group>
-            </w:pict>
-          </mc:Fallback>
-        </mc:AlternateContent>
-      </w:r>
-      <w:r>
-        <w:rPr>
-          <w:noProof/>
-        </w:rPr>
-        <mc:AlternateContent>
-          <mc:Choice Requires="wpg">
-            <w:drawing>
-              <wp:anchor distT="0" distB="0" distL="114300" distR="114300" simplePos="0" relativeHeight="251653632" behindDoc="0" locked="0" layoutInCell="1" allowOverlap="1" wp14:anchorId="436FBBC4" wp14:editId="4219953A">
+              <wp:anchor distT="0" distB="0" distL="114300" distR="114300" simplePos="0" relativeHeight="251653120" behindDoc="0" locked="0" layoutInCell="1" allowOverlap="1" wp14:anchorId="436FBBC4" wp14:editId="4219953A">
                 <wp:simplePos x="0" y="0"/>
                 <wp:positionH relativeFrom="column">
                   <wp:posOffset>2581275</wp:posOffset>
@@ -5737,7 +5865,7 @@
           </mc:Choice>
           <mc:Fallback>
             <w:pict>
-              <v:group w14:anchorId="436FBBC4" id="_x0000_s1089" style="position:absolute;margin-left:203.25pt;margin-top:210.5pt;width:227.8pt;height:61.5pt;z-index:251653632;mso-width-relative:margin;mso-height-relative:margin" coordsize="22106,7033" o:gfxdata="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">
+              <v:group w14:anchorId="436FBBC4" id="_x0000_s1089" style="position:absolute;margin-left:203.25pt;margin-top:210.5pt;width:227.8pt;height:61.5pt;z-index:251653120;mso-width-relative:margin;mso-height-relative:margin" coordsize="22106,7033" o:gfxdata="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">
                 <v:rect id="Rectangle 9" o:spid="_x0000_s1090" style="position:absolute;width:22106;height:7033;visibility:visible;mso-wrap-style:square;v-text-anchor:middle" o:gfxdata="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" filled="f" strokecolor="black [3213]" strokeweight="1pt">
                   <v:shadow on="t" color="black" opacity="26214f" origin="-.5,-.5" offset=".74836mm,.74836mm"/>
                 </v:rect>
@@ -5859,7 +5987,7 @@
         <mc:AlternateContent>
           <mc:Choice Requires="wpg">
             <w:drawing>
-              <wp:anchor distT="0" distB="0" distL="114300" distR="114300" simplePos="0" relativeHeight="251663872" behindDoc="0" locked="0" layoutInCell="1" allowOverlap="1" wp14:anchorId="01FC15AE" wp14:editId="1A0B6475">
+              <wp:anchor distT="0" distB="0" distL="114300" distR="114300" simplePos="0" relativeHeight="251663360" behindDoc="0" locked="0" layoutInCell="1" allowOverlap="1" wp14:anchorId="01FC15AE" wp14:editId="1A0B6475">
                 <wp:simplePos x="0" y="0"/>
                 <wp:positionH relativeFrom="column">
                   <wp:posOffset>4076700</wp:posOffset>
@@ -6088,7 +6216,7 @@
           </mc:Choice>
           <mc:Fallback>
             <w:pict>
-              <v:group w14:anchorId="01FC15AE" id="_x0000_s1093" style="position:absolute;margin-left:321pt;margin-top:284.7pt;width:122.05pt;height:55.5pt;z-index:251663872;mso-width-relative:margin;mso-height-relative:margin" coordsize="22106,7058" o:gfxdata="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">
+              <v:group w14:anchorId="01FC15AE" id="_x0000_s1093" style="position:absolute;margin-left:321pt;margin-top:284.7pt;width:122.05pt;height:55.5pt;z-index:251663360;mso-width-relative:margin;mso-height-relative:margin" coordsize="22106,7058" o:gfxdata="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">
                 <v:rect id="Rectangle 9" o:spid="_x0000_s1094" style="position:absolute;width:22106;height:7033;visibility:visible;mso-wrap-style:square;v-text-anchor:middle" o:gfxdata="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" filled="f" strokecolor="black [3213]" strokeweight="1pt">
                   <v:shadow on="t" color="black" opacity="26214f" origin="-.5,-.5" offset=".74836mm,.74836mm"/>
                 </v:rect>
@@ -6197,7 +6325,7 @@
         <mc:AlternateContent>
           <mc:Choice Requires="wpg">
             <w:drawing>
-              <wp:anchor distT="0" distB="0" distL="114300" distR="114300" simplePos="0" relativeHeight="251662848" behindDoc="0" locked="0" layoutInCell="1" allowOverlap="1" wp14:anchorId="55E4EBAD" wp14:editId="7159B897">
+              <wp:anchor distT="0" distB="0" distL="114300" distR="114300" simplePos="0" relativeHeight="251662336" behindDoc="0" locked="0" layoutInCell="1" allowOverlap="1" wp14:anchorId="55E4EBAD" wp14:editId="7159B897">
                 <wp:simplePos x="0" y="0"/>
                 <wp:positionH relativeFrom="column">
                   <wp:posOffset>2417445</wp:posOffset>
@@ -6399,7 +6527,7 @@
           </mc:Choice>
           <mc:Fallback>
             <w:pict>
-              <v:group w14:anchorId="55E4EBAD" id="_x0000_s1097" style="position:absolute;margin-left:190.35pt;margin-top:284.9pt;width:122.05pt;height:55.5pt;z-index:251662848;mso-width-relative:margin;mso-height-relative:margin" coordsize="22106,7058" o:gfxdata="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">
+              <v:group w14:anchorId="55E4EBAD" id="_x0000_s1097" style="position:absolute;margin-left:190.35pt;margin-top:284.9pt;width:122.05pt;height:55.5pt;z-index:251662336;mso-width-relative:margin;mso-height-relative:margin" coordsize="22106,7058" o:gfxdata="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">
                 <v:rect id="Rectangle 9" o:spid="_x0000_s1098" style="position:absolute;width:22106;height:7033;visibility:visible;mso-wrap-style:square;v-text-anchor:middle" o:gfxdata="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" filled="f" strokecolor="black [3213]" strokeweight="1pt">
                   <v:shadow on="t" color="black" opacity="26214f" origin="-.5,-.5" offset=".74836mm,.74836mm"/>
                 </v:rect>
@@ -6481,7 +6609,7 @@
         <mc:AlternateContent>
           <mc:Choice Requires="wpg">
             <w:drawing>
-              <wp:anchor distT="0" distB="0" distL="114300" distR="114300" simplePos="0" relativeHeight="251655680" behindDoc="0" locked="0" layoutInCell="1" allowOverlap="1" wp14:anchorId="3D186E59" wp14:editId="014C90C0">
+              <wp:anchor distT="0" distB="0" distL="114300" distR="114300" simplePos="0" relativeHeight="251655168" behindDoc="0" locked="0" layoutInCell="1" allowOverlap="1" wp14:anchorId="3D186E59" wp14:editId="014C90C0">
                 <wp:simplePos x="0" y="0"/>
                 <wp:positionH relativeFrom="column">
                   <wp:posOffset>9020175</wp:posOffset>
@@ -6692,7 +6820,7 @@
           </mc:Choice>
           <mc:Fallback>
             <w:pict>
-              <v:group w14:anchorId="3D186E59" id="_x0000_s1101" style="position:absolute;margin-left:710.25pt;margin-top:210pt;width:227.8pt;height:61.5pt;z-index:251655680;mso-width-relative:margin;mso-height-relative:margin" coordsize="22106,7033" o:gfxdata="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">
+              <v:group w14:anchorId="3D186E59" id="_x0000_s1101" style="position:absolute;margin-left:710.25pt;margin-top:210pt;width:227.8pt;height:61.5pt;z-index:251655168;mso-width-relative:margin;mso-height-relative:margin" coordsize="22106,7033" o:gfxdata="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">
                 <v:rect id="Rectangle 9" o:spid="_x0000_s1102" style="position:absolute;width:22106;height:7033;visibility:visible;mso-wrap-style:square;v-text-anchor:middle" o:gfxdata="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" filled="f" strokecolor="black [3213]" strokeweight="1pt">
                   <v:shadow on="t" color="black" opacity="26214f" origin="-.5,-.5" offset=".74836mm,.74836mm"/>
                 </v:rect>
@@ -6783,7 +6911,7 @@
         <mc:AlternateContent>
           <mc:Choice Requires="wpg">
             <w:drawing>
-              <wp:anchor distT="0" distB="0" distL="114300" distR="114300" simplePos="0" relativeHeight="251659776" behindDoc="0" locked="0" layoutInCell="1" allowOverlap="1" wp14:anchorId="1AE4D35E" wp14:editId="5044FA8B">
+              <wp:anchor distT="0" distB="0" distL="114300" distR="114300" simplePos="0" relativeHeight="251659264" behindDoc="0" locked="0" layoutInCell="1" allowOverlap="1" wp14:anchorId="1AE4D35E" wp14:editId="5044FA8B">
                 <wp:simplePos x="0" y="0"/>
                 <wp:positionH relativeFrom="column">
                   <wp:posOffset>7409180</wp:posOffset>
@@ -6985,7 +7113,7 @@
           </mc:Choice>
           <mc:Fallback>
             <w:pict>
-              <v:group w14:anchorId="1AE4D35E" id="_x0000_s1105" style="position:absolute;margin-left:583.4pt;margin-top:284.45pt;width:122.05pt;height:55.5pt;z-index:251659776;mso-width-relative:margin;mso-height-relative:margin" coordsize="22106,7058" o:gfxdata="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">
+              <v:group w14:anchorId="1AE4D35E" id="_x0000_s1105" style="position:absolute;margin-left:583.4pt;margin-top:284.45pt;width:122.05pt;height:55.5pt;z-index:251659264;mso-width-relative:margin;mso-height-relative:margin" coordsize="22106,7058" o:gfxdata="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">
                 <v:rect id="Rectangle 9" o:spid="_x0000_s1106" style="position:absolute;width:22106;height:7033;visibility:visible;mso-wrap-style:square;v-text-anchor:middle" o:gfxdata="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" filled="f" strokecolor="black [3213]" strokeweight="1pt">
                   <v:shadow on="t" color="black" opacity="26214f" origin="-.5,-.5" offset=".74836mm,.74836mm"/>
                 </v:rect>
@@ -7067,7 +7195,7 @@
         <mc:AlternateContent>
           <mc:Choice Requires="wps">
             <w:drawing>
-              <wp:anchor distT="0" distB="0" distL="114300" distR="114300" simplePos="0" relativeHeight="251640320" behindDoc="0" locked="0" layoutInCell="1" allowOverlap="1" wp14:anchorId="0F21309B" wp14:editId="0AE36276">
+              <wp:anchor distT="0" distB="0" distL="114300" distR="114300" simplePos="0" relativeHeight="251639808" behindDoc="0" locked="0" layoutInCell="1" allowOverlap="1" wp14:anchorId="0F21309B" wp14:editId="0AE36276">
                 <wp:simplePos x="0" y="0"/>
                 <wp:positionH relativeFrom="column">
                   <wp:posOffset>7354570</wp:posOffset>
@@ -7141,7 +7269,7 @@
         <mc:AlternateContent>
           <mc:Choice Requires="wps">
             <w:drawing>
-              <wp:anchor distT="0" distB="0" distL="114300" distR="114300" simplePos="0" relativeHeight="251639296" behindDoc="0" locked="0" layoutInCell="1" allowOverlap="1" wp14:anchorId="0362C78B" wp14:editId="6FB842B1">
+              <wp:anchor distT="0" distB="0" distL="114300" distR="114300" simplePos="0" relativeHeight="251638784" behindDoc="0" locked="0" layoutInCell="1" allowOverlap="1" wp14:anchorId="0362C78B" wp14:editId="6FB842B1">
                 <wp:simplePos x="0" y="0"/>
                 <wp:positionH relativeFrom="column">
                   <wp:posOffset>6526530</wp:posOffset>
@@ -7215,7 +7343,7 @@
         <mc:AlternateContent>
           <mc:Choice Requires="wps">
             <w:drawing>
-              <wp:anchor distT="0" distB="0" distL="114300" distR="114300" simplePos="0" relativeHeight="251642368" behindDoc="0" locked="0" layoutInCell="1" allowOverlap="1" wp14:anchorId="1AAC5A19" wp14:editId="0F349802">
+              <wp:anchor distT="0" distB="0" distL="114300" distR="114300" simplePos="0" relativeHeight="251641856" behindDoc="0" locked="0" layoutInCell="1" allowOverlap="1" wp14:anchorId="1AAC5A19" wp14:editId="0F349802">
                 <wp:simplePos x="0" y="0"/>
                 <wp:positionH relativeFrom="column">
                   <wp:posOffset>6858000</wp:posOffset>
@@ -7289,7 +7417,7 @@
         <mc:AlternateContent>
           <mc:Choice Requires="wps">
             <w:drawing>
-              <wp:anchor distT="0" distB="0" distL="114300" distR="114300" simplePos="0" relativeHeight="251644416" behindDoc="0" locked="0" layoutInCell="1" allowOverlap="1" wp14:anchorId="6857B0AB" wp14:editId="6DE898A3">
+              <wp:anchor distT="0" distB="0" distL="114300" distR="114300" simplePos="0" relativeHeight="251643904" behindDoc="0" locked="0" layoutInCell="1" allowOverlap="1" wp14:anchorId="6857B0AB" wp14:editId="6DE898A3">
                 <wp:simplePos x="0" y="0"/>
                 <wp:positionH relativeFrom="column">
                   <wp:posOffset>7351395</wp:posOffset>
@@ -7363,7 +7491,7 @@
         <mc:AlternateContent>
           <mc:Choice Requires="wpg">
             <w:drawing>
-              <wp:anchor distT="0" distB="0" distL="114300" distR="114300" simplePos="0" relativeHeight="251658752" behindDoc="0" locked="0" layoutInCell="1" allowOverlap="1" wp14:anchorId="10BAAAE3" wp14:editId="0BB9B1D9">
+              <wp:anchor distT="0" distB="0" distL="114300" distR="114300" simplePos="0" relativeHeight="251658240" behindDoc="0" locked="0" layoutInCell="1" allowOverlap="1" wp14:anchorId="10BAAAE3" wp14:editId="0BB9B1D9">
                 <wp:simplePos x="0" y="0"/>
                 <wp:positionH relativeFrom="column">
                   <wp:posOffset>5749925</wp:posOffset>
@@ -7576,7 +7704,7 @@
           </mc:Choice>
           <mc:Fallback>
             <w:pict>
-              <v:group w14:anchorId="10BAAAE3" id="_x0000_s1109" style="position:absolute;margin-left:452.75pt;margin-top:284.65pt;width:122.05pt;height:55.5pt;z-index:251658752;mso-width-relative:margin;mso-height-relative:margin" coordsize="22106,7058" o:gfxdata="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">
+              <v:group w14:anchorId="10BAAAE3" id="_x0000_s1109" style="position:absolute;margin-left:452.75pt;margin-top:284.65pt;width:122.05pt;height:55.5pt;z-index:251658240;mso-width-relative:margin;mso-height-relative:margin" coordsize="22106,7058" o:gfxdata="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">
                 <v:rect id="Rectangle 9" o:spid="_x0000_s1110" style="position:absolute;width:22106;height:7033;visibility:visible;mso-wrap-style:square;v-text-anchor:middle" o:gfxdata="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" filled="f" strokecolor="black [3213]" strokeweight="1pt">
                   <v:shadow on="t" color="black" opacity="26214f" origin="-.5,-.5" offset=".74836mm,.74836mm"/>
                 </v:rect>
@@ -7669,7 +7797,7 @@
         <mc:AlternateContent>
           <mc:Choice Requires="wpg">
             <w:drawing>
-              <wp:anchor distT="0" distB="0" distL="114300" distR="114300" simplePos="0" relativeHeight="251651584" behindDoc="0" locked="0" layoutInCell="1" allowOverlap="1" wp14:anchorId="291E2436" wp14:editId="20E4FC8F">
+              <wp:anchor distT="0" distB="0" distL="114300" distR="114300" simplePos="0" relativeHeight="251651072" behindDoc="0" locked="0" layoutInCell="1" allowOverlap="1" wp14:anchorId="291E2436" wp14:editId="20E4FC8F">
                 <wp:simplePos x="0" y="0"/>
                 <wp:positionH relativeFrom="column">
                   <wp:posOffset>3901440</wp:posOffset>
@@ -7918,7 +8046,7 @@
           </mc:Choice>
           <mc:Fallback>
             <w:pict>
-              <v:group w14:anchorId="291E2436" id="_x0000_s1113" style="position:absolute;margin-left:307.2pt;margin-top:138.45pt;width:174.05pt;height:55.5pt;z-index:251651584;mso-width-relative:margin;mso-height-relative:margin" coordsize="22106,7058" o:gfxdata="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">
+              <v:group w14:anchorId="291E2436" id="_x0000_s1113" style="position:absolute;margin-left:307.2pt;margin-top:138.45pt;width:174.05pt;height:55.5pt;z-index:251651072;mso-width-relative:margin;mso-height-relative:margin" coordsize="22106,7058" o:gfxdata="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">
                 <v:rect id="Rectangle 9" o:spid="_x0000_s1114" style="position:absolute;width:22106;height:7033;visibility:visible;mso-wrap-style:square;v-text-anchor:middle" o:gfxdata="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" filled="f" strokecolor="black [3213]" strokeweight="1pt">
                   <v:shadow on="t" color="black" opacity="26214f" origin="-.5,-.5" offset=".74836mm,.74836mm"/>
                 </v:rect>
@@ -8047,7 +8175,7 @@
         <mc:AlternateContent>
           <mc:Choice Requires="wps">
             <w:drawing>
-              <wp:anchor distT="0" distB="0" distL="114300" distR="114300" simplePos="0" relativeHeight="251643392" behindDoc="0" locked="0" layoutInCell="1" allowOverlap="1" wp14:anchorId="75C9549F" wp14:editId="192E50F8">
+              <wp:anchor distT="0" distB="0" distL="114300" distR="114300" simplePos="0" relativeHeight="251642880" behindDoc="0" locked="0" layoutInCell="1" allowOverlap="1" wp14:anchorId="75C9549F" wp14:editId="192E50F8">
                 <wp:simplePos x="0" y="0"/>
                 <wp:positionH relativeFrom="column">
                   <wp:posOffset>6106160</wp:posOffset>
@@ -8121,7 +8249,7 @@
         <mc:AlternateContent>
           <mc:Choice Requires="wpg">
             <w:drawing>
-              <wp:anchor distT="0" distB="0" distL="114300" distR="114300" simplePos="0" relativeHeight="251652608" behindDoc="0" locked="0" layoutInCell="1" allowOverlap="1" wp14:anchorId="4ECE05CB" wp14:editId="4263DA6F">
+              <wp:anchor distT="0" distB="0" distL="114300" distR="114300" simplePos="0" relativeHeight="251652096" behindDoc="0" locked="0" layoutInCell="1" allowOverlap="1" wp14:anchorId="4ECE05CB" wp14:editId="4263DA6F">
                 <wp:simplePos x="0" y="0"/>
                 <wp:positionH relativeFrom="column">
                   <wp:posOffset>5907145</wp:posOffset>
@@ -8351,7 +8479,7 @@
           </mc:Choice>
           <mc:Fallback>
             <w:pict>
-              <v:group w14:anchorId="4ECE05CB" id="_x0000_s1117" style="position:absolute;margin-left:465.15pt;margin-top:210.15pt;width:227.8pt;height:61.5pt;z-index:251652608;mso-width-relative:margin;mso-height-relative:margin" coordsize="22106,7033" o:gfxdata="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">
+              <v:group w14:anchorId="4ECE05CB" id="_x0000_s1117" style="position:absolute;margin-left:465.15pt;margin-top:210.15pt;width:227.8pt;height:61.5pt;z-index:251652096;mso-width-relative:margin;mso-height-relative:margin" coordsize="22106,7033" o:gfxdata="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">
                 <v:rect id="Rectangle 9" o:spid="_x0000_s1118" style="position:absolute;width:22106;height:7033;visibility:visible;mso-wrap-style:square;v-text-anchor:middle" o:gfxdata="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" filled="f" strokecolor="black [3213]" strokeweight="1pt">
                   <v:shadow on="t" color="black" opacity="26214f" origin="-.5,-.5" offset=".74836mm,.74836mm"/>
                 </v:rect>
@@ -8459,7 +8587,7 @@
           <w:noProof/>
         </w:rPr>
         <w:drawing>
-          <wp:anchor distT="0" distB="0" distL="114300" distR="114300" simplePos="0" relativeHeight="251654656" behindDoc="0" locked="0" layoutInCell="1" allowOverlap="1" wp14:anchorId="21E03621" wp14:editId="4ACD43A9">
+          <wp:anchor distT="0" distB="0" distL="114300" distR="114300" simplePos="0" relativeHeight="251654144" behindDoc="0" locked="0" layoutInCell="1" allowOverlap="1" wp14:anchorId="21E03621" wp14:editId="4ACD43A9">
             <wp:simplePos x="0" y="0"/>
             <wp:positionH relativeFrom="column">
               <wp:posOffset>8772216</wp:posOffset>
@@ -8526,7 +8654,7 @@
           <w:noProof/>
         </w:rPr>
         <w:drawing>
-          <wp:anchor distT="0" distB="0" distL="114300" distR="114300" simplePos="0" relativeHeight="251650560" behindDoc="0" locked="0" layoutInCell="1" allowOverlap="1" wp14:anchorId="070B9FCE" wp14:editId="3FA99791">
+          <wp:anchor distT="0" distB="0" distL="114300" distR="114300" simplePos="0" relativeHeight="251650048" behindDoc="0" locked="0" layoutInCell="1" allowOverlap="1" wp14:anchorId="070B9FCE" wp14:editId="3FA99791">
             <wp:simplePos x="0" y="0"/>
             <wp:positionH relativeFrom="column">
               <wp:posOffset>3157318</wp:posOffset>
@@ -8595,7 +8723,7 @@
         <mc:AlternateContent>
           <mc:Choice Requires="wps">
             <w:drawing>
-              <wp:anchor distT="0" distB="0" distL="114300" distR="114300" simplePos="0" relativeHeight="251649536" behindDoc="0" locked="0" layoutInCell="1" allowOverlap="1" wp14:anchorId="70C35982" wp14:editId="6828621A">
+              <wp:anchor distT="0" distB="0" distL="114300" distR="114300" simplePos="0" relativeHeight="251649024" behindDoc="0" locked="0" layoutInCell="1" allowOverlap="1" wp14:anchorId="70C35982" wp14:editId="6828621A">
                 <wp:simplePos x="0" y="0"/>
                 <wp:positionH relativeFrom="column">
                   <wp:posOffset>2886173</wp:posOffset>
@@ -8795,7 +8923,7 @@
           </mc:Choice>
           <mc:Fallback>
             <w:pict>
-              <v:shape w14:anchorId="70C35982" id="Text Box 2" o:spid="_x0000_s1121" type="#_x0000_t202" style="position:absolute;margin-left:227.25pt;margin-top:-45.75pt;width:548.15pt;height:53.3pt;z-index:251649536;visibility:visible;mso-wrap-style:square;mso-width-percent:0;mso-height-percent:0;mso-wrap-distance-left:9pt;mso-wrap-distance-top:0;mso-wrap-distance-right:9pt;mso-wrap-distance-bottom:0;mso-position-horizontal:absolute;mso-position-horizontal-relative:text;mso-position-vertical:absolute;mso-position-vertical-relative:text;mso-width-percent:0;mso-height-percent:0;mso-width-relative:margin;mso-height-relative:margin;v-text-anchor:top" o:gfxdata="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" filled="f" stroked="f">
+              <v:shape w14:anchorId="70C35982" id="Text Box 2" o:spid="_x0000_s1121" type="#_x0000_t202" style="position:absolute;margin-left:227.25pt;margin-top:-45.75pt;width:548.15pt;height:53.3pt;z-index:251649024;visibility:visible;mso-wrap-style:square;mso-width-percent:0;mso-height-percent:0;mso-wrap-distance-left:9pt;mso-wrap-distance-top:0;mso-wrap-distance-right:9pt;mso-wrap-distance-bottom:0;mso-position-horizontal:absolute;mso-position-horizontal-relative:text;mso-position-vertical:absolute;mso-position-vertical-relative:text;mso-width-percent:0;mso-height-percent:0;mso-width-relative:margin;mso-height-relative:margin;v-text-anchor:top" o:gfxdata="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" filled="f" stroked="f">
                 <v:textbox>
                   <w:txbxContent>
                     <w:p>
@@ -8954,7 +9082,7 @@
         <mc:AlternateContent>
           <mc:Choice Requires="wps">
             <w:drawing>
-              <wp:anchor distT="0" distB="0" distL="114300" distR="114300" simplePos="0" relativeHeight="251648512" behindDoc="0" locked="0" layoutInCell="1" allowOverlap="1" wp14:anchorId="6EA6FBB5" wp14:editId="704863C6">
+              <wp:anchor distT="0" distB="0" distL="114300" distR="114300" simplePos="0" relativeHeight="251648000" behindDoc="0" locked="0" layoutInCell="1" allowOverlap="1" wp14:anchorId="6EA6FBB5" wp14:editId="704863C6">
                 <wp:simplePos x="0" y="0"/>
                 <wp:positionH relativeFrom="column">
                   <wp:posOffset>-914400</wp:posOffset>
@@ -9034,7 +9162,7 @@
         <mc:AlternateContent>
           <mc:Choice Requires="wps">
             <w:drawing>
-              <wp:anchor distT="0" distB="0" distL="114300" distR="114300" simplePos="0" relativeHeight="251647488" behindDoc="0" locked="0" layoutInCell="1" allowOverlap="1" wp14:anchorId="26069CD7" wp14:editId="0A388E6D">
+              <wp:anchor distT="0" distB="0" distL="114300" distR="114300" simplePos="0" relativeHeight="251646976" behindDoc="0" locked="0" layoutInCell="1" allowOverlap="1" wp14:anchorId="26069CD7" wp14:editId="0A388E6D">
                 <wp:simplePos x="0" y="0"/>
                 <wp:positionH relativeFrom="column">
                   <wp:posOffset>-914400</wp:posOffset>
@@ -9128,7 +9256,7 @@
             <v:path o:extrusionok="f" gradientshapeok="t" o:connecttype="rect"/>
             <o:lock v:ext="edit" aspectratio="t"/>
           </v:shapetype>
-          <v:shape id="_x0000_s1030" type="#_x0000_t75" style="position:absolute;margin-left:-72.85pt;margin-top:-71.65pt;width:1223.6pt;height:866.15pt;z-index:-251637248;mso-position-horizontal-relative:text;mso-position-vertical-relative:text;mso-width-relative:page;mso-height-relative:page">
+          <v:shape id="_x0000_s1030" type="#_x0000_t75" style="position:absolute;margin-left:-72.85pt;margin-top:-71.65pt;width:1223.6pt;height:866.15pt;z-index:-251636736;mso-position-horizontal-relative:text;mso-position-vertical-relative:text;mso-width-relative:page;mso-height-relative:page">
             <v:imagedata r:id="rId7" o:title="armybg"/>
           </v:shape>
         </w:pict>
@@ -9851,7 +9979,7 @@
 </file>
 
 <file path=customXml/itemProps1.xml><?xml version="1.0" encoding="utf-8"?>
-<ds:datastoreItem xmlns:ds="http://schemas.openxmlformats.org/officeDocument/2006/customXml" ds:itemID="{9ECF9938-C6F1-4FB3-8B41-D5BFBAF67430}">
+<ds:datastoreItem xmlns:ds="http://schemas.openxmlformats.org/officeDocument/2006/customXml" ds:itemID="{B3FD6CA6-32C3-4096-8CD9-85E60A62CE50}">
   <ds:schemaRefs>
     <ds:schemaRef ds:uri="http://schemas.openxmlformats.org/officeDocument/2006/bibliography"/>
   </ds:schemaRefs>

</xml_diff>

<commit_message>
LVMPD IR, CUOF, org chart upd
</commit_message>
<xml_diff>
--- a/etc/lvmpd-org-chart.docx
+++ b/etc/lvmpd-org-chart.docx
@@ -10,7 +10,7 @@
         <mc:AlternateContent>
           <mc:Choice Requires="wpg">
             <w:drawing>
-              <wp:anchor distT="0" distB="0" distL="114300" distR="114300" simplePos="0" relativeHeight="251681792" behindDoc="0" locked="0" layoutInCell="1" allowOverlap="1" wp14:anchorId="50535210" wp14:editId="502D2B3F">
+              <wp:anchor distT="0" distB="0" distL="114300" distR="114300" simplePos="0" relativeHeight="251679232" behindDoc="0" locked="0" layoutInCell="1" allowOverlap="1" wp14:anchorId="50535210" wp14:editId="502D2B3F">
                 <wp:simplePos x="0" y="0"/>
                 <wp:positionH relativeFrom="column">
                   <wp:posOffset>4074795</wp:posOffset>
@@ -212,7 +212,7 @@
           </mc:Choice>
           <mc:Fallback>
             <w:pict>
-              <v:group w14:anchorId="50535210" id="Group 8" o:spid="_x0000_s1026" style="position:absolute;margin-left:320.85pt;margin-top:349.8pt;width:122.05pt;height:55.5pt;z-index:251681792;mso-width-relative:margin;mso-height-relative:margin" coordsize="22106,7058" o:gfxdata="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">
+              <v:group w14:anchorId="50535210" id="Group 8" o:spid="_x0000_s1026" style="position:absolute;margin-left:320.85pt;margin-top:349.8pt;width:122.05pt;height:55.5pt;z-index:251679232;mso-width-relative:margin;mso-height-relative:margin" coordsize="22106,7058" o:gfxdata="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">
                 <v:rect id="Rectangle 9" o:spid="_x0000_s1027" style="position:absolute;width:22106;height:7033;visibility:visible;mso-wrap-style:square;v-text-anchor:middle" o:gfxdata="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" filled="f" strokecolor="black [3213]" strokeweight="1pt">
                   <v:shadow on="t" color="black" opacity="26214f" origin="-.5,-.5" offset=".74836mm,.74836mm"/>
                 </v:rect>
@@ -298,7 +298,7 @@
         <mc:AlternateContent>
           <mc:Choice Requires="wpg">
             <w:drawing>
-              <wp:anchor distT="0" distB="0" distL="114300" distR="114300" simplePos="0" relativeHeight="251664384" behindDoc="0" locked="0" layoutInCell="1" allowOverlap="1" wp14:anchorId="58E87001" wp14:editId="3D58CBBA">
+              <wp:anchor distT="0" distB="0" distL="114300" distR="114300" simplePos="0" relativeHeight="251663872" behindDoc="0" locked="0" layoutInCell="1" allowOverlap="1" wp14:anchorId="58E87001" wp14:editId="3D58CBBA">
                 <wp:simplePos x="0" y="0"/>
                 <wp:positionH relativeFrom="column">
                   <wp:posOffset>4074795</wp:posOffset>
@@ -509,7 +509,7 @@
           </mc:Choice>
           <mc:Fallback>
             <w:pict>
-              <v:group w14:anchorId="58E87001" id="_x0000_s1030" style="position:absolute;margin-left:320.85pt;margin-top:414.9pt;width:122.05pt;height:55.5pt;z-index:251664384;mso-width-relative:margin;mso-height-relative:margin" coordsize="22106,7058" o:gfxdata="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">
+              <v:group w14:anchorId="58E87001" id="_x0000_s1030" style="position:absolute;margin-left:320.85pt;margin-top:414.9pt;width:122.05pt;height:55.5pt;z-index:251663872;mso-width-relative:margin;mso-height-relative:margin" coordsize="22106,7058" o:gfxdata="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">
                 <v:rect id="Rectangle 9" o:spid="_x0000_s1031" style="position:absolute;width:22106;height:7033;visibility:visible;mso-wrap-style:square;v-text-anchor:middle" o:gfxdata="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" filled="f" strokecolor="black [3213]" strokeweight="1pt">
                   <v:shadow on="t" color="black" opacity="26214f" origin="-.5,-.5" offset=".74836mm,.74836mm"/>
                 </v:rect>
@@ -600,7 +600,7 @@
         <mc:AlternateContent>
           <mc:Choice Requires="wpg">
             <w:drawing>
-              <wp:anchor distT="0" distB="0" distL="114300" distR="114300" simplePos="0" relativeHeight="251665408" behindDoc="0" locked="0" layoutInCell="1" allowOverlap="1" wp14:anchorId="12FD345B" wp14:editId="10EF09D4">
+              <wp:anchor distT="0" distB="0" distL="114300" distR="114300" simplePos="0" relativeHeight="251664896" behindDoc="0" locked="0" layoutInCell="1" allowOverlap="1" wp14:anchorId="12FD345B" wp14:editId="10EF09D4">
                 <wp:simplePos x="0" y="0"/>
                 <wp:positionH relativeFrom="column">
                   <wp:posOffset>4071620</wp:posOffset>
@@ -811,7 +811,7 @@
           </mc:Choice>
           <mc:Fallback>
             <w:pict>
-              <v:group w14:anchorId="12FD345B" id="_x0000_s1034" style="position:absolute;margin-left:320.6pt;margin-top:478.9pt;width:122.05pt;height:56.1pt;z-index:251665408;mso-width-relative:margin;mso-height-relative:margin" coordsize="22106,7144" o:gfxdata="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">
+              <v:group w14:anchorId="12FD345B" id="_x0000_s1034" style="position:absolute;margin-left:320.6pt;margin-top:478.9pt;width:122.05pt;height:56.1pt;z-index:251664896;mso-width-relative:margin;mso-height-relative:margin" coordsize="22106,7144" o:gfxdata="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">
                 <v:rect id="Rectangle 9" o:spid="_x0000_s1035" style="position:absolute;width:22106;height:7033;visibility:visible;mso-wrap-style:square;v-text-anchor:middle" o:gfxdata="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" filled="f" strokecolor="black [3213]" strokeweight="1pt">
                   <v:shadow on="t" color="black" opacity="26214f" origin="-.5,-.5" offset=".74836mm,.74836mm"/>
                 </v:rect>
@@ -902,7 +902,7 @@
         <mc:AlternateContent>
           <mc:Choice Requires="wpg">
             <w:drawing>
-              <wp:anchor distT="0" distB="0" distL="114300" distR="114300" simplePos="0" relativeHeight="251666432" behindDoc="0" locked="0" layoutInCell="1" allowOverlap="1" wp14:anchorId="32406ED0" wp14:editId="4B608077">
+              <wp:anchor distT="0" distB="0" distL="114300" distR="114300" simplePos="0" relativeHeight="251665920" behindDoc="0" locked="0" layoutInCell="1" allowOverlap="1" wp14:anchorId="32406ED0" wp14:editId="4B608077">
                 <wp:simplePos x="0" y="0"/>
                 <wp:positionH relativeFrom="column">
                   <wp:posOffset>4076065</wp:posOffset>
@@ -1090,16 +1090,7 @@
                                   <w:sz w:val="24"/>
                                   <w:szCs w:val="24"/>
                                 </w:rPr>
-                                <w:t>J</w:t>
-                              </w:r>
-                              <w:r>
-                                <w:rPr>
-                                  <w:rFonts w:ascii="Agency FB" w:hAnsi="Agency FB" w:cs="Arial"/>
-                                  <w:color w:val="FFFFFF" w:themeColor="background1"/>
-                                  <w:sz w:val="24"/>
-                                  <w:szCs w:val="24"/>
-                                </w:rPr>
-                                <w:t>ames Williams</w:t>
+                                <w:t>N/A</w:t>
                               </w:r>
                             </w:p>
                           </w:txbxContent>
@@ -1122,7 +1113,7 @@
           </mc:Choice>
           <mc:Fallback>
             <w:pict>
-              <v:group w14:anchorId="32406ED0" id="_x0000_s1038" style="position:absolute;margin-left:320.95pt;margin-top:542.9pt;width:122.05pt;height:41pt;z-index:251666432;mso-width-relative:margin;mso-height-relative:margin" coordsize="22106,7434" o:gfxdata="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">
+              <v:group w14:anchorId="32406ED0" id="_x0000_s1038" style="position:absolute;margin-left:320.95pt;margin-top:542.9pt;width:122.05pt;height:41pt;z-index:251665920;mso-width-relative:margin;mso-height-relative:margin" coordsize="22106,7434" o:gfxdata="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">
                 <v:rect id="Rectangle 9" o:spid="_x0000_s1039" style="position:absolute;width:22106;height:7033;visibility:visible;mso-wrap-style:square;v-text-anchor:middle" o:gfxdata="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" filled="f" strokecolor="black [3213]" strokeweight="1pt">
                   <v:shadow on="t" color="black" opacity="26214f" origin="-.5,-.5" offset=".74836mm,.74836mm"/>
                 </v:rect>
@@ -1195,16 +1186,7 @@
                             <w:sz w:val="24"/>
                             <w:szCs w:val="24"/>
                           </w:rPr>
-                          <w:t>J</w:t>
-                        </w:r>
-                        <w:r>
-                          <w:rPr>
-                            <w:rFonts w:ascii="Agency FB" w:hAnsi="Agency FB" w:cs="Arial"/>
-                            <w:color w:val="FFFFFF" w:themeColor="background1"/>
-                            <w:sz w:val="24"/>
-                            <w:szCs w:val="24"/>
-                          </w:rPr>
-                          <w:t>ames Williams</w:t>
+                          <w:t>N/A</w:t>
                         </w:r>
                       </w:p>
                     </w:txbxContent>
@@ -1222,7 +1204,7 @@
         <mc:AlternateContent>
           <mc:Choice Requires="wpg">
             <w:drawing>
-              <wp:anchor distT="0" distB="0" distL="114300" distR="114300" simplePos="0" relativeHeight="251656192" behindDoc="0" locked="0" layoutInCell="1" allowOverlap="1" wp14:anchorId="35A5C4E4" wp14:editId="15CB7CFC">
+              <wp:anchor distT="0" distB="0" distL="114300" distR="114300" simplePos="0" relativeHeight="251655680" behindDoc="0" locked="0" layoutInCell="1" allowOverlap="1" wp14:anchorId="35A5C4E4" wp14:editId="15CB7CFC">
                 <wp:simplePos x="0" y="0"/>
                 <wp:positionH relativeFrom="column">
                   <wp:posOffset>1020445</wp:posOffset>
@@ -1454,7 +1436,7 @@
           </mc:Choice>
           <mc:Fallback>
             <w:pict>
-              <v:group w14:anchorId="35A5C4E4" id="_x0000_s1042" style="position:absolute;margin-left:80.35pt;margin-top:210.25pt;width:113.25pt;height:70.6pt;z-index:251656192;mso-width-relative:margin;mso-height-relative:margin" coordorigin=",-56" coordsize="22106,7939" o:gfxdata="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">
+              <v:group w14:anchorId="35A5C4E4" id="_x0000_s1042" style="position:absolute;margin-left:80.35pt;margin-top:210.25pt;width:113.25pt;height:70.6pt;z-index:251655680;mso-width-relative:margin;mso-height-relative:margin" coordorigin=",-56" coordsize="22106,7939" o:gfxdata="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">
                 <v:rect id="Rectangle 9" o:spid="_x0000_s1043" style="position:absolute;width:22106;height:7033;visibility:visible;mso-wrap-style:square;v-text-anchor:middle" o:gfxdata="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" filled="f" strokecolor="black [3213]" strokeweight="1pt">
                   <v:shadow on="t" color="black" opacity="26214f" origin="-.5,-.5" offset=".74836mm,.74836mm"/>
                 </v:rect>
@@ -1566,7 +1548,7 @@
         <mc:AlternateContent>
           <mc:Choice Requires="wpg">
             <w:drawing>
-              <wp:anchor distT="0" distB="0" distL="114300" distR="114300" simplePos="0" relativeHeight="251678720" behindDoc="0" locked="0" layoutInCell="1" allowOverlap="1" wp14:anchorId="6C35F167" wp14:editId="3A86989A">
+              <wp:anchor distT="0" distB="0" distL="114300" distR="114300" simplePos="0" relativeHeight="251678208" behindDoc="0" locked="0" layoutInCell="1" allowOverlap="1" wp14:anchorId="6C35F167" wp14:editId="3A86989A">
                 <wp:simplePos x="0" y="0"/>
                 <wp:positionH relativeFrom="column">
                   <wp:posOffset>2414270</wp:posOffset>
@@ -1777,7 +1759,7 @@
           </mc:Choice>
           <mc:Fallback>
             <w:pict>
-              <v:group w14:anchorId="6C35F167" id="_x0000_s1046" style="position:absolute;margin-left:190.1pt;margin-top:414.35pt;width:120.3pt;height:77.8pt;z-index:251678720;mso-width-relative:margin;mso-height-relative:margin" coordsize="22106,7686" o:gfxdata="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">
+              <v:group w14:anchorId="6C35F167" id="_x0000_s1046" style="position:absolute;margin-left:190.1pt;margin-top:414.35pt;width:120.3pt;height:77.8pt;z-index:251678208;mso-width-relative:margin;mso-height-relative:margin" coordsize="22106,7686" o:gfxdata="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">
                 <v:rect id="Rectangle 9" o:spid="_x0000_s1047" style="position:absolute;width:22106;height:7033;visibility:visible;mso-wrap-style:square;v-text-anchor:middle" o:gfxdata="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" filled="f" strokecolor="black [3213]" strokeweight="1pt">
                   <v:shadow on="t" color="black" opacity="26214f" origin="-.5,-.5" offset=".74836mm,.74836mm"/>
                 </v:rect>
@@ -1868,7 +1850,7 @@
         <mc:AlternateContent>
           <mc:Choice Requires="wps">
             <w:drawing>
-              <wp:anchor distT="0" distB="0" distL="114300" distR="114300" simplePos="0" relativeHeight="251677696" behindDoc="0" locked="0" layoutInCell="1" allowOverlap="1" wp14:anchorId="510C4DDB" wp14:editId="5899299B">
+              <wp:anchor distT="0" distB="0" distL="114300" distR="114300" simplePos="0" relativeHeight="251677184" behindDoc="0" locked="0" layoutInCell="1" allowOverlap="1" wp14:anchorId="510C4DDB" wp14:editId="5899299B">
                 <wp:simplePos x="0" y="0"/>
                 <wp:positionH relativeFrom="column">
                   <wp:posOffset>11423650</wp:posOffset>
@@ -1948,7 +1930,7 @@
         <mc:AlternateContent>
           <mc:Choice Requires="wps">
             <w:drawing>
-              <wp:anchor distT="0" distB="0" distL="114300" distR="114300" simplePos="0" relativeHeight="251676672" behindDoc="0" locked="0" layoutInCell="1" allowOverlap="1" wp14:anchorId="091B6B64" wp14:editId="06DDFB19">
+              <wp:anchor distT="0" distB="0" distL="114300" distR="114300" simplePos="0" relativeHeight="251676160" behindDoc="0" locked="0" layoutInCell="1" allowOverlap="1" wp14:anchorId="091B6B64" wp14:editId="06DDFB19">
                 <wp:simplePos x="0" y="0"/>
                 <wp:positionH relativeFrom="column">
                   <wp:posOffset>11423650</wp:posOffset>
@@ -2028,7 +2010,7 @@
         <mc:AlternateContent>
           <mc:Choice Requires="wps">
             <w:drawing>
-              <wp:anchor distT="0" distB="0" distL="114300" distR="114300" simplePos="0" relativeHeight="251675648" behindDoc="0" locked="0" layoutInCell="1" allowOverlap="1" wp14:anchorId="43A452B4" wp14:editId="0CF6B51E">
+              <wp:anchor distT="0" distB="0" distL="114300" distR="114300" simplePos="0" relativeHeight="251675136" behindDoc="0" locked="0" layoutInCell="1" allowOverlap="1" wp14:anchorId="43A452B4" wp14:editId="0CF6B51E">
                 <wp:simplePos x="0" y="0"/>
                 <wp:positionH relativeFrom="column">
                   <wp:posOffset>11423927</wp:posOffset>
@@ -2108,7 +2090,7 @@
         <mc:AlternateContent>
           <mc:Choice Requires="wpg">
             <w:drawing>
-              <wp:anchor distT="0" distB="0" distL="114300" distR="114300" simplePos="0" relativeHeight="251674624" behindDoc="0" locked="0" layoutInCell="1" allowOverlap="1" wp14:anchorId="5DF63F15" wp14:editId="6F8EFADD">
+              <wp:anchor distT="0" distB="0" distL="114300" distR="114300" simplePos="0" relativeHeight="251674112" behindDoc="0" locked="0" layoutInCell="1" allowOverlap="1" wp14:anchorId="5DF63F15" wp14:editId="6F8EFADD">
                 <wp:simplePos x="0" y="0"/>
                 <wp:positionH relativeFrom="column">
                   <wp:posOffset>11353189</wp:posOffset>
@@ -2349,15 +2331,6 @@
                                   <w:sz w:val="24"/>
                                   <w:szCs w:val="24"/>
                                 </w:rPr>
-                                <w:t xml:space="preserve"> </w:t>
-                              </w:r>
-                              <w:r>
-                                <w:rPr>
-                                  <w:rFonts w:ascii="Helvetica" w:hAnsi="Helvetica" w:cs="Tahoma"/>
-                                  <w:sz w:val="24"/>
-                                  <w:szCs w:val="24"/>
-                                  <w:lang w:val="ru-RU"/>
-                                </w:rPr>
                                 <w:t>эквивалентная</w:t>
                               </w:r>
                               <w:r>
@@ -2405,7 +2378,7 @@
           </mc:Choice>
           <mc:Fallback>
             <w:pict>
-              <v:group w14:anchorId="5DF63F15" id="_x0000_s1050" style="position:absolute;margin-left:893.95pt;margin-top:644.65pt;width:204.2pt;height:92.25pt;z-index:251674624;mso-width-relative:margin;mso-height-relative:margin" coordsize="22106,7058" o:gfxdata="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">
+              <v:group w14:anchorId="5DF63F15" id="_x0000_s1050" style="position:absolute;margin-left:893.95pt;margin-top:644.65pt;width:204.2pt;height:92.25pt;z-index:251674112;mso-width-relative:margin;mso-height-relative:margin" coordsize="22106,7058" o:gfxdata="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">
                 <v:rect id="Rectangle 9" o:spid="_x0000_s1051" style="position:absolute;width:22106;height:7033;visibility:visible;mso-wrap-style:square;v-text-anchor:middle" o:gfxdata="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" filled="f" strokecolor="black [3213]" strokeweight="1pt">
                   <v:shadow on="t" color="black" opacity="26214f" origin="-.5,-.5" offset=".74836mm,.74836mm"/>
                 </v:rect>
@@ -2553,15 +2526,6 @@
                             <w:rFonts w:ascii="Helvetica" w:hAnsi="Helvetica" w:cs="Tahoma"/>
                             <w:sz w:val="24"/>
                             <w:szCs w:val="24"/>
-                          </w:rPr>
-                          <w:t xml:space="preserve"> </w:t>
-                        </w:r>
-                        <w:r>
-                          <w:rPr>
-                            <w:rFonts w:ascii="Helvetica" w:hAnsi="Helvetica" w:cs="Tahoma"/>
-                            <w:sz w:val="24"/>
-                            <w:szCs w:val="24"/>
-                            <w:lang w:val="ru-RU"/>
                           </w:rPr>
                           <w:t>эквивалентная</w:t>
                         </w:r>
@@ -2605,7 +2569,7 @@
         <mc:AlternateContent>
           <mc:Choice Requires="wps">
             <w:drawing>
-              <wp:anchor distT="0" distB="0" distL="114300" distR="114300" simplePos="0" relativeHeight="251636736" behindDoc="0" locked="0" layoutInCell="1" allowOverlap="1" wp14:anchorId="31D6FCE3" wp14:editId="5B3AEE9D">
+              <wp:anchor distT="0" distB="0" distL="114300" distR="114300" simplePos="0" relativeHeight="251636224" behindDoc="0" locked="0" layoutInCell="1" allowOverlap="1" wp14:anchorId="31D6FCE3" wp14:editId="5B3AEE9D">
                 <wp:simplePos x="0" y="0"/>
                 <wp:positionH relativeFrom="column">
                   <wp:posOffset>3195638</wp:posOffset>
@@ -2679,7 +2643,7 @@
         <mc:AlternateContent>
           <mc:Choice Requires="wps">
             <w:drawing>
-              <wp:anchor distT="0" distB="0" distL="114300" distR="114300" simplePos="0" relativeHeight="251660288" behindDoc="0" locked="0" layoutInCell="1" allowOverlap="1" wp14:anchorId="1761F728" wp14:editId="2C57A13E">
+              <wp:anchor distT="0" distB="0" distL="114300" distR="114300" simplePos="0" relativeHeight="251659776" behindDoc="0" locked="0" layoutInCell="1" allowOverlap="1" wp14:anchorId="1761F728" wp14:editId="2C57A13E">
                 <wp:simplePos x="0" y="0"/>
                 <wp:positionH relativeFrom="column">
                   <wp:posOffset>4851156</wp:posOffset>
@@ -2753,7 +2717,7 @@
         <mc:AlternateContent>
           <mc:Choice Requires="wps">
             <w:drawing>
-              <wp:anchor distT="0" distB="0" distL="114300" distR="114300" simplePos="0" relativeHeight="251661312" behindDoc="0" locked="0" layoutInCell="1" allowOverlap="1" wp14:anchorId="4DBA2635" wp14:editId="1410107F">
+              <wp:anchor distT="0" distB="0" distL="114300" distR="114300" simplePos="0" relativeHeight="251660800" behindDoc="0" locked="0" layoutInCell="1" allowOverlap="1" wp14:anchorId="4DBA2635" wp14:editId="1410107F">
                 <wp:simplePos x="0" y="0"/>
                 <wp:positionH relativeFrom="column">
                   <wp:posOffset>4021455</wp:posOffset>
@@ -2827,7 +2791,7 @@
         <mc:AlternateContent>
           <mc:Choice Requires="wpg">
             <w:drawing>
-              <wp:anchor distT="0" distB="0" distL="114300" distR="114300" simplePos="0" relativeHeight="251644928" behindDoc="0" locked="0" layoutInCell="1" allowOverlap="1" wp14:anchorId="56D1DBD4" wp14:editId="475594E7">
+              <wp:anchor distT="0" distB="0" distL="114300" distR="114300" simplePos="0" relativeHeight="251644416" behindDoc="0" locked="0" layoutInCell="1" allowOverlap="1" wp14:anchorId="56D1DBD4" wp14:editId="475594E7">
                 <wp:simplePos x="0" y="0"/>
                 <wp:positionH relativeFrom="column">
                   <wp:posOffset>6106160</wp:posOffset>
@@ -3020,7 +2984,7 @@
           </mc:Choice>
           <mc:Fallback>
             <w:pict>
-              <v:group w14:anchorId="56D1DBD4" id="Group 3" o:spid="_x0000_s1053" style="position:absolute;margin-left:480.8pt;margin-top:70.85pt;width:194.3pt;height:55.3pt;z-index:251644928;mso-width-relative:margin;mso-height-relative:margin" coordsize="22106,7033" o:gfxdata="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">
+              <v:group w14:anchorId="56D1DBD4" id="Group 3" o:spid="_x0000_s1053" style="position:absolute;margin-left:480.8pt;margin-top:70.85pt;width:194.3pt;height:55.3pt;z-index:251644416;mso-width-relative:margin;mso-height-relative:margin" coordsize="22106,7033" o:gfxdata="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">
                 <v:rect id="Rectangle 2" o:spid="_x0000_s1054" style="position:absolute;width:22106;height:7033;visibility:visible;mso-wrap-style:square;v-text-anchor:middle" o:gfxdata="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" filled="f" strokecolor="black [3213]" strokeweight="1pt"/>
                 <v:shape id="_x0000_s1055" type="#_x0000_t202" style="position:absolute;left:200;top:814;width:21603;height:3652;visibility:visible;mso-wrap-style:square;v-text-anchor:top" o:gfxdata="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" filled="f" stroked="f" strokeweight="1pt">
                   <v:textbox>
@@ -3091,7 +3055,7 @@
         <mc:AlternateContent>
           <mc:Choice Requires="wpg">
             <w:drawing>
-              <wp:anchor distT="0" distB="0" distL="114300" distR="114300" simplePos="0" relativeHeight="251645952" behindDoc="0" locked="0" layoutInCell="1" allowOverlap="1" wp14:anchorId="319EF781" wp14:editId="393E47AC">
+              <wp:anchor distT="0" distB="0" distL="114300" distR="114300" simplePos="0" relativeHeight="251645440" behindDoc="0" locked="0" layoutInCell="1" allowOverlap="1" wp14:anchorId="319EF781" wp14:editId="393E47AC">
                 <wp:simplePos x="0" y="0"/>
                 <wp:positionH relativeFrom="column">
                   <wp:posOffset>6242685</wp:posOffset>
@@ -3283,7 +3247,7 @@
           </mc:Choice>
           <mc:Fallback>
             <w:pict>
-              <v:group w14:anchorId="319EF781" id="_x0000_s1057" style="position:absolute;margin-left:491.55pt;margin-top:138pt;width:174.05pt;height:55.35pt;z-index:251645952;mso-width-relative:margin;mso-height-relative:margin" coordsize="22106,7033" o:gfxdata="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">
+              <v:group w14:anchorId="319EF781" id="_x0000_s1057" style="position:absolute;margin-left:491.55pt;margin-top:138pt;width:174.05pt;height:55.35pt;z-index:251645440;mso-width-relative:margin;mso-height-relative:margin" coordsize="22106,7033" o:gfxdata="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">
                 <v:rect id="Rectangle 9" o:spid="_x0000_s1058" style="position:absolute;width:22106;height:7033;visibility:visible;mso-wrap-style:square;v-text-anchor:middle" o:gfxdata="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" filled="f" strokecolor="black [3213]" strokeweight="1pt">
                   <v:shadow on="t" color="black" opacity="26214f" origin="-.5,-.5" offset=".74836mm,.74836mm"/>
                 </v:rect>
@@ -3355,7 +3319,7 @@
         <mc:AlternateContent>
           <mc:Choice Requires="wpg">
             <w:drawing>
-              <wp:anchor distT="0" distB="0" distL="114300" distR="114300" simplePos="0" relativeHeight="251673600" behindDoc="0" locked="0" layoutInCell="1" allowOverlap="1" wp14:anchorId="13D37A3C" wp14:editId="25505E96">
+              <wp:anchor distT="0" distB="0" distL="114300" distR="114300" simplePos="0" relativeHeight="251673088" behindDoc="0" locked="0" layoutInCell="1" allowOverlap="1" wp14:anchorId="13D37A3C" wp14:editId="25505E96">
                 <wp:simplePos x="0" y="0"/>
                 <wp:positionH relativeFrom="column">
                   <wp:posOffset>9698355</wp:posOffset>
@@ -3557,7 +3521,7 @@
           </mc:Choice>
           <mc:Fallback>
             <w:pict>
-              <v:group w14:anchorId="13D37A3C" id="_x0000_s1061" style="position:absolute;margin-left:763.65pt;margin-top:349.65pt;width:122.05pt;height:55.5pt;z-index:251673600;mso-width-relative:margin;mso-height-relative:margin" coordsize="22106,7058" o:gfxdata="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">
+              <v:group w14:anchorId="13D37A3C" id="_x0000_s1061" style="position:absolute;margin-left:763.65pt;margin-top:349.65pt;width:122.05pt;height:55.5pt;z-index:251673088;mso-width-relative:margin;mso-height-relative:margin" coordsize="22106,7058" o:gfxdata="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">
                 <v:rect id="Rectangle 9" o:spid="_x0000_s1062" style="position:absolute;width:22106;height:7033;visibility:visible;mso-wrap-style:square;v-text-anchor:middle" o:gfxdata="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" filled="f" strokecolor="black [3213]" strokeweight="1pt">
                   <v:shadow on="t" color="black" opacity="26214f" origin="-.5,-.5" offset=".74836mm,.74836mm"/>
                 </v:rect>
@@ -3639,7 +3603,7 @@
         <mc:AlternateContent>
           <mc:Choice Requires="wpg">
             <w:drawing>
-              <wp:anchor distT="0" distB="0" distL="114300" distR="114300" simplePos="0" relativeHeight="251672576" behindDoc="0" locked="0" layoutInCell="1" allowOverlap="1" wp14:anchorId="38637682" wp14:editId="174976D0">
+              <wp:anchor distT="0" distB="0" distL="114300" distR="114300" simplePos="0" relativeHeight="251672064" behindDoc="0" locked="0" layoutInCell="1" allowOverlap="1" wp14:anchorId="38637682" wp14:editId="174976D0">
                 <wp:simplePos x="0" y="0"/>
                 <wp:positionH relativeFrom="column">
                   <wp:posOffset>9445625</wp:posOffset>
@@ -3841,7 +3805,7 @@
           </mc:Choice>
           <mc:Fallback>
             <w:pict>
-              <v:group w14:anchorId="38637682" id="_x0000_s1065" style="position:absolute;margin-left:743.75pt;margin-top:284.65pt;width:162.2pt;height:55.5pt;z-index:251672576;mso-width-relative:margin;mso-height-relative:margin" coordsize="22106,7058" o:gfxdata="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">
+              <v:group w14:anchorId="38637682" id="_x0000_s1065" style="position:absolute;margin-left:743.75pt;margin-top:284.65pt;width:162.2pt;height:55.5pt;z-index:251672064;mso-width-relative:margin;mso-height-relative:margin" coordsize="22106,7058" o:gfxdata="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">
                 <v:rect id="Rectangle 9" o:spid="_x0000_s1066" style="position:absolute;width:22106;height:7033;visibility:visible;mso-wrap-style:square;v-text-anchor:middle" o:gfxdata="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" filled="f" strokecolor="black [3213]" strokeweight="1pt">
                   <v:shadow on="t" color="black" opacity="26214f" origin="-.5,-.5" offset=".74836mm,.74836mm"/>
                 </v:rect>
@@ -3923,7 +3887,7 @@
         <mc:AlternateContent>
           <mc:Choice Requires="wps">
             <w:drawing>
-              <wp:anchor distT="0" distB="0" distL="114300" distR="114300" simplePos="0" relativeHeight="251635712" behindDoc="0" locked="0" layoutInCell="1" allowOverlap="1" wp14:anchorId="605D2ABA" wp14:editId="785FC6A0">
+              <wp:anchor distT="0" distB="0" distL="114300" distR="114300" simplePos="0" relativeHeight="251635200" behindDoc="0" locked="0" layoutInCell="1" allowOverlap="1" wp14:anchorId="605D2ABA" wp14:editId="785FC6A0">
                 <wp:simplePos x="0" y="0"/>
                 <wp:positionH relativeFrom="column">
                   <wp:posOffset>10469245</wp:posOffset>
@@ -3997,7 +3961,7 @@
         <mc:AlternateContent>
           <mc:Choice Requires="wps">
             <w:drawing>
-              <wp:anchor distT="0" distB="0" distL="114300" distR="114300" simplePos="0" relativeHeight="251637760" behindDoc="0" locked="0" layoutInCell="1" allowOverlap="1" wp14:anchorId="2037831B" wp14:editId="0D53E9C1">
+              <wp:anchor distT="0" distB="0" distL="114300" distR="114300" simplePos="0" relativeHeight="251637248" behindDoc="0" locked="0" layoutInCell="1" allowOverlap="1" wp14:anchorId="2037831B" wp14:editId="0D53E9C1">
                 <wp:simplePos x="0" y="0"/>
                 <wp:positionH relativeFrom="column">
                   <wp:posOffset>8184515</wp:posOffset>
@@ -4071,7 +4035,7 @@
         <mc:AlternateContent>
           <mc:Choice Requires="wpg">
             <w:drawing>
-              <wp:anchor distT="0" distB="0" distL="114300" distR="114300" simplePos="0" relativeHeight="251671552" behindDoc="0" locked="0" layoutInCell="1" allowOverlap="1" wp14:anchorId="032F0021" wp14:editId="673B4DE1">
+              <wp:anchor distT="0" distB="0" distL="114300" distR="114300" simplePos="0" relativeHeight="251671040" behindDoc="0" locked="0" layoutInCell="1" allowOverlap="1" wp14:anchorId="032F0021" wp14:editId="673B4DE1">
                 <wp:simplePos x="0" y="0"/>
                 <wp:positionH relativeFrom="column">
                   <wp:posOffset>7414895</wp:posOffset>
@@ -4273,7 +4237,7 @@
           </mc:Choice>
           <mc:Fallback>
             <w:pict>
-              <v:group w14:anchorId="032F0021" id="_x0000_s1069" style="position:absolute;margin-left:583.85pt;margin-top:554.45pt;width:122.05pt;height:43.7pt;z-index:251671552;mso-width-relative:margin;mso-height-relative:margin" coordsize="22106,7715" o:gfxdata="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">
+              <v:group w14:anchorId="032F0021" id="_x0000_s1069" style="position:absolute;margin-left:583.85pt;margin-top:554.45pt;width:122.05pt;height:43.7pt;z-index:251671040;mso-width-relative:margin;mso-height-relative:margin" coordsize="22106,7715" o:gfxdata="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">
                 <v:rect id="Rectangle 9" o:spid="_x0000_s1070" style="position:absolute;width:22106;height:7033;visibility:visible;mso-wrap-style:square;v-text-anchor:middle" o:gfxdata="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" filled="f" strokecolor="black [3213]" strokeweight="1pt">
                   <v:shadow on="t" color="black" opacity="26214f" origin="-.5,-.5" offset=".74836mm,.74836mm"/>
                 </v:rect>
@@ -4355,7 +4319,7 @@
         <mc:AlternateContent>
           <mc:Choice Requires="wpg">
             <w:drawing>
-              <wp:anchor distT="0" distB="0" distL="114300" distR="114300" simplePos="0" relativeHeight="251670528" behindDoc="0" locked="0" layoutInCell="1" allowOverlap="1" wp14:anchorId="08EECFB8" wp14:editId="6927967D">
+              <wp:anchor distT="0" distB="0" distL="114300" distR="114300" simplePos="0" relativeHeight="251670016" behindDoc="0" locked="0" layoutInCell="1" allowOverlap="1" wp14:anchorId="08EECFB8" wp14:editId="6927967D">
                 <wp:simplePos x="0" y="0"/>
                 <wp:positionH relativeFrom="column">
                   <wp:posOffset>7409815</wp:posOffset>
@@ -4557,7 +4521,7 @@
           </mc:Choice>
           <mc:Fallback>
             <w:pict>
-              <v:group w14:anchorId="08EECFB8" id="_x0000_s1073" style="position:absolute;margin-left:583.45pt;margin-top:491.15pt;width:122.05pt;height:55.5pt;z-index:251670528;mso-width-relative:margin;mso-height-relative:margin" coordsize="22106,7058" o:gfxdata="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">
+              <v:group w14:anchorId="08EECFB8" id="_x0000_s1073" style="position:absolute;margin-left:583.45pt;margin-top:491.15pt;width:122.05pt;height:55.5pt;z-index:251670016;mso-width-relative:margin;mso-height-relative:margin" coordsize="22106,7058" o:gfxdata="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">
                 <v:rect id="Rectangle 9" o:spid="_x0000_s1074" style="position:absolute;width:22106;height:7033;visibility:visible;mso-wrap-style:square;v-text-anchor:middle" o:gfxdata="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" filled="f" strokecolor="black [3213]" strokeweight="1pt">
                   <v:shadow on="t" color="black" opacity="26214f" origin="-.5,-.5" offset=".74836mm,.74836mm"/>
                 </v:rect>
@@ -4639,7 +4603,7 @@
         <mc:AlternateContent>
           <mc:Choice Requires="wpg">
             <w:drawing>
-              <wp:anchor distT="0" distB="0" distL="114300" distR="114300" simplePos="0" relativeHeight="251669504" behindDoc="0" locked="0" layoutInCell="1" allowOverlap="1" wp14:anchorId="0E9F820C" wp14:editId="2EC52CE0">
+              <wp:anchor distT="0" distB="0" distL="114300" distR="114300" simplePos="0" relativeHeight="251668992" behindDoc="0" locked="0" layoutInCell="1" allowOverlap="1" wp14:anchorId="0E9F820C" wp14:editId="2EC52CE0">
                 <wp:simplePos x="0" y="0"/>
                 <wp:positionH relativeFrom="column">
                   <wp:posOffset>7406005</wp:posOffset>
@@ -4850,7 +4814,7 @@
           </mc:Choice>
           <mc:Fallback>
             <w:pict>
-              <v:group w14:anchorId="0E9F820C" id="_x0000_s1077" style="position:absolute;margin-left:583.15pt;margin-top:414.2pt;width:122.65pt;height:71.3pt;z-index:251669504;mso-width-relative:margin;mso-height-relative:margin" coordorigin="-54" coordsize="22160,7233" o:gfxdata="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">
+              <v:group w14:anchorId="0E9F820C" id="_x0000_s1077" style="position:absolute;margin-left:583.15pt;margin-top:414.2pt;width:122.65pt;height:71.3pt;z-index:251668992;mso-width-relative:margin;mso-height-relative:margin" coordorigin="-54" coordsize="22160,7233" o:gfxdata="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">
                 <v:rect id="Rectangle 9" o:spid="_x0000_s1078" style="position:absolute;width:22106;height:7033;visibility:visible;mso-wrap-style:square;v-text-anchor:middle" o:gfxdata="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" filled="f" strokecolor="black [3213]" strokeweight="1pt">
                   <v:shadow on="t" color="black" opacity="26214f" origin="-.5,-.5" offset=".74836mm,.74836mm"/>
                 </v:rect>
@@ -4941,7 +4905,7 @@
         <mc:AlternateContent>
           <mc:Choice Requires="wpg">
             <w:drawing>
-              <wp:anchor distT="0" distB="0" distL="114300" distR="114300" simplePos="0" relativeHeight="251668480" behindDoc="0" locked="0" layoutInCell="1" allowOverlap="1" wp14:anchorId="13A6BC48" wp14:editId="5D5763B1">
+              <wp:anchor distT="0" distB="0" distL="114300" distR="114300" simplePos="0" relativeHeight="251667968" behindDoc="0" locked="0" layoutInCell="1" allowOverlap="1" wp14:anchorId="13A6BC48" wp14:editId="5D5763B1">
                 <wp:simplePos x="0" y="0"/>
                 <wp:positionH relativeFrom="column">
                   <wp:posOffset>7414895</wp:posOffset>
@@ -5154,7 +5118,7 @@
           </mc:Choice>
           <mc:Fallback>
             <w:pict>
-              <v:group w14:anchorId="13A6BC48" id="_x0000_s1081" style="position:absolute;margin-left:583.85pt;margin-top:350.35pt;width:122.05pt;height:55.5pt;z-index:251668480;mso-width-relative:margin;mso-height-relative:margin" coordsize="22106,7058" o:gfxdata="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">
+              <v:group w14:anchorId="13A6BC48" id="_x0000_s1081" style="position:absolute;margin-left:583.85pt;margin-top:350.35pt;width:122.05pt;height:55.5pt;z-index:251667968;mso-width-relative:margin;mso-height-relative:margin" coordsize="22106,7058" o:gfxdata="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">
                 <v:rect id="Rectangle 9" o:spid="_x0000_s1082" style="position:absolute;width:22106;height:7033;visibility:visible;mso-wrap-style:square;v-text-anchor:middle" o:gfxdata="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" filled="f" strokecolor="black [3213]" strokeweight="1pt">
                   <v:shadow on="t" color="black" opacity="26214f" origin="-.5,-.5" offset=".74836mm,.74836mm"/>
                 </v:rect>
@@ -5247,7 +5211,7 @@
         <mc:AlternateContent>
           <mc:Choice Requires="wpg">
             <w:drawing>
-              <wp:anchor distT="0" distB="0" distL="114300" distR="114300" simplePos="0" relativeHeight="251667456" behindDoc="0" locked="0" layoutInCell="1" allowOverlap="1" wp14:anchorId="16FFC5EA" wp14:editId="7C9860BA">
+              <wp:anchor distT="0" distB="0" distL="114300" distR="114300" simplePos="0" relativeHeight="251666944" behindDoc="0" locked="0" layoutInCell="1" allowOverlap="1" wp14:anchorId="16FFC5EA" wp14:editId="7C9860BA">
                 <wp:simplePos x="0" y="0"/>
                 <wp:positionH relativeFrom="column">
                   <wp:posOffset>5752465</wp:posOffset>
@@ -5476,7 +5440,7 @@
           </mc:Choice>
           <mc:Fallback>
             <w:pict>
-              <v:group w14:anchorId="16FFC5EA" id="_x0000_s1085" style="position:absolute;margin-left:452.95pt;margin-top:350.05pt;width:122.05pt;height:55.5pt;z-index:251667456;mso-width-relative:margin;mso-height-relative:margin" coordsize="22106,7058" o:gfxdata="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">
+              <v:group w14:anchorId="16FFC5EA" id="_x0000_s1085" style="position:absolute;margin-left:452.95pt;margin-top:350.05pt;width:122.05pt;height:55.5pt;z-index:251666944;mso-width-relative:margin;mso-height-relative:margin" coordsize="22106,7058" o:gfxdata="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">
                 <v:rect id="Rectangle 9" o:spid="_x0000_s1086" style="position:absolute;width:22106;height:7033;visibility:visible;mso-wrap-style:square;v-text-anchor:middle" o:gfxdata="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" filled="f" strokecolor="black [3213]" strokeweight="1pt">
                   <v:shadow on="t" color="black" opacity="26214f" origin="-.5,-.5" offset=".74836mm,.74836mm"/>
                 </v:rect>
@@ -5585,7 +5549,7 @@
         <mc:AlternateContent>
           <mc:Choice Requires="wpg">
             <w:drawing>
-              <wp:anchor distT="0" distB="0" distL="114300" distR="114300" simplePos="0" relativeHeight="251657216" behindDoc="0" locked="0" layoutInCell="1" allowOverlap="1" wp14:anchorId="46EFE3F6" wp14:editId="7CC3C131">
+              <wp:anchor distT="0" distB="0" distL="114300" distR="114300" simplePos="0" relativeHeight="251656704" behindDoc="0" locked="0" layoutInCell="1" allowOverlap="1" wp14:anchorId="46EFE3F6" wp14:editId="7CC3C131">
                 <wp:simplePos x="0" y="0"/>
                 <wp:positionH relativeFrom="column">
                   <wp:posOffset>2416810</wp:posOffset>
@@ -5796,7 +5760,7 @@
           </mc:Choice>
           <mc:Fallback>
             <w:pict>
-              <v:group w14:anchorId="46EFE3F6" id="_x0000_s1089" style="position:absolute;margin-left:190.3pt;margin-top:349.85pt;width:120.3pt;height:55.5pt;z-index:251657216;mso-width-relative:margin;mso-height-relative:margin" coordsize="22106,7058" o:gfxdata="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">
+              <v:group w14:anchorId="46EFE3F6" id="_x0000_s1089" style="position:absolute;margin-left:190.3pt;margin-top:349.85pt;width:120.3pt;height:55.5pt;z-index:251656704;mso-width-relative:margin;mso-height-relative:margin" coordsize="22106,7058" o:gfxdata="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">
                 <v:rect id="Rectangle 9" o:spid="_x0000_s1090" style="position:absolute;width:22106;height:7033;visibility:visible;mso-wrap-style:square;v-text-anchor:middle" o:gfxdata="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" filled="f" strokecolor="black [3213]" strokeweight="1pt">
                   <v:shadow on="t" color="black" opacity="26214f" origin="-.5,-.5" offset=".74836mm,.74836mm"/>
                 </v:rect>
@@ -5887,7 +5851,7 @@
         <mc:AlternateContent>
           <mc:Choice Requires="wps">
             <w:drawing>
-              <wp:anchor distT="0" distB="0" distL="114300" distR="114300" simplePos="0" relativeHeight="251640832" behindDoc="0" locked="0" layoutInCell="1" allowOverlap="1" wp14:anchorId="4BDF3914" wp14:editId="55161367">
+              <wp:anchor distT="0" distB="0" distL="114300" distR="114300" simplePos="0" relativeHeight="251640320" behindDoc="0" locked="0" layoutInCell="1" allowOverlap="1" wp14:anchorId="4BDF3914" wp14:editId="55161367">
                 <wp:simplePos x="0" y="0"/>
                 <wp:positionH relativeFrom="column">
                   <wp:posOffset>3807460</wp:posOffset>
@@ -5961,7 +5925,7 @@
         <mc:AlternateContent>
           <mc:Choice Requires="wpg">
             <w:drawing>
-              <wp:anchor distT="0" distB="0" distL="114300" distR="114300" simplePos="0" relativeHeight="251653120" behindDoc="0" locked="0" layoutInCell="1" allowOverlap="1" wp14:anchorId="436FBBC4" wp14:editId="4219953A">
+              <wp:anchor distT="0" distB="0" distL="114300" distR="114300" simplePos="0" relativeHeight="251652608" behindDoc="0" locked="0" layoutInCell="1" allowOverlap="1" wp14:anchorId="436FBBC4" wp14:editId="4219953A">
                 <wp:simplePos x="0" y="0"/>
                 <wp:positionH relativeFrom="column">
                   <wp:posOffset>2581275</wp:posOffset>
@@ -6203,7 +6167,7 @@
           </mc:Choice>
           <mc:Fallback>
             <w:pict>
-              <v:group w14:anchorId="436FBBC4" id="_x0000_s1093" style="position:absolute;margin-left:203.25pt;margin-top:210.5pt;width:227.8pt;height:61.5pt;z-index:251653120;mso-width-relative:margin;mso-height-relative:margin" coordsize="22106,7033" o:gfxdata="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">
+              <v:group w14:anchorId="436FBBC4" id="_x0000_s1093" style="position:absolute;margin-left:203.25pt;margin-top:210.5pt;width:227.8pt;height:61.5pt;z-index:251652608;mso-width-relative:margin;mso-height-relative:margin" coordsize="22106,7033" o:gfxdata="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">
                 <v:rect id="Rectangle 9" o:spid="_x0000_s1094" style="position:absolute;width:22106;height:7033;visibility:visible;mso-wrap-style:square;v-text-anchor:middle" o:gfxdata="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" filled="f" strokecolor="black [3213]" strokeweight="1pt">
                   <v:shadow on="t" color="black" opacity="26214f" origin="-.5,-.5" offset=".74836mm,.74836mm"/>
                 </v:rect>
@@ -6325,7 +6289,7 @@
         <mc:AlternateContent>
           <mc:Choice Requires="wpg">
             <w:drawing>
-              <wp:anchor distT="0" distB="0" distL="114300" distR="114300" simplePos="0" relativeHeight="251663360" behindDoc="0" locked="0" layoutInCell="1" allowOverlap="1" wp14:anchorId="01FC15AE" wp14:editId="1A0B6475">
+              <wp:anchor distT="0" distB="0" distL="114300" distR="114300" simplePos="0" relativeHeight="251662848" behindDoc="0" locked="0" layoutInCell="1" allowOverlap="1" wp14:anchorId="01FC15AE" wp14:editId="1A0B6475">
                 <wp:simplePos x="0" y="0"/>
                 <wp:positionH relativeFrom="column">
                   <wp:posOffset>4076700</wp:posOffset>
@@ -6565,7 +6529,7 @@
           </mc:Choice>
           <mc:Fallback>
             <w:pict>
-              <v:group w14:anchorId="01FC15AE" id="_x0000_s1097" style="position:absolute;margin-left:321pt;margin-top:284.7pt;width:122.05pt;height:55.5pt;z-index:251663360;mso-width-relative:margin;mso-height-relative:margin" coordsize="22106,7058" o:gfxdata="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">
+              <v:group w14:anchorId="01FC15AE" id="_x0000_s1097" style="position:absolute;margin-left:321pt;margin-top:284.7pt;width:122.05pt;height:55.5pt;z-index:251662848;mso-width-relative:margin;mso-height-relative:margin" coordsize="22106,7058" o:gfxdata="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">
                 <v:rect id="Rectangle 9" o:spid="_x0000_s1098" style="position:absolute;width:22106;height:7033;visibility:visible;mso-wrap-style:square;v-text-anchor:middle" o:gfxdata="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" filled="f" strokecolor="black [3213]" strokeweight="1pt">
                   <v:shadow on="t" color="black" opacity="26214f" origin="-.5,-.5" offset=".74836mm,.74836mm"/>
                 </v:rect>
@@ -6685,7 +6649,7 @@
         <mc:AlternateContent>
           <mc:Choice Requires="wpg">
             <w:drawing>
-              <wp:anchor distT="0" distB="0" distL="114300" distR="114300" simplePos="0" relativeHeight="251662336" behindDoc="0" locked="0" layoutInCell="1" allowOverlap="1" wp14:anchorId="55E4EBAD" wp14:editId="7159B897">
+              <wp:anchor distT="0" distB="0" distL="114300" distR="114300" simplePos="0" relativeHeight="251661824" behindDoc="0" locked="0" layoutInCell="1" allowOverlap="1" wp14:anchorId="55E4EBAD" wp14:editId="7159B897">
                 <wp:simplePos x="0" y="0"/>
                 <wp:positionH relativeFrom="column">
                   <wp:posOffset>2417445</wp:posOffset>
@@ -6864,7 +6828,7 @@
                                   <w:sz w:val="24"/>
                                   <w:szCs w:val="24"/>
                                 </w:rPr>
-                                <w:t>Jason Landy</w:t>
+                                <w:t>N/A</w:t>
                               </w:r>
                             </w:p>
                           </w:txbxContent>
@@ -6887,7 +6851,7 @@
           </mc:Choice>
           <mc:Fallback>
             <w:pict>
-              <v:group w14:anchorId="55E4EBAD" id="_x0000_s1101" style="position:absolute;margin-left:190.35pt;margin-top:284.9pt;width:122.05pt;height:55.5pt;z-index:251662336;mso-width-relative:margin;mso-height-relative:margin" coordsize="22106,7058" o:gfxdata="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">
+              <v:group w14:anchorId="55E4EBAD" id="_x0000_s1101" style="position:absolute;margin-left:190.35pt;margin-top:284.9pt;width:122.05pt;height:55.5pt;z-index:251661824;mso-width-relative:margin;mso-height-relative:margin" coordsize="22106,7058" o:gfxdata="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">
                 <v:rect id="Rectangle 9" o:spid="_x0000_s1102" style="position:absolute;width:22106;height:7033;visibility:visible;mso-wrap-style:square;v-text-anchor:middle" o:gfxdata="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" filled="f" strokecolor="black [3213]" strokeweight="1pt">
                   <v:shadow on="t" color="black" opacity="26214f" origin="-.5,-.5" offset=".74836mm,.74836mm"/>
                 </v:rect>
@@ -6951,7 +6915,7 @@
                             <w:sz w:val="24"/>
                             <w:szCs w:val="24"/>
                           </w:rPr>
-                          <w:t>Jason Landy</w:t>
+                          <w:t>N/A</w:t>
                         </w:r>
                       </w:p>
                     </w:txbxContent>
@@ -6969,7 +6933,7 @@
         <mc:AlternateContent>
           <mc:Choice Requires="wpg">
             <w:drawing>
-              <wp:anchor distT="0" distB="0" distL="114300" distR="114300" simplePos="0" relativeHeight="251655168" behindDoc="0" locked="0" layoutInCell="1" allowOverlap="1" wp14:anchorId="3D186E59" wp14:editId="014C90C0">
+              <wp:anchor distT="0" distB="0" distL="114300" distR="114300" simplePos="0" relativeHeight="251654656" behindDoc="0" locked="0" layoutInCell="1" allowOverlap="1" wp14:anchorId="3D186E59" wp14:editId="014C90C0">
                 <wp:simplePos x="0" y="0"/>
                 <wp:positionH relativeFrom="column">
                   <wp:posOffset>9020175</wp:posOffset>
@@ -7180,7 +7144,7 @@
           </mc:Choice>
           <mc:Fallback>
             <w:pict>
-              <v:group w14:anchorId="3D186E59" id="_x0000_s1105" style="position:absolute;margin-left:710.25pt;margin-top:210pt;width:227.8pt;height:61.5pt;z-index:251655168;mso-width-relative:margin;mso-height-relative:margin" coordsize="22106,7033" o:gfxdata="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">
+              <v:group w14:anchorId="3D186E59" id="_x0000_s1105" style="position:absolute;margin-left:710.25pt;margin-top:210pt;width:227.8pt;height:61.5pt;z-index:251654656;mso-width-relative:margin;mso-height-relative:margin" coordsize="22106,7033" o:gfxdata="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">
                 <v:rect id="Rectangle 9" o:spid="_x0000_s1106" style="position:absolute;width:22106;height:7033;visibility:visible;mso-wrap-style:square;v-text-anchor:middle" o:gfxdata="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" filled="f" strokecolor="black [3213]" strokeweight="1pt">
                   <v:shadow on="t" color="black" opacity="26214f" origin="-.5,-.5" offset=".74836mm,.74836mm"/>
                 </v:rect>
@@ -7271,7 +7235,7 @@
         <mc:AlternateContent>
           <mc:Choice Requires="wpg">
             <w:drawing>
-              <wp:anchor distT="0" distB="0" distL="114300" distR="114300" simplePos="0" relativeHeight="251659264" behindDoc="0" locked="0" layoutInCell="1" allowOverlap="1" wp14:anchorId="1AE4D35E" wp14:editId="5044FA8B">
+              <wp:anchor distT="0" distB="0" distL="114300" distR="114300" simplePos="0" relativeHeight="251658752" behindDoc="0" locked="0" layoutInCell="1" allowOverlap="1" wp14:anchorId="1AE4D35E" wp14:editId="5044FA8B">
                 <wp:simplePos x="0" y="0"/>
                 <wp:positionH relativeFrom="column">
                   <wp:posOffset>7409180</wp:posOffset>
@@ -7473,7 +7437,7 @@
           </mc:Choice>
           <mc:Fallback>
             <w:pict>
-              <v:group w14:anchorId="1AE4D35E" id="_x0000_s1109" style="position:absolute;margin-left:583.4pt;margin-top:284.45pt;width:122.05pt;height:55.5pt;z-index:251659264;mso-width-relative:margin;mso-height-relative:margin" coordsize="22106,7058" o:gfxdata="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">
+              <v:group w14:anchorId="1AE4D35E" id="_x0000_s1109" style="position:absolute;margin-left:583.4pt;margin-top:284.45pt;width:122.05pt;height:55.5pt;z-index:251658752;mso-width-relative:margin;mso-height-relative:margin" coordsize="22106,7058" o:gfxdata="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">
                 <v:rect id="Rectangle 9" o:spid="_x0000_s1110" style="position:absolute;width:22106;height:7033;visibility:visible;mso-wrap-style:square;v-text-anchor:middle" o:gfxdata="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" filled="f" strokecolor="black [3213]" strokeweight="1pt">
                   <v:shadow on="t" color="black" opacity="26214f" origin="-.5,-.5" offset=".74836mm,.74836mm"/>
                 </v:rect>
@@ -7555,7 +7519,7 @@
         <mc:AlternateContent>
           <mc:Choice Requires="wps">
             <w:drawing>
-              <wp:anchor distT="0" distB="0" distL="114300" distR="114300" simplePos="0" relativeHeight="251639808" behindDoc="0" locked="0" layoutInCell="1" allowOverlap="1" wp14:anchorId="0F21309B" wp14:editId="0AE36276">
+              <wp:anchor distT="0" distB="0" distL="114300" distR="114300" simplePos="0" relativeHeight="251639296" behindDoc="0" locked="0" layoutInCell="1" allowOverlap="1" wp14:anchorId="0F21309B" wp14:editId="0AE36276">
                 <wp:simplePos x="0" y="0"/>
                 <wp:positionH relativeFrom="column">
                   <wp:posOffset>7354570</wp:posOffset>
@@ -7629,7 +7593,7 @@
         <mc:AlternateContent>
           <mc:Choice Requires="wps">
             <w:drawing>
-              <wp:anchor distT="0" distB="0" distL="114300" distR="114300" simplePos="0" relativeHeight="251638784" behindDoc="0" locked="0" layoutInCell="1" allowOverlap="1" wp14:anchorId="0362C78B" wp14:editId="6FB842B1">
+              <wp:anchor distT="0" distB="0" distL="114300" distR="114300" simplePos="0" relativeHeight="251638272" behindDoc="0" locked="0" layoutInCell="1" allowOverlap="1" wp14:anchorId="0362C78B" wp14:editId="6FB842B1">
                 <wp:simplePos x="0" y="0"/>
                 <wp:positionH relativeFrom="column">
                   <wp:posOffset>6526530</wp:posOffset>
@@ -7703,7 +7667,7 @@
         <mc:AlternateContent>
           <mc:Choice Requires="wps">
             <w:drawing>
-              <wp:anchor distT="0" distB="0" distL="114300" distR="114300" simplePos="0" relativeHeight="251641856" behindDoc="0" locked="0" layoutInCell="1" allowOverlap="1" wp14:anchorId="1AAC5A19" wp14:editId="0F349802">
+              <wp:anchor distT="0" distB="0" distL="114300" distR="114300" simplePos="0" relativeHeight="251641344" behindDoc="0" locked="0" layoutInCell="1" allowOverlap="1" wp14:anchorId="1AAC5A19" wp14:editId="0F349802">
                 <wp:simplePos x="0" y="0"/>
                 <wp:positionH relativeFrom="column">
                   <wp:posOffset>6858000</wp:posOffset>
@@ -7777,7 +7741,7 @@
         <mc:AlternateContent>
           <mc:Choice Requires="wps">
             <w:drawing>
-              <wp:anchor distT="0" distB="0" distL="114300" distR="114300" simplePos="0" relativeHeight="251643904" behindDoc="0" locked="0" layoutInCell="1" allowOverlap="1" wp14:anchorId="6857B0AB" wp14:editId="6DE898A3">
+              <wp:anchor distT="0" distB="0" distL="114300" distR="114300" simplePos="0" relativeHeight="251643392" behindDoc="0" locked="0" layoutInCell="1" allowOverlap="1" wp14:anchorId="6857B0AB" wp14:editId="6DE898A3">
                 <wp:simplePos x="0" y="0"/>
                 <wp:positionH relativeFrom="column">
                   <wp:posOffset>7351395</wp:posOffset>
@@ -7851,7 +7815,7 @@
         <mc:AlternateContent>
           <mc:Choice Requires="wpg">
             <w:drawing>
-              <wp:anchor distT="0" distB="0" distL="114300" distR="114300" simplePos="0" relativeHeight="251658240" behindDoc="0" locked="0" layoutInCell="1" allowOverlap="1" wp14:anchorId="10BAAAE3" wp14:editId="0BB9B1D9">
+              <wp:anchor distT="0" distB="0" distL="114300" distR="114300" simplePos="0" relativeHeight="251657728" behindDoc="0" locked="0" layoutInCell="1" allowOverlap="1" wp14:anchorId="10BAAAE3" wp14:editId="0BB9B1D9">
                 <wp:simplePos x="0" y="0"/>
                 <wp:positionH relativeFrom="column">
                   <wp:posOffset>5749925</wp:posOffset>
@@ -8054,7 +8018,7 @@
           </mc:Choice>
           <mc:Fallback>
             <w:pict>
-              <v:group w14:anchorId="10BAAAE3" id="_x0000_s1113" style="position:absolute;margin-left:452.75pt;margin-top:284.65pt;width:122.05pt;height:55.5pt;z-index:251658240;mso-width-relative:margin;mso-height-relative:margin" coordsize="22106,7058" o:gfxdata="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">
+              <v:group w14:anchorId="10BAAAE3" id="_x0000_s1113" style="position:absolute;margin-left:452.75pt;margin-top:284.65pt;width:122.05pt;height:55.5pt;z-index:251657728;mso-width-relative:margin;mso-height-relative:margin" coordsize="22106,7058" o:gfxdata="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">
                 <v:rect id="Rectangle 9" o:spid="_x0000_s1114" style="position:absolute;width:22106;height:7033;visibility:visible;mso-wrap-style:square;v-text-anchor:middle" o:gfxdata="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" filled="f" strokecolor="black [3213]" strokeweight="1pt">
                   <v:shadow on="t" color="black" opacity="26214f" origin="-.5,-.5" offset=".74836mm,.74836mm"/>
                 </v:rect>
@@ -8137,7 +8101,7 @@
         <mc:AlternateContent>
           <mc:Choice Requires="wpg">
             <w:drawing>
-              <wp:anchor distT="0" distB="0" distL="114300" distR="114300" simplePos="0" relativeHeight="251651072" behindDoc="0" locked="0" layoutInCell="1" allowOverlap="1" wp14:anchorId="291E2436" wp14:editId="20E4FC8F">
+              <wp:anchor distT="0" distB="0" distL="114300" distR="114300" simplePos="0" relativeHeight="251650560" behindDoc="0" locked="0" layoutInCell="1" allowOverlap="1" wp14:anchorId="291E2436" wp14:editId="20E4FC8F">
                 <wp:simplePos x="0" y="0"/>
                 <wp:positionH relativeFrom="column">
                   <wp:posOffset>3901440</wp:posOffset>
@@ -8386,7 +8350,7 @@
           </mc:Choice>
           <mc:Fallback>
             <w:pict>
-              <v:group w14:anchorId="291E2436" id="_x0000_s1117" style="position:absolute;margin-left:307.2pt;margin-top:138.45pt;width:174.05pt;height:55.5pt;z-index:251651072;mso-width-relative:margin;mso-height-relative:margin" coordsize="22106,7058" o:gfxdata="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">
+              <v:group w14:anchorId="291E2436" id="_x0000_s1117" style="position:absolute;margin-left:307.2pt;margin-top:138.45pt;width:174.05pt;height:55.5pt;z-index:251650560;mso-width-relative:margin;mso-height-relative:margin" coordsize="22106,7058" o:gfxdata="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">
                 <v:rect id="Rectangle 9" o:spid="_x0000_s1118" style="position:absolute;width:22106;height:7033;visibility:visible;mso-wrap-style:square;v-text-anchor:middle" o:gfxdata="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" filled="f" strokecolor="black [3213]" strokeweight="1pt">
                   <v:shadow on="t" color="black" opacity="26214f" origin="-.5,-.5" offset=".74836mm,.74836mm"/>
                 </v:rect>
@@ -8515,7 +8479,7 @@
         <mc:AlternateContent>
           <mc:Choice Requires="wps">
             <w:drawing>
-              <wp:anchor distT="0" distB="0" distL="114300" distR="114300" simplePos="0" relativeHeight="251642880" behindDoc="0" locked="0" layoutInCell="1" allowOverlap="1" wp14:anchorId="75C9549F" wp14:editId="192E50F8">
+              <wp:anchor distT="0" distB="0" distL="114300" distR="114300" simplePos="0" relativeHeight="251642368" behindDoc="0" locked="0" layoutInCell="1" allowOverlap="1" wp14:anchorId="75C9549F" wp14:editId="192E50F8">
                 <wp:simplePos x="0" y="0"/>
                 <wp:positionH relativeFrom="column">
                   <wp:posOffset>6106160</wp:posOffset>
@@ -8589,7 +8553,7 @@
         <mc:AlternateContent>
           <mc:Choice Requires="wpg">
             <w:drawing>
-              <wp:anchor distT="0" distB="0" distL="114300" distR="114300" simplePos="0" relativeHeight="251652096" behindDoc="0" locked="0" layoutInCell="1" allowOverlap="1" wp14:anchorId="4ECE05CB" wp14:editId="4263DA6F">
+              <wp:anchor distT="0" distB="0" distL="114300" distR="114300" simplePos="0" relativeHeight="251651584" behindDoc="0" locked="0" layoutInCell="1" allowOverlap="1" wp14:anchorId="4ECE05CB" wp14:editId="4263DA6F">
                 <wp:simplePos x="0" y="0"/>
                 <wp:positionH relativeFrom="column">
                   <wp:posOffset>5907145</wp:posOffset>
@@ -8819,7 +8783,7 @@
           </mc:Choice>
           <mc:Fallback>
             <w:pict>
-              <v:group w14:anchorId="4ECE05CB" id="_x0000_s1121" style="position:absolute;margin-left:465.15pt;margin-top:210.15pt;width:227.8pt;height:61.5pt;z-index:251652096;mso-width-relative:margin;mso-height-relative:margin" coordsize="22106,7033" o:gfxdata="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">
+              <v:group w14:anchorId="4ECE05CB" id="_x0000_s1121" style="position:absolute;margin-left:465.15pt;margin-top:210.15pt;width:227.8pt;height:61.5pt;z-index:251651584;mso-width-relative:margin;mso-height-relative:margin" coordsize="22106,7033" o:gfxdata="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">
                 <v:rect id="Rectangle 9" o:spid="_x0000_s1122" style="position:absolute;width:22106;height:7033;visibility:visible;mso-wrap-style:square;v-text-anchor:middle" o:gfxdata="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" filled="f" strokecolor="black [3213]" strokeweight="1pt">
                   <v:shadow on="t" color="black" opacity="26214f" origin="-.5,-.5" offset=".74836mm,.74836mm"/>
                 </v:rect>
@@ -8927,7 +8891,7 @@
           <w:noProof/>
         </w:rPr>
         <w:drawing>
-          <wp:anchor distT="0" distB="0" distL="114300" distR="114300" simplePos="0" relativeHeight="251654144" behindDoc="0" locked="0" layoutInCell="1" allowOverlap="1" wp14:anchorId="21E03621" wp14:editId="4ACD43A9">
+          <wp:anchor distT="0" distB="0" distL="114300" distR="114300" simplePos="0" relativeHeight="251653632" behindDoc="0" locked="0" layoutInCell="1" allowOverlap="1" wp14:anchorId="21E03621" wp14:editId="4ACD43A9">
             <wp:simplePos x="0" y="0"/>
             <wp:positionH relativeFrom="column">
               <wp:posOffset>8772216</wp:posOffset>
@@ -8994,7 +8958,7 @@
           <w:noProof/>
         </w:rPr>
         <w:drawing>
-          <wp:anchor distT="0" distB="0" distL="114300" distR="114300" simplePos="0" relativeHeight="251650048" behindDoc="0" locked="0" layoutInCell="1" allowOverlap="1" wp14:anchorId="070B9FCE" wp14:editId="3FA99791">
+          <wp:anchor distT="0" distB="0" distL="114300" distR="114300" simplePos="0" relativeHeight="251649536" behindDoc="0" locked="0" layoutInCell="1" allowOverlap="1" wp14:anchorId="070B9FCE" wp14:editId="3FA99791">
             <wp:simplePos x="0" y="0"/>
             <wp:positionH relativeFrom="column">
               <wp:posOffset>3157318</wp:posOffset>
@@ -9063,7 +9027,7 @@
         <mc:AlternateContent>
           <mc:Choice Requires="wps">
             <w:drawing>
-              <wp:anchor distT="0" distB="0" distL="114300" distR="114300" simplePos="0" relativeHeight="251649024" behindDoc="0" locked="0" layoutInCell="1" allowOverlap="1" wp14:anchorId="70C35982" wp14:editId="6828621A">
+              <wp:anchor distT="0" distB="0" distL="114300" distR="114300" simplePos="0" relativeHeight="251648512" behindDoc="0" locked="0" layoutInCell="1" allowOverlap="1" wp14:anchorId="70C35982" wp14:editId="6828621A">
                 <wp:simplePos x="0" y="0"/>
                 <wp:positionH relativeFrom="column">
                   <wp:posOffset>2886173</wp:posOffset>
@@ -9263,7 +9227,7 @@
           </mc:Choice>
           <mc:Fallback>
             <w:pict>
-              <v:shape w14:anchorId="70C35982" id="Text Box 2" o:spid="_x0000_s1125" type="#_x0000_t202" style="position:absolute;margin-left:227.25pt;margin-top:-45.75pt;width:548.15pt;height:53.3pt;z-index:251649024;visibility:visible;mso-wrap-style:square;mso-width-percent:0;mso-height-percent:0;mso-wrap-distance-left:9pt;mso-wrap-distance-top:0;mso-wrap-distance-right:9pt;mso-wrap-distance-bottom:0;mso-position-horizontal:absolute;mso-position-horizontal-relative:text;mso-position-vertical:absolute;mso-position-vertical-relative:text;mso-width-percent:0;mso-height-percent:0;mso-width-relative:margin;mso-height-relative:margin;v-text-anchor:top" o:gfxdata="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" filled="f" stroked="f">
+              <v:shape w14:anchorId="70C35982" id="Text Box 2" o:spid="_x0000_s1125" type="#_x0000_t202" style="position:absolute;margin-left:227.25pt;margin-top:-45.75pt;width:548.15pt;height:53.3pt;z-index:251648512;visibility:visible;mso-wrap-style:square;mso-width-percent:0;mso-height-percent:0;mso-wrap-distance-left:9pt;mso-wrap-distance-top:0;mso-wrap-distance-right:9pt;mso-wrap-distance-bottom:0;mso-position-horizontal:absolute;mso-position-horizontal-relative:text;mso-position-vertical:absolute;mso-position-vertical-relative:text;mso-width-percent:0;mso-height-percent:0;mso-width-relative:margin;mso-height-relative:margin;v-text-anchor:top" o:gfxdata="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" filled="f" stroked="f">
                 <v:textbox>
                   <w:txbxContent>
                     <w:p>
@@ -9422,7 +9386,7 @@
         <mc:AlternateContent>
           <mc:Choice Requires="wps">
             <w:drawing>
-              <wp:anchor distT="0" distB="0" distL="114300" distR="114300" simplePos="0" relativeHeight="251648000" behindDoc="0" locked="0" layoutInCell="1" allowOverlap="1" wp14:anchorId="6EA6FBB5" wp14:editId="704863C6">
+              <wp:anchor distT="0" distB="0" distL="114300" distR="114300" simplePos="0" relativeHeight="251647488" behindDoc="0" locked="0" layoutInCell="1" allowOverlap="1" wp14:anchorId="6EA6FBB5" wp14:editId="704863C6">
                 <wp:simplePos x="0" y="0"/>
                 <wp:positionH relativeFrom="column">
                   <wp:posOffset>-914400</wp:posOffset>
@@ -9502,7 +9466,7 @@
         <mc:AlternateContent>
           <mc:Choice Requires="wps">
             <w:drawing>
-              <wp:anchor distT="0" distB="0" distL="114300" distR="114300" simplePos="0" relativeHeight="251646976" behindDoc="0" locked="0" layoutInCell="1" allowOverlap="1" wp14:anchorId="26069CD7" wp14:editId="0A388E6D">
+              <wp:anchor distT="0" distB="0" distL="114300" distR="114300" simplePos="0" relativeHeight="251646464" behindDoc="0" locked="0" layoutInCell="1" allowOverlap="1" wp14:anchorId="26069CD7" wp14:editId="0A388E6D">
                 <wp:simplePos x="0" y="0"/>
                 <wp:positionH relativeFrom="column">
                   <wp:posOffset>-914400</wp:posOffset>
@@ -9596,7 +9560,7 @@
             <v:path o:extrusionok="f" gradientshapeok="t" o:connecttype="rect"/>
             <o:lock v:ext="edit" aspectratio="t"/>
           </v:shapetype>
-          <v:shape id="_x0000_s1030" type="#_x0000_t75" style="position:absolute;margin-left:-72.85pt;margin-top:-71.65pt;width:1223.6pt;height:866.15pt;z-index:-251636736;mso-position-horizontal-relative:text;mso-position-vertical-relative:text;mso-width-relative:page;mso-height-relative:page">
+          <v:shape id="_x0000_s1030" type="#_x0000_t75" style="position:absolute;margin-left:-72.85pt;margin-top:-71.65pt;width:1223.6pt;height:866.15pt;z-index:-251636224;mso-position-horizontal-relative:text;mso-position-vertical-relative:text;mso-width-relative:page;mso-height-relative:page">
             <v:imagedata r:id="rId7" o:title="armybg"/>
           </v:shape>
         </w:pict>
@@ -10319,7 +10283,7 @@
 </file>
 
 <file path=customXml/itemProps1.xml><?xml version="1.0" encoding="utf-8"?>
-<ds:datastoreItem xmlns:ds="http://schemas.openxmlformats.org/officeDocument/2006/customXml" ds:itemID="{F830CDF5-4C53-4B81-9102-F693E21DD7D7}">
+<ds:datastoreItem xmlns:ds="http://schemas.openxmlformats.org/officeDocument/2006/customXml" ds:itemID="{AF7187BB-EC98-4BD0-87F9-075DFD6AD972}">
   <ds:schemaRefs>
     <ds:schemaRef ds:uri="http://schemas.openxmlformats.org/officeDocument/2006/bibliography"/>
   </ds:schemaRefs>

</xml_diff>

<commit_message>
org chart upd lvmpd
</commit_message>
<xml_diff>
--- a/etc/lvmpd-org-chart.docx
+++ b/etc/lvmpd-org-chart.docx
@@ -3,6 +3,474 @@
 <w:document xmlns:wpc="http://schemas.microsoft.com/office/word/2010/wordprocessingCanvas" xmlns:cx="http://schemas.microsoft.com/office/drawing/2014/chartex" xmlns:cx1="http://schemas.microsoft.com/office/drawing/2015/9/8/chartex" xmlns:cx2="http://schemas.microsoft.com/office/drawing/2015/10/21/chartex" xmlns:cx3="http://schemas.microsoft.com/office/drawing/2016/5/9/chartex" xmlns:cx4="http://schemas.microsoft.com/office/drawing/2016/5/10/chartex" xmlns:cx5="http://schemas.microsoft.com/office/drawing/2016/5/11/chartex" xmlns:cx6="http://schemas.microsoft.com/office/drawing/2016/5/12/chartex" xmlns:cx7="http://schemas.microsoft.com/office/drawing/2016/5/13/chartex" xmlns:cx8="http://schemas.microsoft.com/office/drawing/2016/5/14/chartex" xmlns:mc="http://schemas.openxmlformats.org/markup-compatibility/2006" xmlns:aink="http://schemas.microsoft.com/office/drawing/2016/ink" xmlns:am3d="http://schemas.microsoft.com/office/drawing/2017/model3d" xmlns:o="urn:schemas-microsoft-com:office:office" xmlns:r="http://schemas.openxmlformats.org/officeDocument/2006/relationships" xmlns:m="http://schemas.openxmlformats.org/officeDocument/2006/math" xmlns:v="urn:schemas-microsoft-com:vml" xmlns:wp14="http://schemas.microsoft.com/office/word/2010/wordprocessingDrawing" xmlns:wp="http://schemas.openxmlformats.org/drawingml/2006/wordprocessingDrawing" xmlns:w10="urn:schemas-microsoft-com:office:word" xmlns:w="http://schemas.openxmlformats.org/wordprocessingml/2006/main" xmlns:w14="http://schemas.microsoft.com/office/word/2010/wordml" xmlns:w15="http://schemas.microsoft.com/office/word/2012/wordml" xmlns:w16cex="http://schemas.microsoft.com/office/word/2018/wordml/cex" xmlns:w16cid="http://schemas.microsoft.com/office/word/2016/wordml/cid" xmlns:w16="http://schemas.microsoft.com/office/word/2018/wordml" xmlns:w16se="http://schemas.microsoft.com/office/word/2015/wordml/symex" xmlns:wpg="http://schemas.microsoft.com/office/word/2010/wordprocessingGroup" xmlns:wpi="http://schemas.microsoft.com/office/word/2010/wordprocessingInk" xmlns:wne="http://schemas.microsoft.com/office/word/2006/wordml" xmlns:wps="http://schemas.microsoft.com/office/word/2010/wordprocessingShape" mc:Ignorable="w14 w15 w16se w16cid w16 w16cex wp14">
   <w:body>
     <w:p>
+      <w:r>
+        <w:rPr>
+          <w:noProof/>
+        </w:rPr>
+        <mc:AlternateContent>
+          <mc:Choice Requires="wps">
+            <w:drawing>
+              <wp:anchor distT="0" distB="0" distL="114300" distR="114300" simplePos="0" relativeHeight="251635712" behindDoc="0" locked="0" layoutInCell="1" allowOverlap="1" wp14:anchorId="605D2ABA" wp14:editId="1CA81DE1">
+                <wp:simplePos x="0" y="0"/>
+                <wp:positionH relativeFrom="column">
+                  <wp:posOffset>10466411</wp:posOffset>
+                </wp:positionH>
+                <wp:positionV relativeFrom="paragraph">
+                  <wp:posOffset>3036627</wp:posOffset>
+                </wp:positionV>
+                <wp:extent cx="0" cy="2469179"/>
+                <wp:effectExtent l="19050" t="0" r="19050" b="26670"/>
+                <wp:wrapNone/>
+                <wp:docPr id="237" name="Straight Connector 232"/>
+                <wp:cNvGraphicFramePr/>
+                <a:graphic xmlns:a="http://schemas.openxmlformats.org/drawingml/2006/main">
+                  <a:graphicData uri="http://schemas.microsoft.com/office/word/2010/wordprocessingShape">
+                    <wps:wsp>
+                      <wps:cNvCnPr/>
+                      <wps:spPr>
+                        <a:xfrm>
+                          <a:off x="0" y="0"/>
+                          <a:ext cx="0" cy="2469179"/>
+                        </a:xfrm>
+                        <a:prstGeom prst="line">
+                          <a:avLst/>
+                        </a:prstGeom>
+                        <a:ln w="28575">
+                          <a:solidFill>
+                            <a:schemeClr val="tx1"/>
+                          </a:solidFill>
+                        </a:ln>
+                      </wps:spPr>
+                      <wps:style>
+                        <a:lnRef idx="1">
+                          <a:schemeClr val="accent1"/>
+                        </a:lnRef>
+                        <a:fillRef idx="0">
+                          <a:schemeClr val="accent1"/>
+                        </a:fillRef>
+                        <a:effectRef idx="0">
+                          <a:schemeClr val="accent1"/>
+                        </a:effectRef>
+                        <a:fontRef idx="minor">
+                          <a:schemeClr val="tx1"/>
+                        </a:fontRef>
+                      </wps:style>
+                      <wps:bodyPr/>
+                    </wps:wsp>
+                  </a:graphicData>
+                </a:graphic>
+                <wp14:sizeRelH relativeFrom="margin">
+                  <wp14:pctWidth>0</wp14:pctWidth>
+                </wp14:sizeRelH>
+                <wp14:sizeRelV relativeFrom="margin">
+                  <wp14:pctHeight>0</wp14:pctHeight>
+                </wp14:sizeRelV>
+              </wp:anchor>
+            </w:drawing>
+          </mc:Choice>
+          <mc:Fallback>
+            <w:pict>
+              <v:line w14:anchorId="37652047" id="Straight Connector 232" o:spid="_x0000_s1026" style="position:absolute;z-index:251635712;visibility:visible;mso-wrap-style:square;mso-width-percent:0;mso-height-percent:0;mso-wrap-distance-left:9pt;mso-wrap-distance-top:0;mso-wrap-distance-right:9pt;mso-wrap-distance-bottom:0;mso-position-horizontal:absolute;mso-position-horizontal-relative:text;mso-position-vertical:absolute;mso-position-vertical-relative:text;mso-width-percent:0;mso-height-percent:0;mso-width-relative:margin;mso-height-relative:margin" from="824.15pt,239.1pt" to="824.15pt,433.5pt" o:gfxdata="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" strokecolor="black [3213]" strokeweight="2.25pt">
+                <v:stroke joinstyle="miter"/>
+              </v:line>
+            </w:pict>
+          </mc:Fallback>
+        </mc:AlternateContent>
+      </w:r>
+      <w:r>
+        <w:rPr>
+          <w:noProof/>
+        </w:rPr>
+        <mc:AlternateContent>
+          <mc:Choice Requires="wpg">
+            <w:drawing>
+              <wp:anchor distT="0" distB="0" distL="114300" distR="114300" simplePos="0" relativeHeight="251681792" behindDoc="0" locked="0" layoutInCell="1" allowOverlap="1" wp14:anchorId="224EED03" wp14:editId="785A6530">
+                <wp:simplePos x="0" y="0"/>
+                <wp:positionH relativeFrom="column">
+                  <wp:posOffset>9696450</wp:posOffset>
+                </wp:positionH>
+                <wp:positionV relativeFrom="paragraph">
+                  <wp:posOffset>5375436</wp:posOffset>
+                </wp:positionV>
+                <wp:extent cx="1550035" cy="883285"/>
+                <wp:effectExtent l="38100" t="38100" r="107315" b="88265"/>
+                <wp:wrapNone/>
+                <wp:docPr id="193" name="Group 8"/>
+                <wp:cNvGraphicFramePr/>
+                <a:graphic xmlns:a="http://schemas.openxmlformats.org/drawingml/2006/main">
+                  <a:graphicData uri="http://schemas.microsoft.com/office/word/2010/wordprocessingGroup">
+                    <wpg:wgp>
+                      <wpg:cNvGrpSpPr/>
+                      <wpg:grpSpPr>
+                        <a:xfrm>
+                          <a:off x="0" y="0"/>
+                          <a:ext cx="1550035" cy="883285"/>
+                          <a:chOff x="0" y="0"/>
+                          <a:chExt cx="2210637" cy="717753"/>
+                        </a:xfrm>
+                        <a:solidFill>
+                          <a:srgbClr val="005E20"/>
+                        </a:solidFill>
+                      </wpg:grpSpPr>
+                      <wps:wsp>
+                        <wps:cNvPr id="194" name="Rectangle 9"/>
+                        <wps:cNvSpPr/>
+                        <wps:spPr>
+                          <a:xfrm>
+                            <a:off x="0" y="0"/>
+                            <a:ext cx="2210637" cy="703385"/>
+                          </a:xfrm>
+                          <a:prstGeom prst="rect">
+                            <a:avLst/>
+                          </a:prstGeom>
+                          <a:grpFill/>
+                          <a:ln w="12700">
+                            <a:solidFill>
+                              <a:schemeClr val="tx1"/>
+                            </a:solidFill>
+                          </a:ln>
+                          <a:effectLst>
+                            <a:outerShdw blurRad="50800" dist="38100" dir="2700000" algn="tl" rotWithShape="0">
+                              <a:prstClr val="black">
+                                <a:alpha val="40000"/>
+                              </a:prstClr>
+                            </a:outerShdw>
+                          </a:effectLst>
+                        </wps:spPr>
+                        <wps:style>
+                          <a:lnRef idx="2">
+                            <a:schemeClr val="accent1">
+                              <a:shade val="50000"/>
+                            </a:schemeClr>
+                          </a:lnRef>
+                          <a:fillRef idx="1">
+                            <a:schemeClr val="accent1"/>
+                          </a:fillRef>
+                          <a:effectRef idx="0">
+                            <a:schemeClr val="accent1"/>
+                          </a:effectRef>
+                          <a:fontRef idx="minor">
+                            <a:schemeClr val="lt1"/>
+                          </a:fontRef>
+                        </wps:style>
+                        <wps:bodyPr rot="0" spcFirstLastPara="0" vertOverflow="overflow" horzOverflow="overflow" vert="horz" wrap="square" lIns="91440" tIns="45720" rIns="91440" bIns="45720" numCol="1" spcCol="0" rtlCol="0" fromWordArt="0" anchor="ctr" anchorCtr="0" forceAA="0" compatLnSpc="1">
+                          <a:prstTxWarp prst="textNoShape">
+                            <a:avLst/>
+                          </a:prstTxWarp>
+                          <a:noAutofit/>
+                        </wps:bodyPr>
+                      </wps:wsp>
+                      <wps:wsp>
+                        <wps:cNvPr id="195" name="Text Box 2"/>
+                        <wps:cNvSpPr txBox="1">
+                          <a:spLocks noChangeArrowheads="1"/>
+                        </wps:cNvSpPr>
+                        <wps:spPr bwMode="auto">
+                          <a:xfrm>
+                            <a:off x="20096" y="29361"/>
+                            <a:ext cx="2160271" cy="550951"/>
+                          </a:xfrm>
+                          <a:prstGeom prst="rect">
+                            <a:avLst/>
+                          </a:prstGeom>
+                          <a:grpFill/>
+                          <a:ln w="9525">
+                            <a:noFill/>
+                            <a:miter lim="800000"/>
+                            <a:headEnd/>
+                            <a:tailEnd/>
+                          </a:ln>
+                        </wps:spPr>
+                        <wps:txbx>
+                          <w:txbxContent>
+                            <w:p>
+                              <w:pPr>
+                                <w:spacing w:line="216" w:lineRule="auto"/>
+                                <w:jc w:val="center"/>
+                                <w:rPr>
+                                  <w:rFonts w:ascii="Agency FB" w:hAnsi="Agency FB" w:cs="Calibri"/>
+                                  <w:b/>
+                                  <w:bCs/>
+                                  <w:color w:val="FFFFFF" w:themeColor="background1"/>
+                                  <w:sz w:val="28"/>
+                                  <w:szCs w:val="28"/>
+                                </w:rPr>
+                              </w:pPr>
+                              <w:r>
+                                <w:rPr>
+                                  <w:rFonts w:ascii="Agency FB" w:hAnsi="Agency FB" w:cs="Calibri"/>
+                                  <w:b/>
+                                  <w:bCs/>
+                                  <w:color w:val="FFFFFF" w:themeColor="background1"/>
+                                  <w:sz w:val="28"/>
+                                  <w:szCs w:val="28"/>
+                                </w:rPr>
+                                <w:t>NORTH</w:t>
+                              </w:r>
+                              <w:r>
+                                <w:rPr>
+                                  <w:rFonts w:ascii="Agency FB" w:hAnsi="Agency FB" w:cs="Calibri"/>
+                                  <w:b/>
+                                  <w:bCs/>
+                                  <w:color w:val="FFFFFF" w:themeColor="background1"/>
+                                  <w:sz w:val="28"/>
+                                  <w:szCs w:val="28"/>
+                                </w:rPr>
+                                <w:t>WE</w:t>
+                              </w:r>
+                              <w:r>
+                                <w:rPr>
+                                  <w:rFonts w:ascii="Agency FB" w:hAnsi="Agency FB" w:cs="Calibri"/>
+                                  <w:b/>
+                                  <w:bCs/>
+                                  <w:color w:val="FFFFFF" w:themeColor="background1"/>
+                                  <w:sz w:val="28"/>
+                                  <w:szCs w:val="28"/>
+                                </w:rPr>
+                                <w:t>ST AREA COMMAND</w:t>
+                              </w:r>
+                            </w:p>
+                          </w:txbxContent>
+                        </wps:txbx>
+                        <wps:bodyPr rot="0" vert="horz" wrap="square" lIns="91440" tIns="45720" rIns="91440" bIns="45720" anchor="t" anchorCtr="0">
+                          <a:noAutofit/>
+                        </wps:bodyPr>
+                      </wps:wsp>
+                      <wps:wsp>
+                        <wps:cNvPr id="210" name="Text Box 2"/>
+                        <wps:cNvSpPr txBox="1">
+                          <a:spLocks noChangeArrowheads="1"/>
+                        </wps:cNvSpPr>
+                        <wps:spPr bwMode="auto">
+                          <a:xfrm>
+                            <a:off x="0" y="356470"/>
+                            <a:ext cx="2210637" cy="361283"/>
+                          </a:xfrm>
+                          <a:prstGeom prst="rect">
+                            <a:avLst/>
+                          </a:prstGeom>
+                          <a:noFill/>
+                          <a:ln w="9525">
+                            <a:noFill/>
+                            <a:miter lim="800000"/>
+                            <a:headEnd/>
+                            <a:tailEnd/>
+                          </a:ln>
+                        </wps:spPr>
+                        <wps:txbx>
+                          <w:txbxContent>
+                            <w:p>
+                              <w:pPr>
+                                <w:spacing w:after="0" w:line="216" w:lineRule="auto"/>
+                                <w:jc w:val="center"/>
+                                <w:rPr>
+                                  <w:rFonts w:ascii="Agency FB" w:hAnsi="Agency FB" w:cs="Calibri"/>
+                                  <w:color w:val="FFFFFF" w:themeColor="background1"/>
+                                  <w:sz w:val="24"/>
+                                  <w:szCs w:val="24"/>
+                                </w:rPr>
+                              </w:pPr>
+                              <w:r>
+                                <w:rPr>
+                                  <w:rFonts w:ascii="Agency FB" w:hAnsi="Agency FB" w:cs="Arial"/>
+                                  <w:color w:val="FFFFFF" w:themeColor="background1"/>
+                                  <w:sz w:val="24"/>
+                                  <w:szCs w:val="24"/>
+                                </w:rPr>
+                                <w:t xml:space="preserve">Cpt. </w:t>
+                              </w:r>
+                              <w:r>
+                                <w:rPr>
+                                  <w:rFonts w:ascii="Agency FB" w:hAnsi="Agency FB" w:cs="Calibri"/>
+                                  <w:color w:val="FFFFFF" w:themeColor="background1"/>
+                                  <w:sz w:val="24"/>
+                                  <w:szCs w:val="24"/>
+                                </w:rPr>
+                                <w:t>Jeremy Davis</w:t>
+                              </w:r>
+                            </w:p>
+                            <w:p>
+                              <w:pPr>
+                                <w:spacing w:after="0" w:line="216" w:lineRule="auto"/>
+                                <w:jc w:val="center"/>
+                                <w:rPr>
+                                  <w:rFonts w:ascii="Agency FB" w:hAnsi="Agency FB" w:cs="Calibri"/>
+                                  <w:color w:val="FFFFFF" w:themeColor="background1"/>
+                                  <w:sz w:val="24"/>
+                                  <w:szCs w:val="24"/>
+                                </w:rPr>
+                              </w:pPr>
+                              <w:r>
+                                <w:rPr>
+                                  <w:rFonts w:ascii="Agency FB" w:hAnsi="Agency FB" w:cs="Calibri"/>
+                                  <w:color w:val="FFFFFF" w:themeColor="background1"/>
+                                  <w:sz w:val="24"/>
+                                  <w:szCs w:val="24"/>
+                                </w:rPr>
+                                <w:t xml:space="preserve">Lt. </w:t>
+                              </w:r>
+                              <w:r>
+                                <w:rPr>
+                                  <w:rFonts w:ascii="Agency FB" w:hAnsi="Agency FB" w:cs="Calibri"/>
+                                  <w:color w:val="FFFFFF" w:themeColor="background1"/>
+                                  <w:sz w:val="24"/>
+                                  <w:szCs w:val="24"/>
+                                </w:rPr>
+                                <w:t>N/A</w:t>
+                              </w:r>
+                            </w:p>
+                          </w:txbxContent>
+                        </wps:txbx>
+                        <wps:bodyPr rot="0" vert="horz" wrap="square" lIns="91440" tIns="45720" rIns="91440" bIns="45720" anchor="t" anchorCtr="0">
+                          <a:noAutofit/>
+                        </wps:bodyPr>
+                      </wps:wsp>
+                    </wpg:wgp>
+                  </a:graphicData>
+                </a:graphic>
+                <wp14:sizeRelH relativeFrom="margin">
+                  <wp14:pctWidth>0</wp14:pctWidth>
+                </wp14:sizeRelH>
+                <wp14:sizeRelV relativeFrom="margin">
+                  <wp14:pctHeight>0</wp14:pctHeight>
+                </wp14:sizeRelV>
+              </wp:anchor>
+            </w:drawing>
+          </mc:Choice>
+          <mc:Fallback>
+            <w:pict>
+              <v:group w14:anchorId="224EED03" id="Group 8" o:spid="_x0000_s1026" style="position:absolute;margin-left:763.5pt;margin-top:423.25pt;width:122.05pt;height:69.55pt;z-index:251681792;mso-width-relative:margin;mso-height-relative:margin" coordsize="22106,7177" o:gfxdata="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">
+                <v:rect id="Rectangle 9" o:spid="_x0000_s1027" style="position:absolute;width:22106;height:7033;visibility:visible;mso-wrap-style:square;v-text-anchor:middle" o:gfxdata="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" filled="f" strokecolor="black [3213]" strokeweight="1pt">
+                  <v:shadow on="t" color="black" opacity="26214f" origin="-.5,-.5" offset=".74836mm,.74836mm"/>
+                </v:rect>
+                <v:shapetype id="_x0000_t202" coordsize="21600,21600" o:spt="202" path="m,l,21600r21600,l21600,xe">
+                  <v:stroke joinstyle="miter"/>
+                  <v:path gradientshapeok="t" o:connecttype="rect"/>
+                </v:shapetype>
+                <v:shape id="_x0000_s1028" type="#_x0000_t202" style="position:absolute;left:200;top:293;width:21603;height:5510;visibility:visible;mso-wrap-style:square;v-text-anchor:top" o:gfxdata="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" filled="f" stroked="f">
+                  <v:textbox>
+                    <w:txbxContent>
+                      <w:p>
+                        <w:pPr>
+                          <w:spacing w:line="216" w:lineRule="auto"/>
+                          <w:jc w:val="center"/>
+                          <w:rPr>
+                            <w:rFonts w:ascii="Agency FB" w:hAnsi="Agency FB" w:cs="Calibri"/>
+                            <w:b/>
+                            <w:bCs/>
+                            <w:color w:val="FFFFFF" w:themeColor="background1"/>
+                            <w:sz w:val="28"/>
+                            <w:szCs w:val="28"/>
+                          </w:rPr>
+                        </w:pPr>
+                        <w:r>
+                          <w:rPr>
+                            <w:rFonts w:ascii="Agency FB" w:hAnsi="Agency FB" w:cs="Calibri"/>
+                            <w:b/>
+                            <w:bCs/>
+                            <w:color w:val="FFFFFF" w:themeColor="background1"/>
+                            <w:sz w:val="28"/>
+                            <w:szCs w:val="28"/>
+                          </w:rPr>
+                          <w:t>NORTH</w:t>
+                        </w:r>
+                        <w:r>
+                          <w:rPr>
+                            <w:rFonts w:ascii="Agency FB" w:hAnsi="Agency FB" w:cs="Calibri"/>
+                            <w:b/>
+                            <w:bCs/>
+                            <w:color w:val="FFFFFF" w:themeColor="background1"/>
+                            <w:sz w:val="28"/>
+                            <w:szCs w:val="28"/>
+                          </w:rPr>
+                          <w:t>WE</w:t>
+                        </w:r>
+                        <w:r>
+                          <w:rPr>
+                            <w:rFonts w:ascii="Agency FB" w:hAnsi="Agency FB" w:cs="Calibri"/>
+                            <w:b/>
+                            <w:bCs/>
+                            <w:color w:val="FFFFFF" w:themeColor="background1"/>
+                            <w:sz w:val="28"/>
+                            <w:szCs w:val="28"/>
+                          </w:rPr>
+                          <w:t>ST AREA COMMAND</w:t>
+                        </w:r>
+                      </w:p>
+                    </w:txbxContent>
+                  </v:textbox>
+                </v:shape>
+                <v:shape id="_x0000_s1029" type="#_x0000_t202" style="position:absolute;top:3564;width:22106;height:3613;visibility:visible;mso-wrap-style:square;v-text-anchor:top" o:gfxdata="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" filled="f" stroked="f">
+                  <v:textbox>
+                    <w:txbxContent>
+                      <w:p>
+                        <w:pPr>
+                          <w:spacing w:after="0" w:line="216" w:lineRule="auto"/>
+                          <w:jc w:val="center"/>
+                          <w:rPr>
+                            <w:rFonts w:ascii="Agency FB" w:hAnsi="Agency FB" w:cs="Calibri"/>
+                            <w:color w:val="FFFFFF" w:themeColor="background1"/>
+                            <w:sz w:val="24"/>
+                            <w:szCs w:val="24"/>
+                          </w:rPr>
+                        </w:pPr>
+                        <w:r>
+                          <w:rPr>
+                            <w:rFonts w:ascii="Agency FB" w:hAnsi="Agency FB" w:cs="Arial"/>
+                            <w:color w:val="FFFFFF" w:themeColor="background1"/>
+                            <w:sz w:val="24"/>
+                            <w:szCs w:val="24"/>
+                          </w:rPr>
+                          <w:t xml:space="preserve">Cpt. </w:t>
+                        </w:r>
+                        <w:r>
+                          <w:rPr>
+                            <w:rFonts w:ascii="Agency FB" w:hAnsi="Agency FB" w:cs="Calibri"/>
+                            <w:color w:val="FFFFFF" w:themeColor="background1"/>
+                            <w:sz w:val="24"/>
+                            <w:szCs w:val="24"/>
+                          </w:rPr>
+                          <w:t>Jeremy Davis</w:t>
+                        </w:r>
+                      </w:p>
+                      <w:p>
+                        <w:pPr>
+                          <w:spacing w:after="0" w:line="216" w:lineRule="auto"/>
+                          <w:jc w:val="center"/>
+                          <w:rPr>
+                            <w:rFonts w:ascii="Agency FB" w:hAnsi="Agency FB" w:cs="Calibri"/>
+                            <w:color w:val="FFFFFF" w:themeColor="background1"/>
+                            <w:sz w:val="24"/>
+                            <w:szCs w:val="24"/>
+                          </w:rPr>
+                        </w:pPr>
+                        <w:r>
+                          <w:rPr>
+                            <w:rFonts w:ascii="Agency FB" w:hAnsi="Agency FB" w:cs="Calibri"/>
+                            <w:color w:val="FFFFFF" w:themeColor="background1"/>
+                            <w:sz w:val="24"/>
+                            <w:szCs w:val="24"/>
+                          </w:rPr>
+                          <w:t xml:space="preserve">Lt. </w:t>
+                        </w:r>
+                        <w:r>
+                          <w:rPr>
+                            <w:rFonts w:ascii="Agency FB" w:hAnsi="Agency FB" w:cs="Calibri"/>
+                            <w:color w:val="FFFFFF" w:themeColor="background1"/>
+                            <w:sz w:val="24"/>
+                            <w:szCs w:val="24"/>
+                          </w:rPr>
+                          <w:t>N/A</w:t>
+                        </w:r>
+                      </w:p>
+                    </w:txbxContent>
+                  </v:textbox>
+                </v:shape>
+              </v:group>
+            </w:pict>
+          </mc:Fallback>
+        </mc:AlternateContent>
+      </w:r>
       <w:r>
         <w:rPr>
           <w:noProof/>
@@ -243,15 +711,11 @@
           </mc:Choice>
           <mc:Fallback>
             <w:pict>
-              <v:group w14:anchorId="6C35F167" id="Group 8" o:spid="_x0000_s1026" style="position:absolute;margin-left:190pt;margin-top:414.6pt;width:120.3pt;height:99.9pt;z-index:251677696;mso-width-relative:margin;mso-height-relative:margin" coordsize="22106,7861" o:gfxdata="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">
-                <v:rect id="Rectangle 9" o:spid="_x0000_s1027" style="position:absolute;width:22106;height:7033;visibility:visible;mso-wrap-style:square;v-text-anchor:middle" o:gfxdata="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" filled="f" strokecolor="black [3213]" strokeweight="1pt">
+              <v:group w14:anchorId="6C35F167" id="_x0000_s1030" style="position:absolute;margin-left:190pt;margin-top:414.6pt;width:120.3pt;height:99.9pt;z-index:251677696;mso-width-relative:margin;mso-height-relative:margin" coordsize="22106,7861" o:gfxdata="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">
+                <v:rect id="Rectangle 9" o:spid="_x0000_s1031" style="position:absolute;width:22106;height:7033;visibility:visible;mso-wrap-style:square;v-text-anchor:middle" o:gfxdata="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" filled="f" strokecolor="black [3213]" strokeweight="1pt">
                   <v:shadow on="t" color="black" opacity="26214f" origin="-.5,-.5" offset=".74836mm,.74836mm"/>
                 </v:rect>
-                <v:shapetype id="_x0000_t202" coordsize="21600,21600" o:spt="202" path="m,l,21600r21600,l21600,xe">
-                  <v:stroke joinstyle="miter"/>
-                  <v:path gradientshapeok="t" o:connecttype="rect"/>
-                </v:shapetype>
-                <v:shape id="_x0000_s1028" type="#_x0000_t202" style="position:absolute;left:200;top:312;width:21603;height:5510;visibility:visible;mso-wrap-style:square;v-text-anchor:top" o:gfxdata="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" filled="f" stroked="f">
+                <v:shape id="_x0000_s1032" type="#_x0000_t202" style="position:absolute;left:200;top:312;width:21603;height:5510;visibility:visible;mso-wrap-style:square;v-text-anchor:top" o:gfxdata="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" filled="f" stroked="f">
                   <v:textbox>
                     <w:txbxContent>
                       <w:p>
@@ -282,7 +746,7 @@
                     </w:txbxContent>
                   </v:textbox>
                 </v:shape>
-                <v:shape id="_x0000_s1029" type="#_x0000_t202" style="position:absolute;left:200;top:4166;width:21603;height:3695;visibility:visible;mso-wrap-style:square;v-text-anchor:top" o:gfxdata="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" filled="f" stroked="f">
+                <v:shape id="_x0000_s1033" type="#_x0000_t202" style="position:absolute;left:200;top:4166;width:21603;height:3695;visibility:visible;mso-wrap-style:square;v-text-anchor:top" o:gfxdata="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" filled="f" stroked="f">
                   <v:textbox>
                     <w:txbxContent>
                       <w:p>
@@ -607,11 +1071,11 @@
           </mc:Choice>
           <mc:Fallback>
             <w:pict>
-              <v:group w14:anchorId="032F0021" id="_x0000_s1030" style="position:absolute;margin-left:583.8pt;margin-top:525.95pt;width:122.05pt;height:60.25pt;z-index:251670528;mso-width-relative:margin;mso-height-relative:margin" coordsize="22106,7580" o:gfxdata="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">
-                <v:rect id="Rectangle 9" o:spid="_x0000_s1031" style="position:absolute;width:22106;height:7033;visibility:visible;mso-wrap-style:square;v-text-anchor:middle" o:gfxdata="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" filled="f" strokecolor="black [3213]" strokeweight="1pt">
+              <v:group w14:anchorId="032F0021" id="_x0000_s1034" style="position:absolute;margin-left:583.8pt;margin-top:525.95pt;width:122.05pt;height:60.25pt;z-index:251670528;mso-width-relative:margin;mso-height-relative:margin" coordsize="22106,7580" o:gfxdata="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">
+                <v:rect id="Rectangle 9" o:spid="_x0000_s1035" style="position:absolute;width:22106;height:7033;visibility:visible;mso-wrap-style:square;v-text-anchor:middle" o:gfxdata="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" filled="f" strokecolor="black [3213]" strokeweight="1pt">
                   <v:shadow on="t" color="black" opacity="26214f" origin="-.5,-.5" offset=".74836mm,.74836mm"/>
                 </v:rect>
-                <v:shape id="_x0000_s1032" type="#_x0000_t202" style="position:absolute;left:200;top:293;width:21603;height:5510;visibility:visible;mso-wrap-style:square;v-text-anchor:top" o:gfxdata="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" filled="f" stroked="f">
+                <v:shape id="_x0000_s1036" type="#_x0000_t202" style="position:absolute;left:200;top:293;width:21603;height:5510;visibility:visible;mso-wrap-style:square;v-text-anchor:top" o:gfxdata="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" filled="f" stroked="f">
                   <v:textbox>
                     <w:txbxContent>
                       <w:p>
@@ -642,7 +1106,7 @@
                     </w:txbxContent>
                   </v:textbox>
                 </v:shape>
-                <v:shape id="_x0000_s1033" type="#_x0000_t202" style="position:absolute;top:2528;width:22106;height:5052;visibility:visible;mso-wrap-style:square;v-text-anchor:top" o:gfxdata="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" filled="f" stroked="f">
+                <v:shape id="_x0000_s1037" type="#_x0000_t202" style="position:absolute;top:2528;width:22106;height:5052;visibility:visible;mso-wrap-style:square;v-text-anchor:top" o:gfxdata="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" filled="f" stroked="f">
                   <v:textbox>
                     <w:txbxContent>
                       <w:p>
@@ -990,11 +1454,11 @@
           </mc:Choice>
           <mc:Fallback>
             <w:pict>
-              <v:group w14:anchorId="0E9F820C" id="_x0000_s1034" style="position:absolute;margin-left:583.2pt;margin-top:431.1pt;width:122.65pt;height:84.85pt;z-index:251669504;mso-width-relative:margin;mso-height-relative:margin" coordorigin="-54" coordsize="22160,7033" o:gfxdata="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">
-                <v:rect id="Rectangle 9" o:spid="_x0000_s1035" style="position:absolute;width:22106;height:7033;visibility:visible;mso-wrap-style:square;v-text-anchor:middle" o:gfxdata="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" filled="f" strokecolor="black [3213]" strokeweight="1pt">
+              <v:group w14:anchorId="0E9F820C" id="_x0000_s1038" style="position:absolute;margin-left:583.2pt;margin-top:431.1pt;width:122.65pt;height:84.85pt;z-index:251669504;mso-width-relative:margin;mso-height-relative:margin" coordorigin="-54" coordsize="22160,7033" o:gfxdata="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">
+                <v:rect id="Rectangle 9" o:spid="_x0000_s1039" style="position:absolute;width:22106;height:7033;visibility:visible;mso-wrap-style:square;v-text-anchor:middle" o:gfxdata="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" filled="f" strokecolor="black [3213]" strokeweight="1pt">
                   <v:shadow on="t" color="black" opacity="26214f" origin="-.5,-.5" offset=".74836mm,.74836mm"/>
                 </v:rect>
-                <v:shape id="_x0000_s1036" type="#_x0000_t202" style="position:absolute;left:200;top:189;width:21603;height:5510;visibility:visible;mso-wrap-style:square;v-text-anchor:top" o:gfxdata="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" filled="f" stroked="f">
+                <v:shape id="_x0000_s1040" type="#_x0000_t202" style="position:absolute;left:200;top:189;width:21603;height:5510;visibility:visible;mso-wrap-style:square;v-text-anchor:top" o:gfxdata="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" filled="f" stroked="f">
                   <v:textbox>
                     <w:txbxContent>
                       <w:p>
@@ -1025,7 +1489,7 @@
                     </w:txbxContent>
                   </v:textbox>
                 </v:shape>
-                <v:shape id="_x0000_s1037" type="#_x0000_t202" style="position:absolute;left:-54;top:3940;width:22106;height:2959;visibility:visible;mso-wrap-style:square;v-text-anchor:top" o:gfxdata="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" filled="f" stroked="f">
+                <v:shape id="_x0000_s1041" type="#_x0000_t202" style="position:absolute;left:-54;top:3940;width:22106;height:2959;visibility:visible;mso-wrap-style:square;v-text-anchor:top" o:gfxdata="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" filled="f" stroked="f">
                   <v:textbox>
                     <w:txbxContent>
                       <w:p>
@@ -1381,11 +1845,11 @@
           </mc:Choice>
           <mc:Fallback>
             <w:pict>
-              <v:group w14:anchorId="13A6BC48" id="_x0000_s1038" style="position:absolute;margin-left:583.85pt;margin-top:350.1pt;width:122.05pt;height:73.8pt;z-index:251668480;mso-width-relative:margin;mso-height-relative:margin" coordsize="22106,7162" o:gfxdata="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">
-                <v:rect id="Rectangle 9" o:spid="_x0000_s1039" style="position:absolute;width:22106;height:7033;visibility:visible;mso-wrap-style:square;v-text-anchor:middle" o:gfxdata="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" filled="f" strokecolor="black [3213]" strokeweight="1pt">
+              <v:group w14:anchorId="13A6BC48" id="_x0000_s1042" style="position:absolute;margin-left:583.85pt;margin-top:350.1pt;width:122.05pt;height:73.8pt;z-index:251668480;mso-width-relative:margin;mso-height-relative:margin" coordsize="22106,7162" o:gfxdata="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">
+                <v:rect id="Rectangle 9" o:spid="_x0000_s1043" style="position:absolute;width:22106;height:7033;visibility:visible;mso-wrap-style:square;v-text-anchor:middle" o:gfxdata="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" filled="f" strokecolor="black [3213]" strokeweight="1pt">
                   <v:shadow on="t" color="black" opacity="26214f" origin="-.5,-.5" offset=".74836mm,.74836mm"/>
                 </v:rect>
-                <v:shape id="_x0000_s1040" type="#_x0000_t202" style="position:absolute;left:200;top:293;width:21603;height:5510;visibility:visible;mso-wrap-style:square;v-text-anchor:top" o:gfxdata="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" filled="f" stroked="f">
+                <v:shape id="_x0000_s1044" type="#_x0000_t202" style="position:absolute;left:200;top:293;width:21603;height:5510;visibility:visible;mso-wrap-style:square;v-text-anchor:top" o:gfxdata="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" filled="f" stroked="f">
                   <v:textbox>
                     <w:txbxContent>
                       <w:p>
@@ -1427,7 +1891,7 @@
                     </w:txbxContent>
                   </v:textbox>
                 </v:shape>
-                <v:shape id="_x0000_s1041" type="#_x0000_t202" style="position:absolute;top:3471;width:22106;height:3691;visibility:visible;mso-wrap-style:square;v-text-anchor:top" o:gfxdata="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" filled="f" stroked="f">
+                <v:shape id="_x0000_s1045" type="#_x0000_t202" style="position:absolute;top:3471;width:22106;height:3691;visibility:visible;mso-wrap-style:square;v-text-anchor:top" o:gfxdata="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" filled="f" stroked="f">
                   <v:textbox>
                     <w:txbxContent>
                       <w:p>
@@ -1792,11 +2256,11 @@
           </mc:Choice>
           <mc:Fallback>
             <w:pict>
-              <v:group w14:anchorId="38637682" id="_x0000_s1042" style="position:absolute;margin-left:743.75pt;margin-top:280.8pt;width:162.2pt;height:55.5pt;z-index:251671552;mso-width-relative:margin;mso-height-relative:margin" coordsize="22106,7058" o:gfxdata="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">
-                <v:rect id="Rectangle 9" o:spid="_x0000_s1043" style="position:absolute;width:22106;height:7033;visibility:visible;mso-wrap-style:square;v-text-anchor:middle" o:gfxdata="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" filled="f" strokecolor="black [3213]" strokeweight="1pt">
+              <v:group w14:anchorId="38637682" id="_x0000_s1046" style="position:absolute;margin-left:743.75pt;margin-top:280.8pt;width:162.2pt;height:55.5pt;z-index:251671552;mso-width-relative:margin;mso-height-relative:margin" coordsize="22106,7058" o:gfxdata="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">
+                <v:rect id="Rectangle 9" o:spid="_x0000_s1047" style="position:absolute;width:22106;height:7033;visibility:visible;mso-wrap-style:square;v-text-anchor:middle" o:gfxdata="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" filled="f" strokecolor="black [3213]" strokeweight="1pt">
                   <v:shadow on="t" color="black" opacity="26214f" origin="-.5,-.5" offset=".74836mm,.74836mm"/>
                 </v:rect>
-                <v:shape id="_x0000_s1044" type="#_x0000_t202" style="position:absolute;left:200;top:423;width:21603;height:5510;visibility:visible;mso-wrap-style:square;v-text-anchor:top" o:gfxdata="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" filled="f" stroked="f">
+                <v:shape id="_x0000_s1048" type="#_x0000_t202" style="position:absolute;left:200;top:423;width:21603;height:5510;visibility:visible;mso-wrap-style:square;v-text-anchor:top" o:gfxdata="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" filled="f" stroked="f">
                   <v:textbox>
                     <w:txbxContent>
                       <w:p>
@@ -1827,7 +2291,7 @@
                     </w:txbxContent>
                   </v:textbox>
                 </v:shape>
-                <v:shape id="_x0000_s1045" type="#_x0000_t202" style="position:absolute;top:4149;width:22106;height:2909;visibility:visible;mso-wrap-style:square;v-text-anchor:top" o:gfxdata="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" filled="f" stroked="f">
+                <v:shape id="_x0000_s1049" type="#_x0000_t202" style="position:absolute;top:4149;width:22106;height:2909;visibility:visible;mso-wrap-style:square;v-text-anchor:top" o:gfxdata="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" filled="f" stroked="f">
                   <v:textbox>
                     <w:txbxContent>
                       <w:p>
@@ -2098,11 +2562,11 @@
           </mc:Choice>
           <mc:Fallback>
             <w:pict>
-              <v:group w14:anchorId="13D37A3C" id="_x0000_s1046" style="position:absolute;margin-left:763.8pt;margin-top:345.7pt;width:122.05pt;height:69.55pt;z-index:251672576;mso-width-relative:margin;mso-height-relative:margin" coordsize="22106,7177" o:gfxdata="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">
-                <v:rect id="Rectangle 9" o:spid="_x0000_s1047" style="position:absolute;width:22106;height:7033;visibility:visible;mso-wrap-style:square;v-text-anchor:middle" o:gfxdata="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" filled="f" strokecolor="black [3213]" strokeweight="1pt">
+              <v:group w14:anchorId="13D37A3C" id="_x0000_s1050" style="position:absolute;margin-left:763.8pt;margin-top:345.7pt;width:122.05pt;height:69.55pt;z-index:251672576;mso-width-relative:margin;mso-height-relative:margin" coordsize="22106,7177" o:gfxdata="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">
+                <v:rect id="Rectangle 9" o:spid="_x0000_s1051" style="position:absolute;width:22106;height:7033;visibility:visible;mso-wrap-style:square;v-text-anchor:middle" o:gfxdata="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" filled="f" strokecolor="black [3213]" strokeweight="1pt">
                   <v:shadow on="t" color="black" opacity="26214f" origin="-.5,-.5" offset=".74836mm,.74836mm"/>
                 </v:rect>
-                <v:shape id="_x0000_s1048" type="#_x0000_t202" style="position:absolute;left:200;top:293;width:21603;height:5510;visibility:visible;mso-wrap-style:square;v-text-anchor:top" o:gfxdata="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" filled="f" stroked="f">
+                <v:shape id="_x0000_s1052" type="#_x0000_t202" style="position:absolute;left:200;top:293;width:21603;height:5510;visibility:visible;mso-wrap-style:square;v-text-anchor:top" o:gfxdata="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" filled="f" stroked="f">
                   <v:textbox>
                     <w:txbxContent>
                       <w:p>
@@ -2133,7 +2597,7 @@
                     </w:txbxContent>
                   </v:textbox>
                 </v:shape>
-                <v:shape id="_x0000_s1049" type="#_x0000_t202" style="position:absolute;top:3564;width:22106;height:3613;visibility:visible;mso-wrap-style:square;v-text-anchor:top" o:gfxdata="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" filled="f" stroked="f">
+                <v:shape id="_x0000_s1053" type="#_x0000_t202" style="position:absolute;top:3564;width:22106;height:3613;visibility:visible;mso-wrap-style:square;v-text-anchor:top" o:gfxdata="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" filled="f" stroked="f">
                   <v:textbox>
                     <w:txbxContent>
                       <w:p>
@@ -2462,11 +2926,11 @@
           </mc:Choice>
           <mc:Fallback>
             <w:pict>
-              <v:group w14:anchorId="16FFC5EA" id="_x0000_s1050" style="position:absolute;margin-left:452.75pt;margin-top:350.1pt;width:122.05pt;height:72.7pt;z-index:251667456;mso-width-relative:margin;mso-height-relative:margin" coordsize="22106,7033" o:gfxdata="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">
-                <v:rect id="Rectangle 9" o:spid="_x0000_s1051" style="position:absolute;width:22106;height:7033;visibility:visible;mso-wrap-style:square;v-text-anchor:middle" o:gfxdata="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" filled="f" strokecolor="black [3213]" strokeweight="1pt">
+              <v:group w14:anchorId="16FFC5EA" id="_x0000_s1054" style="position:absolute;margin-left:452.75pt;margin-top:350.1pt;width:122.05pt;height:72.7pt;z-index:251667456;mso-width-relative:margin;mso-height-relative:margin" coordsize="22106,7033" o:gfxdata="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">
+                <v:rect id="Rectangle 9" o:spid="_x0000_s1055" style="position:absolute;width:22106;height:7033;visibility:visible;mso-wrap-style:square;v-text-anchor:middle" o:gfxdata="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" filled="f" strokecolor="black [3213]" strokeweight="1pt">
                   <v:shadow on="t" color="black" opacity="26214f" origin="-.5,-.5" offset=".74836mm,.74836mm"/>
                 </v:rect>
-                <v:shape id="_x0000_s1052" type="#_x0000_t202" style="position:absolute;left:200;top:423;width:21603;height:5510;visibility:visible;mso-wrap-style:square;v-text-anchor:top" o:gfxdata="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" filled="f" stroked="f">
+                <v:shape id="_x0000_s1056" type="#_x0000_t202" style="position:absolute;left:200;top:423;width:21603;height:5510;visibility:visible;mso-wrap-style:square;v-text-anchor:top" o:gfxdata="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" filled="f" stroked="f">
                   <v:textbox>
                     <w:txbxContent>
                       <w:p>
@@ -2497,7 +2961,7 @@
                     </w:txbxContent>
                   </v:textbox>
                 </v:shape>
-                <v:shape id="_x0000_s1053" type="#_x0000_t202" style="position:absolute;top:3596;width:22106;height:3184;visibility:visible;mso-wrap-style:square;v-text-anchor:top" o:gfxdata="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" filled="f" stroked="f">
+                <v:shape id="_x0000_s1057" type="#_x0000_t202" style="position:absolute;top:3596;width:22106;height:3184;visibility:visible;mso-wrap-style:square;v-text-anchor:top" o:gfxdata="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" filled="f" stroked="f">
                   <v:textbox>
                     <w:txbxContent>
                       <w:p>
@@ -2725,6 +3189,17 @@
                                 </w:rPr>
                                 <w:t>INTERNAL AFFAIRS BUREAU</w:t>
                               </w:r>
+                              <w:r>
+                                <w:rPr>
+                                  <w:rFonts w:ascii="Agency FB" w:hAnsi="Agency FB" w:cs="Calibri"/>
+                                  <w:b/>
+                                  <w:bCs/>
+                                  <w:color w:val="FFFFFF" w:themeColor="background1"/>
+                                  <w:sz w:val="28"/>
+                                  <w:szCs w:val="28"/>
+                                </w:rPr>
+                                <w:t xml:space="preserve"> (FROZEN)</w:t>
+                              </w:r>
                             </w:p>
                           </w:txbxContent>
                         </wps:txbx>
@@ -2782,7 +3257,7 @@
                                   <w:sz w:val="24"/>
                                   <w:szCs w:val="24"/>
                                 </w:rPr>
-                                <w:t>Nicolas Sunders</w:t>
+                                <w:t>N/A</w:t>
                               </w:r>
                             </w:p>
                             <w:p>
@@ -2803,7 +3278,16 @@
                                   <w:sz w:val="24"/>
                                   <w:szCs w:val="24"/>
                                 </w:rPr>
-                                <w:t>Lt. Austin Powell</w:t>
+                                <w:t xml:space="preserve">Lt. </w:t>
+                              </w:r>
+                              <w:r>
+                                <w:rPr>
+                                  <w:rFonts w:ascii="Agency FB" w:hAnsi="Agency FB" w:cs="Arial"/>
+                                  <w:color w:val="FFFFFF" w:themeColor="background1"/>
+                                  <w:sz w:val="24"/>
+                                  <w:szCs w:val="24"/>
+                                </w:rPr>
+                                <w:t>N/A</w:t>
                               </w:r>
                             </w:p>
                             <w:p>
@@ -2838,11 +3322,11 @@
           </mc:Choice>
           <mc:Fallback>
             <w:pict>
-              <v:group w14:anchorId="35A5C4E4" id="_x0000_s1054" style="position:absolute;margin-left:80.35pt;margin-top:210.95pt;width:113.25pt;height:72.55pt;z-index:251656192;mso-width-relative:margin;mso-height-relative:margin" coordsize="22106,7711" o:gfxdata="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">
-                <v:rect id="Rectangle 9" o:spid="_x0000_s1055" style="position:absolute;width:22106;height:7033;visibility:visible;mso-wrap-style:square;v-text-anchor:middle" o:gfxdata="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" filled="f" strokecolor="black [3213]" strokeweight="1pt">
+              <v:group w14:anchorId="35A5C4E4" id="_x0000_s1058" style="position:absolute;margin-left:80.35pt;margin-top:210.95pt;width:113.25pt;height:72.55pt;z-index:251656192;mso-width-relative:margin;mso-height-relative:margin" coordsize="22106,7711" o:gfxdata="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">
+                <v:rect id="Rectangle 9" o:spid="_x0000_s1059" style="position:absolute;width:22106;height:7033;visibility:visible;mso-wrap-style:square;v-text-anchor:middle" o:gfxdata="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" filled="f" strokecolor="black [3213]" strokeweight="1pt">
                   <v:shadow on="t" color="black" opacity="26214f" origin="-.5,-.5" offset=".74836mm,.74836mm"/>
                 </v:rect>
-                <v:shape id="_x0000_s1056" type="#_x0000_t202" style="position:absolute;left:200;top:57;width:21603;height:5333;visibility:visible;mso-wrap-style:square;v-text-anchor:top" o:gfxdata="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" filled="f" stroked="f">
+                <v:shape id="_x0000_s1060" type="#_x0000_t202" style="position:absolute;left:200;top:57;width:21603;height:5333;visibility:visible;mso-wrap-style:square;v-text-anchor:top" o:gfxdata="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" filled="f" stroked="f">
                   <v:textbox>
                     <w:txbxContent>
                       <w:p>
@@ -2869,11 +3353,22 @@
                           </w:rPr>
                           <w:t>INTERNAL AFFAIRS BUREAU</w:t>
                         </w:r>
+                        <w:r>
+                          <w:rPr>
+                            <w:rFonts w:ascii="Agency FB" w:hAnsi="Agency FB" w:cs="Calibri"/>
+                            <w:b/>
+                            <w:bCs/>
+                            <w:color w:val="FFFFFF" w:themeColor="background1"/>
+                            <w:sz w:val="28"/>
+                            <w:szCs w:val="28"/>
+                          </w:rPr>
+                          <w:t xml:space="preserve"> (FROZEN)</w:t>
+                        </w:r>
                       </w:p>
                     </w:txbxContent>
                   </v:textbox>
                 </v:shape>
-                <v:shape id="_x0000_s1057" type="#_x0000_t202" style="position:absolute;left:200;top:3349;width:21603;height:4362;visibility:visible;mso-wrap-style:square;v-text-anchor:top" o:gfxdata="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" filled="f" stroked="f">
+                <v:shape id="_x0000_s1061" type="#_x0000_t202" style="position:absolute;left:200;top:3349;width:21603;height:4362;visibility:visible;mso-wrap-style:square;v-text-anchor:top" o:gfxdata="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" filled="f" stroked="f">
                   <v:textbox>
                     <w:txbxContent>
                       <w:p>
@@ -2903,7 +3398,7 @@
                             <w:sz w:val="24"/>
                             <w:szCs w:val="24"/>
                           </w:rPr>
-                          <w:t>Nicolas Sunders</w:t>
+                          <w:t>N/A</w:t>
                         </w:r>
                       </w:p>
                       <w:p>
@@ -2924,7 +3419,16 @@
                             <w:sz w:val="24"/>
                             <w:szCs w:val="24"/>
                           </w:rPr>
-                          <w:t>Lt. Austin Powell</w:t>
+                          <w:t xml:space="preserve">Lt. </w:t>
+                        </w:r>
+                        <w:r>
+                          <w:rPr>
+                            <w:rFonts w:ascii="Agency FB" w:hAnsi="Agency FB" w:cs="Arial"/>
+                            <w:color w:val="FFFFFF" w:themeColor="background1"/>
+                            <w:sz w:val="24"/>
+                            <w:szCs w:val="24"/>
+                          </w:rPr>
+                          <w:t>N/A</w:t>
                         </w:r>
                       </w:p>
                       <w:p>
@@ -3147,9 +3651,9 @@
           </mc:Choice>
           <mc:Fallback>
             <w:pict>
-              <v:group w14:anchorId="56D1DBD4" id="Group 3" o:spid="_x0000_s1058" style="position:absolute;margin-left:482.55pt;margin-top:45.5pt;width:194.3pt;height:59pt;z-index:251644928;mso-width-relative:margin;mso-height-relative:margin" coordsize="22106,7033" o:gfxdata="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">
-                <v:rect id="Rectangle 2" o:spid="_x0000_s1059" style="position:absolute;width:22106;height:7033;visibility:visible;mso-wrap-style:square;v-text-anchor:middle" o:gfxdata="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" filled="f" strokecolor="black [3213]" strokeweight="1pt"/>
-                <v:shape id="_x0000_s1060" type="#_x0000_t202" style="position:absolute;left:200;top:814;width:21603;height:3652;visibility:visible;mso-wrap-style:square;v-text-anchor:top" o:gfxdata="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" filled="f" stroked="f" strokeweight="1pt">
+              <v:group w14:anchorId="56D1DBD4" id="Group 3" o:spid="_x0000_s1062" style="position:absolute;margin-left:482.55pt;margin-top:45.5pt;width:194.3pt;height:59pt;z-index:251644928;mso-width-relative:margin;mso-height-relative:margin" coordsize="22106,7033" o:gfxdata="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">
+                <v:rect id="Rectangle 2" o:spid="_x0000_s1063" style="position:absolute;width:22106;height:7033;visibility:visible;mso-wrap-style:square;v-text-anchor:middle" o:gfxdata="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" filled="f" strokecolor="black [3213]" strokeweight="1pt"/>
+                <v:shape id="_x0000_s1064" type="#_x0000_t202" style="position:absolute;left:200;top:814;width:21603;height:3652;visibility:visible;mso-wrap-style:square;v-text-anchor:top" o:gfxdata="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" filled="f" stroked="f" strokeweight="1pt">
                   <v:textbox>
                     <w:txbxContent>
                       <w:p>
@@ -3180,7 +3684,7 @@
                     </w:txbxContent>
                   </v:textbox>
                 </v:shape>
-                <v:shape id="_x0000_s1061" type="#_x0000_t202" style="position:absolute;left:286;top:3477;width:21603;height:2886;visibility:visible;mso-wrap-style:square;v-text-anchor:top" o:gfxdata="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" filled="f" stroked="f" strokeweight="1pt">
+                <v:shape id="_x0000_s1065" type="#_x0000_t202" style="position:absolute;left:286;top:3477;width:21603;height:2886;visibility:visible;mso-wrap-style:square;v-text-anchor:top" o:gfxdata="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" filled="f" stroked="f" strokeweight="1pt">
                   <v:textbox>
                     <w:txbxContent>
                       <w:p>
@@ -3552,11 +4056,11 @@
           </mc:Choice>
           <mc:Fallback>
             <w:pict>
-              <v:group w14:anchorId="291E2436" id="_x0000_s1062" style="position:absolute;margin-left:307.2pt;margin-top:130.7pt;width:174.05pt;height:55.5pt;z-index:251651072;mso-width-relative:margin;mso-height-relative:margin" coordsize="22106,7058" o:gfxdata="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">
-                <v:rect id="Rectangle 9" o:spid="_x0000_s1063" style="position:absolute;width:22106;height:7033;visibility:visible;mso-wrap-style:square;v-text-anchor:middle" o:gfxdata="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" filled="f" strokecolor="black [3213]" strokeweight="1pt">
+              <v:group w14:anchorId="291E2436" id="_x0000_s1066" style="position:absolute;margin-left:307.2pt;margin-top:130.7pt;width:174.05pt;height:55.5pt;z-index:251651072;mso-width-relative:margin;mso-height-relative:margin" coordsize="22106,7058" o:gfxdata="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">
+                <v:rect id="Rectangle 9" o:spid="_x0000_s1067" style="position:absolute;width:22106;height:7033;visibility:visible;mso-wrap-style:square;v-text-anchor:middle" o:gfxdata="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" filled="f" strokecolor="black [3213]" strokeweight="1pt">
                   <v:shadow on="t" color="black" opacity="26214f" origin="-.5,-.5" offset=".74836mm,.74836mm"/>
                 </v:rect>
-                <v:shape id="_x0000_s1064" type="#_x0000_t202" style="position:absolute;left:200;top:423;width:21603;height:5510;visibility:visible;mso-wrap-style:square;v-text-anchor:top" o:gfxdata="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" filled="f" stroked="f">
+                <v:shape id="_x0000_s1068" type="#_x0000_t202" style="position:absolute;left:200;top:423;width:21603;height:5510;visibility:visible;mso-wrap-style:square;v-text-anchor:top" o:gfxdata="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" filled="f" stroked="f">
                   <v:textbox>
                     <w:txbxContent>
                       <w:p>
@@ -3598,7 +4102,7 @@
                     </w:txbxContent>
                   </v:textbox>
                 </v:shape>
-                <v:shape id="_x0000_s1065" type="#_x0000_t202" style="position:absolute;left:200;top:4149;width:21603;height:2909;visibility:visible;mso-wrap-style:square;v-text-anchor:top" o:gfxdata="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" filled="f" stroked="f">
+                <v:shape id="_x0000_s1069" type="#_x0000_t202" style="position:absolute;left:200;top:4149;width:21603;height:2909;visibility:visible;mso-wrap-style:square;v-text-anchor:top" o:gfxdata="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" filled="f" stroked="f">
                   <v:textbox>
                     <w:txbxContent>
                       <w:p>
@@ -3969,11 +4473,11 @@
           </mc:Choice>
           <mc:Fallback>
             <w:pict>
-              <v:group w14:anchorId="319EF781" id="_x0000_s1066" style="position:absolute;margin-left:491.95pt;margin-top:121.8pt;width:174.05pt;height:73.6pt;z-index:251645952;mso-width-relative:margin;mso-height-relative:margin" coordsize="22106,7033" o:gfxdata="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">
-                <v:rect id="Rectangle 9" o:spid="_x0000_s1067" style="position:absolute;width:22106;height:7033;visibility:visible;mso-wrap-style:square;v-text-anchor:middle" o:gfxdata="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" filled="f" strokecolor="black [3213]" strokeweight="1pt">
+              <v:group w14:anchorId="319EF781" id="_x0000_s1070" style="position:absolute;margin-left:491.95pt;margin-top:121.8pt;width:174.05pt;height:73.6pt;z-index:251645952;mso-width-relative:margin;mso-height-relative:margin" coordsize="22106,7033" o:gfxdata="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">
+                <v:rect id="Rectangle 9" o:spid="_x0000_s1071" style="position:absolute;width:22106;height:7033;visibility:visible;mso-wrap-style:square;v-text-anchor:middle" o:gfxdata="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" filled="f" strokecolor="black [3213]" strokeweight="1pt">
                   <v:shadow on="t" color="black" opacity="26214f" origin="-.5,-.5" offset=".74836mm,.74836mm"/>
                 </v:rect>
-                <v:shape id="_x0000_s1068" type="#_x0000_t202" style="position:absolute;left:269;top:231;width:21602;height:6013;visibility:visible;mso-wrap-style:square;v-text-anchor:top" o:gfxdata="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" filled="f" stroked="f">
+                <v:shape id="_x0000_s1072" type="#_x0000_t202" style="position:absolute;left:269;top:231;width:21602;height:6013;visibility:visible;mso-wrap-style:square;v-text-anchor:top" o:gfxdata="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" filled="f" stroked="f">
                   <v:textbox>
                     <w:txbxContent>
                       <w:p>
@@ -4014,7 +4518,7 @@
                     </w:txbxContent>
                   </v:textbox>
                 </v:shape>
-                <v:shape id="_x0000_s1069" type="#_x0000_t202" style="position:absolute;left:269;top:4551;width:21602;height:2244;visibility:visible;mso-wrap-style:square;v-text-anchor:top" o:gfxdata="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" filled="f" stroked="f">
+                <v:shape id="_x0000_s1073" type="#_x0000_t202" style="position:absolute;left:269;top:4551;width:21602;height:2244;visibility:visible;mso-wrap-style:square;v-text-anchor:top" o:gfxdata="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" filled="f" stroked="f">
                   <v:textbox>
                     <w:txbxContent>
                       <w:p>
@@ -4265,11 +4769,11 @@
           </mc:Choice>
           <mc:Fallback>
             <w:pict>
-              <v:group w14:anchorId="50535210" id="_x0000_s1070" style="position:absolute;margin-left:320.85pt;margin-top:349.8pt;width:122.05pt;height:55.5pt;z-index:251678720;mso-width-relative:margin;mso-height-relative:margin" coordsize="22106,7058" o:gfxdata="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">
-                <v:rect id="Rectangle 9" o:spid="_x0000_s1071" style="position:absolute;width:22106;height:7033;visibility:visible;mso-wrap-style:square;v-text-anchor:middle" o:gfxdata="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" filled="f" strokecolor="black [3213]" strokeweight="1pt">
+              <v:group w14:anchorId="50535210" id="_x0000_s1074" style="position:absolute;margin-left:320.85pt;margin-top:349.8pt;width:122.05pt;height:55.5pt;z-index:251678720;mso-width-relative:margin;mso-height-relative:margin" coordsize="22106,7058" o:gfxdata="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">
+                <v:rect id="Rectangle 9" o:spid="_x0000_s1075" style="position:absolute;width:22106;height:7033;visibility:visible;mso-wrap-style:square;v-text-anchor:middle" o:gfxdata="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" filled="f" strokecolor="black [3213]" strokeweight="1pt">
                   <v:shadow on="t" color="black" opacity="26214f" origin="-.5,-.5" offset=".74836mm,.74836mm"/>
                 </v:rect>
-                <v:shape id="_x0000_s1072" type="#_x0000_t202" style="position:absolute;left:200;top:423;width:21603;height:5510;visibility:visible;mso-wrap-style:square;v-text-anchor:top" o:gfxdata="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" filled="f" stroked="f">
+                <v:shape id="_x0000_s1076" type="#_x0000_t202" style="position:absolute;left:200;top:423;width:21603;height:5510;visibility:visible;mso-wrap-style:square;v-text-anchor:top" o:gfxdata="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" filled="f" stroked="f">
                   <v:textbox>
                     <w:txbxContent>
                       <w:p>
@@ -4300,7 +4804,7 @@
                     </w:txbxContent>
                   </v:textbox>
                 </v:shape>
-                <v:shape id="_x0000_s1073" type="#_x0000_t202" style="position:absolute;top:4149;width:22106;height:2909;visibility:visible;mso-wrap-style:square;v-text-anchor:top" o:gfxdata="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" filled="f" stroked="f">
+                <v:shape id="_x0000_s1077" type="#_x0000_t202" style="position:absolute;top:4149;width:22106;height:2909;visibility:visible;mso-wrap-style:square;v-text-anchor:top" o:gfxdata="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" filled="f" stroked="f">
                   <v:textbox>
                     <w:txbxContent>
                       <w:p>
@@ -4569,11 +5073,11 @@
           </mc:Choice>
           <mc:Fallback>
             <w:pict>
-              <v:group w14:anchorId="58E87001" id="_x0000_s1074" style="position:absolute;margin-left:320.85pt;margin-top:414.9pt;width:122.05pt;height:55.5pt;z-index:251664384;mso-width-relative:margin;mso-height-relative:margin" coordsize="22106,7058" o:gfxdata="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">
-                <v:rect id="Rectangle 9" o:spid="_x0000_s1075" style="position:absolute;width:22106;height:7033;visibility:visible;mso-wrap-style:square;v-text-anchor:middle" o:gfxdata="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" filled="f" strokecolor="black [3213]" strokeweight="1pt">
+              <v:group w14:anchorId="58E87001" id="_x0000_s1078" style="position:absolute;margin-left:320.85pt;margin-top:414.9pt;width:122.05pt;height:55.5pt;z-index:251664384;mso-width-relative:margin;mso-height-relative:margin" coordsize="22106,7058" o:gfxdata="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">
+                <v:rect id="Rectangle 9" o:spid="_x0000_s1079" style="position:absolute;width:22106;height:7033;visibility:visible;mso-wrap-style:square;v-text-anchor:middle" o:gfxdata="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" filled="f" strokecolor="black [3213]" strokeweight="1pt">
                   <v:shadow on="t" color="black" opacity="26214f" origin="-.5,-.5" offset=".74836mm,.74836mm"/>
                 </v:rect>
-                <v:shape id="_x0000_s1076" type="#_x0000_t202" style="position:absolute;left:200;top:423;width:21603;height:5510;visibility:visible;mso-wrap-style:square;v-text-anchor:top" o:gfxdata="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" filled="f" stroked="f">
+                <v:shape id="_x0000_s1080" type="#_x0000_t202" style="position:absolute;left:200;top:423;width:21603;height:5510;visibility:visible;mso-wrap-style:square;v-text-anchor:top" o:gfxdata="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" filled="f" stroked="f">
                   <v:textbox>
                     <w:txbxContent>
                       <w:p>
@@ -4604,7 +5108,7 @@
                     </w:txbxContent>
                   </v:textbox>
                 </v:shape>
-                <v:shape id="_x0000_s1077" type="#_x0000_t202" style="position:absolute;top:4149;width:22106;height:2909;visibility:visible;mso-wrap-style:square;v-text-anchor:top" o:gfxdata="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" filled="f" stroked="f">
+                <v:shape id="_x0000_s1081" type="#_x0000_t202" style="position:absolute;top:4149;width:22106;height:2909;visibility:visible;mso-wrap-style:square;v-text-anchor:top" o:gfxdata="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" filled="f" stroked="f">
                   <v:textbox>
                     <w:txbxContent>
                       <w:p>
@@ -4783,6 +5287,17 @@
                                 </w:rPr>
                                 <w:t>SEARCH AND RESCUE SECTION</w:t>
                               </w:r>
+                              <w:r>
+                                <w:rPr>
+                                  <w:rFonts w:ascii="Agency FB" w:hAnsi="Agency FB" w:cs="Calibri"/>
+                                  <w:b/>
+                                  <w:bCs/>
+                                  <w:color w:val="FFFFFF" w:themeColor="background1"/>
+                                  <w:sz w:val="28"/>
+                                  <w:szCs w:val="28"/>
+                                </w:rPr>
+                                <w:t xml:space="preserve"> (FROZEN)</w:t>
+                              </w:r>
                             </w:p>
                           </w:txbxContent>
                         </wps:txbx>
@@ -4871,11 +5386,11 @@
           </mc:Choice>
           <mc:Fallback>
             <w:pict>
-              <v:group w14:anchorId="12FD345B" id="_x0000_s1078" style="position:absolute;margin-left:320.6pt;margin-top:478.9pt;width:122.05pt;height:56.1pt;z-index:251665408;mso-width-relative:margin;mso-height-relative:margin" coordsize="22106,7144" o:gfxdata="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">
-                <v:rect id="Rectangle 9" o:spid="_x0000_s1079" style="position:absolute;width:22106;height:7033;visibility:visible;mso-wrap-style:square;v-text-anchor:middle" o:gfxdata="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" filled="f" strokecolor="black [3213]" strokeweight="1pt">
+              <v:group w14:anchorId="12FD345B" id="_x0000_s1082" style="position:absolute;margin-left:320.6pt;margin-top:478.9pt;width:122.05pt;height:56.1pt;z-index:251665408;mso-width-relative:margin;mso-height-relative:margin" coordsize="22106,7144" o:gfxdata="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">
+                <v:rect id="Rectangle 9" o:spid="_x0000_s1083" style="position:absolute;width:22106;height:7033;visibility:visible;mso-wrap-style:square;v-text-anchor:middle" o:gfxdata="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" filled="f" strokecolor="black [3213]" strokeweight="1pt">
                   <v:shadow on="t" color="black" opacity="26214f" origin="-.5,-.5" offset=".74836mm,.74836mm"/>
                 </v:rect>
-                <v:shape id="_x0000_s1080" type="#_x0000_t202" style="position:absolute;left:200;top:423;width:21603;height:5510;visibility:visible;mso-wrap-style:square;v-text-anchor:top" o:gfxdata="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" filled="f" stroked="f">
+                <v:shape id="_x0000_s1084" type="#_x0000_t202" style="position:absolute;left:200;top:423;width:21603;height:5510;visibility:visible;mso-wrap-style:square;v-text-anchor:top" o:gfxdata="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" filled="f" stroked="f">
                   <v:textbox>
                     <w:txbxContent>
                       <w:p>
@@ -4902,11 +5417,22 @@
                           </w:rPr>
                           <w:t>SEARCH AND RESCUE SECTION</w:t>
                         </w:r>
+                        <w:r>
+                          <w:rPr>
+                            <w:rFonts w:ascii="Agency FB" w:hAnsi="Agency FB" w:cs="Calibri"/>
+                            <w:b/>
+                            <w:bCs/>
+                            <w:color w:val="FFFFFF" w:themeColor="background1"/>
+                            <w:sz w:val="28"/>
+                            <w:szCs w:val="28"/>
+                          </w:rPr>
+                          <w:t xml:space="preserve"> (FROZEN)</w:t>
+                        </w:r>
                       </w:p>
                     </w:txbxContent>
                   </v:textbox>
                 </v:shape>
-                <v:shape id="_x0000_s1081" type="#_x0000_t202" style="position:absolute;top:4236;width:22106;height:2908;visibility:visible;mso-wrap-style:square;v-text-anchor:top" o:gfxdata="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" filled="f" stroked="f">
+                <v:shape id="_x0000_s1085" type="#_x0000_t202" style="position:absolute;top:4236;width:22106;height:2908;visibility:visible;mso-wrap-style:square;v-text-anchor:top" o:gfxdata="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" filled="f" stroked="f">
                   <v:textbox>
                     <w:txbxContent>
                       <w:p>
@@ -5173,11 +5699,11 @@
           </mc:Choice>
           <mc:Fallback>
             <w:pict>
-              <v:group w14:anchorId="32406ED0" id="_x0000_s1082" style="position:absolute;margin-left:320.95pt;margin-top:542.9pt;width:122.05pt;height:41pt;z-index:251666432;mso-width-relative:margin;mso-height-relative:margin" coordsize="22106,7434" o:gfxdata="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">
-                <v:rect id="Rectangle 9" o:spid="_x0000_s1083" style="position:absolute;width:22106;height:7033;visibility:visible;mso-wrap-style:square;v-text-anchor:middle" o:gfxdata="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" filled="f" strokecolor="black [3213]" strokeweight="1pt">
+              <v:group w14:anchorId="32406ED0" id="_x0000_s1086" style="position:absolute;margin-left:320.95pt;margin-top:542.9pt;width:122.05pt;height:41pt;z-index:251666432;mso-width-relative:margin;mso-height-relative:margin" coordsize="22106,7434" o:gfxdata="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">
+                <v:rect id="Rectangle 9" o:spid="_x0000_s1087" style="position:absolute;width:22106;height:7033;visibility:visible;mso-wrap-style:square;v-text-anchor:middle" o:gfxdata="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" filled="f" strokecolor="black [3213]" strokeweight="1pt">
                   <v:shadow on="t" color="black" opacity="26214f" origin="-.5,-.5" offset=".74836mm,.74836mm"/>
                 </v:rect>
-                <v:shape id="_x0000_s1084" type="#_x0000_t202" style="position:absolute;left:200;top:118;width:21603;height:4202;visibility:visible;mso-wrap-style:square;v-text-anchor:top" o:gfxdata="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" filled="f" stroked="f">
+                <v:shape id="_x0000_s1088" type="#_x0000_t202" style="position:absolute;left:200;top:118;width:21603;height:4202;visibility:visible;mso-wrap-style:square;v-text-anchor:top" o:gfxdata="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" filled="f" stroked="f">
                   <v:textbox>
                     <w:txbxContent>
                       <w:p>
@@ -5208,7 +5734,7 @@
                     </w:txbxContent>
                   </v:textbox>
                 </v:shape>
-                <v:shape id="_x0000_s1085" type="#_x0000_t202" style="position:absolute;top:2883;width:22106;height:4551;visibility:visible;mso-wrap-style:square;v-text-anchor:top" o:gfxdata="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" filled="f" stroked="f">
+                <v:shape id="_x0000_s1089" type="#_x0000_t202" style="position:absolute;top:2883;width:22106;height:4551;visibility:visible;mso-wrap-style:square;v-text-anchor:top" o:gfxdata="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" filled="f" stroked="f">
                   <v:textbox>
                     <w:txbxContent>
                       <w:p>
@@ -5795,11 +6321,11 @@
           </mc:Choice>
           <mc:Fallback>
             <w:pict>
-              <v:group w14:anchorId="5DF63F15" id="_x0000_s1086" style="position:absolute;margin-left:893.95pt;margin-top:644.65pt;width:204.2pt;height:92.25pt;z-index:251673600;mso-width-relative:margin;mso-height-relative:margin" coordsize="22106,7058" o:gfxdata="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">
-                <v:rect id="Rectangle 9" o:spid="_x0000_s1087" style="position:absolute;width:22106;height:7033;visibility:visible;mso-wrap-style:square;v-text-anchor:middle" o:gfxdata="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" filled="f" strokecolor="black [3213]" strokeweight="1pt">
+              <v:group w14:anchorId="5DF63F15" id="_x0000_s1090" style="position:absolute;margin-left:893.95pt;margin-top:644.65pt;width:204.2pt;height:92.25pt;z-index:251673600;mso-width-relative:margin;mso-height-relative:margin" coordsize="22106,7058" o:gfxdata="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">
+                <v:rect id="Rectangle 9" o:spid="_x0000_s1091" style="position:absolute;width:22106;height:7033;visibility:visible;mso-wrap-style:square;v-text-anchor:middle" o:gfxdata="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" filled="f" strokecolor="black [3213]" strokeweight="1pt">
                   <v:shadow on="t" color="black" opacity="26214f" origin="-.5,-.5" offset=".74836mm,.74836mm"/>
                 </v:rect>
-                <v:shape id="_x0000_s1088" type="#_x0000_t202" style="position:absolute;width:22106;height:7058;visibility:visible;mso-wrap-style:square;v-text-anchor:top" o:gfxdata="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" filled="f" stroked="f">
+                <v:shape id="_x0000_s1092" type="#_x0000_t202" style="position:absolute;width:22106;height:7058;visibility:visible;mso-wrap-style:square;v-text-anchor:top" o:gfxdata="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" filled="f" stroked="f">
                   <v:textbox>
                     <w:txbxContent>
                       <w:p>
@@ -6137,7 +6663,7 @@
         <mc:AlternateContent>
           <mc:Choice Requires="wps">
             <w:drawing>
-              <wp:anchor distT="0" distB="0" distL="114300" distR="114300" simplePos="0" relativeHeight="251661312" behindDoc="0" locked="0" layoutInCell="1" allowOverlap="1" wp14:anchorId="4DBA2635" wp14:editId="22503877">
+              <wp:anchor distT="0" distB="0" distL="114300" distR="114300" simplePos="0" relativeHeight="251661312" behindDoc="0" locked="0" layoutInCell="1" allowOverlap="1" wp14:anchorId="4DBA2635" wp14:editId="5CFFA687">
                 <wp:simplePos x="0" y="0"/>
                 <wp:positionH relativeFrom="column">
                   <wp:posOffset>4021455</wp:posOffset>
@@ -6197,81 +6723,7 @@
           </mc:Choice>
           <mc:Fallback>
             <w:pict>
-              <v:line w14:anchorId="02757B72" id="Straight Connector 232" o:spid="_x0000_s1026" style="position:absolute;rotation:-90;z-index:251661312;visibility:visible;mso-wrap-style:square;mso-width-percent:0;mso-height-percent:0;mso-wrap-distance-left:9pt;mso-wrap-distance-top:0;mso-wrap-distance-right:9pt;mso-wrap-distance-bottom:0;mso-position-horizontal:absolute;mso-position-horizontal-relative:text;mso-position-vertical:absolute;mso-position-vertical-relative:text;mso-width-percent:0;mso-height-percent:0;mso-width-relative:margin;mso-height-relative:margin" from="316.65pt,212.35pt" to="316.65pt,344.85pt" o:gfxdata="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" strokecolor="black [3213]" strokeweight="2.25pt">
-                <v:stroke joinstyle="miter"/>
-              </v:line>
-            </w:pict>
-          </mc:Fallback>
-        </mc:AlternateContent>
-      </w:r>
-      <w:r>
-        <w:rPr>
-          <w:noProof/>
-        </w:rPr>
-        <mc:AlternateContent>
-          <mc:Choice Requires="wps">
-            <w:drawing>
-              <wp:anchor distT="0" distB="0" distL="114300" distR="114300" simplePos="0" relativeHeight="251635712" behindDoc="0" locked="0" layoutInCell="1" allowOverlap="1" wp14:anchorId="605D2ABA" wp14:editId="510555F8">
-                <wp:simplePos x="0" y="0"/>
-                <wp:positionH relativeFrom="column">
-                  <wp:posOffset>10469245</wp:posOffset>
-                </wp:positionH>
-                <wp:positionV relativeFrom="paragraph">
-                  <wp:posOffset>3033395</wp:posOffset>
-                </wp:positionV>
-                <wp:extent cx="0" cy="1990725"/>
-                <wp:effectExtent l="19050" t="0" r="19050" b="28575"/>
-                <wp:wrapNone/>
-                <wp:docPr id="237" name="Straight Connector 232"/>
-                <wp:cNvGraphicFramePr/>
-                <a:graphic xmlns:a="http://schemas.openxmlformats.org/drawingml/2006/main">
-                  <a:graphicData uri="http://schemas.microsoft.com/office/word/2010/wordprocessingShape">
-                    <wps:wsp>
-                      <wps:cNvCnPr/>
-                      <wps:spPr>
-                        <a:xfrm>
-                          <a:off x="0" y="0"/>
-                          <a:ext cx="0" cy="1990725"/>
-                        </a:xfrm>
-                        <a:prstGeom prst="line">
-                          <a:avLst/>
-                        </a:prstGeom>
-                        <a:ln w="28575">
-                          <a:solidFill>
-                            <a:schemeClr val="tx1"/>
-                          </a:solidFill>
-                        </a:ln>
-                      </wps:spPr>
-                      <wps:style>
-                        <a:lnRef idx="1">
-                          <a:schemeClr val="accent1"/>
-                        </a:lnRef>
-                        <a:fillRef idx="0">
-                          <a:schemeClr val="accent1"/>
-                        </a:fillRef>
-                        <a:effectRef idx="0">
-                          <a:schemeClr val="accent1"/>
-                        </a:effectRef>
-                        <a:fontRef idx="minor">
-                          <a:schemeClr val="tx1"/>
-                        </a:fontRef>
-                      </wps:style>
-                      <wps:bodyPr/>
-                    </wps:wsp>
-                  </a:graphicData>
-                </a:graphic>
-                <wp14:sizeRelH relativeFrom="margin">
-                  <wp14:pctWidth>0</wp14:pctWidth>
-                </wp14:sizeRelH>
-                <wp14:sizeRelV relativeFrom="margin">
-                  <wp14:pctHeight>0</wp14:pctHeight>
-                </wp14:sizeRelV>
-              </wp:anchor>
-            </w:drawing>
-          </mc:Choice>
-          <mc:Fallback>
-            <w:pict>
-              <v:line w14:anchorId="22BB0619" id="Straight Connector 232" o:spid="_x0000_s1026" style="position:absolute;z-index:251635712;visibility:visible;mso-wrap-style:square;mso-width-percent:0;mso-height-percent:0;mso-wrap-distance-left:9pt;mso-wrap-distance-top:0;mso-wrap-distance-right:9pt;mso-wrap-distance-bottom:0;mso-position-horizontal:absolute;mso-position-horizontal-relative:text;mso-position-vertical:absolute;mso-position-vertical-relative:text;mso-width-percent:0;mso-height-percent:0;mso-width-relative:margin;mso-height-relative:margin" from="824.35pt,238.85pt" to="824.35pt,395.6pt" o:gfxdata="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" strokecolor="black [3213]" strokeweight="2.25pt">
+              <v:line w14:anchorId="16E96593" id="Straight Connector 232" o:spid="_x0000_s1026" style="position:absolute;rotation:-90;z-index:251661312;visibility:visible;mso-wrap-style:square;mso-width-percent:0;mso-height-percent:0;mso-wrap-distance-left:9pt;mso-wrap-distance-top:0;mso-wrap-distance-right:9pt;mso-wrap-distance-bottom:0;mso-position-horizontal:absolute;mso-position-horizontal-relative:text;mso-position-vertical:absolute;mso-position-vertical-relative:text;mso-width-percent:0;mso-height-percent:0;mso-width-relative:margin;mso-height-relative:margin" from="316.65pt,212.35pt" to="316.65pt,344.85pt" o:gfxdata="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" strokecolor="black [3213]" strokeweight="2.25pt">
                 <v:stroke joinstyle="miter"/>
               </v:line>
             </w:pict>
@@ -6496,11 +6948,11 @@
           </mc:Choice>
           <mc:Fallback>
             <w:pict>
-              <v:group w14:anchorId="46EFE3F6" id="_x0000_s1089" style="position:absolute;margin-left:190.3pt;margin-top:349.85pt;width:120.3pt;height:55.5pt;z-index:251657216;mso-width-relative:margin;mso-height-relative:margin" coordsize="22106,7058" o:gfxdata="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">
-                <v:rect id="Rectangle 9" o:spid="_x0000_s1090" style="position:absolute;width:22106;height:7033;visibility:visible;mso-wrap-style:square;v-text-anchor:middle" o:gfxdata="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" filled="f" strokecolor="black [3213]" strokeweight="1pt">
+              <v:group w14:anchorId="46EFE3F6" id="_x0000_s1093" style="position:absolute;margin-left:190.3pt;margin-top:349.85pt;width:120.3pt;height:55.5pt;z-index:251657216;mso-width-relative:margin;mso-height-relative:margin" coordsize="22106,7058" o:gfxdata="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">
+                <v:rect id="Rectangle 9" o:spid="_x0000_s1094" style="position:absolute;width:22106;height:7033;visibility:visible;mso-wrap-style:square;v-text-anchor:middle" o:gfxdata="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" filled="f" strokecolor="black [3213]" strokeweight="1pt">
                   <v:shadow on="t" color="black" opacity="26214f" origin="-.5,-.5" offset=".74836mm,.74836mm"/>
                 </v:rect>
-                <v:shape id="_x0000_s1091" type="#_x0000_t202" style="position:absolute;left:200;top:423;width:21603;height:5510;visibility:visible;mso-wrap-style:square;v-text-anchor:top" o:gfxdata="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" filled="f" stroked="f">
+                <v:shape id="_x0000_s1095" type="#_x0000_t202" style="position:absolute;left:200;top:423;width:21603;height:5510;visibility:visible;mso-wrap-style:square;v-text-anchor:top" o:gfxdata="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" filled="f" stroked="f">
                   <v:textbox>
                     <w:txbxContent>
                       <w:p>
@@ -6531,7 +6983,7 @@
                     </w:txbxContent>
                   </v:textbox>
                 </v:shape>
-                <v:shape id="_x0000_s1092" type="#_x0000_t202" style="position:absolute;left:200;top:4149;width:21603;height:2909;visibility:visible;mso-wrap-style:square;v-text-anchor:top" o:gfxdata="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" filled="f" stroked="f">
+                <v:shape id="_x0000_s1096" type="#_x0000_t202" style="position:absolute;left:200;top:4149;width:21603;height:2909;visibility:visible;mso-wrap-style:square;v-text-anchor:top" o:gfxdata="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" filled="f" stroked="f">
                   <v:textbox>
                     <w:txbxContent>
                       <w:p>
@@ -6903,11 +7355,11 @@
           </mc:Choice>
           <mc:Fallback>
             <w:pict>
-              <v:group w14:anchorId="436FBBC4" id="_x0000_s1093" style="position:absolute;margin-left:203.25pt;margin-top:210.5pt;width:227.8pt;height:61.5pt;z-index:251653120;mso-width-relative:margin;mso-height-relative:margin" coordsize="22106,7033" o:gfxdata="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">
-                <v:rect id="Rectangle 9" o:spid="_x0000_s1094" style="position:absolute;width:22106;height:7033;visibility:visible;mso-wrap-style:square;v-text-anchor:middle" o:gfxdata="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" filled="f" strokecolor="black [3213]" strokeweight="1pt">
+              <v:group w14:anchorId="436FBBC4" id="_x0000_s1097" style="position:absolute;margin-left:203.25pt;margin-top:210.5pt;width:227.8pt;height:61.5pt;z-index:251653120;mso-width-relative:margin;mso-height-relative:margin" coordsize="22106,7033" o:gfxdata="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">
+                <v:rect id="Rectangle 9" o:spid="_x0000_s1098" style="position:absolute;width:22106;height:7033;visibility:visible;mso-wrap-style:square;v-text-anchor:middle" o:gfxdata="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" filled="f" strokecolor="black [3213]" strokeweight="1pt">
                   <v:shadow on="t" color="black" opacity="26214f" origin="-.5,-.5" offset=".74836mm,.74836mm"/>
                 </v:rect>
-                <v:shape id="_x0000_s1095" type="#_x0000_t202" style="position:absolute;left:200;top:343;width:21603;height:5078;visibility:visible;mso-wrap-style:square;v-text-anchor:top" o:gfxdata="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" filled="f" stroked="f">
+                <v:shape id="_x0000_s1099" type="#_x0000_t202" style="position:absolute;left:200;top:343;width:21603;height:5078;visibility:visible;mso-wrap-style:square;v-text-anchor:top" o:gfxdata="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" filled="f" stroked="f">
                   <v:textbox>
                     <w:txbxContent>
                       <w:p>
@@ -6960,7 +7412,7 @@
                     </w:txbxContent>
                   </v:textbox>
                 </v:shape>
-                <v:shape id="_x0000_s1096" type="#_x0000_t202" style="position:absolute;left:200;top:3985;width:21603;height:2908;visibility:visible;mso-wrap-style:square;v-text-anchor:top" o:gfxdata="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" filled="f" stroked="f">
+                <v:shape id="_x0000_s1100" type="#_x0000_t202" style="position:absolute;left:200;top:3985;width:21603;height:2908;visibility:visible;mso-wrap-style:square;v-text-anchor:top" o:gfxdata="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" filled="f" stroked="f">
                   <v:textbox>
                     <w:txbxContent>
                       <w:p>
@@ -7265,11 +7717,11 @@
           </mc:Choice>
           <mc:Fallback>
             <w:pict>
-              <v:group w14:anchorId="01FC15AE" id="_x0000_s1097" style="position:absolute;margin-left:321pt;margin-top:284.7pt;width:122.05pt;height:55.5pt;z-index:251663360;mso-width-relative:margin;mso-height-relative:margin" coordsize="22106,7058" o:gfxdata="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">
-                <v:rect id="Rectangle 9" o:spid="_x0000_s1098" style="position:absolute;width:22106;height:7033;visibility:visible;mso-wrap-style:square;v-text-anchor:middle" o:gfxdata="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" filled="f" strokecolor="black [3213]" strokeweight="1pt">
+              <v:group w14:anchorId="01FC15AE" id="_x0000_s1101" style="position:absolute;margin-left:321pt;margin-top:284.7pt;width:122.05pt;height:55.5pt;z-index:251663360;mso-width-relative:margin;mso-height-relative:margin" coordsize="22106,7058" o:gfxdata="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">
+                <v:rect id="Rectangle 9" o:spid="_x0000_s1102" style="position:absolute;width:22106;height:7033;visibility:visible;mso-wrap-style:square;v-text-anchor:middle" o:gfxdata="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" filled="f" strokecolor="black [3213]" strokeweight="1pt">
                   <v:shadow on="t" color="black" opacity="26214f" origin="-.5,-.5" offset=".74836mm,.74836mm"/>
                 </v:rect>
-                <v:shape id="_x0000_s1099" type="#_x0000_t202" style="position:absolute;left:200;top:423;width:21603;height:5510;visibility:visible;mso-wrap-style:square;v-text-anchor:top" o:gfxdata="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" filled="f" stroked="f">
+                <v:shape id="_x0000_s1103" type="#_x0000_t202" style="position:absolute;left:200;top:423;width:21603;height:5510;visibility:visible;mso-wrap-style:square;v-text-anchor:top" o:gfxdata="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" filled="f" stroked="f">
                   <v:textbox>
                     <w:txbxContent>
                       <w:p>
@@ -7311,7 +7763,7 @@
                     </w:txbxContent>
                   </v:textbox>
                 </v:shape>
-                <v:shape id="_x0000_s1100" type="#_x0000_t202" style="position:absolute;top:4149;width:22106;height:2909;visibility:visible;mso-wrap-style:square;v-text-anchor:top" o:gfxdata="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" filled="f" stroked="f">
+                <v:shape id="_x0000_s1104" type="#_x0000_t202" style="position:absolute;top:4149;width:22106;height:2909;visibility:visible;mso-wrap-style:square;v-text-anchor:top" o:gfxdata="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" filled="f" stroked="f">
                   <v:textbox>
                     <w:txbxContent>
                       <w:p>
@@ -7598,11 +8050,11 @@
           </mc:Choice>
           <mc:Fallback>
             <w:pict>
-              <v:group w14:anchorId="55E4EBAD" id="_x0000_s1101" style="position:absolute;margin-left:190.35pt;margin-top:284.9pt;width:122.05pt;height:55.5pt;z-index:251662336;mso-width-relative:margin;mso-height-relative:margin" coordsize="22106,7058" o:gfxdata="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">
-                <v:rect id="Rectangle 9" o:spid="_x0000_s1102" style="position:absolute;width:22106;height:7033;visibility:visible;mso-wrap-style:square;v-text-anchor:middle" o:gfxdata="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" filled="f" strokecolor="black [3213]" strokeweight="1pt">
+              <v:group w14:anchorId="55E4EBAD" id="_x0000_s1105" style="position:absolute;margin-left:190.35pt;margin-top:284.9pt;width:122.05pt;height:55.5pt;z-index:251662336;mso-width-relative:margin;mso-height-relative:margin" coordsize="22106,7058" o:gfxdata="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">
+                <v:rect id="Rectangle 9" o:spid="_x0000_s1106" style="position:absolute;width:22106;height:7033;visibility:visible;mso-wrap-style:square;v-text-anchor:middle" o:gfxdata="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" filled="f" strokecolor="black [3213]" strokeweight="1pt">
                   <v:shadow on="t" color="black" opacity="26214f" origin="-.5,-.5" offset=".74836mm,.74836mm"/>
                 </v:rect>
-                <v:shape id="_x0000_s1103" type="#_x0000_t202" style="position:absolute;left:200;top:423;width:21603;height:5510;visibility:visible;mso-wrap-style:square;v-text-anchor:top" o:gfxdata="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" filled="f" stroked="f">
+                <v:shape id="_x0000_s1107" type="#_x0000_t202" style="position:absolute;left:200;top:423;width:21603;height:5510;visibility:visible;mso-wrap-style:square;v-text-anchor:top" o:gfxdata="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" filled="f" stroked="f">
                   <v:textbox>
                     <w:txbxContent>
                       <w:p>
@@ -7633,7 +8085,7 @@
                     </w:txbxContent>
                   </v:textbox>
                 </v:shape>
-                <v:shape id="_x0000_s1104" type="#_x0000_t202" style="position:absolute;left:200;top:4149;width:21603;height:2909;visibility:visible;mso-wrap-style:square;v-text-anchor:top" o:gfxdata="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" filled="f" stroked="f">
+                <v:shape id="_x0000_s1108" type="#_x0000_t202" style="position:absolute;left:200;top:4149;width:21603;height:2909;visibility:visible;mso-wrap-style:square;v-text-anchor:top" o:gfxdata="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" filled="f" stroked="f">
                   <v:textbox>
                     <w:txbxContent>
                       <w:p>
@@ -7913,11 +8365,11 @@
           </mc:Choice>
           <mc:Fallback>
             <w:pict>
-              <v:group w14:anchorId="3D186E59" id="_x0000_s1105" style="position:absolute;margin-left:710.25pt;margin-top:210pt;width:227.8pt;height:61.5pt;z-index:251655168;mso-width-relative:margin;mso-height-relative:margin" coordsize="22106,7033" o:gfxdata="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">
-                <v:rect id="Rectangle 9" o:spid="_x0000_s1106" style="position:absolute;width:22106;height:7033;visibility:visible;mso-wrap-style:square;v-text-anchor:middle" o:gfxdata="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" filled="f" strokecolor="black [3213]" strokeweight="1pt">
+              <v:group w14:anchorId="3D186E59" id="_x0000_s1109" style="position:absolute;margin-left:710.25pt;margin-top:210pt;width:227.8pt;height:61.5pt;z-index:251655168;mso-width-relative:margin;mso-height-relative:margin" coordsize="22106,7033" o:gfxdata="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">
+                <v:rect id="Rectangle 9" o:spid="_x0000_s1110" style="position:absolute;width:22106;height:7033;visibility:visible;mso-wrap-style:square;v-text-anchor:middle" o:gfxdata="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" filled="f" strokecolor="black [3213]" strokeweight="1pt">
                   <v:shadow on="t" color="black" opacity="26214f" origin="-.5,-.5" offset=".74836mm,.74836mm"/>
                 </v:rect>
-                <v:shape id="_x0000_s1107" type="#_x0000_t202" style="position:absolute;left:200;top:1330;width:21603;height:2843;visibility:visible;mso-wrap-style:square;v-text-anchor:top" o:gfxdata="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" filled="f" stroked="f">
+                <v:shape id="_x0000_s1111" type="#_x0000_t202" style="position:absolute;left:200;top:1330;width:21603;height:2843;visibility:visible;mso-wrap-style:square;v-text-anchor:top" o:gfxdata="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" filled="f" stroked="f">
                   <v:textbox>
                     <w:txbxContent>
                       <w:p>
@@ -7957,7 +8409,7 @@
                     </w:txbxContent>
                   </v:textbox>
                 </v:shape>
-                <v:shape id="_x0000_s1108" type="#_x0000_t202" style="position:absolute;left:200;top:3309;width:21603;height:2908;visibility:visible;mso-wrap-style:square;v-text-anchor:top" o:gfxdata="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" filled="f" stroked="f">
+                <v:shape id="_x0000_s1112" type="#_x0000_t202" style="position:absolute;left:200;top:3309;width:21603;height:2908;visibility:visible;mso-wrap-style:square;v-text-anchor:top" o:gfxdata="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" filled="f" stroked="f">
                   <v:textbox>
                     <w:txbxContent>
                       <w:p>
@@ -8228,11 +8680,11 @@
           </mc:Choice>
           <mc:Fallback>
             <w:pict>
-              <v:group w14:anchorId="1AE4D35E" id="_x0000_s1109" style="position:absolute;margin-left:583.4pt;margin-top:284.45pt;width:122.05pt;height:55.5pt;z-index:251659264;mso-width-relative:margin;mso-height-relative:margin" coordsize="22106,7058" o:gfxdata="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">
-                <v:rect id="Rectangle 9" o:spid="_x0000_s1110" style="position:absolute;width:22106;height:7033;visibility:visible;mso-wrap-style:square;v-text-anchor:middle" o:gfxdata="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" filled="f" strokecolor="black [3213]" strokeweight="1pt">
+              <v:group w14:anchorId="1AE4D35E" id="_x0000_s1113" style="position:absolute;margin-left:583.4pt;margin-top:284.45pt;width:122.05pt;height:55.5pt;z-index:251659264;mso-width-relative:margin;mso-height-relative:margin" coordsize="22106,7058" o:gfxdata="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">
+                <v:rect id="Rectangle 9" o:spid="_x0000_s1114" style="position:absolute;width:22106;height:7033;visibility:visible;mso-wrap-style:square;v-text-anchor:middle" o:gfxdata="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" filled="f" strokecolor="black [3213]" strokeweight="1pt">
                   <v:shadow on="t" color="black" opacity="26214f" origin="-.5,-.5" offset=".74836mm,.74836mm"/>
                 </v:rect>
-                <v:shape id="_x0000_s1111" type="#_x0000_t202" style="position:absolute;left:200;top:423;width:21603;height:5510;visibility:visible;mso-wrap-style:square;v-text-anchor:top" o:gfxdata="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" filled="f" stroked="f">
+                <v:shape id="_x0000_s1115" type="#_x0000_t202" style="position:absolute;left:200;top:423;width:21603;height:5510;visibility:visible;mso-wrap-style:square;v-text-anchor:top" o:gfxdata="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" filled="f" stroked="f">
                   <v:textbox>
                     <w:txbxContent>
                       <w:p>
@@ -8263,7 +8715,7 @@
                     </w:txbxContent>
                   </v:textbox>
                 </v:shape>
-                <v:shape id="_x0000_s1112" type="#_x0000_t202" style="position:absolute;top:4149;width:22106;height:2909;visibility:visible;mso-wrap-style:square;v-text-anchor:top" o:gfxdata="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" filled="f" stroked="f">
+                <v:shape id="_x0000_s1116" type="#_x0000_t202" style="position:absolute;top:4149;width:22106;height:2909;visibility:visible;mso-wrap-style:square;v-text-anchor:top" o:gfxdata="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" filled="f" stroked="f">
                   <v:textbox>
                     <w:txbxContent>
                       <w:p>
@@ -8776,11 +9228,11 @@
           </mc:Choice>
           <mc:Fallback>
             <w:pict>
-              <v:group w14:anchorId="10BAAAE3" id="_x0000_s1113" style="position:absolute;margin-left:452.75pt;margin-top:284.65pt;width:122.05pt;height:55.5pt;z-index:251658240;mso-width-relative:margin;mso-height-relative:margin" coordsize="22106,7058" o:gfxdata="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">
-                <v:rect id="Rectangle 9" o:spid="_x0000_s1114" style="position:absolute;width:22106;height:7033;visibility:visible;mso-wrap-style:square;v-text-anchor:middle" o:gfxdata="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" filled="f" strokecolor="black [3213]" strokeweight="1pt">
+              <v:group w14:anchorId="10BAAAE3" id="_x0000_s1117" style="position:absolute;margin-left:452.75pt;margin-top:284.65pt;width:122.05pt;height:55.5pt;z-index:251658240;mso-width-relative:margin;mso-height-relative:margin" coordsize="22106,7058" o:gfxdata="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">
+                <v:rect id="Rectangle 9" o:spid="_x0000_s1118" style="position:absolute;width:22106;height:7033;visibility:visible;mso-wrap-style:square;v-text-anchor:middle" o:gfxdata="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" filled="f" strokecolor="black [3213]" strokeweight="1pt">
                   <v:shadow on="t" color="black" opacity="26214f" origin="-.5,-.5" offset=".74836mm,.74836mm"/>
                 </v:rect>
-                <v:shape id="_x0000_s1115" type="#_x0000_t202" style="position:absolute;left:200;top:423;width:21603;height:5510;visibility:visible;mso-wrap-style:square;v-text-anchor:top" o:gfxdata="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" filled="f" stroked="f">
+                <v:shape id="_x0000_s1119" type="#_x0000_t202" style="position:absolute;left:200;top:423;width:21603;height:5510;visibility:visible;mso-wrap-style:square;v-text-anchor:top" o:gfxdata="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" filled="f" stroked="f">
                   <v:textbox>
                     <w:txbxContent>
                       <w:p>
@@ -8811,7 +9263,7 @@
                     </w:txbxContent>
                   </v:textbox>
                 </v:shape>
-                <v:shape id="_x0000_s1116" type="#_x0000_t202" style="position:absolute;left:200;top:4149;width:21603;height:2909;visibility:visible;mso-wrap-style:square;v-text-anchor:top" o:gfxdata="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" filled="f" stroked="f">
+                <v:shape id="_x0000_s1120" type="#_x0000_t202" style="position:absolute;left:200;top:4149;width:21603;height:2909;visibility:visible;mso-wrap-style:square;v-text-anchor:top" o:gfxdata="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" filled="f" stroked="f">
                   <v:textbox>
                     <w:txbxContent>
                       <w:p>
@@ -9139,11 +9591,11 @@
           </mc:Choice>
           <mc:Fallback>
             <w:pict>
-              <v:group w14:anchorId="4ECE05CB" id="_x0000_s1117" style="position:absolute;margin-left:465.15pt;margin-top:210.15pt;width:227.8pt;height:61.5pt;z-index:251652096;mso-width-relative:margin;mso-height-relative:margin" coordsize="22106,7033" o:gfxdata="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">
-                <v:rect id="Rectangle 9" o:spid="_x0000_s1118" style="position:absolute;width:22106;height:7033;visibility:visible;mso-wrap-style:square;v-text-anchor:middle" o:gfxdata="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" filled="f" strokecolor="black [3213]" strokeweight="1pt">
+              <v:group w14:anchorId="4ECE05CB" id="_x0000_s1121" style="position:absolute;margin-left:465.15pt;margin-top:210.15pt;width:227.8pt;height:61.5pt;z-index:251652096;mso-width-relative:margin;mso-height-relative:margin" coordsize="22106,7033" o:gfxdata="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">
+                <v:rect id="Rectangle 9" o:spid="_x0000_s1122" style="position:absolute;width:22106;height:7033;visibility:visible;mso-wrap-style:square;v-text-anchor:middle" o:gfxdata="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" filled="f" strokecolor="black [3213]" strokeweight="1pt">
                   <v:shadow on="t" color="black" opacity="26214f" origin="-.5,-.5" offset=".74836mm,.74836mm"/>
                 </v:rect>
-                <v:shape id="_x0000_s1119" type="#_x0000_t202" style="position:absolute;left:200;top:343;width:21603;height:5078;visibility:visible;mso-wrap-style:square;v-text-anchor:top" o:gfxdata="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" filled="f" stroked="f">
+                <v:shape id="_x0000_s1123" type="#_x0000_t202" style="position:absolute;left:200;top:343;width:21603;height:5078;visibility:visible;mso-wrap-style:square;v-text-anchor:top" o:gfxdata="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" filled="f" stroked="f">
                   <v:textbox>
                     <w:txbxContent>
                       <w:p>
@@ -9173,7 +9625,7 @@
                     </w:txbxContent>
                   </v:textbox>
                 </v:shape>
-                <v:shape id="_x0000_s1120" type="#_x0000_t202" style="position:absolute;left:200;top:3985;width:21603;height:2908;visibility:visible;mso-wrap-style:square;v-text-anchor:top" o:gfxdata="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" filled="f" stroked="f">
+                <v:shape id="_x0000_s1124" type="#_x0000_t202" style="position:absolute;left:200;top:3985;width:21603;height:2908;visibility:visible;mso-wrap-style:square;v-text-anchor:top" o:gfxdata="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" filled="f" stroked="f">
                   <v:textbox>
                     <w:txbxContent>
                       <w:p>
@@ -9603,7 +10055,7 @@
           </mc:Choice>
           <mc:Fallback>
             <w:pict>
-              <v:shape w14:anchorId="70C35982" id="Text Box 2" o:spid="_x0000_s1121" type="#_x0000_t202" style="position:absolute;margin-left:227.25pt;margin-top:-45.75pt;width:548.15pt;height:53.3pt;z-index:251649024;visibility:visible;mso-wrap-style:square;mso-width-percent:0;mso-height-percent:0;mso-wrap-distance-left:9pt;mso-wrap-distance-top:0;mso-wrap-distance-right:9pt;mso-wrap-distance-bottom:0;mso-position-horizontal:absolute;mso-position-horizontal-relative:text;mso-position-vertical:absolute;mso-position-vertical-relative:text;mso-width-percent:0;mso-height-percent:0;mso-width-relative:margin;mso-height-relative:margin;v-text-anchor:top" o:gfxdata="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" filled="f" stroked="f">
+              <v:shape w14:anchorId="70C35982" id="Text Box 2" o:spid="_x0000_s1125" type="#_x0000_t202" style="position:absolute;margin-left:227.25pt;margin-top:-45.75pt;width:548.15pt;height:53.3pt;z-index:251649024;visibility:visible;mso-wrap-style:square;mso-width-percent:0;mso-height-percent:0;mso-wrap-distance-left:9pt;mso-wrap-distance-top:0;mso-wrap-distance-right:9pt;mso-wrap-distance-bottom:0;mso-position-horizontal:absolute;mso-position-horizontal-relative:text;mso-position-vertical:absolute;mso-position-vertical-relative:text;mso-width-percent:0;mso-height-percent:0;mso-width-relative:margin;mso-height-relative:margin;v-text-anchor:top" o:gfxdata="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" filled="f" stroked="f">
                 <v:textbox>
                   <w:txbxContent>
                     <w:p>
@@ -10350,7 +10802,7 @@
   <w:style w:type="paragraph" w:default="1" w:styleId="a">
     <w:name w:val="Normal"/>
     <w:qFormat/>
-    <w:rsid w:val="002B4B9A"/>
+    <w:rsid w:val="003F0621"/>
   </w:style>
   <w:style w:type="character" w:default="1" w:styleId="a0">
     <w:name w:val="Default Paragraph Font"/>

</xml_diff>

<commit_message>
Non-Sworn-Employment for LVMPD, ranks added
</commit_message>
<xml_diff>
--- a/etc/lvmpd-org-chart.docx
+++ b/etc/lvmpd-org-chart.docx
@@ -3,6 +3,1067 @@
 <w:document xmlns:wpc="http://schemas.microsoft.com/office/word/2010/wordprocessingCanvas" xmlns:cx="http://schemas.microsoft.com/office/drawing/2014/chartex" xmlns:cx1="http://schemas.microsoft.com/office/drawing/2015/9/8/chartex" xmlns:cx2="http://schemas.microsoft.com/office/drawing/2015/10/21/chartex" xmlns:cx3="http://schemas.microsoft.com/office/drawing/2016/5/9/chartex" xmlns:cx4="http://schemas.microsoft.com/office/drawing/2016/5/10/chartex" xmlns:cx5="http://schemas.microsoft.com/office/drawing/2016/5/11/chartex" xmlns:cx6="http://schemas.microsoft.com/office/drawing/2016/5/12/chartex" xmlns:cx7="http://schemas.microsoft.com/office/drawing/2016/5/13/chartex" xmlns:cx8="http://schemas.microsoft.com/office/drawing/2016/5/14/chartex" xmlns:mc="http://schemas.openxmlformats.org/markup-compatibility/2006" xmlns:aink="http://schemas.microsoft.com/office/drawing/2016/ink" xmlns:am3d="http://schemas.microsoft.com/office/drawing/2017/model3d" xmlns:o="urn:schemas-microsoft-com:office:office" xmlns:r="http://schemas.openxmlformats.org/officeDocument/2006/relationships" xmlns:m="http://schemas.openxmlformats.org/officeDocument/2006/math" xmlns:v="urn:schemas-microsoft-com:vml" xmlns:wp14="http://schemas.microsoft.com/office/word/2010/wordprocessingDrawing" xmlns:wp="http://schemas.openxmlformats.org/drawingml/2006/wordprocessingDrawing" xmlns:w10="urn:schemas-microsoft-com:office:word" xmlns:w="http://schemas.openxmlformats.org/wordprocessingml/2006/main" xmlns:w14="http://schemas.microsoft.com/office/word/2010/wordml" xmlns:w15="http://schemas.microsoft.com/office/word/2012/wordml" xmlns:w16cex="http://schemas.microsoft.com/office/word/2018/wordml/cex" xmlns:w16cid="http://schemas.microsoft.com/office/word/2016/wordml/cid" xmlns:w16="http://schemas.microsoft.com/office/word/2018/wordml" xmlns:w16se="http://schemas.microsoft.com/office/word/2015/wordml/symex" xmlns:wpg="http://schemas.microsoft.com/office/word/2010/wordprocessingGroup" xmlns:wpi="http://schemas.microsoft.com/office/word/2010/wordprocessingInk" xmlns:wne="http://schemas.microsoft.com/office/word/2006/wordml" xmlns:wps="http://schemas.microsoft.com/office/word/2010/wordprocessingShape" mc:Ignorable="w14 w15 w16se w16cid w16 w16cex wp14">
   <w:body>
     <w:p>
+      <w:pPr>
+        <w:ind w:firstLine="1620"/>
+      </w:pPr>
+      <w:r>
+        <w:rPr>
+          <w:noProof/>
+        </w:rPr>
+        <w:drawing>
+          <wp:anchor distT="0" distB="0" distL="114300" distR="114300" simplePos="0" relativeHeight="251682816" behindDoc="0" locked="0" layoutInCell="1" allowOverlap="1" wp14:anchorId="2C751631" wp14:editId="53FB33BF">
+            <wp:simplePos x="0" y="0"/>
+            <wp:positionH relativeFrom="column">
+              <wp:posOffset>916124</wp:posOffset>
+            </wp:positionH>
+            <wp:positionV relativeFrom="paragraph">
+              <wp:posOffset>8007985</wp:posOffset>
+            </wp:positionV>
+            <wp:extent cx="220980" cy="220980"/>
+            <wp:effectExtent l="0" t="0" r="7620" b="7620"/>
+            <wp:wrapNone/>
+            <wp:docPr id="50" name="Рисунок 50" descr="insignia"/>
+            <wp:cNvGraphicFramePr>
+              <a:graphicFrameLocks xmlns:a="http://schemas.openxmlformats.org/drawingml/2006/main" noChangeAspect="1"/>
+            </wp:cNvGraphicFramePr>
+            <a:graphic xmlns:a="http://schemas.openxmlformats.org/drawingml/2006/main">
+              <a:graphicData uri="http://schemas.openxmlformats.org/drawingml/2006/picture">
+                <pic:pic xmlns:pic="http://schemas.openxmlformats.org/drawingml/2006/picture">
+                  <pic:nvPicPr>
+                    <pic:cNvPr id="0" name="Picture 1" descr="insignia"/>
+                    <pic:cNvPicPr>
+                      <a:picLocks noChangeAspect="1" noChangeArrowheads="1"/>
+                    </pic:cNvPicPr>
+                  </pic:nvPicPr>
+                  <pic:blipFill>
+                    <a:blip r:embed="rId5" cstate="print">
+                      <a:extLst>
+                        <a:ext uri="{28A0092B-C50C-407E-A947-70E740481C1C}">
+                          <a14:useLocalDpi xmlns:a14="http://schemas.microsoft.com/office/drawing/2010/main" val="0"/>
+                        </a:ext>
+                      </a:extLst>
+                    </a:blip>
+                    <a:srcRect/>
+                    <a:stretch>
+                      <a:fillRect/>
+                    </a:stretch>
+                  </pic:blipFill>
+                  <pic:spPr bwMode="auto">
+                    <a:xfrm>
+                      <a:off x="0" y="0"/>
+                      <a:ext cx="220980" cy="220980"/>
+                    </a:xfrm>
+                    <a:prstGeom prst="rect">
+                      <a:avLst/>
+                    </a:prstGeom>
+                    <a:noFill/>
+                    <a:ln>
+                      <a:noFill/>
+                    </a:ln>
+                  </pic:spPr>
+                </pic:pic>
+              </a:graphicData>
+            </a:graphic>
+            <wp14:sizeRelH relativeFrom="margin">
+              <wp14:pctWidth>0</wp14:pctWidth>
+            </wp14:sizeRelH>
+            <wp14:sizeRelV relativeFrom="margin">
+              <wp14:pctHeight>0</wp14:pctHeight>
+            </wp14:sizeRelV>
+          </wp:anchor>
+        </w:drawing>
+      </w:r>
+      <w:r>
+        <w:rPr>
+          <w:noProof/>
+        </w:rPr>
+        <w:drawing>
+          <wp:anchor distT="0" distB="0" distL="114300" distR="114300" simplePos="0" relativeHeight="251683840" behindDoc="0" locked="0" layoutInCell="1" allowOverlap="1" wp14:anchorId="27830B14" wp14:editId="1EE747C1">
+            <wp:simplePos x="0" y="0"/>
+            <wp:positionH relativeFrom="column">
+              <wp:posOffset>921385</wp:posOffset>
+            </wp:positionH>
+            <wp:positionV relativeFrom="paragraph">
+              <wp:posOffset>7559221</wp:posOffset>
+            </wp:positionV>
+            <wp:extent cx="212090" cy="212090"/>
+            <wp:effectExtent l="0" t="0" r="0" b="0"/>
+            <wp:wrapNone/>
+            <wp:docPr id="51" name="Рисунок 51" descr="insignia"/>
+            <wp:cNvGraphicFramePr>
+              <a:graphicFrameLocks xmlns:a="http://schemas.openxmlformats.org/drawingml/2006/main" noChangeAspect="1"/>
+            </wp:cNvGraphicFramePr>
+            <a:graphic xmlns:a="http://schemas.openxmlformats.org/drawingml/2006/main">
+              <a:graphicData uri="http://schemas.openxmlformats.org/drawingml/2006/picture">
+                <pic:pic xmlns:pic="http://schemas.openxmlformats.org/drawingml/2006/picture">
+                  <pic:nvPicPr>
+                    <pic:cNvPr id="0" name="Picture 3" descr="insignia"/>
+                    <pic:cNvPicPr>
+                      <a:picLocks noChangeAspect="1" noChangeArrowheads="1"/>
+                    </pic:cNvPicPr>
+                  </pic:nvPicPr>
+                  <pic:blipFill>
+                    <a:blip r:embed="rId6" cstate="print">
+                      <a:extLst>
+                        <a:ext uri="{28A0092B-C50C-407E-A947-70E740481C1C}">
+                          <a14:useLocalDpi xmlns:a14="http://schemas.microsoft.com/office/drawing/2010/main" val="0"/>
+                        </a:ext>
+                      </a:extLst>
+                    </a:blip>
+                    <a:srcRect/>
+                    <a:stretch>
+                      <a:fillRect/>
+                    </a:stretch>
+                  </pic:blipFill>
+                  <pic:spPr bwMode="auto">
+                    <a:xfrm>
+                      <a:off x="0" y="0"/>
+                      <a:ext cx="212090" cy="212090"/>
+                    </a:xfrm>
+                    <a:prstGeom prst="rect">
+                      <a:avLst/>
+                    </a:prstGeom>
+                    <a:noFill/>
+                    <a:ln>
+                      <a:noFill/>
+                    </a:ln>
+                  </pic:spPr>
+                </pic:pic>
+              </a:graphicData>
+            </a:graphic>
+            <wp14:sizeRelH relativeFrom="margin">
+              <wp14:pctWidth>0</wp14:pctWidth>
+            </wp14:sizeRelH>
+            <wp14:sizeRelV relativeFrom="margin">
+              <wp14:pctHeight>0</wp14:pctHeight>
+            </wp14:sizeRelV>
+          </wp:anchor>
+        </w:drawing>
+      </w:r>
+      <w:r>
+        <w:rPr>
+          <w:noProof/>
+        </w:rPr>
+        <w:drawing>
+          <wp:anchor distT="0" distB="0" distL="114300" distR="114300" simplePos="0" relativeHeight="251684864" behindDoc="0" locked="0" layoutInCell="1" allowOverlap="1" wp14:anchorId="6575066A" wp14:editId="6B80A915">
+            <wp:simplePos x="0" y="0"/>
+            <wp:positionH relativeFrom="column">
+              <wp:posOffset>904694</wp:posOffset>
+            </wp:positionH>
+            <wp:positionV relativeFrom="paragraph">
+              <wp:posOffset>7077075</wp:posOffset>
+            </wp:positionV>
+            <wp:extent cx="249555" cy="249555"/>
+            <wp:effectExtent l="0" t="0" r="0" b="0"/>
+            <wp:wrapNone/>
+            <wp:docPr id="52" name="Рисунок 52" descr="insignia"/>
+            <wp:cNvGraphicFramePr>
+              <a:graphicFrameLocks xmlns:a="http://schemas.openxmlformats.org/drawingml/2006/main" noChangeAspect="1"/>
+            </wp:cNvGraphicFramePr>
+            <a:graphic xmlns:a="http://schemas.openxmlformats.org/drawingml/2006/main">
+              <a:graphicData uri="http://schemas.openxmlformats.org/drawingml/2006/picture">
+                <pic:pic xmlns:pic="http://schemas.openxmlformats.org/drawingml/2006/picture">
+                  <pic:nvPicPr>
+                    <pic:cNvPr id="0" name="Picture 5" descr="insignia"/>
+                    <pic:cNvPicPr>
+                      <a:picLocks noChangeAspect="1" noChangeArrowheads="1"/>
+                    </pic:cNvPicPr>
+                  </pic:nvPicPr>
+                  <pic:blipFill>
+                    <a:blip r:embed="rId7" cstate="print">
+                      <a:extLst>
+                        <a:ext uri="{28A0092B-C50C-407E-A947-70E740481C1C}">
+                          <a14:useLocalDpi xmlns:a14="http://schemas.microsoft.com/office/drawing/2010/main" val="0"/>
+                        </a:ext>
+                      </a:extLst>
+                    </a:blip>
+                    <a:srcRect/>
+                    <a:stretch>
+                      <a:fillRect/>
+                    </a:stretch>
+                  </pic:blipFill>
+                  <pic:spPr bwMode="auto">
+                    <a:xfrm>
+                      <a:off x="0" y="0"/>
+                      <a:ext cx="249555" cy="249555"/>
+                    </a:xfrm>
+                    <a:prstGeom prst="rect">
+                      <a:avLst/>
+                    </a:prstGeom>
+                    <a:noFill/>
+                    <a:ln>
+                      <a:noFill/>
+                    </a:ln>
+                  </pic:spPr>
+                </pic:pic>
+              </a:graphicData>
+            </a:graphic>
+            <wp14:sizeRelH relativeFrom="margin">
+              <wp14:pctWidth>0</wp14:pctWidth>
+            </wp14:sizeRelH>
+            <wp14:sizeRelV relativeFrom="margin">
+              <wp14:pctHeight>0</wp14:pctHeight>
+            </wp14:sizeRelV>
+          </wp:anchor>
+        </w:drawing>
+      </w:r>
+      <w:r>
+        <w:rPr>
+          <w:noProof/>
+        </w:rPr>
+        <w:drawing>
+          <wp:anchor distT="0" distB="0" distL="114300" distR="114300" simplePos="0" relativeHeight="251685888" behindDoc="0" locked="0" layoutInCell="1" allowOverlap="1" wp14:anchorId="7ABE0F05" wp14:editId="3C3F8398">
+            <wp:simplePos x="0" y="0"/>
+            <wp:positionH relativeFrom="column">
+              <wp:posOffset>905329</wp:posOffset>
+            </wp:positionH>
+            <wp:positionV relativeFrom="paragraph">
+              <wp:posOffset>6623685</wp:posOffset>
+            </wp:positionV>
+            <wp:extent cx="249555" cy="249555"/>
+            <wp:effectExtent l="0" t="0" r="0" b="0"/>
+            <wp:wrapNone/>
+            <wp:docPr id="246" name="Рисунок 246" descr="insignia"/>
+            <wp:cNvGraphicFramePr>
+              <a:graphicFrameLocks xmlns:a="http://schemas.openxmlformats.org/drawingml/2006/main" noChangeAspect="1"/>
+            </wp:cNvGraphicFramePr>
+            <a:graphic xmlns:a="http://schemas.openxmlformats.org/drawingml/2006/main">
+              <a:graphicData uri="http://schemas.openxmlformats.org/drawingml/2006/picture">
+                <pic:pic xmlns:pic="http://schemas.openxmlformats.org/drawingml/2006/picture">
+                  <pic:nvPicPr>
+                    <pic:cNvPr id="0" name="Picture 7" descr="insignia"/>
+                    <pic:cNvPicPr>
+                      <a:picLocks noChangeAspect="1" noChangeArrowheads="1"/>
+                    </pic:cNvPicPr>
+                  </pic:nvPicPr>
+                  <pic:blipFill>
+                    <a:blip r:embed="rId8" cstate="print">
+                      <a:extLst>
+                        <a:ext uri="{28A0092B-C50C-407E-A947-70E740481C1C}">
+                          <a14:useLocalDpi xmlns:a14="http://schemas.microsoft.com/office/drawing/2010/main" val="0"/>
+                        </a:ext>
+                      </a:extLst>
+                    </a:blip>
+                    <a:srcRect/>
+                    <a:stretch>
+                      <a:fillRect/>
+                    </a:stretch>
+                  </pic:blipFill>
+                  <pic:spPr bwMode="auto">
+                    <a:xfrm>
+                      <a:off x="0" y="0"/>
+                      <a:ext cx="249555" cy="249555"/>
+                    </a:xfrm>
+                    <a:prstGeom prst="rect">
+                      <a:avLst/>
+                    </a:prstGeom>
+                    <a:noFill/>
+                    <a:ln>
+                      <a:noFill/>
+                    </a:ln>
+                  </pic:spPr>
+                </pic:pic>
+              </a:graphicData>
+            </a:graphic>
+            <wp14:sizeRelH relativeFrom="margin">
+              <wp14:pctWidth>0</wp14:pctWidth>
+            </wp14:sizeRelH>
+            <wp14:sizeRelV relativeFrom="margin">
+              <wp14:pctHeight>0</wp14:pctHeight>
+            </wp14:sizeRelV>
+          </wp:anchor>
+        </w:drawing>
+      </w:r>
+      <w:r>
+        <w:rPr>
+          <w:noProof/>
+        </w:rPr>
+        <w:drawing>
+          <wp:anchor distT="0" distB="0" distL="114300" distR="114300" simplePos="0" relativeHeight="251686912" behindDoc="0" locked="0" layoutInCell="1" allowOverlap="1" wp14:anchorId="227C2363" wp14:editId="3A856BF4">
+            <wp:simplePos x="0" y="0"/>
+            <wp:positionH relativeFrom="column">
+              <wp:posOffset>887730</wp:posOffset>
+            </wp:positionH>
+            <wp:positionV relativeFrom="paragraph">
+              <wp:posOffset>6036491</wp:posOffset>
+            </wp:positionV>
+            <wp:extent cx="523875" cy="523875"/>
+            <wp:effectExtent l="0" t="0" r="0" b="0"/>
+            <wp:wrapNone/>
+            <wp:docPr id="247" name="Рисунок 247" descr="insignia"/>
+            <wp:cNvGraphicFramePr>
+              <a:graphicFrameLocks xmlns:a="http://schemas.openxmlformats.org/drawingml/2006/main" noChangeAspect="1"/>
+            </wp:cNvGraphicFramePr>
+            <a:graphic xmlns:a="http://schemas.openxmlformats.org/drawingml/2006/main">
+              <a:graphicData uri="http://schemas.openxmlformats.org/drawingml/2006/picture">
+                <pic:pic xmlns:pic="http://schemas.openxmlformats.org/drawingml/2006/picture">
+                  <pic:nvPicPr>
+                    <pic:cNvPr id="0" name="Picture 9" descr="insignia"/>
+                    <pic:cNvPicPr>
+                      <a:picLocks noChangeAspect="1" noChangeArrowheads="1"/>
+                    </pic:cNvPicPr>
+                  </pic:nvPicPr>
+                  <pic:blipFill>
+                    <a:blip r:embed="rId9">
+                      <a:extLst>
+                        <a:ext uri="{28A0092B-C50C-407E-A947-70E740481C1C}">
+                          <a14:useLocalDpi xmlns:a14="http://schemas.microsoft.com/office/drawing/2010/main" val="0"/>
+                        </a:ext>
+                      </a:extLst>
+                    </a:blip>
+                    <a:srcRect/>
+                    <a:stretch>
+                      <a:fillRect/>
+                    </a:stretch>
+                  </pic:blipFill>
+                  <pic:spPr bwMode="auto">
+                    <a:xfrm>
+                      <a:off x="0" y="0"/>
+                      <a:ext cx="523875" cy="523875"/>
+                    </a:xfrm>
+                    <a:prstGeom prst="rect">
+                      <a:avLst/>
+                    </a:prstGeom>
+                    <a:noFill/>
+                    <a:ln>
+                      <a:noFill/>
+                    </a:ln>
+                  </pic:spPr>
+                </pic:pic>
+              </a:graphicData>
+            </a:graphic>
+            <wp14:sizeRelH relativeFrom="margin">
+              <wp14:pctWidth>0</wp14:pctWidth>
+            </wp14:sizeRelH>
+            <wp14:sizeRelV relativeFrom="margin">
+              <wp14:pctHeight>0</wp14:pctHeight>
+            </wp14:sizeRelV>
+          </wp:anchor>
+        </w:drawing>
+      </w:r>
+      <w:r>
+        <w:rPr>
+          <w:noProof/>
+        </w:rPr>
+        <w:drawing>
+          <wp:anchor distT="0" distB="0" distL="114300" distR="114300" simplePos="0" relativeHeight="251687936" behindDoc="0" locked="0" layoutInCell="1" allowOverlap="1" wp14:anchorId="65F18E57" wp14:editId="7024CD83">
+            <wp:simplePos x="0" y="0"/>
+            <wp:positionH relativeFrom="column">
+              <wp:posOffset>903151</wp:posOffset>
+            </wp:positionH>
+            <wp:positionV relativeFrom="paragraph">
+              <wp:posOffset>5719445</wp:posOffset>
+            </wp:positionV>
+            <wp:extent cx="748030" cy="224155"/>
+            <wp:effectExtent l="0" t="0" r="0" b="4445"/>
+            <wp:wrapNone/>
+            <wp:docPr id="252" name="Рисунок 252"/>
+            <wp:cNvGraphicFramePr>
+              <a:graphicFrameLocks xmlns:a="http://schemas.openxmlformats.org/drawingml/2006/main" noChangeAspect="1"/>
+            </wp:cNvGraphicFramePr>
+            <a:graphic xmlns:a="http://schemas.openxmlformats.org/drawingml/2006/main">
+              <a:graphicData uri="http://schemas.openxmlformats.org/drawingml/2006/picture">
+                <pic:pic xmlns:pic="http://schemas.openxmlformats.org/drawingml/2006/picture">
+                  <pic:nvPicPr>
+                    <pic:cNvPr id="0" name="Picture 15"/>
+                    <pic:cNvPicPr>
+                      <a:picLocks noChangeAspect="1" noChangeArrowheads="1"/>
+                    </pic:cNvPicPr>
+                  </pic:nvPicPr>
+                  <pic:blipFill>
+                    <a:blip r:embed="rId10">
+                      <a:extLst>
+                        <a:ext uri="{28A0092B-C50C-407E-A947-70E740481C1C}">
+                          <a14:useLocalDpi xmlns:a14="http://schemas.microsoft.com/office/drawing/2010/main" val="0"/>
+                        </a:ext>
+                      </a:extLst>
+                    </a:blip>
+                    <a:srcRect/>
+                    <a:stretch>
+                      <a:fillRect/>
+                    </a:stretch>
+                  </pic:blipFill>
+                  <pic:spPr bwMode="auto">
+                    <a:xfrm>
+                      <a:off x="0" y="0"/>
+                      <a:ext cx="748030" cy="224155"/>
+                    </a:xfrm>
+                    <a:prstGeom prst="rect">
+                      <a:avLst/>
+                    </a:prstGeom>
+                    <a:noFill/>
+                    <a:ln>
+                      <a:noFill/>
+                    </a:ln>
+                  </pic:spPr>
+                </pic:pic>
+              </a:graphicData>
+            </a:graphic>
+            <wp14:sizeRelH relativeFrom="margin">
+              <wp14:pctWidth>0</wp14:pctWidth>
+            </wp14:sizeRelH>
+            <wp14:sizeRelV relativeFrom="margin">
+              <wp14:pctHeight>0</wp14:pctHeight>
+            </wp14:sizeRelV>
+          </wp:anchor>
+        </w:drawing>
+      </w:r>
+      <w:r>
+        <w:rPr>
+          <w:noProof/>
+        </w:rPr>
+        <w:drawing>
+          <wp:anchor distT="0" distB="0" distL="114300" distR="114300" simplePos="0" relativeHeight="251688960" behindDoc="0" locked="0" layoutInCell="1" allowOverlap="1" wp14:anchorId="175B1F27" wp14:editId="1D5960B5">
+            <wp:simplePos x="0" y="0"/>
+            <wp:positionH relativeFrom="column">
+              <wp:posOffset>909501</wp:posOffset>
+            </wp:positionH>
+            <wp:positionV relativeFrom="paragraph">
+              <wp:posOffset>5264785</wp:posOffset>
+            </wp:positionV>
+            <wp:extent cx="983615" cy="222250"/>
+            <wp:effectExtent l="0" t="0" r="6985" b="6350"/>
+            <wp:wrapNone/>
+            <wp:docPr id="266" name="Рисунок 266"/>
+            <wp:cNvGraphicFramePr>
+              <a:graphicFrameLocks xmlns:a="http://schemas.openxmlformats.org/drawingml/2006/main" noChangeAspect="1"/>
+            </wp:cNvGraphicFramePr>
+            <a:graphic xmlns:a="http://schemas.openxmlformats.org/drawingml/2006/main">
+              <a:graphicData uri="http://schemas.openxmlformats.org/drawingml/2006/picture">
+                <pic:pic xmlns:pic="http://schemas.openxmlformats.org/drawingml/2006/picture">
+                  <pic:nvPicPr>
+                    <pic:cNvPr id="0" name="Picture 17"/>
+                    <pic:cNvPicPr>
+                      <a:picLocks noChangeAspect="1" noChangeArrowheads="1"/>
+                    </pic:cNvPicPr>
+                  </pic:nvPicPr>
+                  <pic:blipFill>
+                    <a:blip r:embed="rId11">
+                      <a:extLst>
+                        <a:ext uri="{28A0092B-C50C-407E-A947-70E740481C1C}">
+                          <a14:useLocalDpi xmlns:a14="http://schemas.microsoft.com/office/drawing/2010/main" val="0"/>
+                        </a:ext>
+                      </a:extLst>
+                    </a:blip>
+                    <a:srcRect/>
+                    <a:stretch>
+                      <a:fillRect/>
+                    </a:stretch>
+                  </pic:blipFill>
+                  <pic:spPr bwMode="auto">
+                    <a:xfrm>
+                      <a:off x="0" y="0"/>
+                      <a:ext cx="983615" cy="222250"/>
+                    </a:xfrm>
+                    <a:prstGeom prst="rect">
+                      <a:avLst/>
+                    </a:prstGeom>
+                    <a:noFill/>
+                    <a:ln>
+                      <a:noFill/>
+                    </a:ln>
+                  </pic:spPr>
+                </pic:pic>
+              </a:graphicData>
+            </a:graphic>
+            <wp14:sizeRelH relativeFrom="margin">
+              <wp14:pctWidth>0</wp14:pctWidth>
+            </wp14:sizeRelH>
+            <wp14:sizeRelV relativeFrom="margin">
+              <wp14:pctHeight>0</wp14:pctHeight>
+            </wp14:sizeRelV>
+          </wp:anchor>
+        </w:drawing>
+      </w:r>
+      <w:r>
+        <w:rPr>
+          <w:noProof/>
+        </w:rPr>
+        <mc:AlternateContent>
+          <mc:Choice Requires="wpg">
+            <w:drawing>
+              <wp:anchor distT="0" distB="0" distL="114300" distR="114300" simplePos="0" relativeHeight="251681792" behindDoc="0" locked="0" layoutInCell="1" allowOverlap="1" wp14:anchorId="44D8193E" wp14:editId="6EEB9968">
+                <wp:simplePos x="0" y="0"/>
+                <wp:positionH relativeFrom="column">
+                  <wp:posOffset>-777922</wp:posOffset>
+                </wp:positionH>
+                <wp:positionV relativeFrom="paragraph">
+                  <wp:posOffset>4599296</wp:posOffset>
+                </wp:positionV>
+                <wp:extent cx="3231429" cy="4748530"/>
+                <wp:effectExtent l="0" t="0" r="26670" b="13970"/>
+                <wp:wrapNone/>
+                <wp:docPr id="42" name="Group 8"/>
+                <wp:cNvGraphicFramePr/>
+                <a:graphic xmlns:a="http://schemas.openxmlformats.org/drawingml/2006/main">
+                  <a:graphicData uri="http://schemas.microsoft.com/office/word/2010/wordprocessingGroup">
+                    <wpg:wgp>
+                      <wpg:cNvGrpSpPr/>
+                      <wpg:grpSpPr>
+                        <a:xfrm>
+                          <a:off x="0" y="0"/>
+                          <a:ext cx="3231429" cy="4748530"/>
+                          <a:chOff x="0" y="0"/>
+                          <a:chExt cx="2210637" cy="703385"/>
+                        </a:xfrm>
+                        <a:noFill/>
+                      </wpg:grpSpPr>
+                      <wps:wsp>
+                        <wps:cNvPr id="43" name="Rectangle 9"/>
+                        <wps:cNvSpPr/>
+                        <wps:spPr>
+                          <a:xfrm>
+                            <a:off x="0" y="0"/>
+                            <a:ext cx="2210637" cy="703385"/>
+                          </a:xfrm>
+                          <a:prstGeom prst="rect">
+                            <a:avLst/>
+                          </a:prstGeom>
+                          <a:noFill/>
+                          <a:ln w="9525" cap="flat" cmpd="sng" algn="ctr">
+                            <a:solidFill>
+                              <a:schemeClr val="dk1"/>
+                            </a:solidFill>
+                            <a:prstDash val="solid"/>
+                            <a:round/>
+                            <a:headEnd type="none" w="med" len="med"/>
+                            <a:tailEnd type="none" w="med" len="med"/>
+                          </a:ln>
+                        </wps:spPr>
+                        <wps:style>
+                          <a:lnRef idx="0">
+                            <a:scrgbClr r="0" g="0" b="0"/>
+                          </a:lnRef>
+                          <a:fillRef idx="0">
+                            <a:scrgbClr r="0" g="0" b="0"/>
+                          </a:fillRef>
+                          <a:effectRef idx="0">
+                            <a:scrgbClr r="0" g="0" b="0"/>
+                          </a:effectRef>
+                          <a:fontRef idx="minor">
+                            <a:schemeClr val="dk1"/>
+                          </a:fontRef>
+                        </wps:style>
+                        <wps:bodyPr rot="0" spcFirstLastPara="0" vertOverflow="overflow" horzOverflow="overflow" vert="horz" wrap="square" lIns="91440" tIns="45720" rIns="91440" bIns="45720" numCol="1" spcCol="0" rtlCol="0" fromWordArt="0" anchor="ctr" anchorCtr="0" forceAA="0" compatLnSpc="1">
+                          <a:prstTxWarp prst="textNoShape">
+                            <a:avLst/>
+                          </a:prstTxWarp>
+                          <a:noAutofit/>
+                        </wps:bodyPr>
+                      </wps:wsp>
+                      <wps:wsp>
+                        <wps:cNvPr id="44" name="Text Box 2"/>
+                        <wps:cNvSpPr txBox="1">
+                          <a:spLocks noChangeArrowheads="1"/>
+                        </wps:cNvSpPr>
+                        <wps:spPr bwMode="auto">
+                          <a:xfrm>
+                            <a:off x="39862" y="6488"/>
+                            <a:ext cx="2160271" cy="66222"/>
+                          </a:xfrm>
+                          <a:prstGeom prst="rect">
+                            <a:avLst/>
+                          </a:prstGeom>
+                          <a:noFill/>
+                          <a:ln>
+                            <a:noFill/>
+                          </a:ln>
+                        </wps:spPr>
+                        <wps:style>
+                          <a:lnRef idx="0">
+                            <a:scrgbClr r="0" g="0" b="0"/>
+                          </a:lnRef>
+                          <a:fillRef idx="0">
+                            <a:scrgbClr r="0" g="0" b="0"/>
+                          </a:fillRef>
+                          <a:effectRef idx="0">
+                            <a:scrgbClr r="0" g="0" b="0"/>
+                          </a:effectRef>
+                          <a:fontRef idx="minor">
+                            <a:schemeClr val="accent6"/>
+                          </a:fontRef>
+                        </wps:style>
+                        <wps:txbx>
+                          <w:txbxContent>
+                            <w:p>
+                              <w:pPr>
+                                <w:spacing w:line="216" w:lineRule="auto"/>
+                                <w:jc w:val="center"/>
+                                <w:rPr>
+                                  <w:rFonts w:ascii="Calibri" w:hAnsi="Calibri" w:cs="Calibri"/>
+                                  <w:b/>
+                                  <w:bCs/>
+                                  <w:color w:val="000000" w:themeColor="text1"/>
+                                  <w:sz w:val="52"/>
+                                  <w:szCs w:val="52"/>
+                                </w:rPr>
+                              </w:pPr>
+                              <w:r>
+                                <w:rPr>
+                                  <w:rFonts w:ascii="Agency FB" w:hAnsi="Agency FB" w:cs="Calibri"/>
+                                  <w:b/>
+                                  <w:bCs/>
+                                  <w:color w:val="000000" w:themeColor="text1"/>
+                                  <w:sz w:val="52"/>
+                                  <w:szCs w:val="52"/>
+                                </w:rPr>
+                                <w:t>OFFICIAL</w:t>
+                              </w:r>
+                              <w:r>
+                                <w:rPr>
+                                  <w:rFonts w:ascii="Agency FB" w:hAnsi="Agency FB" w:cs="Calibri"/>
+                                  <w:b/>
+                                  <w:bCs/>
+                                  <w:color w:val="000000" w:themeColor="text1"/>
+                                  <w:sz w:val="52"/>
+                                  <w:szCs w:val="52"/>
+                                </w:rPr>
+                                <w:t xml:space="preserve"> LVMPD</w:t>
+                              </w:r>
+                              <w:r>
+                                <w:rPr>
+                                  <w:rFonts w:ascii="Agency FB" w:hAnsi="Agency FB" w:cs="Calibri"/>
+                                  <w:b/>
+                                  <w:bCs/>
+                                  <w:color w:val="000000" w:themeColor="text1"/>
+                                  <w:sz w:val="52"/>
+                                  <w:szCs w:val="52"/>
+                                </w:rPr>
+                                <w:t xml:space="preserve"> RANKS</w:t>
+                              </w:r>
+                            </w:p>
+                          </w:txbxContent>
+                        </wps:txbx>
+                        <wps:bodyPr rot="0" vert="horz" wrap="square" lIns="91440" tIns="45720" rIns="91440" bIns="45720" anchor="t" anchorCtr="0">
+                          <a:noAutofit/>
+                        </wps:bodyPr>
+                      </wps:wsp>
+                      <wps:wsp>
+                        <wps:cNvPr id="49" name="Text Box 2"/>
+                        <wps:cNvSpPr txBox="1">
+                          <a:spLocks noChangeArrowheads="1"/>
+                        </wps:cNvSpPr>
+                        <wps:spPr bwMode="auto">
+                          <a:xfrm>
+                            <a:off x="20096" y="86503"/>
+                            <a:ext cx="1120769" cy="616755"/>
+                          </a:xfrm>
+                          <a:prstGeom prst="rect">
+                            <a:avLst/>
+                          </a:prstGeom>
+                          <a:noFill/>
+                          <a:ln>
+                            <a:noFill/>
+                          </a:ln>
+                        </wps:spPr>
+                        <wps:style>
+                          <a:lnRef idx="0">
+                            <a:scrgbClr r="0" g="0" b="0"/>
+                          </a:lnRef>
+                          <a:fillRef idx="0">
+                            <a:scrgbClr r="0" g="0" b="0"/>
+                          </a:fillRef>
+                          <a:effectRef idx="0">
+                            <a:scrgbClr r="0" g="0" b="0"/>
+                          </a:effectRef>
+                          <a:fontRef idx="minor">
+                            <a:schemeClr val="accent6"/>
+                          </a:fontRef>
+                        </wps:style>
+                        <wps:txbx>
+                          <w:txbxContent>
+                            <w:p>
+                              <w:pPr>
+                                <w:spacing w:line="360" w:lineRule="auto"/>
+                                <w:ind w:left="-180"/>
+                                <w:jc w:val="right"/>
+                                <w:rPr>
+                                  <w:rFonts w:ascii="Agency FB" w:hAnsi="Agency FB"/>
+                                  <w:b/>
+                                  <w:bCs/>
+                                  <w:sz w:val="40"/>
+                                  <w:szCs w:val="40"/>
+                                </w:rPr>
+                              </w:pPr>
+                              <w:r>
+                                <w:rPr>
+                                  <w:rFonts w:ascii="Agency FB" w:hAnsi="Agency FB"/>
+                                  <w:b/>
+                                  <w:bCs/>
+                                  <w:color w:val="00005E"/>
+                                  <w:sz w:val="40"/>
+                                  <w:szCs w:val="40"/>
+                                </w:rPr>
+                                <w:t>Sheriff</w:t>
+                              </w:r>
+                              <w:r>
+                                <w:rPr>
+                                  <w:rFonts w:ascii="Agency FB" w:hAnsi="Agency FB"/>
+                                  <w:b/>
+                                  <w:bCs/>
+                                  <w:color w:val="00005E"/>
+                                  <w:sz w:val="40"/>
+                                  <w:szCs w:val="40"/>
+                                </w:rPr>
+                                <w:br/>
+                                <w:t>Undersheriff</w:t>
+                              </w:r>
+                              <w:r>
+                                <w:rPr>
+                                  <w:rFonts w:ascii="Agency FB" w:hAnsi="Agency FB"/>
+                                  <w:b/>
+                                  <w:bCs/>
+                                  <w:color w:val="00005E"/>
+                                  <w:sz w:val="40"/>
+                                  <w:szCs w:val="40"/>
+                                </w:rPr>
+                                <w:br/>
+                                <w:t>Assistant Sheriff</w:t>
+                              </w:r>
+                              <w:r>
+                                <w:rPr>
+                                  <w:rFonts w:ascii="Agency FB" w:hAnsi="Agency FB"/>
+                                  <w:b/>
+                                  <w:bCs/>
+                                  <w:color w:val="00005E"/>
+                                  <w:sz w:val="40"/>
+                                  <w:szCs w:val="40"/>
+                                </w:rPr>
+                                <w:br/>
+                                <w:t>Deputy Chief</w:t>
+                              </w:r>
+                              <w:r>
+                                <w:rPr>
+                                  <w:rFonts w:ascii="Agency FB" w:hAnsi="Agency FB"/>
+                                  <w:b/>
+                                  <w:bCs/>
+                                  <w:sz w:val="40"/>
+                                  <w:szCs w:val="40"/>
+                                </w:rPr>
+                                <w:br/>
+                              </w:r>
+                              <w:r>
+                                <w:rPr>
+                                  <w:rFonts w:ascii="Agency FB" w:hAnsi="Agency FB"/>
+                                  <w:b/>
+                                  <w:bCs/>
+                                  <w:color w:val="004000"/>
+                                  <w:sz w:val="40"/>
+                                  <w:szCs w:val="40"/>
+                                </w:rPr>
+                                <w:t>Police Captain</w:t>
+                              </w:r>
+                              <w:r>
+                                <w:rPr>
+                                  <w:rFonts w:ascii="Agency FB" w:hAnsi="Agency FB"/>
+                                  <w:b/>
+                                  <w:bCs/>
+                                  <w:color w:val="004000"/>
+                                  <w:sz w:val="40"/>
+                                  <w:szCs w:val="40"/>
+                                </w:rPr>
+                                <w:br/>
+                              </w:r>
+                              <w:r>
+                                <w:rPr>
+                                  <w:rFonts w:ascii="Agency FB" w:hAnsi="Agency FB"/>
+                                  <w:b/>
+                                  <w:bCs/>
+                                  <w:color w:val="660000"/>
+                                  <w:sz w:val="40"/>
+                                  <w:szCs w:val="40"/>
+                                </w:rPr>
+                                <w:t>Police Lieutenant</w:t>
+                              </w:r>
+                              <w:r>
+                                <w:rPr>
+                                  <w:rFonts w:ascii="Agency FB" w:hAnsi="Agency FB"/>
+                                  <w:b/>
+                                  <w:bCs/>
+                                  <w:color w:val="660000"/>
+                                  <w:sz w:val="40"/>
+                                  <w:szCs w:val="40"/>
+                                </w:rPr>
+                                <w:br/>
+                                <w:t>Police Sergeant</w:t>
+                              </w:r>
+                              <w:r>
+                                <w:rPr>
+                                  <w:rFonts w:ascii="Agency FB" w:hAnsi="Agency FB"/>
+                                  <w:b/>
+                                  <w:bCs/>
+                                  <w:color w:val="660000"/>
+                                  <w:sz w:val="40"/>
+                                  <w:szCs w:val="40"/>
+                                </w:rPr>
+                                <w:br/>
+                              </w:r>
+                              <w:r>
+                                <w:rPr>
+                                  <w:rFonts w:ascii="Agency FB" w:hAnsi="Agency FB"/>
+                                  <w:b/>
+                                  <w:bCs/>
+                                  <w:color w:val="2B4E78"/>
+                                  <w:sz w:val="40"/>
+                                  <w:szCs w:val="40"/>
+                                </w:rPr>
+                                <w:t>Police Officer II</w:t>
+                              </w:r>
+                              <w:r>
+                                <w:rPr>
+                                  <w:rFonts w:ascii="Agency FB" w:hAnsi="Agency FB"/>
+                                  <w:b/>
+                                  <w:bCs/>
+                                  <w:color w:val="2B4E78"/>
+                                  <w:sz w:val="40"/>
+                                  <w:szCs w:val="40"/>
+                                </w:rPr>
+                                <w:br/>
+                                <w:t>Police Officer I</w:t>
+                              </w:r>
+                            </w:p>
+                          </w:txbxContent>
+                        </wps:txbx>
+                        <wps:bodyPr rot="0" vert="horz" wrap="square" lIns="91440" tIns="45720" rIns="91440" bIns="45720" anchor="t" anchorCtr="0">
+                          <a:noAutofit/>
+                        </wps:bodyPr>
+                      </wps:wsp>
+                    </wpg:wgp>
+                  </a:graphicData>
+                </a:graphic>
+                <wp14:sizeRelH relativeFrom="margin">
+                  <wp14:pctWidth>0</wp14:pctWidth>
+                </wp14:sizeRelH>
+                <wp14:sizeRelV relativeFrom="margin">
+                  <wp14:pctHeight>0</wp14:pctHeight>
+                </wp14:sizeRelV>
+              </wp:anchor>
+            </w:drawing>
+          </mc:Choice>
+          <mc:Fallback>
+            <w:pict>
+              <v:group w14:anchorId="44D8193E" id="Group 8" o:spid="_x0000_s1026" style="position:absolute;left:0;text-align:left;margin-left:-61.25pt;margin-top:362.15pt;width:254.45pt;height:373.9pt;z-index:251681792;mso-width-relative:margin;mso-height-relative:margin" coordsize="22106,7033" o:gfxdata="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">
+                <v:rect id="Rectangle 9" o:spid="_x0000_s1027" style="position:absolute;width:22106;height:7033;visibility:visible;mso-wrap-style:square;v-text-anchor:middle" o:gfxdata="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" filled="f" strokecolor="black [3200]">
+                  <v:stroke joinstyle="round"/>
+                </v:rect>
+                <v:shapetype id="_x0000_t202" coordsize="21600,21600" o:spt="202" path="m,l,21600r21600,l21600,xe">
+                  <v:stroke joinstyle="miter"/>
+                  <v:path gradientshapeok="t" o:connecttype="rect"/>
+                </v:shapetype>
+                <v:shape id="_x0000_s1028" type="#_x0000_t202" style="position:absolute;left:398;top:64;width:21603;height:663;visibility:visible;mso-wrap-style:square;v-text-anchor:top" o:gfxdata="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" filled="f" stroked="f">
+                  <v:textbox>
+                    <w:txbxContent>
+                      <w:p>
+                        <w:pPr>
+                          <w:spacing w:line="216" w:lineRule="auto"/>
+                          <w:jc w:val="center"/>
+                          <w:rPr>
+                            <w:rFonts w:ascii="Calibri" w:hAnsi="Calibri" w:cs="Calibri"/>
+                            <w:b/>
+                            <w:bCs/>
+                            <w:color w:val="000000" w:themeColor="text1"/>
+                            <w:sz w:val="52"/>
+                            <w:szCs w:val="52"/>
+                          </w:rPr>
+                        </w:pPr>
+                        <w:r>
+                          <w:rPr>
+                            <w:rFonts w:ascii="Agency FB" w:hAnsi="Agency FB" w:cs="Calibri"/>
+                            <w:b/>
+                            <w:bCs/>
+                            <w:color w:val="000000" w:themeColor="text1"/>
+                            <w:sz w:val="52"/>
+                            <w:szCs w:val="52"/>
+                          </w:rPr>
+                          <w:t>OFFICIAL</w:t>
+                        </w:r>
+                        <w:r>
+                          <w:rPr>
+                            <w:rFonts w:ascii="Agency FB" w:hAnsi="Agency FB" w:cs="Calibri"/>
+                            <w:b/>
+                            <w:bCs/>
+                            <w:color w:val="000000" w:themeColor="text1"/>
+                            <w:sz w:val="52"/>
+                            <w:szCs w:val="52"/>
+                          </w:rPr>
+                          <w:t xml:space="preserve"> LVMPD</w:t>
+                        </w:r>
+                        <w:r>
+                          <w:rPr>
+                            <w:rFonts w:ascii="Agency FB" w:hAnsi="Agency FB" w:cs="Calibri"/>
+                            <w:b/>
+                            <w:bCs/>
+                            <w:color w:val="000000" w:themeColor="text1"/>
+                            <w:sz w:val="52"/>
+                            <w:szCs w:val="52"/>
+                          </w:rPr>
+                          <w:t xml:space="preserve"> RANKS</w:t>
+                        </w:r>
+                      </w:p>
+                    </w:txbxContent>
+                  </v:textbox>
+                </v:shape>
+                <v:shape id="_x0000_s1029" type="#_x0000_t202" style="position:absolute;left:200;top:865;width:11208;height:6167;visibility:visible;mso-wrap-style:square;v-text-anchor:top" o:gfxdata="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" filled="f" stroked="f">
+                  <v:textbox>
+                    <w:txbxContent>
+                      <w:p>
+                        <w:pPr>
+                          <w:spacing w:line="360" w:lineRule="auto"/>
+                          <w:ind w:left="-180"/>
+                          <w:jc w:val="right"/>
+                          <w:rPr>
+                            <w:rFonts w:ascii="Agency FB" w:hAnsi="Agency FB"/>
+                            <w:b/>
+                            <w:bCs/>
+                            <w:sz w:val="40"/>
+                            <w:szCs w:val="40"/>
+                          </w:rPr>
+                        </w:pPr>
+                        <w:r>
+                          <w:rPr>
+                            <w:rFonts w:ascii="Agency FB" w:hAnsi="Agency FB"/>
+                            <w:b/>
+                            <w:bCs/>
+                            <w:color w:val="00005E"/>
+                            <w:sz w:val="40"/>
+                            <w:szCs w:val="40"/>
+                          </w:rPr>
+                          <w:t>Sheriff</w:t>
+                        </w:r>
+                        <w:r>
+                          <w:rPr>
+                            <w:rFonts w:ascii="Agency FB" w:hAnsi="Agency FB"/>
+                            <w:b/>
+                            <w:bCs/>
+                            <w:color w:val="00005E"/>
+                            <w:sz w:val="40"/>
+                            <w:szCs w:val="40"/>
+                          </w:rPr>
+                          <w:br/>
+                          <w:t>Undersheriff</w:t>
+                        </w:r>
+                        <w:r>
+                          <w:rPr>
+                            <w:rFonts w:ascii="Agency FB" w:hAnsi="Agency FB"/>
+                            <w:b/>
+                            <w:bCs/>
+                            <w:color w:val="00005E"/>
+                            <w:sz w:val="40"/>
+                            <w:szCs w:val="40"/>
+                          </w:rPr>
+                          <w:br/>
+                          <w:t>Assistant Sheriff</w:t>
+                        </w:r>
+                        <w:r>
+                          <w:rPr>
+                            <w:rFonts w:ascii="Agency FB" w:hAnsi="Agency FB"/>
+                            <w:b/>
+                            <w:bCs/>
+                            <w:color w:val="00005E"/>
+                            <w:sz w:val="40"/>
+                            <w:szCs w:val="40"/>
+                          </w:rPr>
+                          <w:br/>
+                          <w:t>Deputy Chief</w:t>
+                        </w:r>
+                        <w:r>
+                          <w:rPr>
+                            <w:rFonts w:ascii="Agency FB" w:hAnsi="Agency FB"/>
+                            <w:b/>
+                            <w:bCs/>
+                            <w:sz w:val="40"/>
+                            <w:szCs w:val="40"/>
+                          </w:rPr>
+                          <w:br/>
+                        </w:r>
+                        <w:r>
+                          <w:rPr>
+                            <w:rFonts w:ascii="Agency FB" w:hAnsi="Agency FB"/>
+                            <w:b/>
+                            <w:bCs/>
+                            <w:color w:val="004000"/>
+                            <w:sz w:val="40"/>
+                            <w:szCs w:val="40"/>
+                          </w:rPr>
+                          <w:t>Police Captain</w:t>
+                        </w:r>
+                        <w:r>
+                          <w:rPr>
+                            <w:rFonts w:ascii="Agency FB" w:hAnsi="Agency FB"/>
+                            <w:b/>
+                            <w:bCs/>
+                            <w:color w:val="004000"/>
+                            <w:sz w:val="40"/>
+                            <w:szCs w:val="40"/>
+                          </w:rPr>
+                          <w:br/>
+                        </w:r>
+                        <w:r>
+                          <w:rPr>
+                            <w:rFonts w:ascii="Agency FB" w:hAnsi="Agency FB"/>
+                            <w:b/>
+                            <w:bCs/>
+                            <w:color w:val="660000"/>
+                            <w:sz w:val="40"/>
+                            <w:szCs w:val="40"/>
+                          </w:rPr>
+                          <w:t>Police Lieutenant</w:t>
+                        </w:r>
+                        <w:r>
+                          <w:rPr>
+                            <w:rFonts w:ascii="Agency FB" w:hAnsi="Agency FB"/>
+                            <w:b/>
+                            <w:bCs/>
+                            <w:color w:val="660000"/>
+                            <w:sz w:val="40"/>
+                            <w:szCs w:val="40"/>
+                          </w:rPr>
+                          <w:br/>
+                          <w:t>Police Sergeant</w:t>
+                        </w:r>
+                        <w:r>
+                          <w:rPr>
+                            <w:rFonts w:ascii="Agency FB" w:hAnsi="Agency FB"/>
+                            <w:b/>
+                            <w:bCs/>
+                            <w:color w:val="660000"/>
+                            <w:sz w:val="40"/>
+                            <w:szCs w:val="40"/>
+                          </w:rPr>
+                          <w:br/>
+                        </w:r>
+                        <w:r>
+                          <w:rPr>
+                            <w:rFonts w:ascii="Agency FB" w:hAnsi="Agency FB"/>
+                            <w:b/>
+                            <w:bCs/>
+                            <w:color w:val="2B4E78"/>
+                            <w:sz w:val="40"/>
+                            <w:szCs w:val="40"/>
+                          </w:rPr>
+                          <w:t>Police Officer II</w:t>
+                        </w:r>
+                        <w:r>
+                          <w:rPr>
+                            <w:rFonts w:ascii="Agency FB" w:hAnsi="Agency FB"/>
+                            <w:b/>
+                            <w:bCs/>
+                            <w:color w:val="2B4E78"/>
+                            <w:sz w:val="40"/>
+                            <w:szCs w:val="40"/>
+                          </w:rPr>
+                          <w:br/>
+                          <w:t>Police Officer I</w:t>
+                        </w:r>
+                      </w:p>
+                    </w:txbxContent>
+                  </v:textbox>
+                </v:shape>
+              </v:group>
+            </w:pict>
+          </mc:Fallback>
+        </mc:AlternateContent>
+      </w:r>
       <w:r>
         <w:rPr>
           <w:noProof/>
@@ -241,15 +1302,11 @@
           </mc:Choice>
           <mc:Fallback>
             <w:pict>
-              <v:group w14:anchorId="436FBBC4" id="Group 8" o:spid="_x0000_s1026" style="position:absolute;margin-left:203.45pt;margin-top:208.05pt;width:227.8pt;height:61.5pt;z-index:251653120;mso-width-relative:margin;mso-height-relative:margin" coordsize="22106,7033" o:gfxdata="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">
-                <v:rect id="Rectangle 9" o:spid="_x0000_s1027" style="position:absolute;width:22106;height:7033;visibility:visible;mso-wrap-style:square;v-text-anchor:middle" o:gfxdata="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" filled="f" strokecolor="black [3213]" strokeweight="1pt">
+              <v:group w14:anchorId="436FBBC4" id="_x0000_s1030" style="position:absolute;left:0;text-align:left;margin-left:203.45pt;margin-top:208.05pt;width:227.8pt;height:61.5pt;z-index:251653120;mso-width-relative:margin;mso-height-relative:margin" coordsize="22106,7033" o:gfxdata="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">
+                <v:rect id="Rectangle 9" o:spid="_x0000_s1031" style="position:absolute;width:22106;height:7033;visibility:visible;mso-wrap-style:square;v-text-anchor:middle" o:gfxdata="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" filled="f" strokecolor="black [3213]" strokeweight="1pt">
                   <v:shadow on="t" color="black" opacity="26214f" origin="-.5,-.5" offset=".74836mm,.74836mm"/>
                 </v:rect>
-                <v:shapetype id="_x0000_t202" coordsize="21600,21600" o:spt="202" path="m,l,21600r21600,l21600,xe">
-                  <v:stroke joinstyle="miter"/>
-                  <v:path gradientshapeok="t" o:connecttype="rect"/>
-                </v:shapetype>
-                <v:shape id="_x0000_s1028" type="#_x0000_t202" style="position:absolute;left:200;top:1001;width:21603;height:4090;visibility:visible;mso-wrap-style:square;v-text-anchor:top" o:gfxdata="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" filled="f" stroked="f">
+                <v:shape id="_x0000_s1032" type="#_x0000_t202" style="position:absolute;left:200;top:1001;width:21603;height:4090;visibility:visible;mso-wrap-style:square;v-text-anchor:top" o:gfxdata="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" filled="f" stroked="f">
                   <v:textbox>
                     <w:txbxContent>
                       <w:p>
@@ -291,7 +1348,7 @@
                     </w:txbxContent>
                   </v:textbox>
                 </v:shape>
-                <v:shape id="_x0000_s1029" type="#_x0000_t202" style="position:absolute;left:200;top:3326;width:21603;height:2908;visibility:visible;mso-wrap-style:square;v-text-anchor:top" o:gfxdata="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" filled="f" stroked="f">
+                <v:shape id="_x0000_s1033" type="#_x0000_t202" style="position:absolute;left:200;top:3326;width:21603;height:2908;visibility:visible;mso-wrap-style:square;v-text-anchor:top" o:gfxdata="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" filled="f" stroked="f">
                   <v:textbox>
                     <w:txbxContent>
                       <w:p>
@@ -578,11 +1635,11 @@
           </mc:Choice>
           <mc:Fallback>
             <w:pict>
-              <v:group w14:anchorId="387E2938" id="_x0000_s1030" style="position:absolute;margin-left:227.1pt;margin-top:488.25pt;width:178pt;height:49.2pt;z-index:251678720;mso-width-relative:margin;mso-height-relative:margin" coordsize="22106,7033" o:gfxdata="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">
-                <v:rect id="Rectangle 9" o:spid="_x0000_s1031" style="position:absolute;width:22106;height:7033;visibility:visible;mso-wrap-style:square;v-text-anchor:middle" o:gfxdata="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" filled="f" strokecolor="black [3213]" strokeweight="1pt">
+              <v:group w14:anchorId="387E2938" id="_x0000_s1034" style="position:absolute;left:0;text-align:left;margin-left:227.1pt;margin-top:488.25pt;width:178pt;height:49.2pt;z-index:251678720;mso-width-relative:margin;mso-height-relative:margin" coordsize="22106,7033" o:gfxdata="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">
+                <v:rect id="Rectangle 9" o:spid="_x0000_s1035" style="position:absolute;width:22106;height:7033;visibility:visible;mso-wrap-style:square;v-text-anchor:middle" o:gfxdata="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" filled="f" strokecolor="black [3213]" strokeweight="1pt">
                   <v:shadow on="t" color="black" opacity="26214f" origin="-.5,-.5" offset=".74836mm,.74836mm"/>
                 </v:rect>
-                <v:shape id="_x0000_s1032" type="#_x0000_t202" style="position:absolute;left:200;top:423;width:21603;height:5510;visibility:visible;mso-wrap-style:square;v-text-anchor:top" o:gfxdata="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" filled="f" stroked="f">
+                <v:shape id="_x0000_s1036" type="#_x0000_t202" style="position:absolute;left:200;top:423;width:21603;height:5510;visibility:visible;mso-wrap-style:square;v-text-anchor:top" o:gfxdata="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" filled="f" stroked="f">
                   <v:textbox>
                     <w:txbxContent>
                       <w:p>
@@ -624,7 +1681,7 @@
                     </w:txbxContent>
                   </v:textbox>
                 </v:shape>
-                <v:shape id="_x0000_s1033" type="#_x0000_t202" style="position:absolute;left:238;top:3343;width:21603;height:3433;visibility:visible;mso-wrap-style:square;v-text-anchor:top" o:gfxdata="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" filled="f" stroked="f">
+                <v:shape id="_x0000_s1037" type="#_x0000_t202" style="position:absolute;left:238;top:3343;width:21603;height:3433;visibility:visible;mso-wrap-style:square;v-text-anchor:top" o:gfxdata="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" filled="f" stroked="f">
                   <v:textbox>
                     <w:txbxContent>
                       <w:p>
@@ -891,11 +1948,11 @@
           </mc:Choice>
           <mc:Fallback>
             <w:pict>
-              <v:group w14:anchorId="32406ED0" id="_x0000_s1034" style="position:absolute;margin-left:856.8pt;margin-top:603pt;width:105pt;height:41pt;z-index:251663360;mso-width-relative:margin;mso-height-relative:margin" coordsize="22106,7434" o:gfxdata="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">
-                <v:rect id="Rectangle 9" o:spid="_x0000_s1035" style="position:absolute;width:22106;height:7033;visibility:visible;mso-wrap-style:square;v-text-anchor:middle" o:gfxdata="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" filled="f" strokecolor="black [3213]" strokeweight="1pt">
+              <v:group w14:anchorId="32406ED0" id="_x0000_s1038" style="position:absolute;left:0;text-align:left;margin-left:856.8pt;margin-top:603pt;width:105pt;height:41pt;z-index:251663360;mso-width-relative:margin;mso-height-relative:margin" coordsize="22106,7434" o:gfxdata="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">
+                <v:rect id="Rectangle 9" o:spid="_x0000_s1039" style="position:absolute;width:22106;height:7033;visibility:visible;mso-wrap-style:square;v-text-anchor:middle" o:gfxdata="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" filled="f" strokecolor="black [3213]" strokeweight="1pt">
                   <v:shadow on="t" color="black" opacity="26214f" origin="-.5,-.5" offset=".74836mm,.74836mm"/>
                 </v:rect>
-                <v:shape id="_x0000_s1036" type="#_x0000_t202" style="position:absolute;left:200;top:118;width:21603;height:4202;visibility:visible;mso-wrap-style:square;v-text-anchor:top" o:gfxdata="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" filled="f" stroked="f">
+                <v:shape id="_x0000_s1040" type="#_x0000_t202" style="position:absolute;left:200;top:118;width:21603;height:4202;visibility:visible;mso-wrap-style:square;v-text-anchor:top" o:gfxdata="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" filled="f" stroked="f">
                   <v:textbox>
                     <w:txbxContent>
                       <w:p>
@@ -926,7 +1983,7 @@
                     </w:txbxContent>
                   </v:textbox>
                 </v:shape>
-                <v:shape id="_x0000_s1037" type="#_x0000_t202" style="position:absolute;top:2883;width:22106;height:4551;visibility:visible;mso-wrap-style:square;v-text-anchor:top" o:gfxdata="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" filled="f" stroked="f">
+                <v:shape id="_x0000_s1041" type="#_x0000_t202" style="position:absolute;top:2883;width:22106;height:4551;visibility:visible;mso-wrap-style:square;v-text-anchor:top" o:gfxdata="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" filled="f" stroked="f">
                   <v:textbox>
                     <w:txbxContent>
                       <w:p>
@@ -1170,8 +2227,19 @@
                                   <w:sz w:val="24"/>
                                   <w:szCs w:val="24"/>
                                 </w:rPr>
-                                <w:t xml:space="preserve"> Leslie Maccwen</w:t>
-                              </w:r>
+                                <w:t xml:space="preserve"> Leslie </w:t>
+                              </w:r>
+                              <w:proofErr w:type="spellStart"/>
+                              <w:r>
+                                <w:rPr>
+                                  <w:rFonts w:ascii="Agency FB" w:hAnsi="Agency FB" w:cs="Arial"/>
+                                  <w:color w:val="FFFFFF" w:themeColor="background1"/>
+                                  <w:sz w:val="24"/>
+                                  <w:szCs w:val="24"/>
+                                </w:rPr>
+                                <w:t>Maccwen</w:t>
+                              </w:r>
+                              <w:proofErr w:type="spellEnd"/>
                             </w:p>
                           </w:txbxContent>
                         </wps:txbx>
@@ -1193,11 +2261,11 @@
           </mc:Choice>
           <mc:Fallback>
             <w:pict>
-              <v:group w14:anchorId="12FD345B" id="_x0000_s1038" style="position:absolute;margin-left:856.5pt;margin-top:538.8pt;width:105pt;height:56.1pt;z-index:251662336;mso-width-relative:margin;mso-height-relative:margin" coordsize="22106,7144" o:gfxdata="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">
-                <v:rect id="Rectangle 9" o:spid="_x0000_s1039" style="position:absolute;width:22106;height:7033;visibility:visible;mso-wrap-style:square;v-text-anchor:middle" o:gfxdata="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" filled="f" strokecolor="black [3213]" strokeweight="1pt">
+              <v:group w14:anchorId="12FD345B" id="_x0000_s1042" style="position:absolute;left:0;text-align:left;margin-left:856.5pt;margin-top:538.8pt;width:105pt;height:56.1pt;z-index:251662336;mso-width-relative:margin;mso-height-relative:margin" coordsize="22106,7144" o:gfxdata="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">
+                <v:rect id="Rectangle 9" o:spid="_x0000_s1043" style="position:absolute;width:22106;height:7033;visibility:visible;mso-wrap-style:square;v-text-anchor:middle" o:gfxdata="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" filled="f" strokecolor="black [3213]" strokeweight="1pt">
                   <v:shadow on="t" color="black" opacity="26214f" origin="-.5,-.5" offset=".74836mm,.74836mm"/>
                 </v:rect>
-                <v:shape id="_x0000_s1040" type="#_x0000_t202" style="position:absolute;left:200;top:423;width:21603;height:5510;visibility:visible;mso-wrap-style:square;v-text-anchor:top" o:gfxdata="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" filled="f" stroked="f">
+                <v:shape id="_x0000_s1044" type="#_x0000_t202" style="position:absolute;left:200;top:423;width:21603;height:5510;visibility:visible;mso-wrap-style:square;v-text-anchor:top" o:gfxdata="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" filled="f" stroked="f">
                   <v:textbox>
                     <w:txbxContent>
                       <w:p>
@@ -1228,7 +2296,7 @@
                     </w:txbxContent>
                   </v:textbox>
                 </v:shape>
-                <v:shape id="_x0000_s1041" type="#_x0000_t202" style="position:absolute;top:4236;width:22106;height:2908;visibility:visible;mso-wrap-style:square;v-text-anchor:top" o:gfxdata="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" filled="f" stroked="f">
+                <v:shape id="_x0000_s1045" type="#_x0000_t202" style="position:absolute;top:4236;width:22106;height:2908;visibility:visible;mso-wrap-style:square;v-text-anchor:top" o:gfxdata="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" filled="f" stroked="f">
                   <v:textbox>
                     <w:txbxContent>
                       <w:p>
@@ -1266,8 +2334,19 @@
                             <w:sz w:val="24"/>
                             <w:szCs w:val="24"/>
                           </w:rPr>
-                          <w:t xml:space="preserve"> Leslie Maccwen</w:t>
-                        </w:r>
+                          <w:t xml:space="preserve"> Leslie </w:t>
+                        </w:r>
+                        <w:proofErr w:type="spellStart"/>
+                        <w:r>
+                          <w:rPr>
+                            <w:rFonts w:ascii="Agency FB" w:hAnsi="Agency FB" w:cs="Arial"/>
+                            <w:color w:val="FFFFFF" w:themeColor="background1"/>
+                            <w:sz w:val="24"/>
+                            <w:szCs w:val="24"/>
+                          </w:rPr>
+                          <w:t>Maccwen</w:t>
+                        </w:r>
+                        <w:proofErr w:type="spellEnd"/>
                       </w:p>
                     </w:txbxContent>
                   </v:textbox>
@@ -1495,11 +2574,11 @@
           </mc:Choice>
           <mc:Fallback>
             <w:pict>
-              <v:group w14:anchorId="58E87001" id="_x0000_s1042" style="position:absolute;margin-left:856.5pt;margin-top:474.9pt;width:105pt;height:55.5pt;z-index:251661312;mso-width-relative:margin;mso-height-relative:margin" coordsize="22106,7058" o:gfxdata="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">
-                <v:rect id="Rectangle 9" o:spid="_x0000_s1043" style="position:absolute;width:22106;height:7033;visibility:visible;mso-wrap-style:square;v-text-anchor:middle" o:gfxdata="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" filled="f" strokecolor="black [3213]" strokeweight="1pt">
+              <v:group w14:anchorId="58E87001" id="_x0000_s1046" style="position:absolute;left:0;text-align:left;margin-left:856.5pt;margin-top:474.9pt;width:105pt;height:55.5pt;z-index:251661312;mso-width-relative:margin;mso-height-relative:margin" coordsize="22106,7058" o:gfxdata="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">
+                <v:rect id="Rectangle 9" o:spid="_x0000_s1047" style="position:absolute;width:22106;height:7033;visibility:visible;mso-wrap-style:square;v-text-anchor:middle" o:gfxdata="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" filled="f" strokecolor="black [3213]" strokeweight="1pt">
                   <v:shadow on="t" color="black" opacity="26214f" origin="-.5,-.5" offset=".74836mm,.74836mm"/>
                 </v:rect>
-                <v:shape id="_x0000_s1044" type="#_x0000_t202" style="position:absolute;left:200;top:423;width:21603;height:5510;visibility:visible;mso-wrap-style:square;v-text-anchor:top" o:gfxdata="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" filled="f" stroked="f">
+                <v:shape id="_x0000_s1048" type="#_x0000_t202" style="position:absolute;left:200;top:423;width:21603;height:5510;visibility:visible;mso-wrap-style:square;v-text-anchor:top" o:gfxdata="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" filled="f" stroked="f">
                   <v:textbox>
                     <w:txbxContent>
                       <w:p>
@@ -1530,7 +2609,7 @@
                     </w:txbxContent>
                   </v:textbox>
                 </v:shape>
-                <v:shape id="_x0000_s1045" type="#_x0000_t202" style="position:absolute;top:4149;width:22106;height:2909;visibility:visible;mso-wrap-style:square;v-text-anchor:top" o:gfxdata="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" filled="f" stroked="f">
+                <v:shape id="_x0000_s1049" type="#_x0000_t202" style="position:absolute;top:4149;width:22106;height:2909;visibility:visible;mso-wrap-style:square;v-text-anchor:top" o:gfxdata="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" filled="f" stroked="f">
                   <v:textbox>
                     <w:txbxContent>
                       <w:p>
@@ -1893,11 +2972,11 @@
           </mc:Choice>
           <mc:Fallback>
             <w:pict>
-              <v:group w14:anchorId="6C35F167" id="_x0000_s1046" style="position:absolute;margin-left:227.4pt;margin-top:408.3pt;width:178pt;height:69.95pt;z-index:251670528;mso-width-relative:margin;mso-height-relative:margin" coordsize="22106,7033" o:gfxdata="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">
-                <v:rect id="Rectangle 9" o:spid="_x0000_s1047" style="position:absolute;width:22106;height:7033;visibility:visible;mso-wrap-style:square;v-text-anchor:middle" o:gfxdata="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" filled="f" strokecolor="black [3213]" strokeweight="1pt">
+              <v:group w14:anchorId="6C35F167" id="_x0000_s1050" style="position:absolute;left:0;text-align:left;margin-left:227.4pt;margin-top:408.3pt;width:178pt;height:69.95pt;z-index:251670528;mso-width-relative:margin;mso-height-relative:margin" coordsize="22106,7033" o:gfxdata="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">
+                <v:rect id="Rectangle 9" o:spid="_x0000_s1051" style="position:absolute;width:22106;height:7033;visibility:visible;mso-wrap-style:square;v-text-anchor:middle" o:gfxdata="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" filled="f" strokecolor="black [3213]" strokeweight="1pt">
                   <v:shadow on="t" color="black" opacity="26214f" origin="-.5,-.5" offset=".74836mm,.74836mm"/>
                 </v:rect>
-                <v:shape id="_x0000_s1048" type="#_x0000_t202" style="position:absolute;left:200;top:312;width:21603;height:5510;visibility:visible;mso-wrap-style:square;v-text-anchor:top" o:gfxdata="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" filled="f" stroked="f">
+                <v:shape id="_x0000_s1052" type="#_x0000_t202" style="position:absolute;left:200;top:312;width:21603;height:5510;visibility:visible;mso-wrap-style:square;v-text-anchor:top" o:gfxdata="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" filled="f" stroked="f">
                   <v:textbox>
                     <w:txbxContent>
                       <w:p>
@@ -1928,7 +3007,7 @@
                     </w:txbxContent>
                   </v:textbox>
                 </v:shape>
-                <v:shape id="_x0000_s1049" type="#_x0000_t202" style="position:absolute;left:238;top:3501;width:21602;height:3378;visibility:visible;mso-wrap-style:square;v-text-anchor:top" o:gfxdata="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" filled="f" stroked="f">
+                <v:shape id="_x0000_s1053" type="#_x0000_t202" style="position:absolute;left:238;top:3501;width:21602;height:3378;visibility:visible;mso-wrap-style:square;v-text-anchor:top" o:gfxdata="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" filled="f" stroked="f">
                   <v:textbox>
                     <w:txbxContent>
                       <w:p>
@@ -2217,11 +3296,11 @@
           </mc:Choice>
           <mc:Fallback>
             <w:pict>
-              <v:group w14:anchorId="46EFE3F6" id="_x0000_s1050" style="position:absolute;margin-left:227.4pt;margin-top:349.8pt;width:178pt;height:49.2pt;z-index:251657216;mso-width-relative:margin;mso-height-relative:margin" coordsize="22106,7033" o:gfxdata="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">
-                <v:rect id="Rectangle 9" o:spid="_x0000_s1051" style="position:absolute;width:22106;height:7033;visibility:visible;mso-wrap-style:square;v-text-anchor:middle" o:gfxdata="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" filled="f" strokecolor="black [3213]" strokeweight="1pt">
+              <v:group w14:anchorId="46EFE3F6" id="_x0000_s1054" style="position:absolute;left:0;text-align:left;margin-left:227.4pt;margin-top:349.8pt;width:178pt;height:49.2pt;z-index:251657216;mso-width-relative:margin;mso-height-relative:margin" coordsize="22106,7033" o:gfxdata="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">
+                <v:rect id="Rectangle 9" o:spid="_x0000_s1055" style="position:absolute;width:22106;height:7033;visibility:visible;mso-wrap-style:square;v-text-anchor:middle" o:gfxdata="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" filled="f" strokecolor="black [3213]" strokeweight="1pt">
                   <v:shadow on="t" color="black" opacity="26214f" origin="-.5,-.5" offset=".74836mm,.74836mm"/>
                 </v:rect>
-                <v:shape id="_x0000_s1052" type="#_x0000_t202" style="position:absolute;left:200;top:423;width:21603;height:5510;visibility:visible;mso-wrap-style:square;v-text-anchor:top" o:gfxdata="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" filled="f" stroked="f">
+                <v:shape id="_x0000_s1056" type="#_x0000_t202" style="position:absolute;left:200;top:423;width:21603;height:5510;visibility:visible;mso-wrap-style:square;v-text-anchor:top" o:gfxdata="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" filled="f" stroked="f">
                   <v:textbox>
                     <w:txbxContent>
                       <w:p>
@@ -2252,7 +3331,7 @@
                     </w:txbxContent>
                   </v:textbox>
                 </v:shape>
-                <v:shape id="_x0000_s1053" type="#_x0000_t202" style="position:absolute;left:238;top:3343;width:21603;height:3433;visibility:visible;mso-wrap-style:square;v-text-anchor:top" o:gfxdata="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" filled="f" stroked="f">
+                <v:shape id="_x0000_s1057" type="#_x0000_t202" style="position:absolute;left:238;top:3343;width:21603;height:3433;visibility:visible;mso-wrap-style:square;v-text-anchor:top" o:gfxdata="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" filled="f" stroked="f">
                   <v:textbox>
                     <w:txbxContent>
                       <w:p>
@@ -2510,11 +3589,11 @@
           </mc:Choice>
           <mc:Fallback>
             <w:pict>
-              <v:group w14:anchorId="55E4EBAD" id="_x0000_s1054" style="position:absolute;margin-left:227.4pt;margin-top:285pt;width:178pt;height:55.5pt;z-index:251660288;mso-width-relative:margin;mso-height-relative:margin" coordsize="22106,7058" o:gfxdata="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">
-                <v:rect id="Rectangle 9" o:spid="_x0000_s1055" style="position:absolute;width:22106;height:7033;visibility:visible;mso-wrap-style:square;v-text-anchor:middle" o:gfxdata="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" filled="f" strokecolor="black [3213]" strokeweight="1pt">
+              <v:group w14:anchorId="55E4EBAD" id="_x0000_s1058" style="position:absolute;left:0;text-align:left;margin-left:227.4pt;margin-top:285pt;width:178pt;height:55.5pt;z-index:251660288;mso-width-relative:margin;mso-height-relative:margin" coordsize="22106,7058" o:gfxdata="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">
+                <v:rect id="Rectangle 9" o:spid="_x0000_s1059" style="position:absolute;width:22106;height:7033;visibility:visible;mso-wrap-style:square;v-text-anchor:middle" o:gfxdata="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" filled="f" strokecolor="black [3213]" strokeweight="1pt">
                   <v:shadow on="t" color="black" opacity="26214f" origin="-.5,-.5" offset=".74836mm,.74836mm"/>
                 </v:rect>
-                <v:shape id="_x0000_s1056" type="#_x0000_t202" style="position:absolute;left:200;top:423;width:21603;height:5510;visibility:visible;mso-wrap-style:square;v-text-anchor:top" o:gfxdata="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" filled="f" stroked="f">
+                <v:shape id="_x0000_s1060" type="#_x0000_t202" style="position:absolute;left:200;top:423;width:21603;height:5510;visibility:visible;mso-wrap-style:square;v-text-anchor:top" o:gfxdata="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" filled="f" stroked="f">
                   <v:textbox>
                     <w:txbxContent>
                       <w:p>
@@ -2545,7 +3624,7 @@
                     </w:txbxContent>
                   </v:textbox>
                 </v:shape>
-                <v:shape id="_x0000_s1057" type="#_x0000_t202" style="position:absolute;left:200;top:4149;width:21603;height:2909;visibility:visible;mso-wrap-style:square;v-text-anchor:top" o:gfxdata="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" filled="f" stroked="f">
+                <v:shape id="_x0000_s1061" type="#_x0000_t202" style="position:absolute;left:200;top:4149;width:21603;height:2909;visibility:visible;mso-wrap-style:square;v-text-anchor:top" o:gfxdata="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" filled="f" stroked="f">
                   <v:textbox>
                     <w:txbxContent>
                       <w:p>
@@ -2845,8 +3924,19 @@
                                   <w:sz w:val="24"/>
                                   <w:szCs w:val="24"/>
                                 </w:rPr>
-                                <w:t>Pascual Blyadventura</w:t>
-                              </w:r>
+                                <w:t xml:space="preserve">Pascual </w:t>
+                              </w:r>
+                              <w:proofErr w:type="spellStart"/>
+                              <w:r>
+                                <w:rPr>
+                                  <w:rFonts w:ascii="Agency FB" w:hAnsi="Agency FB" w:cs="Calibri"/>
+                                  <w:color w:val="FFFFFF" w:themeColor="background1"/>
+                                  <w:sz w:val="24"/>
+                                  <w:szCs w:val="24"/>
+                                </w:rPr>
+                                <w:t>Blyadventura</w:t>
+                              </w:r>
+                              <w:proofErr w:type="spellEnd"/>
                             </w:p>
                           </w:txbxContent>
                         </wps:txbx>
@@ -2868,11 +3958,11 @@
           </mc:Choice>
           <mc:Fallback>
             <w:pict>
-              <v:group w14:anchorId="50535210" id="_x0000_s1058" style="position:absolute;margin-left:849.1pt;margin-top:409.85pt;width:122.05pt;height:55.5pt;z-index:251671552;mso-width-relative:margin;mso-height-relative:margin" coordsize="22106,7058" o:gfxdata="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">
-                <v:rect id="Rectangle 9" o:spid="_x0000_s1059" style="position:absolute;width:22106;height:7033;visibility:visible;mso-wrap-style:square;v-text-anchor:middle" o:gfxdata="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" filled="f" strokecolor="black [3213]" strokeweight="1pt">
+              <v:group w14:anchorId="50535210" id="_x0000_s1062" style="position:absolute;left:0;text-align:left;margin-left:849.1pt;margin-top:409.85pt;width:122.05pt;height:55.5pt;z-index:251671552;mso-width-relative:margin;mso-height-relative:margin" coordsize="22106,7058" o:gfxdata="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">
+                <v:rect id="Rectangle 9" o:spid="_x0000_s1063" style="position:absolute;width:22106;height:7033;visibility:visible;mso-wrap-style:square;v-text-anchor:middle" o:gfxdata="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" filled="f" strokecolor="black [3213]" strokeweight="1pt">
                   <v:shadow on="t" color="black" opacity="26214f" origin="-.5,-.5" offset=".74836mm,.74836mm"/>
                 </v:rect>
-                <v:shape id="_x0000_s1060" type="#_x0000_t202" style="position:absolute;left:200;top:423;width:21603;height:5510;visibility:visible;mso-wrap-style:square;v-text-anchor:top" o:gfxdata="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" filled="f" stroked="f">
+                <v:shape id="_x0000_s1064" type="#_x0000_t202" style="position:absolute;left:200;top:423;width:21603;height:5510;visibility:visible;mso-wrap-style:square;v-text-anchor:top" o:gfxdata="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" filled="f" stroked="f">
                   <v:textbox>
                     <w:txbxContent>
                       <w:p>
@@ -2903,7 +3993,7 @@
                     </w:txbxContent>
                   </v:textbox>
                 </v:shape>
-                <v:shape id="_x0000_s1061" type="#_x0000_t202" style="position:absolute;top:4149;width:22106;height:2909;visibility:visible;mso-wrap-style:square;v-text-anchor:top" o:gfxdata="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" filled="f" stroked="f">
+                <v:shape id="_x0000_s1065" type="#_x0000_t202" style="position:absolute;top:4149;width:22106;height:2909;visibility:visible;mso-wrap-style:square;v-text-anchor:top" o:gfxdata="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" filled="f" stroked="f">
                   <v:textbox>
                     <w:txbxContent>
                       <w:p>
@@ -2932,8 +4022,19 @@
                             <w:sz w:val="24"/>
                             <w:szCs w:val="24"/>
                           </w:rPr>
-                          <w:t>Pascual Blyadventura</w:t>
-                        </w:r>
+                          <w:t xml:space="preserve">Pascual </w:t>
+                        </w:r>
+                        <w:proofErr w:type="spellStart"/>
+                        <w:r>
+                          <w:rPr>
+                            <w:rFonts w:ascii="Agency FB" w:hAnsi="Agency FB" w:cs="Calibri"/>
+                            <w:color w:val="FFFFFF" w:themeColor="background1"/>
+                            <w:sz w:val="24"/>
+                            <w:szCs w:val="24"/>
+                          </w:rPr>
+                          <w:t>Blyadventura</w:t>
+                        </w:r>
+                        <w:proofErr w:type="spellEnd"/>
                       </w:p>
                     </w:txbxContent>
                   </v:textbox>
@@ -3239,11 +4340,11 @@
           </mc:Choice>
           <mc:Fallback>
             <w:pict>
-              <v:group w14:anchorId="0664E952" id="_x0000_s1062" style="position:absolute;margin-left:715.15pt;margin-top:508.4pt;width:122.05pt;height:69.55pt;z-index:251677696;mso-width-relative:margin;mso-height-relative:margin" coordsize="22106,7177" o:gfxdata="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">
-                <v:rect id="Rectangle 9" o:spid="_x0000_s1063" style="position:absolute;width:22106;height:7033;visibility:visible;mso-wrap-style:square;v-text-anchor:middle" o:gfxdata="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" filled="f" strokecolor="black [3213]" strokeweight="1pt">
+              <v:group w14:anchorId="0664E952" id="_x0000_s1066" style="position:absolute;left:0;text-align:left;margin-left:715.15pt;margin-top:508.4pt;width:122.05pt;height:69.55pt;z-index:251677696;mso-width-relative:margin;mso-height-relative:margin" coordsize="22106,7177" o:gfxdata="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">
+                <v:rect id="Rectangle 9" o:spid="_x0000_s1067" style="position:absolute;width:22106;height:7033;visibility:visible;mso-wrap-style:square;v-text-anchor:middle" o:gfxdata="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" filled="f" strokecolor="black [3213]" strokeweight="1pt">
                   <v:shadow on="t" color="black" opacity="26214f" origin="-.5,-.5" offset=".74836mm,.74836mm"/>
                 </v:rect>
-                <v:shape id="_x0000_s1064" type="#_x0000_t202" style="position:absolute;left:200;top:293;width:21603;height:5510;visibility:visible;mso-wrap-style:square;v-text-anchor:top" o:gfxdata="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" filled="f" stroked="f">
+                <v:shape id="_x0000_s1068" type="#_x0000_t202" style="position:absolute;left:200;top:293;width:21603;height:5510;visibility:visible;mso-wrap-style:square;v-text-anchor:top" o:gfxdata="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" filled="f" stroked="f">
                   <v:textbox>
                     <w:txbxContent>
                       <w:p>
@@ -3274,7 +4375,7 @@
                     </w:txbxContent>
                   </v:textbox>
                 </v:shape>
-                <v:shape id="_x0000_s1065" type="#_x0000_t202" style="position:absolute;top:3564;width:22106;height:3613;visibility:visible;mso-wrap-style:square;v-text-anchor:top" o:gfxdata="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" filled="f" stroked="f">
+                <v:shape id="_x0000_s1069" type="#_x0000_t202" style="position:absolute;top:3564;width:22106;height:3613;visibility:visible;mso-wrap-style:square;v-text-anchor:top" o:gfxdata="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" filled="f" stroked="f">
                   <v:textbox>
                     <w:txbxContent>
                       <w:p>
@@ -3567,11 +4668,11 @@
           </mc:Choice>
           <mc:Fallback>
             <w:pict>
-              <v:group w14:anchorId="5622667D" id="_x0000_s1066" style="position:absolute;margin-left:849.45pt;margin-top:349.5pt;width:122.05pt;height:52.5pt;z-index:251675648;mso-width-relative:margin;mso-height-relative:margin" coordsize="22106,7033" o:gfxdata="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">
-                <v:rect id="Rectangle 9" o:spid="_x0000_s1067" style="position:absolute;width:22106;height:7033;visibility:visible;mso-wrap-style:square;v-text-anchor:middle" o:gfxdata="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" filled="f" strokecolor="black [3213]" strokeweight="1pt">
+              <v:group w14:anchorId="5622667D" id="_x0000_s1070" style="position:absolute;left:0;text-align:left;margin-left:849.45pt;margin-top:349.5pt;width:122.05pt;height:52.5pt;z-index:251675648;mso-width-relative:margin;mso-height-relative:margin" coordsize="22106,7033" o:gfxdata="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">
+                <v:rect id="Rectangle 9" o:spid="_x0000_s1071" style="position:absolute;width:22106;height:7033;visibility:visible;mso-wrap-style:square;v-text-anchor:middle" o:gfxdata="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" filled="f" strokecolor="black [3213]" strokeweight="1pt">
                   <v:shadow on="t" color="black" opacity="26214f" origin="-.5,-.5" offset=".74836mm,.74836mm"/>
                 </v:rect>
-                <v:shape id="_x0000_s1068" type="#_x0000_t202" style="position:absolute;left:200;top:293;width:21603;height:2935;visibility:visible;mso-wrap-style:square;v-text-anchor:top" o:gfxdata="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" filled="f" stroked="f">
+                <v:shape id="_x0000_s1072" type="#_x0000_t202" style="position:absolute;left:200;top:293;width:21603;height:2935;visibility:visible;mso-wrap-style:square;v-text-anchor:top" o:gfxdata="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" filled="f" stroked="f">
                   <v:textbox>
                     <w:txbxContent>
                       <w:p>
@@ -3602,7 +4703,7 @@
                     </w:txbxContent>
                   </v:textbox>
                 </v:shape>
-                <v:shape id="_x0000_s1069" type="#_x0000_t202" style="position:absolute;top:2667;width:22106;height:4360;visibility:visible;mso-wrap-style:square;v-text-anchor:top" o:gfxdata="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" filled="f" stroked="f">
+                <v:shape id="_x0000_s1073" type="#_x0000_t202" style="position:absolute;top:2667;width:22106;height:4360;visibility:visible;mso-wrap-style:square;v-text-anchor:top" o:gfxdata="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" filled="f" stroked="f">
                   <v:textbox>
                     <w:txbxContent>
                       <w:p>
@@ -4008,8 +5109,19 @@
                                   <w:sz w:val="24"/>
                                   <w:szCs w:val="24"/>
                                 </w:rPr>
-                                <w:t>Carlos Mitchell</w:t>
-                              </w:r>
+                                <w:t xml:space="preserve">Alexey </w:t>
+                              </w:r>
+                              <w:proofErr w:type="spellStart"/>
+                              <w:r>
+                                <w:rPr>
+                                  <w:rFonts w:ascii="Agency FB" w:hAnsi="Agency FB" w:cs="Calibri"/>
+                                  <w:color w:val="FFFFFF" w:themeColor="background1"/>
+                                  <w:sz w:val="24"/>
+                                  <w:szCs w:val="24"/>
+                                </w:rPr>
+                                <w:t>Dobrokotov</w:t>
+                              </w:r>
+                              <w:proofErr w:type="spellEnd"/>
                             </w:p>
                             <w:p>
                               <w:pPr>
@@ -4061,11 +5173,11 @@
           </mc:Choice>
           <mc:Fallback>
             <w:pict>
-              <v:group w14:anchorId="13D37A3C" id="_x0000_s1070" style="position:absolute;margin-left:715pt;margin-top:349.55pt;width:122.05pt;height:74.3pt;z-index:251669504;mso-width-relative:margin;mso-height-relative:margin" coordsize="22106,7177" o:gfxdata="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">
-                <v:rect id="Rectangle 9" o:spid="_x0000_s1071" style="position:absolute;width:22106;height:7033;visibility:visible;mso-wrap-style:square;v-text-anchor:middle" o:gfxdata="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" filled="f" strokecolor="black [3213]" strokeweight="1pt">
+              <v:group w14:anchorId="13D37A3C" id="_x0000_s1074" style="position:absolute;left:0;text-align:left;margin-left:715pt;margin-top:349.55pt;width:122.05pt;height:74.3pt;z-index:251669504;mso-width-relative:margin;mso-height-relative:margin" coordsize="22106,7177" o:gfxdata="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">
+                <v:rect id="Rectangle 9" o:spid="_x0000_s1075" style="position:absolute;width:22106;height:7033;visibility:visible;mso-wrap-style:square;v-text-anchor:middle" o:gfxdata="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" filled="f" strokecolor="black [3213]" strokeweight="1pt">
                   <v:shadow on="t" color="black" opacity="26214f" origin="-.5,-.5" offset=".74836mm,.74836mm"/>
                 </v:rect>
-                <v:shape id="_x0000_s1072" type="#_x0000_t202" style="position:absolute;left:200;top:293;width:21603;height:5510;visibility:visible;mso-wrap-style:square;v-text-anchor:top" o:gfxdata="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" filled="f" stroked="f">
+                <v:shape id="_x0000_s1076" type="#_x0000_t202" style="position:absolute;left:200;top:293;width:21603;height:5510;visibility:visible;mso-wrap-style:square;v-text-anchor:top" o:gfxdata="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" filled="f" stroked="f">
                   <v:textbox>
                     <w:txbxContent>
                       <w:p>
@@ -4096,7 +5208,7 @@
                     </w:txbxContent>
                   </v:textbox>
                 </v:shape>
-                <v:shape id="_x0000_s1073" type="#_x0000_t202" style="position:absolute;top:3564;width:22106;height:3613;visibility:visible;mso-wrap-style:square;v-text-anchor:top" o:gfxdata="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" filled="f" stroked="f">
+                <v:shape id="_x0000_s1077" type="#_x0000_t202" style="position:absolute;top:3564;width:22106;height:3613;visibility:visible;mso-wrap-style:square;v-text-anchor:top" o:gfxdata="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" filled="f" stroked="f">
                   <v:textbox>
                     <w:txbxContent>
                       <w:p>
@@ -4126,8 +5238,19 @@
                             <w:sz w:val="24"/>
                             <w:szCs w:val="24"/>
                           </w:rPr>
-                          <w:t>Carlos Mitchell</w:t>
-                        </w:r>
+                          <w:t xml:space="preserve">Alexey </w:t>
+                        </w:r>
+                        <w:proofErr w:type="spellStart"/>
+                        <w:r>
+                          <w:rPr>
+                            <w:rFonts w:ascii="Agency FB" w:hAnsi="Agency FB" w:cs="Calibri"/>
+                            <w:color w:val="FFFFFF" w:themeColor="background1"/>
+                            <w:sz w:val="24"/>
+                            <w:szCs w:val="24"/>
+                          </w:rPr>
+                          <w:t>Dobrokotov</w:t>
+                        </w:r>
+                        <w:proofErr w:type="spellEnd"/>
                       </w:p>
                       <w:p>
                         <w:pPr>
@@ -4398,11 +5521,11 @@
           </mc:Choice>
           <mc:Fallback>
             <w:pict>
-              <v:group w14:anchorId="224EED03" id="_x0000_s1074" style="position:absolute;margin-left:715.2pt;margin-top:430.95pt;width:122.05pt;height:69.55pt;z-index:251672576;mso-width-relative:margin;mso-height-relative:margin" coordsize="22106,7177" o:gfxdata="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">
-                <v:rect id="Rectangle 9" o:spid="_x0000_s1075" style="position:absolute;width:22106;height:7033;visibility:visible;mso-wrap-style:square;v-text-anchor:middle" o:gfxdata="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" filled="f" strokecolor="black [3213]" strokeweight="1pt">
+              <v:group w14:anchorId="224EED03" id="_x0000_s1078" style="position:absolute;left:0;text-align:left;margin-left:715.2pt;margin-top:430.95pt;width:122.05pt;height:69.55pt;z-index:251672576;mso-width-relative:margin;mso-height-relative:margin" coordsize="22106,7177" o:gfxdata="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">
+                <v:rect id="Rectangle 9" o:spid="_x0000_s1079" style="position:absolute;width:22106;height:7033;visibility:visible;mso-wrap-style:square;v-text-anchor:middle" o:gfxdata="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" filled="f" strokecolor="black [3213]" strokeweight="1pt">
                   <v:shadow on="t" color="black" opacity="26214f" origin="-.5,-.5" offset=".74836mm,.74836mm"/>
                 </v:rect>
-                <v:shape id="_x0000_s1076" type="#_x0000_t202" style="position:absolute;left:200;top:293;width:21603;height:5510;visibility:visible;mso-wrap-style:square;v-text-anchor:top" o:gfxdata="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" filled="f" stroked="f">
+                <v:shape id="_x0000_s1080" type="#_x0000_t202" style="position:absolute;left:200;top:293;width:21603;height:5510;visibility:visible;mso-wrap-style:square;v-text-anchor:top" o:gfxdata="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" filled="f" stroked="f">
                   <v:textbox>
                     <w:txbxContent>
                       <w:p>
@@ -4433,7 +5556,7 @@
                     </w:txbxContent>
                   </v:textbox>
                 </v:shape>
-                <v:shape id="_x0000_s1077" type="#_x0000_t202" style="position:absolute;top:3564;width:22106;height:3613;visibility:visible;mso-wrap-style:square;v-text-anchor:top" o:gfxdata="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" filled="f" stroked="f">
+                <v:shape id="_x0000_s1081" type="#_x0000_t202" style="position:absolute;top:3564;width:22106;height:3613;visibility:visible;mso-wrap-style:square;v-text-anchor:top" o:gfxdata="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" filled="f" stroked="f">
                   <v:textbox>
                     <w:txbxContent>
                       <w:p>
@@ -4704,11 +5827,11 @@
           </mc:Choice>
           <mc:Fallback>
             <w:pict>
-              <v:group w14:anchorId="38637682" id="_x0000_s1078" style="position:absolute;margin-left:715.45pt;margin-top:284.2pt;width:122.4pt;height:55.5pt;z-index:251668480;mso-width-relative:margin;mso-height-relative:margin" coordsize="22106,7058" o:gfxdata="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">
-                <v:rect id="Rectangle 9" o:spid="_x0000_s1079" style="position:absolute;width:22106;height:7033;visibility:visible;mso-wrap-style:square;v-text-anchor:middle" o:gfxdata="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" filled="f" strokecolor="black [3213]" strokeweight="1pt">
+              <v:group w14:anchorId="38637682" id="_x0000_s1082" style="position:absolute;left:0;text-align:left;margin-left:715.45pt;margin-top:284.2pt;width:122.4pt;height:55.5pt;z-index:251668480;mso-width-relative:margin;mso-height-relative:margin" coordsize="22106,7058" o:gfxdata="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">
+                <v:rect id="Rectangle 9" o:spid="_x0000_s1083" style="position:absolute;width:22106;height:7033;visibility:visible;mso-wrap-style:square;v-text-anchor:middle" o:gfxdata="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" filled="f" strokecolor="black [3213]" strokeweight="1pt">
                   <v:shadow on="t" color="black" opacity="26214f" origin="-.5,-.5" offset=".74836mm,.74836mm"/>
                 </v:rect>
-                <v:shape id="_x0000_s1080" type="#_x0000_t202" style="position:absolute;left:200;top:423;width:21603;height:5510;visibility:visible;mso-wrap-style:square;v-text-anchor:top" o:gfxdata="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" filled="f" stroked="f">
+                <v:shape id="_x0000_s1084" type="#_x0000_t202" style="position:absolute;left:200;top:423;width:21603;height:5510;visibility:visible;mso-wrap-style:square;v-text-anchor:top" o:gfxdata="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" filled="f" stroked="f">
                   <v:textbox>
                     <w:txbxContent>
                       <w:p>
@@ -4739,7 +5862,7 @@
                     </w:txbxContent>
                   </v:textbox>
                 </v:shape>
-                <v:shape id="_x0000_s1081" type="#_x0000_t202" style="position:absolute;top:4149;width:22106;height:2909;visibility:visible;mso-wrap-style:square;v-text-anchor:top" o:gfxdata="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" filled="f" stroked="f">
+                <v:shape id="_x0000_s1085" type="#_x0000_t202" style="position:absolute;top:4149;width:22106;height:2909;visibility:visible;mso-wrap-style:square;v-text-anchor:top" o:gfxdata="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" filled="f" stroked="f">
                   <v:textbox>
                     <w:txbxContent>
                       <w:p>
@@ -4979,11 +6102,11 @@
           </mc:Choice>
           <mc:Fallback>
             <w:pict>
-              <v:group w14:anchorId="273DF4C4" id="_x0000_s1082" style="position:absolute;margin-left:849.35pt;margin-top:284.25pt;width:122.4pt;height:55.5pt;z-index:251674624;mso-width-relative:margin;mso-height-relative:margin" coordsize="22106,7058" o:gfxdata="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">
-                <v:rect id="Rectangle 9" o:spid="_x0000_s1083" style="position:absolute;width:22106;height:7033;visibility:visible;mso-wrap-style:square;v-text-anchor:middle" o:gfxdata="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" filled="f" strokecolor="black [3213]" strokeweight="1pt">
+              <v:group w14:anchorId="273DF4C4" id="_x0000_s1086" style="position:absolute;left:0;text-align:left;margin-left:849.35pt;margin-top:284.25pt;width:122.4pt;height:55.5pt;z-index:251674624;mso-width-relative:margin;mso-height-relative:margin" coordsize="22106,7058" o:gfxdata="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">
+                <v:rect id="Rectangle 9" o:spid="_x0000_s1087" style="position:absolute;width:22106;height:7033;visibility:visible;mso-wrap-style:square;v-text-anchor:middle" o:gfxdata="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" filled="f" strokecolor="black [3213]" strokeweight="1pt">
                   <v:shadow on="t" color="black" opacity="26214f" origin="-.5,-.5" offset=".74836mm,.74836mm"/>
                 </v:rect>
-                <v:shape id="_x0000_s1084" type="#_x0000_t202" style="position:absolute;left:200;top:423;width:21603;height:5510;visibility:visible;mso-wrap-style:square;v-text-anchor:top" o:gfxdata="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" filled="f" stroked="f">
+                <v:shape id="_x0000_s1088" type="#_x0000_t202" style="position:absolute;left:200;top:423;width:21603;height:5510;visibility:visible;mso-wrap-style:square;v-text-anchor:top" o:gfxdata="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" filled="f" stroked="f">
                   <v:textbox>
                     <w:txbxContent>
                       <w:p>
@@ -5014,7 +6137,7 @@
                     </w:txbxContent>
                   </v:textbox>
                 </v:shape>
-                <v:shape id="_x0000_s1085" type="#_x0000_t202" style="position:absolute;top:4149;width:22106;height:2909;visibility:visible;mso-wrap-style:square;v-text-anchor:top" o:gfxdata="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" filled="f" stroked="f">
+                <v:shape id="_x0000_s1089" type="#_x0000_t202" style="position:absolute;top:4149;width:22106;height:2909;visibility:visible;mso-wrap-style:square;v-text-anchor:top" o:gfxdata="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" filled="f" stroked="f">
                   <v:textbox>
                     <w:txbxContent>
                       <w:p>
@@ -5126,7 +6249,7 @@
         <mc:AlternateContent>
           <mc:Choice Requires="wps">
             <w:drawing>
-              <wp:anchor distT="0" distB="0" distL="114300" distR="114300" simplePos="0" relativeHeight="251639808" behindDoc="0" locked="0" layoutInCell="1" allowOverlap="1" wp14:anchorId="0F21309B" wp14:editId="1256990A">
+              <wp:anchor distT="0" distB="0" distL="114300" distR="114300" simplePos="0" relativeHeight="251639808" behindDoc="0" locked="0" layoutInCell="1" allowOverlap="1" wp14:anchorId="0F21309B" wp14:editId="78E3CA5F">
                 <wp:simplePos x="0" y="0"/>
                 <wp:positionH relativeFrom="column">
                   <wp:posOffset>7358380</wp:posOffset>
@@ -5186,7 +6309,7 @@
           </mc:Choice>
           <mc:Fallback>
             <w:pict>
-              <v:line w14:anchorId="1C67F4AB" id="Straight Connector 232" o:spid="_x0000_s1026" style="position:absolute;rotation:-90;z-index:251638272;visibility:visible;mso-wrap-style:square;mso-width-percent:0;mso-height-percent:0;mso-wrap-distance-left:9pt;mso-wrap-distance-top:0;mso-wrap-distance-right:9pt;mso-wrap-distance-bottom:0;mso-position-horizontal:absolute;mso-position-horizontal-relative:text;mso-position-vertical:absolute;mso-position-vertical-relative:text;mso-width-percent:0;mso-height-percent:0;mso-width-relative:margin;mso-height-relative:margin" from="579.4pt,211.75pt" to="579.4pt,344.35pt" o:gfxdata="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" strokecolor="black [3213]" strokeweight="2.25pt">
+              <v:line w14:anchorId="09EC863F" id="Straight Connector 232" o:spid="_x0000_s1026" style="position:absolute;rotation:-90;z-index:251639808;visibility:visible;mso-wrap-style:square;mso-width-percent:0;mso-height-percent:0;mso-wrap-distance-left:9pt;mso-wrap-distance-top:0;mso-wrap-distance-right:9pt;mso-wrap-distance-bottom:0;mso-position-horizontal:absolute;mso-position-horizontal-relative:text;mso-position-vertical:absolute;mso-position-vertical-relative:text;mso-width-percent:0;mso-height-percent:0;mso-width-relative:margin;mso-height-relative:margin" from="579.4pt,211.75pt" to="579.4pt,344.35pt" o:gfxdata="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" strokecolor="black [3213]" strokeweight="2.25pt">
                 <v:stroke joinstyle="miter"/>
               </v:line>
             </w:pict>
@@ -5456,11 +6579,11 @@
           </mc:Choice>
           <mc:Fallback>
             <w:pict>
-              <v:group w14:anchorId="35A5C4E4" id="_x0000_s1086" style="position:absolute;margin-left:80.2pt;margin-top:205.1pt;width:113.25pt;height:68.25pt;z-index:251656192;mso-width-relative:margin;mso-height-relative:margin" coordsize="22106,7033" o:gfxdata="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">
-                <v:rect id="Rectangle 9" o:spid="_x0000_s1087" style="position:absolute;width:22106;height:7033;visibility:visible;mso-wrap-style:square;v-text-anchor:middle" o:gfxdata="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" filled="f" strokecolor="black [3213]" strokeweight="1pt">
+              <v:group w14:anchorId="35A5C4E4" id="_x0000_s1090" style="position:absolute;left:0;text-align:left;margin-left:80.2pt;margin-top:205.1pt;width:113.25pt;height:68.25pt;z-index:251656192;mso-width-relative:margin;mso-height-relative:margin" coordsize="22106,7033" o:gfxdata="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">
+                <v:rect id="Rectangle 9" o:spid="_x0000_s1091" style="position:absolute;width:22106;height:7033;visibility:visible;mso-wrap-style:square;v-text-anchor:middle" o:gfxdata="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" filled="f" strokecolor="black [3213]" strokeweight="1pt">
                   <v:shadow on="t" color="black" opacity="26214f" origin="-.5,-.5" offset=".74836mm,.74836mm"/>
                 </v:rect>
-                <v:shape id="_x0000_s1088" type="#_x0000_t202" style="position:absolute;left:200;top:57;width:21603;height:5333;visibility:visible;mso-wrap-style:square;v-text-anchor:top" o:gfxdata="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" filled="f" stroked="f">
+                <v:shape id="_x0000_s1092" type="#_x0000_t202" style="position:absolute;left:200;top:57;width:21603;height:5333;visibility:visible;mso-wrap-style:square;v-text-anchor:top" o:gfxdata="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" filled="f" stroked="f">
                   <v:textbox>
                     <w:txbxContent>
                       <w:p>
@@ -5502,7 +6625,7 @@
                     </w:txbxContent>
                   </v:textbox>
                 </v:shape>
-                <v:shape id="_x0000_s1089" type="#_x0000_t202" style="position:absolute;left:200;top:3450;width:21603;height:3502;visibility:visible;mso-wrap-style:square;v-text-anchor:top" o:gfxdata="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" filled="f" stroked="f">
+                <v:shape id="_x0000_s1093" type="#_x0000_t202" style="position:absolute;left:200;top:3450;width:21603;height:3502;visibility:visible;mso-wrap-style:square;v-text-anchor:top" o:gfxdata="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" filled="f" stroked="f">
                   <v:textbox>
                     <w:txbxContent>
                       <w:p>
@@ -5814,11 +6937,11 @@
           </mc:Choice>
           <mc:Fallback>
             <w:pict>
-              <v:group w14:anchorId="3D186E59" id="_x0000_s1090" style="position:absolute;margin-left:729.5pt;margin-top:208.25pt;width:227.8pt;height:61.5pt;z-index:251655168;mso-width-relative:margin;mso-height-relative:margin" coordsize="22106,7033" o:gfxdata="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">
-                <v:rect id="Rectangle 9" o:spid="_x0000_s1091" style="position:absolute;width:22106;height:7033;visibility:visible;mso-wrap-style:square;v-text-anchor:middle" o:gfxdata="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" filled="f" strokecolor="black [3213]" strokeweight="1pt">
+              <v:group w14:anchorId="3D186E59" id="_x0000_s1094" style="position:absolute;left:0;text-align:left;margin-left:729.5pt;margin-top:208.25pt;width:227.8pt;height:61.5pt;z-index:251655168;mso-width-relative:margin;mso-height-relative:margin" coordsize="22106,7033" o:gfxdata="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">
+                <v:rect id="Rectangle 9" o:spid="_x0000_s1095" style="position:absolute;width:22106;height:7033;visibility:visible;mso-wrap-style:square;v-text-anchor:middle" o:gfxdata="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" filled="f" strokecolor="black [3213]" strokeweight="1pt">
                   <v:shadow on="t" color="black" opacity="26214f" origin="-.5,-.5" offset=".74836mm,.74836mm"/>
                 </v:rect>
-                <v:shape id="_x0000_s1092" type="#_x0000_t202" style="position:absolute;left:200;top:1330;width:21603;height:2843;visibility:visible;mso-wrap-style:square;v-text-anchor:top" o:gfxdata="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" filled="f" stroked="f">
+                <v:shape id="_x0000_s1096" type="#_x0000_t202" style="position:absolute;left:200;top:1330;width:21603;height:2843;visibility:visible;mso-wrap-style:square;v-text-anchor:top" o:gfxdata="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" filled="f" stroked="f">
                   <v:textbox>
                     <w:txbxContent>
                       <w:p>
@@ -5858,7 +6981,7 @@
                     </w:txbxContent>
                   </v:textbox>
                 </v:shape>
-                <v:shape id="_x0000_s1093" type="#_x0000_t202" style="position:absolute;left:200;top:3309;width:21603;height:2908;visibility:visible;mso-wrap-style:square;v-text-anchor:top" o:gfxdata="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" filled="f" stroked="f">
+                <v:shape id="_x0000_s1097" type="#_x0000_t202" style="position:absolute;left:200;top:3309;width:21603;height:2908;visibility:visible;mso-wrap-style:square;v-text-anchor:top" o:gfxdata="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" filled="f" stroked="f">
                   <v:textbox>
                     <w:txbxContent>
                       <w:p>
@@ -6240,11 +7363,11 @@
           </mc:Choice>
           <mc:Fallback>
             <w:pict>
-              <v:group w14:anchorId="4ECE05CB" id="_x0000_s1094" style="position:absolute;margin-left:465.1pt;margin-top:208.3pt;width:227.8pt;height:61.5pt;z-index:251652096;mso-width-relative:margin;mso-height-relative:margin" coordsize="22106,7033" o:gfxdata="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">
-                <v:rect id="Rectangle 9" o:spid="_x0000_s1095" style="position:absolute;width:22106;height:7033;visibility:visible;mso-wrap-style:square;v-text-anchor:middle" o:gfxdata="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" filled="f" strokecolor="black [3213]" strokeweight="1pt">
+              <v:group w14:anchorId="4ECE05CB" id="_x0000_s1098" style="position:absolute;left:0;text-align:left;margin-left:465.1pt;margin-top:208.3pt;width:227.8pt;height:61.5pt;z-index:251652096;mso-width-relative:margin;mso-height-relative:margin" coordsize="22106,7033" o:gfxdata="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">
+                <v:rect id="Rectangle 9" o:spid="_x0000_s1099" style="position:absolute;width:22106;height:7033;visibility:visible;mso-wrap-style:square;v-text-anchor:middle" o:gfxdata="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" filled="f" strokecolor="black [3213]" strokeweight="1pt">
                   <v:shadow on="t" color="black" opacity="26214f" origin="-.5,-.5" offset=".74836mm,.74836mm"/>
                 </v:rect>
-                <v:shape id="_x0000_s1096" type="#_x0000_t202" style="position:absolute;left:200;top:343;width:21603;height:5078;visibility:visible;mso-wrap-style:square;v-text-anchor:top" o:gfxdata="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" filled="f" stroked="f">
+                <v:shape id="_x0000_s1100" type="#_x0000_t202" style="position:absolute;left:200;top:343;width:21603;height:5078;visibility:visible;mso-wrap-style:square;v-text-anchor:top" o:gfxdata="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" filled="f" stroked="f">
                   <v:textbox>
                     <w:txbxContent>
                       <w:p>
@@ -6274,7 +7397,7 @@
                     </w:txbxContent>
                   </v:textbox>
                 </v:shape>
-                <v:shape id="_x0000_s1097" type="#_x0000_t202" style="position:absolute;left:200;top:3985;width:21603;height:2908;visibility:visible;mso-wrap-style:square;v-text-anchor:top" o:gfxdata="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" filled="f" stroked="f">
+                <v:shape id="_x0000_s1101" type="#_x0000_t202" style="position:absolute;left:200;top:3985;width:21603;height:2908;visibility:visible;mso-wrap-style:square;v-text-anchor:top" o:gfxdata="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" filled="f" stroked="f">
                   <v:textbox>
                     <w:txbxContent>
                       <w:p>
@@ -6615,11 +7738,11 @@
           </mc:Choice>
           <mc:Fallback>
             <w:pict>
-              <v:group w14:anchorId="032F0021" id="_x0000_s1098" style="position:absolute;margin-left:583.8pt;margin-top:525.95pt;width:122.05pt;height:60.25pt;z-index:251667456;mso-width-relative:margin;mso-height-relative:margin" coordsize="22106,7580" o:gfxdata="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">
-                <v:rect id="Rectangle 9" o:spid="_x0000_s1099" style="position:absolute;width:22106;height:7033;visibility:visible;mso-wrap-style:square;v-text-anchor:middle" o:gfxdata="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" filled="f" strokecolor="black [3213]" strokeweight="1pt">
+              <v:group w14:anchorId="032F0021" id="_x0000_s1102" style="position:absolute;left:0;text-align:left;margin-left:583.8pt;margin-top:525.95pt;width:122.05pt;height:60.25pt;z-index:251667456;mso-width-relative:margin;mso-height-relative:margin" coordsize="22106,7580" o:gfxdata="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">
+                <v:rect id="Rectangle 9" o:spid="_x0000_s1103" style="position:absolute;width:22106;height:7033;visibility:visible;mso-wrap-style:square;v-text-anchor:middle" o:gfxdata="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" filled="f" strokecolor="black [3213]" strokeweight="1pt">
                   <v:shadow on="t" color="black" opacity="26214f" origin="-.5,-.5" offset=".74836mm,.74836mm"/>
                 </v:rect>
-                <v:shape id="_x0000_s1100" type="#_x0000_t202" style="position:absolute;left:200;top:293;width:21603;height:5510;visibility:visible;mso-wrap-style:square;v-text-anchor:top" o:gfxdata="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" filled="f" stroked="f">
+                <v:shape id="_x0000_s1104" type="#_x0000_t202" style="position:absolute;left:200;top:293;width:21603;height:5510;visibility:visible;mso-wrap-style:square;v-text-anchor:top" o:gfxdata="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" filled="f" stroked="f">
                   <v:textbox>
                     <w:txbxContent>
                       <w:p>
@@ -6650,7 +7773,7 @@
                     </w:txbxContent>
                   </v:textbox>
                 </v:shape>
-                <v:shape id="_x0000_s1101" type="#_x0000_t202" style="position:absolute;top:2528;width:22106;height:5052;visibility:visible;mso-wrap-style:square;v-text-anchor:top" o:gfxdata="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" filled="f" stroked="f">
+                <v:shape id="_x0000_s1105" type="#_x0000_t202" style="position:absolute;top:2528;width:22106;height:5052;visibility:visible;mso-wrap-style:square;v-text-anchor:top" o:gfxdata="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" filled="f" stroked="f">
                   <v:textbox>
                     <w:txbxContent>
                       <w:p>
@@ -6994,11 +8117,11 @@
           </mc:Choice>
           <mc:Fallback>
             <w:pict>
-              <v:group w14:anchorId="0E9F820C" id="_x0000_s1102" style="position:absolute;margin-left:583.2pt;margin-top:431.1pt;width:122.65pt;height:84.85pt;z-index:251666432;mso-width-relative:margin;mso-height-relative:margin" coordorigin="-54" coordsize="22160,7033" o:gfxdata="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">
-                <v:rect id="Rectangle 9" o:spid="_x0000_s1103" style="position:absolute;width:22106;height:7033;visibility:visible;mso-wrap-style:square;v-text-anchor:middle" o:gfxdata="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" filled="f" strokecolor="black [3213]" strokeweight="1pt">
+              <v:group w14:anchorId="0E9F820C" id="_x0000_s1106" style="position:absolute;left:0;text-align:left;margin-left:583.2pt;margin-top:431.1pt;width:122.65pt;height:84.85pt;z-index:251666432;mso-width-relative:margin;mso-height-relative:margin" coordorigin="-54" coordsize="22160,7033" o:gfxdata="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">
+                <v:rect id="Rectangle 9" o:spid="_x0000_s1107" style="position:absolute;width:22106;height:7033;visibility:visible;mso-wrap-style:square;v-text-anchor:middle" o:gfxdata="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" filled="f" strokecolor="black [3213]" strokeweight="1pt">
                   <v:shadow on="t" color="black" opacity="26214f" origin="-.5,-.5" offset=".74836mm,.74836mm"/>
                 </v:rect>
-                <v:shape id="_x0000_s1104" type="#_x0000_t202" style="position:absolute;left:200;top:189;width:21603;height:5510;visibility:visible;mso-wrap-style:square;v-text-anchor:top" o:gfxdata="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" filled="f" stroked="f">
+                <v:shape id="_x0000_s1108" type="#_x0000_t202" style="position:absolute;left:200;top:189;width:21603;height:5510;visibility:visible;mso-wrap-style:square;v-text-anchor:top" o:gfxdata="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" filled="f" stroked="f">
                   <v:textbox>
                     <w:txbxContent>
                       <w:p>
@@ -7029,7 +8152,7 @@
                     </w:txbxContent>
                   </v:textbox>
                 </v:shape>
-                <v:shape id="_x0000_s1105" type="#_x0000_t202" style="position:absolute;left:-54;top:3940;width:22106;height:2959;visibility:visible;mso-wrap-style:square;v-text-anchor:top" o:gfxdata="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" filled="f" stroked="f">
+                <v:shape id="_x0000_s1109" type="#_x0000_t202" style="position:absolute;left:-54;top:3940;width:22106;height:2959;visibility:visible;mso-wrap-style:square;v-text-anchor:top" o:gfxdata="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" filled="f" stroked="f">
                   <v:textbox>
                     <w:txbxContent>
                       <w:p>
@@ -7381,11 +8504,11 @@
           </mc:Choice>
           <mc:Fallback>
             <w:pict>
-              <v:group w14:anchorId="13A6BC48" id="_x0000_s1106" style="position:absolute;margin-left:583.85pt;margin-top:350.1pt;width:122.05pt;height:73.8pt;z-index:251665408;mso-width-relative:margin;mso-height-relative:margin" coordsize="22106,7162" o:gfxdata="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">
-                <v:rect id="Rectangle 9" o:spid="_x0000_s1107" style="position:absolute;width:22106;height:7033;visibility:visible;mso-wrap-style:square;v-text-anchor:middle" o:gfxdata="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" filled="f" strokecolor="black [3213]" strokeweight="1pt">
+              <v:group w14:anchorId="13A6BC48" id="_x0000_s1110" style="position:absolute;left:0;text-align:left;margin-left:583.85pt;margin-top:350.1pt;width:122.05pt;height:73.8pt;z-index:251665408;mso-width-relative:margin;mso-height-relative:margin" coordsize="22106,7162" o:gfxdata="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">
+                <v:rect id="Rectangle 9" o:spid="_x0000_s1111" style="position:absolute;width:22106;height:7033;visibility:visible;mso-wrap-style:square;v-text-anchor:middle" o:gfxdata="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" filled="f" strokecolor="black [3213]" strokeweight="1pt">
                   <v:shadow on="t" color="black" opacity="26214f" origin="-.5,-.5" offset=".74836mm,.74836mm"/>
                 </v:rect>
-                <v:shape id="_x0000_s1108" type="#_x0000_t202" style="position:absolute;left:200;top:293;width:21603;height:5510;visibility:visible;mso-wrap-style:square;v-text-anchor:top" o:gfxdata="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" filled="f" stroked="f">
+                <v:shape id="_x0000_s1112" type="#_x0000_t202" style="position:absolute;left:200;top:293;width:21603;height:5510;visibility:visible;mso-wrap-style:square;v-text-anchor:top" o:gfxdata="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" filled="f" stroked="f">
                   <v:textbox>
                     <w:txbxContent>
                       <w:p>
@@ -7427,7 +8550,7 @@
                     </w:txbxContent>
                   </v:textbox>
                 </v:shape>
-                <v:shape id="_x0000_s1109" type="#_x0000_t202" style="position:absolute;top:3471;width:22106;height:3691;visibility:visible;mso-wrap-style:square;v-text-anchor:top" o:gfxdata="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" filled="f" stroked="f">
+                <v:shape id="_x0000_s1113" type="#_x0000_t202" style="position:absolute;top:3471;width:22106;height:3691;visibility:visible;mso-wrap-style:square;v-text-anchor:top" o:gfxdata="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" filled="f" stroked="f">
                   <v:textbox>
                     <w:txbxContent>
                       <w:p>
@@ -7783,11 +8906,11 @@
           </mc:Choice>
           <mc:Fallback>
             <w:pict>
-              <v:group w14:anchorId="16FFC5EA" id="_x0000_s1110" style="position:absolute;margin-left:452.75pt;margin-top:350.1pt;width:122.05pt;height:72.7pt;z-index:251664384;mso-width-relative:margin;mso-height-relative:margin" coordsize="22106,7033" o:gfxdata="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">
-                <v:rect id="Rectangle 9" o:spid="_x0000_s1111" style="position:absolute;width:22106;height:7033;visibility:visible;mso-wrap-style:square;v-text-anchor:middle" o:gfxdata="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" filled="f" strokecolor="black [3213]" strokeweight="1pt">
+              <v:group w14:anchorId="16FFC5EA" id="_x0000_s1114" style="position:absolute;left:0;text-align:left;margin-left:452.75pt;margin-top:350.1pt;width:122.05pt;height:72.7pt;z-index:251664384;mso-width-relative:margin;mso-height-relative:margin" coordsize="22106,7033" o:gfxdata="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">
+                <v:rect id="Rectangle 9" o:spid="_x0000_s1115" style="position:absolute;width:22106;height:7033;visibility:visible;mso-wrap-style:square;v-text-anchor:middle" o:gfxdata="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" filled="f" strokecolor="black [3213]" strokeweight="1pt">
                   <v:shadow on="t" color="black" opacity="26214f" origin="-.5,-.5" offset=".74836mm,.74836mm"/>
                 </v:rect>
-                <v:shape id="_x0000_s1112" type="#_x0000_t202" style="position:absolute;left:200;top:423;width:21603;height:5510;visibility:visible;mso-wrap-style:square;v-text-anchor:top" o:gfxdata="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" filled="f" stroked="f">
+                <v:shape id="_x0000_s1116" type="#_x0000_t202" style="position:absolute;left:200;top:423;width:21603;height:5510;visibility:visible;mso-wrap-style:square;v-text-anchor:top" o:gfxdata="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" filled="f" stroked="f">
                   <v:textbox>
                     <w:txbxContent>
                       <w:p>
@@ -7818,7 +8941,7 @@
                     </w:txbxContent>
                   </v:textbox>
                 </v:shape>
-                <v:shape id="_x0000_s1113" type="#_x0000_t202" style="position:absolute;top:3596;width:22106;height:3184;visibility:visible;mso-wrap-style:square;v-text-anchor:top" o:gfxdata="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" filled="f" stroked="f">
+                <v:shape id="_x0000_s1117" type="#_x0000_t202" style="position:absolute;top:3596;width:22106;height:3184;visibility:visible;mso-wrap-style:square;v-text-anchor:top" o:gfxdata="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" filled="f" stroked="f">
                   <v:textbox>
                     <w:txbxContent>
                       <w:p>
@@ -8125,9 +9248,9 @@
           </mc:Choice>
           <mc:Fallback>
             <w:pict>
-              <v:group w14:anchorId="56D1DBD4" id="Group 3" o:spid="_x0000_s1114" style="position:absolute;margin-left:482.55pt;margin-top:45.5pt;width:194.3pt;height:59pt;z-index:251644928;mso-width-relative:margin;mso-height-relative:margin" coordsize="22106,7033" o:gfxdata="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">
-                <v:rect id="Rectangle 2" o:spid="_x0000_s1115" style="position:absolute;width:22106;height:7033;visibility:visible;mso-wrap-style:square;v-text-anchor:middle" o:gfxdata="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" filled="f" strokecolor="black [3213]" strokeweight="1pt"/>
-                <v:shape id="_x0000_s1116" type="#_x0000_t202" style="position:absolute;left:200;top:814;width:21603;height:3652;visibility:visible;mso-wrap-style:square;v-text-anchor:top" o:gfxdata="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" filled="f" stroked="f" strokeweight="1pt">
+              <v:group w14:anchorId="56D1DBD4" id="Group 3" o:spid="_x0000_s1118" style="position:absolute;left:0;text-align:left;margin-left:482.55pt;margin-top:45.5pt;width:194.3pt;height:59pt;z-index:251644928;mso-width-relative:margin;mso-height-relative:margin" coordsize="22106,7033" o:gfxdata="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">
+                <v:rect id="Rectangle 2" o:spid="_x0000_s1119" style="position:absolute;width:22106;height:7033;visibility:visible;mso-wrap-style:square;v-text-anchor:middle" o:gfxdata="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" filled="f" strokecolor="black [3213]" strokeweight="1pt"/>
+                <v:shape id="_x0000_s1120" type="#_x0000_t202" style="position:absolute;left:200;top:814;width:21603;height:3652;visibility:visible;mso-wrap-style:square;v-text-anchor:top" o:gfxdata="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" filled="f" stroked="f" strokeweight="1pt">
                   <v:textbox>
                     <w:txbxContent>
                       <w:p>
@@ -8158,7 +9281,7 @@
                     </w:txbxContent>
                   </v:textbox>
                 </v:shape>
-                <v:shape id="_x0000_s1117" type="#_x0000_t202" style="position:absolute;left:286;top:3477;width:21603;height:2886;visibility:visible;mso-wrap-style:square;v-text-anchor:top" o:gfxdata="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" filled="f" stroked="f" strokeweight="1pt">
+                <v:shape id="_x0000_s1121" type="#_x0000_t202" style="position:absolute;left:286;top:3477;width:21603;height:2886;visibility:visible;mso-wrap-style:square;v-text-anchor:top" o:gfxdata="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" filled="f" stroked="f" strokeweight="1pt">
                   <v:textbox>
                     <w:txbxContent>
                       <w:p>
@@ -8471,6 +9594,7 @@
                                 </w:rPr>
                                 <w:t xml:space="preserve"> </w:t>
                               </w:r>
+                              <w:proofErr w:type="spellStart"/>
                               <w:r>
                                 <w:rPr>
                                   <w:rFonts w:ascii="Agency FB" w:hAnsi="Agency FB" w:cs="Arial"/>
@@ -8496,7 +9620,17 @@
                                   <w:sz w:val="24"/>
                                   <w:szCs w:val="24"/>
                                 </w:rPr>
-                                <w:t>ombo Garibaldi</w:t>
+                                <w:t>ombo</w:t>
+                              </w:r>
+                              <w:proofErr w:type="spellEnd"/>
+                              <w:r>
+                                <w:rPr>
+                                  <w:rFonts w:ascii="Agency FB" w:hAnsi="Agency FB" w:cs="Arial"/>
+                                  <w:color w:val="FFFFFF" w:themeColor="background1"/>
+                                  <w:sz w:val="24"/>
+                                  <w:szCs w:val="24"/>
+                                </w:rPr>
+                                <w:t xml:space="preserve"> Garibaldi</w:t>
                               </w:r>
                             </w:p>
                           </w:txbxContent>
@@ -8519,11 +9653,11 @@
           </mc:Choice>
           <mc:Fallback>
             <w:pict>
-              <v:group w14:anchorId="291E2436" id="_x0000_s1118" style="position:absolute;margin-left:307.2pt;margin-top:130.7pt;width:174.05pt;height:55.5pt;z-index:251651072;mso-width-relative:margin;mso-height-relative:margin" coordsize="22106,7058" o:gfxdata="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">
-                <v:rect id="Rectangle 9" o:spid="_x0000_s1119" style="position:absolute;width:22106;height:7033;visibility:visible;mso-wrap-style:square;v-text-anchor:middle" o:gfxdata="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" filled="f" strokecolor="black [3213]" strokeweight="1pt">
+              <v:group w14:anchorId="291E2436" id="_x0000_s1122" style="position:absolute;left:0;text-align:left;margin-left:307.2pt;margin-top:130.7pt;width:174.05pt;height:55.5pt;z-index:251651072;mso-width-relative:margin;mso-height-relative:margin" coordsize="22106,7058" o:gfxdata="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">
+                <v:rect id="Rectangle 9" o:spid="_x0000_s1123" style="position:absolute;width:22106;height:7033;visibility:visible;mso-wrap-style:square;v-text-anchor:middle" o:gfxdata="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" filled="f" strokecolor="black [3213]" strokeweight="1pt">
                   <v:shadow on="t" color="black" opacity="26214f" origin="-.5,-.5" offset=".74836mm,.74836mm"/>
                 </v:rect>
-                <v:shape id="_x0000_s1120" type="#_x0000_t202" style="position:absolute;left:200;top:423;width:21603;height:5510;visibility:visible;mso-wrap-style:square;v-text-anchor:top" o:gfxdata="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" filled="f" stroked="f">
+                <v:shape id="_x0000_s1124" type="#_x0000_t202" style="position:absolute;left:200;top:423;width:21603;height:5510;visibility:visible;mso-wrap-style:square;v-text-anchor:top" o:gfxdata="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" filled="f" stroked="f">
                   <v:textbox>
                     <w:txbxContent>
                       <w:p>
@@ -8565,7 +9699,7 @@
                     </w:txbxContent>
                   </v:textbox>
                 </v:shape>
-                <v:shape id="_x0000_s1121" type="#_x0000_t202" style="position:absolute;left:200;top:4149;width:21603;height:2909;visibility:visible;mso-wrap-style:square;v-text-anchor:top" o:gfxdata="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" filled="f" stroked="f">
+                <v:shape id="_x0000_s1125" type="#_x0000_t202" style="position:absolute;left:200;top:4149;width:21603;height:2909;visibility:visible;mso-wrap-style:square;v-text-anchor:top" o:gfxdata="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" filled="f" stroked="f">
                   <v:textbox>
                     <w:txbxContent>
                       <w:p>
@@ -8605,6 +9739,7 @@
                           </w:rPr>
                           <w:t xml:space="preserve"> </w:t>
                         </w:r>
+                        <w:proofErr w:type="spellStart"/>
                         <w:r>
                           <w:rPr>
                             <w:rFonts w:ascii="Agency FB" w:hAnsi="Agency FB" w:cs="Arial"/>
@@ -8630,7 +9765,17 @@
                             <w:sz w:val="24"/>
                             <w:szCs w:val="24"/>
                           </w:rPr>
-                          <w:t>ombo Garibaldi</w:t>
+                          <w:t>ombo</w:t>
+                        </w:r>
+                        <w:proofErr w:type="spellEnd"/>
+                        <w:r>
+                          <w:rPr>
+                            <w:rFonts w:ascii="Agency FB" w:hAnsi="Agency FB" w:cs="Arial"/>
+                            <w:color w:val="FFFFFF" w:themeColor="background1"/>
+                            <w:sz w:val="24"/>
+                            <w:szCs w:val="24"/>
+                          </w:rPr>
+                          <w:t xml:space="preserve"> Garibaldi</w:t>
                         </w:r>
                       </w:p>
                     </w:txbxContent>
@@ -8925,11 +10070,11 @@
           </mc:Choice>
           <mc:Fallback>
             <w:pict>
-              <v:group w14:anchorId="319EF781" id="_x0000_s1122" style="position:absolute;margin-left:491.95pt;margin-top:121.8pt;width:174.05pt;height:73.6pt;z-index:251645952;mso-width-relative:margin;mso-height-relative:margin" coordsize="22106,7033" o:gfxdata="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">
-                <v:rect id="Rectangle 9" o:spid="_x0000_s1123" style="position:absolute;width:22106;height:7033;visibility:visible;mso-wrap-style:square;v-text-anchor:middle" o:gfxdata="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" filled="f" strokecolor="black [3213]" strokeweight="1pt">
+              <v:group w14:anchorId="319EF781" id="_x0000_s1126" style="position:absolute;left:0;text-align:left;margin-left:491.95pt;margin-top:121.8pt;width:174.05pt;height:73.6pt;z-index:251645952;mso-width-relative:margin;mso-height-relative:margin" coordsize="22106,7033" o:gfxdata="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">
+                <v:rect id="Rectangle 9" o:spid="_x0000_s1127" style="position:absolute;width:22106;height:7033;visibility:visible;mso-wrap-style:square;v-text-anchor:middle" o:gfxdata="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" filled="f" strokecolor="black [3213]" strokeweight="1pt">
                   <v:shadow on="t" color="black" opacity="26214f" origin="-.5,-.5" offset=".74836mm,.74836mm"/>
                 </v:rect>
-                <v:shape id="_x0000_s1124" type="#_x0000_t202" style="position:absolute;left:269;top:231;width:21602;height:6013;visibility:visible;mso-wrap-style:square;v-text-anchor:top" o:gfxdata="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" filled="f" stroked="f">
+                <v:shape id="_x0000_s1128" type="#_x0000_t202" style="position:absolute;left:269;top:231;width:21602;height:6013;visibility:visible;mso-wrap-style:square;v-text-anchor:top" o:gfxdata="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" filled="f" stroked="f">
                   <v:textbox>
                     <w:txbxContent>
                       <w:p>
@@ -8970,7 +10115,7 @@
                     </w:txbxContent>
                   </v:textbox>
                 </v:shape>
-                <v:shape id="_x0000_s1125" type="#_x0000_t202" style="position:absolute;left:269;top:4551;width:21602;height:2244;visibility:visible;mso-wrap-style:square;v-text-anchor:top" o:gfxdata="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" filled="f" stroked="f">
+                <v:shape id="_x0000_s1129" type="#_x0000_t202" style="position:absolute;left:269;top:4551;width:21602;height:2244;visibility:visible;mso-wrap-style:square;v-text-anchor:top" o:gfxdata="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" filled="f" stroked="f">
                   <v:textbox>
                     <w:txbxContent>
                       <w:p>
@@ -9221,11 +10366,11 @@
           </mc:Choice>
           <mc:Fallback>
             <w:pict>
-              <v:group w14:anchorId="1AE4D35E" id="_x0000_s1126" style="position:absolute;margin-left:583.4pt;margin-top:284.45pt;width:122.05pt;height:55.5pt;z-index:251659264;mso-width-relative:margin;mso-height-relative:margin" coordsize="22106,7058" o:gfxdata="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">
-                <v:rect id="Rectangle 9" o:spid="_x0000_s1127" style="position:absolute;width:22106;height:7033;visibility:visible;mso-wrap-style:square;v-text-anchor:middle" o:gfxdata="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" filled="f" strokecolor="black [3213]" strokeweight="1pt">
+              <v:group w14:anchorId="1AE4D35E" id="_x0000_s1130" style="position:absolute;left:0;text-align:left;margin-left:583.4pt;margin-top:284.45pt;width:122.05pt;height:55.5pt;z-index:251659264;mso-width-relative:margin;mso-height-relative:margin" coordsize="22106,7058" o:gfxdata="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">
+                <v:rect id="Rectangle 9" o:spid="_x0000_s1131" style="position:absolute;width:22106;height:7033;visibility:visible;mso-wrap-style:square;v-text-anchor:middle" o:gfxdata="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" filled="f" strokecolor="black [3213]" strokeweight="1pt">
                   <v:shadow on="t" color="black" opacity="26214f" origin="-.5,-.5" offset=".74836mm,.74836mm"/>
                 </v:rect>
-                <v:shape id="_x0000_s1128" type="#_x0000_t202" style="position:absolute;left:200;top:423;width:21603;height:5510;visibility:visible;mso-wrap-style:square;v-text-anchor:top" o:gfxdata="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" filled="f" stroked="f">
+                <v:shape id="_x0000_s1132" type="#_x0000_t202" style="position:absolute;left:200;top:423;width:21603;height:5510;visibility:visible;mso-wrap-style:square;v-text-anchor:top" o:gfxdata="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" filled="f" stroked="f">
                   <v:textbox>
                     <w:txbxContent>
                       <w:p>
@@ -9256,7 +10401,7 @@
                     </w:txbxContent>
                   </v:textbox>
                 </v:shape>
-                <v:shape id="_x0000_s1129" type="#_x0000_t202" style="position:absolute;top:4149;width:22106;height:2909;visibility:visible;mso-wrap-style:square;v-text-anchor:top" o:gfxdata="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" filled="f" stroked="f">
+                <v:shape id="_x0000_s1133" type="#_x0000_t202" style="position:absolute;top:4149;width:22106;height:2909;visibility:visible;mso-wrap-style:square;v-text-anchor:top" o:gfxdata="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" filled="f" stroked="f">
                   <v:textbox>
                     <w:txbxContent>
                       <w:p>
@@ -9588,8 +10733,18 @@
                                   <w:szCs w:val="24"/>
                                 </w:rPr>
                                 <w:tab/>
+                              </w:r>
+                              <w:proofErr w:type="spellStart"/>
+                              <w:r>
+                                <w:rPr>
+                                  <w:rFonts w:ascii="Agency FB" w:hAnsi="Agency FB" w:cs="Arial"/>
+                                  <w:color w:val="FFFFFF" w:themeColor="background1"/>
+                                  <w:sz w:val="24"/>
+                                  <w:szCs w:val="24"/>
+                                </w:rPr>
                                 <w:t>lly</w:t>
                               </w:r>
+                              <w:proofErr w:type="spellEnd"/>
                             </w:p>
                           </w:txbxContent>
                         </wps:txbx>
@@ -9611,11 +10766,11 @@
           </mc:Choice>
           <mc:Fallback>
             <w:pict>
-              <v:group w14:anchorId="10BAAAE3" id="_x0000_s1130" style="position:absolute;margin-left:452.75pt;margin-top:284.65pt;width:122.05pt;height:55.5pt;z-index:251658240;mso-width-relative:margin;mso-height-relative:margin" coordsize="22106,7058" o:gfxdata="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">
-                <v:rect id="Rectangle 9" o:spid="_x0000_s1131" style="position:absolute;width:22106;height:7033;visibility:visible;mso-wrap-style:square;v-text-anchor:middle" o:gfxdata="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" filled="f" strokecolor="black [3213]" strokeweight="1pt">
+              <v:group w14:anchorId="10BAAAE3" id="_x0000_s1134" style="position:absolute;left:0;text-align:left;margin-left:452.75pt;margin-top:284.65pt;width:122.05pt;height:55.5pt;z-index:251658240;mso-width-relative:margin;mso-height-relative:margin" coordsize="22106,7058" o:gfxdata="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">
+                <v:rect id="Rectangle 9" o:spid="_x0000_s1135" style="position:absolute;width:22106;height:7033;visibility:visible;mso-wrap-style:square;v-text-anchor:middle" o:gfxdata="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" filled="f" strokecolor="black [3213]" strokeweight="1pt">
                   <v:shadow on="t" color="black" opacity="26214f" origin="-.5,-.5" offset=".74836mm,.74836mm"/>
                 </v:rect>
-                <v:shape id="_x0000_s1132" type="#_x0000_t202" style="position:absolute;left:200;top:423;width:21603;height:5510;visibility:visible;mso-wrap-style:square;v-text-anchor:top" o:gfxdata="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" filled="f" stroked="f">
+                <v:shape id="_x0000_s1136" type="#_x0000_t202" style="position:absolute;left:200;top:423;width:21603;height:5510;visibility:visible;mso-wrap-style:square;v-text-anchor:top" o:gfxdata="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" filled="f" stroked="f">
                   <v:textbox>
                     <w:txbxContent>
                       <w:p>
@@ -9646,7 +10801,7 @@
                     </w:txbxContent>
                   </v:textbox>
                 </v:shape>
-                <v:shape id="_x0000_s1133" type="#_x0000_t202" style="position:absolute;left:200;top:4149;width:21603;height:2909;visibility:visible;mso-wrap-style:square;v-text-anchor:top" o:gfxdata="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" filled="f" stroked="f">
+                <v:shape id="_x0000_s1137" type="#_x0000_t202" style="position:absolute;left:200;top:4149;width:21603;height:2909;visibility:visible;mso-wrap-style:square;v-text-anchor:top" o:gfxdata="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" filled="f" stroked="f">
                   <v:textbox>
                     <w:txbxContent>
                       <w:p>
@@ -9696,8 +10851,18 @@
                             <w:szCs w:val="24"/>
                           </w:rPr>
                           <w:tab/>
+                        </w:r>
+                        <w:proofErr w:type="spellStart"/>
+                        <w:r>
+                          <w:rPr>
+                            <w:rFonts w:ascii="Agency FB" w:hAnsi="Agency FB" w:cs="Arial"/>
+                            <w:color w:val="FFFFFF" w:themeColor="background1"/>
+                            <w:sz w:val="24"/>
+                            <w:szCs w:val="24"/>
+                          </w:rPr>
                           <w:t>lly</w:t>
                         </w:r>
+                        <w:proofErr w:type="spellEnd"/>
                       </w:p>
                     </w:txbxContent>
                   </v:textbox>
@@ -9737,7 +10902,7 @@
                     </pic:cNvPicPr>
                   </pic:nvPicPr>
                   <pic:blipFill>
-                    <a:blip r:embed="rId5" cstate="print">
+                    <a:blip r:embed="rId12" cstate="print">
                       <a:extLst>
                         <a:ext uri="{28A0092B-C50C-407E-A947-70E740481C1C}">
                           <a14:useLocalDpi xmlns:a14="http://schemas.microsoft.com/office/drawing/2010/main" val="0"/>
@@ -9804,7 +10969,7 @@
                     </pic:cNvPicPr>
                   </pic:nvPicPr>
                   <pic:blipFill>
-                    <a:blip r:embed="rId6" cstate="print">
+                    <a:blip r:embed="rId13" cstate="print">
                       <a:extLst>
                         <a:ext uri="{28A0092B-C50C-407E-A947-70E740481C1C}">
                           <a14:useLocalDpi xmlns:a14="http://schemas.microsoft.com/office/drawing/2010/main" val="0"/>
@@ -10048,7 +11213,7 @@
           </mc:Choice>
           <mc:Fallback>
             <w:pict>
-              <v:shape w14:anchorId="70C35982" id="Text Box 2" o:spid="_x0000_s1134" type="#_x0000_t202" style="position:absolute;margin-left:227.25pt;margin-top:-45.75pt;width:548.15pt;height:53.3pt;z-index:251649024;visibility:visible;mso-wrap-style:square;mso-width-percent:0;mso-height-percent:0;mso-wrap-distance-left:9pt;mso-wrap-distance-top:0;mso-wrap-distance-right:9pt;mso-wrap-distance-bottom:0;mso-position-horizontal:absolute;mso-position-horizontal-relative:text;mso-position-vertical:absolute;mso-position-vertical-relative:text;mso-width-percent:0;mso-height-percent:0;mso-width-relative:margin;mso-height-relative:margin;v-text-anchor:top" o:gfxdata="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" filled="f" stroked="f">
+              <v:shape w14:anchorId="70C35982" id="Text Box 2" o:spid="_x0000_s1138" type="#_x0000_t202" style="position:absolute;left:0;text-align:left;margin-left:227.25pt;margin-top:-45.75pt;width:548.15pt;height:53.3pt;z-index:251649024;visibility:visible;mso-wrap-style:square;mso-width-percent:0;mso-height-percent:0;mso-wrap-distance-left:9pt;mso-wrap-distance-top:0;mso-wrap-distance-right:9pt;mso-wrap-distance-bottom:0;mso-position-horizontal:absolute;mso-position-horizontal-relative:text;mso-position-vertical:absolute;mso-position-vertical-relative:text;mso-width-percent:0;mso-height-percent:0;mso-width-relative:margin;mso-height-relative:margin;v-text-anchor:top" o:gfxdata="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" filled="f" stroked="f">
                 <v:textbox>
                   <w:txbxContent>
                     <w:p>
@@ -10287,7 +11452,7 @@
         <mc:AlternateContent>
           <mc:Choice Requires="wps">
             <w:drawing>
-              <wp:anchor distT="0" distB="0" distL="114300" distR="114300" simplePos="0" relativeHeight="251646976" behindDoc="0" locked="0" layoutInCell="1" allowOverlap="1" wp14:anchorId="26069CD7" wp14:editId="198065A2">
+              <wp:anchor distT="0" distB="0" distL="114300" distR="114300" simplePos="0" relativeHeight="251646976" behindDoc="0" locked="0" layoutInCell="1" allowOverlap="1" wp14:anchorId="26069CD7" wp14:editId="16E18AB7">
                 <wp:simplePos x="0" y="0"/>
                 <wp:positionH relativeFrom="column">
                   <wp:posOffset>-914400</wp:posOffset>
@@ -10352,7 +11517,7 @@
           </mc:Choice>
           <mc:Fallback>
             <w:pict>
-              <v:rect w14:anchorId="53BCFFB5" id="Rectangle 229" o:spid="_x0000_s1026" style="position:absolute;margin-left:-1in;margin-top:757.15pt;width:1192.4pt;height:12.4pt;z-index:251645440;visibility:visible;mso-wrap-style:square;mso-width-percent:0;mso-height-percent:0;mso-wrap-distance-left:9pt;mso-wrap-distance-top:0;mso-wrap-distance-right:9pt;mso-wrap-distance-bottom:0;mso-position-horizontal:absolute;mso-position-horizontal-relative:text;mso-position-vertical:absolute;mso-position-vertical-relative:text;mso-width-percent:0;mso-height-percent:0;mso-width-relative:margin;mso-height-relative:margin;v-text-anchor:middle" o:gfxdata="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" fillcolor="#111" strokecolor="#1f4d78 [1604]" strokeweight="1pt"/>
+              <v:rect w14:anchorId="0F173478" id="Rectangle 229" o:spid="_x0000_s1026" style="position:absolute;margin-left:-1in;margin-top:757.15pt;width:1192.4pt;height:12.4pt;z-index:251646976;visibility:visible;mso-wrap-style:square;mso-width-percent:0;mso-height-percent:0;mso-wrap-distance-left:9pt;mso-wrap-distance-top:0;mso-wrap-distance-right:9pt;mso-wrap-distance-bottom:0;mso-position-horizontal:absolute;mso-position-horizontal-relative:text;mso-position-vertical:absolute;mso-position-vertical-relative:text;mso-width-percent:0;mso-height-percent:0;mso-width-relative:margin;mso-height-relative:margin;v-text-anchor:middle" o:gfxdata="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" fillcolor="#111" strokecolor="#1f4d78 [1604]" strokeweight="1pt"/>
             </w:pict>
           </mc:Fallback>
         </mc:AlternateContent>
@@ -10381,8 +11546,8 @@
             <v:path o:extrusionok="f" gradientshapeok="t" o:connecttype="rect"/>
             <o:lock v:ext="edit" aspectratio="t"/>
           </v:shapetype>
-          <v:shape id="_x0000_s1030" type="#_x0000_t75" style="position:absolute;margin-left:-72.85pt;margin-top:-71.65pt;width:1223.6pt;height:866.15pt;z-index:-251636736;mso-position-horizontal-relative:text;mso-position-vertical-relative:text;mso-width-relative:page;mso-height-relative:page">
-            <v:imagedata r:id="rId7" o:title="armybg"/>
+          <v:shape id="_x0000_s1030" type="#_x0000_t75" style="position:absolute;left:0;text-align:left;margin-left:-72.85pt;margin-top:-71.65pt;width:1223.6pt;height:866.15pt;z-index:-251636736;mso-position-horizontal-relative:text;mso-position-vertical-relative:text;mso-width-relative:page;mso-height-relative:page">
+            <v:imagedata r:id="rId14" o:title="armybg"/>
           </v:shape>
         </w:pict>
       </w:r>

</xml_diff>